<commit_message>
Thesis update - First subsection of results - Half of methodology
</commit_message>
<xml_diff>
--- a/Thesis_final.docx
+++ b/Thesis_final.docx
@@ -6,14 +6,14 @@
       <w:pPr>
         <w:pStyle w:val="Jaartallen"/>
         <w:rPr>
-          <w:rStyle w:val="Strong"/>
+          <w:rStyle w:val="Zwaar"/>
           <w:sz w:val="24"/>
           <w:szCs w:val="24"/>
         </w:rPr>
       </w:pPr>
       <w:r>
         <w:rPr>
-          <w:rStyle w:val="Strong"/>
+          <w:rStyle w:val="Zwaar"/>
           <w:sz w:val="24"/>
           <w:szCs w:val="24"/>
         </w:rPr>
@@ -81,7 +81,7 @@
     </w:p>
     <w:p>
       <w:pPr>
-        <w:pStyle w:val="NoSpacing"/>
+        <w:pStyle w:val="Geenafstand"/>
         <w:rPr>
           <w:lang w:val="en-GB"/>
         </w:rPr>
@@ -320,12 +320,6 @@
         <w:pStyle w:val="Naampromotorenenco"/>
       </w:pPr>
       <w:r>
-        <w:t>D</w:t>
-      </w:r>
-      <w:r>
-        <w:t xml:space="preserve">r. </w:t>
-      </w:r>
-      <w:r>
         <w:t>Benoit De Vrieze</w:t>
       </w:r>
     </w:p>
@@ -444,7 +438,7 @@
       <w:sdtContent>
         <w:p>
           <w:pPr>
-            <w:pStyle w:val="TOCHeading"/>
+            <w:pStyle w:val="Kopvaninhoudsopgave"/>
           </w:pPr>
           <w:r>
             <w:rPr>
@@ -455,7 +449,7 @@
         </w:p>
         <w:p>
           <w:pPr>
-            <w:pStyle w:val="TOC1"/>
+            <w:pStyle w:val="Inhopg1"/>
             <w:tabs>
               <w:tab w:val="right" w:leader="dot" w:pos="9060"/>
             </w:tabs>
@@ -466,7 +460,7 @@
               <w:kern w:val="2"/>
               <w:sz w:val="24"/>
               <w:szCs w:val="24"/>
-              <w:lang/>
+              <w:lang w:val="nl-BE" w:eastAsia="nl-BE"/>
               <w14:ligatures w14:val="standardContextual"/>
             </w:rPr>
           </w:pPr>
@@ -479,7 +473,7 @@
           <w:r>
             <w:fldChar w:fldCharType="separate"/>
           </w:r>
-          <w:hyperlink w:anchor="_Toc197936574" w:history="1">
+          <w:hyperlink w:anchor="_Toc198044412" w:history="1">
             <w:r>
               <w:rPr>
                 <w:rStyle w:val="Hyperlink"/>
@@ -495,7 +489,7 @@
                 <w:kern w:val="2"/>
                 <w:sz w:val="24"/>
                 <w:szCs w:val="24"/>
-                <w:lang/>
+                <w:lang w:val="nl-BE" w:eastAsia="nl-BE"/>
                 <w14:ligatures w14:val="standardContextual"/>
               </w:rPr>
               <w:tab/>
@@ -526,7 +520,7 @@
                 <w:noProof/>
                 <w:webHidden/>
               </w:rPr>
-              <w:instrText xml:space="preserve"> PAGEREF _Toc197936574 \h </w:instrText>
+              <w:instrText xml:space="preserve"> PAGEREF _Toc198044412 \h </w:instrText>
             </w:r>
             <w:r>
               <w:rPr>
@@ -559,7 +553,7 @@
         </w:p>
         <w:p>
           <w:pPr>
-            <w:pStyle w:val="TOC1"/>
+            <w:pStyle w:val="Inhopg1"/>
             <w:tabs>
               <w:tab w:val="right" w:leader="dot" w:pos="9060"/>
             </w:tabs>
@@ -570,11 +564,11 @@
               <w:kern w:val="2"/>
               <w:sz w:val="24"/>
               <w:szCs w:val="24"/>
-              <w:lang/>
+              <w:lang w:val="nl-BE" w:eastAsia="nl-BE"/>
               <w14:ligatures w14:val="standardContextual"/>
             </w:rPr>
           </w:pPr>
-          <w:hyperlink w:anchor="_Toc197936575" w:history="1">
+          <w:hyperlink w:anchor="_Toc198044413" w:history="1">
             <w:r>
               <w:rPr>
                 <w:rStyle w:val="Hyperlink"/>
@@ -590,7 +584,7 @@
                 <w:kern w:val="2"/>
                 <w:sz w:val="24"/>
                 <w:szCs w:val="24"/>
-                <w:lang/>
+                <w:lang w:val="nl-BE" w:eastAsia="nl-BE"/>
                 <w14:ligatures w14:val="standardContextual"/>
               </w:rPr>
               <w:tab/>
@@ -621,7 +615,7 @@
                 <w:noProof/>
                 <w:webHidden/>
               </w:rPr>
-              <w:instrText xml:space="preserve"> PAGEREF _Toc197936575 \h </w:instrText>
+              <w:instrText xml:space="preserve"> PAGEREF _Toc198044413 \h </w:instrText>
             </w:r>
             <w:r>
               <w:rPr>
@@ -654,7 +648,7 @@
         </w:p>
         <w:p>
           <w:pPr>
-            <w:pStyle w:val="TOC1"/>
+            <w:pStyle w:val="Inhopg1"/>
             <w:tabs>
               <w:tab w:val="right" w:leader="dot" w:pos="9060"/>
             </w:tabs>
@@ -665,11 +659,11 @@
               <w:kern w:val="2"/>
               <w:sz w:val="24"/>
               <w:szCs w:val="24"/>
-              <w:lang/>
+              <w:lang w:val="nl-BE" w:eastAsia="nl-BE"/>
               <w14:ligatures w14:val="standardContextual"/>
             </w:rPr>
           </w:pPr>
-          <w:hyperlink w:anchor="_Toc197936576" w:history="1">
+          <w:hyperlink w:anchor="_Toc198044414" w:history="1">
             <w:r>
               <w:rPr>
                 <w:rStyle w:val="Hyperlink"/>
@@ -685,7 +679,7 @@
                 <w:kern w:val="2"/>
                 <w:sz w:val="24"/>
                 <w:szCs w:val="24"/>
-                <w:lang/>
+                <w:lang w:val="nl-BE" w:eastAsia="nl-BE"/>
                 <w14:ligatures w14:val="standardContextual"/>
               </w:rPr>
               <w:tab/>
@@ -716,7 +710,7 @@
                 <w:noProof/>
                 <w:webHidden/>
               </w:rPr>
-              <w:instrText xml:space="preserve"> PAGEREF _Toc197936576 \h </w:instrText>
+              <w:instrText xml:space="preserve"> PAGEREF _Toc198044414 \h </w:instrText>
             </w:r>
             <w:r>
               <w:rPr>
@@ -749,7 +743,7 @@
         </w:p>
         <w:p>
           <w:pPr>
-            <w:pStyle w:val="TOC2"/>
+            <w:pStyle w:val="Inhopg2"/>
             <w:tabs>
               <w:tab w:val="left" w:pos="1418"/>
             </w:tabs>
@@ -760,11 +754,11 @@
               <w:kern w:val="2"/>
               <w:sz w:val="24"/>
               <w:szCs w:val="24"/>
-              <w:lang/>
+              <w:lang w:val="nl-BE" w:eastAsia="nl-BE"/>
               <w14:ligatures w14:val="standardContextual"/>
             </w:rPr>
           </w:pPr>
-          <w:hyperlink w:anchor="_Toc197936577" w:history="1">
+          <w:hyperlink w:anchor="_Toc198044415" w:history="1">
             <w:r>
               <w:rPr>
                 <w:rStyle w:val="Hyperlink"/>
@@ -780,7 +774,7 @@
                 <w:kern w:val="2"/>
                 <w:sz w:val="24"/>
                 <w:szCs w:val="24"/>
-                <w:lang/>
+                <w:lang w:val="nl-BE" w:eastAsia="nl-BE"/>
                 <w14:ligatures w14:val="standardContextual"/>
               </w:rPr>
               <w:tab/>
@@ -811,7 +805,7 @@
                 <w:noProof/>
                 <w:webHidden/>
               </w:rPr>
-              <w:instrText xml:space="preserve"> PAGEREF _Toc197936577 \h </w:instrText>
+              <w:instrText xml:space="preserve"> PAGEREF _Toc198044415 \h </w:instrText>
             </w:r>
             <w:r>
               <w:rPr>
@@ -844,7 +838,7 @@
         </w:p>
         <w:p>
           <w:pPr>
-            <w:pStyle w:val="TOC2"/>
+            <w:pStyle w:val="Inhopg2"/>
             <w:tabs>
               <w:tab w:val="left" w:pos="1418"/>
             </w:tabs>
@@ -855,11 +849,11 @@
               <w:kern w:val="2"/>
               <w:sz w:val="24"/>
               <w:szCs w:val="24"/>
-              <w:lang/>
+              <w:lang w:val="nl-BE" w:eastAsia="nl-BE"/>
               <w14:ligatures w14:val="standardContextual"/>
             </w:rPr>
           </w:pPr>
-          <w:hyperlink w:anchor="_Toc197936578" w:history="1">
+          <w:hyperlink w:anchor="_Toc198044416" w:history="1">
             <w:r>
               <w:rPr>
                 <w:rStyle w:val="Hyperlink"/>
@@ -875,7 +869,7 @@
                 <w:kern w:val="2"/>
                 <w:sz w:val="24"/>
                 <w:szCs w:val="24"/>
-                <w:lang/>
+                <w:lang w:val="nl-BE" w:eastAsia="nl-BE"/>
                 <w14:ligatures w14:val="standardContextual"/>
               </w:rPr>
               <w:tab/>
@@ -906,7 +900,7 @@
                 <w:noProof/>
                 <w:webHidden/>
               </w:rPr>
-              <w:instrText xml:space="preserve"> PAGEREF _Toc197936578 \h </w:instrText>
+              <w:instrText xml:space="preserve"> PAGEREF _Toc198044416 \h </w:instrText>
             </w:r>
             <w:r>
               <w:rPr>
@@ -939,7 +933,7 @@
         </w:p>
         <w:p>
           <w:pPr>
-            <w:pStyle w:val="TOC2"/>
+            <w:pStyle w:val="Inhopg2"/>
             <w:tabs>
               <w:tab w:val="left" w:pos="1418"/>
             </w:tabs>
@@ -950,11 +944,11 @@
               <w:kern w:val="2"/>
               <w:sz w:val="24"/>
               <w:szCs w:val="24"/>
-              <w:lang/>
+              <w:lang w:val="nl-BE" w:eastAsia="nl-BE"/>
               <w14:ligatures w14:val="standardContextual"/>
             </w:rPr>
           </w:pPr>
-          <w:hyperlink w:anchor="_Toc197936579" w:history="1">
+          <w:hyperlink w:anchor="_Toc198044417" w:history="1">
             <w:r>
               <w:rPr>
                 <w:rStyle w:val="Hyperlink"/>
@@ -970,7 +964,7 @@
                 <w:kern w:val="2"/>
                 <w:sz w:val="24"/>
                 <w:szCs w:val="24"/>
-                <w:lang/>
+                <w:lang w:val="nl-BE" w:eastAsia="nl-BE"/>
                 <w14:ligatures w14:val="standardContextual"/>
               </w:rPr>
               <w:tab/>
@@ -1001,7 +995,7 @@
                 <w:noProof/>
                 <w:webHidden/>
               </w:rPr>
-              <w:instrText xml:space="preserve"> PAGEREF _Toc197936579 \h </w:instrText>
+              <w:instrText xml:space="preserve"> PAGEREF _Toc198044417 \h </w:instrText>
             </w:r>
             <w:r>
               <w:rPr>
@@ -1034,7 +1028,7 @@
         </w:p>
         <w:p>
           <w:pPr>
-            <w:pStyle w:val="TOC1"/>
+            <w:pStyle w:val="Inhopg1"/>
             <w:tabs>
               <w:tab w:val="right" w:leader="dot" w:pos="9060"/>
             </w:tabs>
@@ -1045,11 +1039,11 @@
               <w:kern w:val="2"/>
               <w:sz w:val="24"/>
               <w:szCs w:val="24"/>
-              <w:lang/>
+              <w:lang w:val="nl-BE" w:eastAsia="nl-BE"/>
               <w14:ligatures w14:val="standardContextual"/>
             </w:rPr>
           </w:pPr>
-          <w:hyperlink w:anchor="_Toc197936580" w:history="1">
+          <w:hyperlink w:anchor="_Toc198044418" w:history="1">
             <w:r>
               <w:rPr>
                 <w:rStyle w:val="Hyperlink"/>
@@ -1065,7 +1059,7 @@
                 <w:kern w:val="2"/>
                 <w:sz w:val="24"/>
                 <w:szCs w:val="24"/>
-                <w:lang/>
+                <w:lang w:val="nl-BE" w:eastAsia="nl-BE"/>
                 <w14:ligatures w14:val="standardContextual"/>
               </w:rPr>
               <w:tab/>
@@ -1096,7 +1090,7 @@
                 <w:noProof/>
                 <w:webHidden/>
               </w:rPr>
-              <w:instrText xml:space="preserve"> PAGEREF _Toc197936580 \h </w:instrText>
+              <w:instrText xml:space="preserve"> PAGEREF _Toc198044418 \h </w:instrText>
             </w:r>
             <w:r>
               <w:rPr>
@@ -1129,7 +1123,7 @@
         </w:p>
         <w:p>
           <w:pPr>
-            <w:pStyle w:val="TOC2"/>
+            <w:pStyle w:val="Inhopg2"/>
             <w:tabs>
               <w:tab w:val="left" w:pos="1418"/>
             </w:tabs>
@@ -1140,11 +1134,11 @@
               <w:kern w:val="2"/>
               <w:sz w:val="24"/>
               <w:szCs w:val="24"/>
-              <w:lang/>
+              <w:lang w:val="nl-BE" w:eastAsia="nl-BE"/>
               <w14:ligatures w14:val="standardContextual"/>
             </w:rPr>
           </w:pPr>
-          <w:hyperlink w:anchor="_Toc197936581" w:history="1">
+          <w:hyperlink w:anchor="_Toc198044419" w:history="1">
             <w:r>
               <w:rPr>
                 <w:rStyle w:val="Hyperlink"/>
@@ -1160,7 +1154,7 @@
                 <w:kern w:val="2"/>
                 <w:sz w:val="24"/>
                 <w:szCs w:val="24"/>
-                <w:lang/>
+                <w:lang w:val="nl-BE" w:eastAsia="nl-BE"/>
                 <w14:ligatures w14:val="standardContextual"/>
               </w:rPr>
               <w:tab/>
@@ -1191,7 +1185,7 @@
                 <w:noProof/>
                 <w:webHidden/>
               </w:rPr>
-              <w:instrText xml:space="preserve"> PAGEREF _Toc197936581 \h </w:instrText>
+              <w:instrText xml:space="preserve"> PAGEREF _Toc198044419 \h </w:instrText>
             </w:r>
             <w:r>
               <w:rPr>
@@ -1224,7 +1218,264 @@
         </w:p>
         <w:p>
           <w:pPr>
-            <w:pStyle w:val="TOC1"/>
+            <w:pStyle w:val="Inhopg2"/>
+            <w:tabs>
+              <w:tab w:val="left" w:pos="1418"/>
+            </w:tabs>
+            <w:rPr>
+              <w:rFonts w:eastAsiaTheme="minorEastAsia"/>
+              <w:noProof/>
+              <w:color w:val="auto"/>
+              <w:kern w:val="2"/>
+              <w:sz w:val="24"/>
+              <w:szCs w:val="24"/>
+              <w:lang w:val="nl-BE" w:eastAsia="nl-BE"/>
+              <w14:ligatures w14:val="standardContextual"/>
+            </w:rPr>
+          </w:pPr>
+          <w:hyperlink w:anchor="_Toc198044420" w:history="1">
+            <w:r>
+              <w:rPr>
+                <w:rStyle w:val="Hyperlink"/>
+                <w:noProof/>
+              </w:rPr>
+              <w:t>4.2</w:t>
+            </w:r>
+            <w:r>
+              <w:rPr>
+                <w:rFonts w:eastAsiaTheme="minorEastAsia"/>
+                <w:noProof/>
+                <w:color w:val="auto"/>
+                <w:kern w:val="2"/>
+                <w:sz w:val="24"/>
+                <w:szCs w:val="24"/>
+                <w:lang w:val="nl-BE" w:eastAsia="nl-BE"/>
+                <w14:ligatures w14:val="standardContextual"/>
+              </w:rPr>
+              <w:tab/>
+            </w:r>
+            <w:r>
+              <w:rPr>
+                <w:rStyle w:val="Hyperlink"/>
+                <w:noProof/>
+              </w:rPr>
+              <w:t>Profiling</w:t>
+            </w:r>
+            <w:r>
+              <w:rPr>
+                <w:noProof/>
+                <w:webHidden/>
+              </w:rPr>
+              <w:tab/>
+            </w:r>
+            <w:r>
+              <w:rPr>
+                <w:noProof/>
+                <w:webHidden/>
+              </w:rPr>
+              <w:fldChar w:fldCharType="begin"/>
+            </w:r>
+            <w:r>
+              <w:rPr>
+                <w:noProof/>
+                <w:webHidden/>
+              </w:rPr>
+              <w:instrText xml:space="preserve"> PAGEREF _Toc198044420 \h </w:instrText>
+            </w:r>
+            <w:r>
+              <w:rPr>
+                <w:noProof/>
+                <w:webHidden/>
+              </w:rPr>
+            </w:r>
+            <w:r>
+              <w:rPr>
+                <w:noProof/>
+                <w:webHidden/>
+              </w:rPr>
+              <w:fldChar w:fldCharType="separate"/>
+            </w:r>
+            <w:r>
+              <w:rPr>
+                <w:noProof/>
+                <w:webHidden/>
+              </w:rPr>
+              <w:t>6</w:t>
+            </w:r>
+            <w:r>
+              <w:rPr>
+                <w:noProof/>
+                <w:webHidden/>
+              </w:rPr>
+              <w:fldChar w:fldCharType="end"/>
+            </w:r>
+          </w:hyperlink>
+        </w:p>
+        <w:p>
+          <w:pPr>
+            <w:pStyle w:val="Inhopg3"/>
+            <w:rPr>
+              <w:rFonts w:eastAsiaTheme="minorEastAsia"/>
+              <w:color w:val="auto"/>
+              <w:kern w:val="2"/>
+              <w:sz w:val="24"/>
+              <w:szCs w:val="24"/>
+              <w:lang w:eastAsia="nl-BE"/>
+              <w14:ligatures w14:val="standardContextual"/>
+            </w:rPr>
+          </w:pPr>
+          <w:hyperlink w:anchor="_Toc198044421" w:history="1">
+            <w:r>
+              <w:rPr>
+                <w:rStyle w:val="Hyperlink"/>
+              </w:rPr>
+              <w:t>4.2.1</w:t>
+            </w:r>
+            <w:r>
+              <w:rPr>
+                <w:rFonts w:eastAsiaTheme="minorEastAsia"/>
+                <w:color w:val="auto"/>
+                <w:kern w:val="2"/>
+                <w:sz w:val="24"/>
+                <w:szCs w:val="24"/>
+                <w:lang w:eastAsia="nl-BE"/>
+                <w14:ligatures w14:val="standardContextual"/>
+              </w:rPr>
+              <w:tab/>
+            </w:r>
+            <w:r>
+              <w:rPr>
+                <w:rStyle w:val="Hyperlink"/>
+              </w:rPr>
+              <w:t>cProfile &amp; yappi</w:t>
+            </w:r>
+            <w:r>
+              <w:rPr>
+                <w:webHidden/>
+              </w:rPr>
+              <w:tab/>
+            </w:r>
+            <w:r>
+              <w:rPr>
+                <w:webHidden/>
+              </w:rPr>
+              <w:fldChar w:fldCharType="begin"/>
+            </w:r>
+            <w:r>
+              <w:rPr>
+                <w:webHidden/>
+              </w:rPr>
+              <w:instrText xml:space="preserve"> PAGEREF _Toc198044421 \h </w:instrText>
+            </w:r>
+            <w:r>
+              <w:rPr>
+                <w:webHidden/>
+              </w:rPr>
+            </w:r>
+            <w:r>
+              <w:rPr>
+                <w:webHidden/>
+              </w:rPr>
+              <w:fldChar w:fldCharType="separate"/>
+            </w:r>
+            <w:r>
+              <w:rPr>
+                <w:webHidden/>
+              </w:rPr>
+              <w:t>7</w:t>
+            </w:r>
+            <w:r>
+              <w:rPr>
+                <w:webHidden/>
+              </w:rPr>
+              <w:fldChar w:fldCharType="end"/>
+            </w:r>
+          </w:hyperlink>
+        </w:p>
+        <w:p>
+          <w:pPr>
+            <w:pStyle w:val="Inhopg3"/>
+            <w:rPr>
+              <w:rFonts w:eastAsiaTheme="minorEastAsia"/>
+              <w:color w:val="auto"/>
+              <w:kern w:val="2"/>
+              <w:sz w:val="24"/>
+              <w:szCs w:val="24"/>
+              <w:lang w:eastAsia="nl-BE"/>
+              <w14:ligatures w14:val="standardContextual"/>
+            </w:rPr>
+          </w:pPr>
+          <w:hyperlink w:anchor="_Toc198044422" w:history="1">
+            <w:r>
+              <w:rPr>
+                <w:rStyle w:val="Hyperlink"/>
+              </w:rPr>
+              <w:t>4.2.2</w:t>
+            </w:r>
+            <w:r>
+              <w:rPr>
+                <w:rFonts w:eastAsiaTheme="minorEastAsia"/>
+                <w:color w:val="auto"/>
+                <w:kern w:val="2"/>
+                <w:sz w:val="24"/>
+                <w:szCs w:val="24"/>
+                <w:lang w:eastAsia="nl-BE"/>
+                <w14:ligatures w14:val="standardContextual"/>
+              </w:rPr>
+              <w:tab/>
+            </w:r>
+            <w:r>
+              <w:rPr>
+                <w:rStyle w:val="Hyperlink"/>
+              </w:rPr>
+              <w:t>Tracemalloc</w:t>
+            </w:r>
+            <w:r>
+              <w:rPr>
+                <w:webHidden/>
+              </w:rPr>
+              <w:tab/>
+            </w:r>
+            <w:r>
+              <w:rPr>
+                <w:webHidden/>
+              </w:rPr>
+              <w:fldChar w:fldCharType="begin"/>
+            </w:r>
+            <w:r>
+              <w:rPr>
+                <w:webHidden/>
+              </w:rPr>
+              <w:instrText xml:space="preserve"> PAGEREF _Toc198044422 \h </w:instrText>
+            </w:r>
+            <w:r>
+              <w:rPr>
+                <w:webHidden/>
+              </w:rPr>
+            </w:r>
+            <w:r>
+              <w:rPr>
+                <w:webHidden/>
+              </w:rPr>
+              <w:fldChar w:fldCharType="separate"/>
+            </w:r>
+            <w:r>
+              <w:rPr>
+                <w:webHidden/>
+              </w:rPr>
+              <w:t>7</w:t>
+            </w:r>
+            <w:r>
+              <w:rPr>
+                <w:webHidden/>
+              </w:rPr>
+              <w:fldChar w:fldCharType="end"/>
+            </w:r>
+          </w:hyperlink>
+        </w:p>
+        <w:p>
+          <w:pPr>
+            <w:pStyle w:val="Inhopg1"/>
             <w:tabs>
               <w:tab w:val="right" w:leader="dot" w:pos="9060"/>
             </w:tabs>
@@ -1235,11 +1486,11 @@
               <w:kern w:val="2"/>
               <w:sz w:val="24"/>
               <w:szCs w:val="24"/>
-              <w:lang/>
+              <w:lang w:val="nl-BE" w:eastAsia="nl-BE"/>
               <w14:ligatures w14:val="standardContextual"/>
             </w:rPr>
           </w:pPr>
-          <w:hyperlink w:anchor="_Toc197936582" w:history="1">
+          <w:hyperlink w:anchor="_Toc198044423" w:history="1">
             <w:r>
               <w:rPr>
                 <w:rStyle w:val="Hyperlink"/>
@@ -1255,7 +1506,7 @@
                 <w:kern w:val="2"/>
                 <w:sz w:val="24"/>
                 <w:szCs w:val="24"/>
-                <w:lang/>
+                <w:lang w:val="nl-BE" w:eastAsia="nl-BE"/>
                 <w14:ligatures w14:val="standardContextual"/>
               </w:rPr>
               <w:tab/>
@@ -1286,7 +1537,7 @@
                 <w:noProof/>
                 <w:webHidden/>
               </w:rPr>
-              <w:instrText xml:space="preserve"> PAGEREF _Toc197936582 \h </w:instrText>
+              <w:instrText xml:space="preserve"> PAGEREF _Toc198044423 \h </w:instrText>
             </w:r>
             <w:r>
               <w:rPr>
@@ -1306,7 +1557,7 @@
                 <w:noProof/>
                 <w:webHidden/>
               </w:rPr>
-              <w:t>6</w:t>
+              <w:t>7</w:t>
             </w:r>
             <w:r>
               <w:rPr>
@@ -1319,7 +1570,197 @@
         </w:p>
         <w:p>
           <w:pPr>
-            <w:pStyle w:val="TOC1"/>
+            <w:pStyle w:val="Inhopg2"/>
+            <w:tabs>
+              <w:tab w:val="left" w:pos="1418"/>
+            </w:tabs>
+            <w:rPr>
+              <w:rFonts w:eastAsiaTheme="minorEastAsia"/>
+              <w:noProof/>
+              <w:color w:val="auto"/>
+              <w:kern w:val="2"/>
+              <w:sz w:val="24"/>
+              <w:szCs w:val="24"/>
+              <w:lang w:val="nl-BE" w:eastAsia="nl-BE"/>
+              <w14:ligatures w14:val="standardContextual"/>
+            </w:rPr>
+          </w:pPr>
+          <w:hyperlink w:anchor="_Toc198044424" w:history="1">
+            <w:r>
+              <w:rPr>
+                <w:rStyle w:val="Hyperlink"/>
+                <w:noProof/>
+              </w:rPr>
+              <w:t>5.1</w:t>
+            </w:r>
+            <w:r>
+              <w:rPr>
+                <w:rFonts w:eastAsiaTheme="minorEastAsia"/>
+                <w:noProof/>
+                <w:color w:val="auto"/>
+                <w:kern w:val="2"/>
+                <w:sz w:val="24"/>
+                <w:szCs w:val="24"/>
+                <w:lang w:val="nl-BE" w:eastAsia="nl-BE"/>
+                <w14:ligatures w14:val="standardContextual"/>
+              </w:rPr>
+              <w:tab/>
+            </w:r>
+            <w:r>
+              <w:rPr>
+                <w:rStyle w:val="Hyperlink"/>
+                <w:noProof/>
+              </w:rPr>
+              <w:t>Simulation results</w:t>
+            </w:r>
+            <w:r>
+              <w:rPr>
+                <w:noProof/>
+                <w:webHidden/>
+              </w:rPr>
+              <w:tab/>
+            </w:r>
+            <w:r>
+              <w:rPr>
+                <w:noProof/>
+                <w:webHidden/>
+              </w:rPr>
+              <w:fldChar w:fldCharType="begin"/>
+            </w:r>
+            <w:r>
+              <w:rPr>
+                <w:noProof/>
+                <w:webHidden/>
+              </w:rPr>
+              <w:instrText xml:space="preserve"> PAGEREF _Toc198044424 \h </w:instrText>
+            </w:r>
+            <w:r>
+              <w:rPr>
+                <w:noProof/>
+                <w:webHidden/>
+              </w:rPr>
+            </w:r>
+            <w:r>
+              <w:rPr>
+                <w:noProof/>
+                <w:webHidden/>
+              </w:rPr>
+              <w:fldChar w:fldCharType="separate"/>
+            </w:r>
+            <w:r>
+              <w:rPr>
+                <w:noProof/>
+                <w:webHidden/>
+              </w:rPr>
+              <w:t>7</w:t>
+            </w:r>
+            <w:r>
+              <w:rPr>
+                <w:noProof/>
+                <w:webHidden/>
+              </w:rPr>
+              <w:fldChar w:fldCharType="end"/>
+            </w:r>
+          </w:hyperlink>
+        </w:p>
+        <w:p>
+          <w:pPr>
+            <w:pStyle w:val="Inhopg2"/>
+            <w:tabs>
+              <w:tab w:val="left" w:pos="1418"/>
+            </w:tabs>
+            <w:rPr>
+              <w:rFonts w:eastAsiaTheme="minorEastAsia"/>
+              <w:noProof/>
+              <w:color w:val="auto"/>
+              <w:kern w:val="2"/>
+              <w:sz w:val="24"/>
+              <w:szCs w:val="24"/>
+              <w:lang w:val="nl-BE" w:eastAsia="nl-BE"/>
+              <w14:ligatures w14:val="standardContextual"/>
+            </w:rPr>
+          </w:pPr>
+          <w:hyperlink w:anchor="_Toc198044425" w:history="1">
+            <w:r>
+              <w:rPr>
+                <w:rStyle w:val="Hyperlink"/>
+                <w:noProof/>
+              </w:rPr>
+              <w:t>5.2</w:t>
+            </w:r>
+            <w:r>
+              <w:rPr>
+                <w:rFonts w:eastAsiaTheme="minorEastAsia"/>
+                <w:noProof/>
+                <w:color w:val="auto"/>
+                <w:kern w:val="2"/>
+                <w:sz w:val="24"/>
+                <w:szCs w:val="24"/>
+                <w:lang w:val="nl-BE" w:eastAsia="nl-BE"/>
+                <w14:ligatures w14:val="standardContextual"/>
+              </w:rPr>
+              <w:tab/>
+            </w:r>
+            <w:r>
+              <w:rPr>
+                <w:rStyle w:val="Hyperlink"/>
+                <w:noProof/>
+              </w:rPr>
+              <w:t>Profiling</w:t>
+            </w:r>
+            <w:r>
+              <w:rPr>
+                <w:noProof/>
+                <w:webHidden/>
+              </w:rPr>
+              <w:tab/>
+            </w:r>
+            <w:r>
+              <w:rPr>
+                <w:noProof/>
+                <w:webHidden/>
+              </w:rPr>
+              <w:fldChar w:fldCharType="begin"/>
+            </w:r>
+            <w:r>
+              <w:rPr>
+                <w:noProof/>
+                <w:webHidden/>
+              </w:rPr>
+              <w:instrText xml:space="preserve"> PAGEREF _Toc198044425 \h </w:instrText>
+            </w:r>
+            <w:r>
+              <w:rPr>
+                <w:noProof/>
+                <w:webHidden/>
+              </w:rPr>
+            </w:r>
+            <w:r>
+              <w:rPr>
+                <w:noProof/>
+                <w:webHidden/>
+              </w:rPr>
+              <w:fldChar w:fldCharType="separate"/>
+            </w:r>
+            <w:r>
+              <w:rPr>
+                <w:noProof/>
+                <w:webHidden/>
+              </w:rPr>
+              <w:t>8</w:t>
+            </w:r>
+            <w:r>
+              <w:rPr>
+                <w:noProof/>
+                <w:webHidden/>
+              </w:rPr>
+              <w:fldChar w:fldCharType="end"/>
+            </w:r>
+          </w:hyperlink>
+        </w:p>
+        <w:p>
+          <w:pPr>
+            <w:pStyle w:val="Inhopg1"/>
             <w:tabs>
               <w:tab w:val="right" w:leader="dot" w:pos="9060"/>
             </w:tabs>
@@ -1330,11 +1771,11 @@
               <w:kern w:val="2"/>
               <w:sz w:val="24"/>
               <w:szCs w:val="24"/>
-              <w:lang/>
+              <w:lang w:val="nl-BE" w:eastAsia="nl-BE"/>
               <w14:ligatures w14:val="standardContextual"/>
             </w:rPr>
           </w:pPr>
-          <w:hyperlink w:anchor="_Toc197936583" w:history="1">
+          <w:hyperlink w:anchor="_Toc198044426" w:history="1">
             <w:r>
               <w:rPr>
                 <w:rStyle w:val="Hyperlink"/>
@@ -1350,7 +1791,7 @@
                 <w:kern w:val="2"/>
                 <w:sz w:val="24"/>
                 <w:szCs w:val="24"/>
-                <w:lang/>
+                <w:lang w:val="nl-BE" w:eastAsia="nl-BE"/>
                 <w14:ligatures w14:val="standardContextual"/>
               </w:rPr>
               <w:tab/>
@@ -1381,7 +1822,7 @@
                 <w:noProof/>
                 <w:webHidden/>
               </w:rPr>
-              <w:instrText xml:space="preserve"> PAGEREF _Toc197936583 \h </w:instrText>
+              <w:instrText xml:space="preserve"> PAGEREF _Toc198044426 \h </w:instrText>
             </w:r>
             <w:r>
               <w:rPr>
@@ -1401,7 +1842,7 @@
                 <w:noProof/>
                 <w:webHidden/>
               </w:rPr>
-              <w:t>6</w:t>
+              <w:t>9</w:t>
             </w:r>
             <w:r>
               <w:rPr>
@@ -1414,7 +1855,7 @@
         </w:p>
         <w:p>
           <w:pPr>
-            <w:pStyle w:val="TOC1"/>
+            <w:pStyle w:val="Inhopg1"/>
             <w:tabs>
               <w:tab w:val="right" w:leader="dot" w:pos="9060"/>
             </w:tabs>
@@ -1425,11 +1866,11 @@
               <w:kern w:val="2"/>
               <w:sz w:val="24"/>
               <w:szCs w:val="24"/>
-              <w:lang/>
+              <w:lang w:val="nl-BE" w:eastAsia="nl-BE"/>
               <w14:ligatures w14:val="standardContextual"/>
             </w:rPr>
           </w:pPr>
-          <w:hyperlink w:anchor="_Toc197936584" w:history="1">
+          <w:hyperlink w:anchor="_Toc198044427" w:history="1">
             <w:r>
               <w:rPr>
                 <w:rStyle w:val="Hyperlink"/>
@@ -1445,7 +1886,7 @@
                 <w:kern w:val="2"/>
                 <w:sz w:val="24"/>
                 <w:szCs w:val="24"/>
-                <w:lang/>
+                <w:lang w:val="nl-BE" w:eastAsia="nl-BE"/>
                 <w14:ligatures w14:val="standardContextual"/>
               </w:rPr>
               <w:tab/>
@@ -1476,7 +1917,7 @@
                 <w:noProof/>
                 <w:webHidden/>
               </w:rPr>
-              <w:instrText xml:space="preserve"> PAGEREF _Toc197936584 \h </w:instrText>
+              <w:instrText xml:space="preserve"> PAGEREF _Toc198044427 \h </w:instrText>
             </w:r>
             <w:r>
               <w:rPr>
@@ -1496,7 +1937,7 @@
                 <w:noProof/>
                 <w:webHidden/>
               </w:rPr>
-              <w:t>6</w:t>
+              <w:t>9</w:t>
             </w:r>
             <w:r>
               <w:rPr>
@@ -1509,7 +1950,7 @@
         </w:p>
         <w:p>
           <w:pPr>
-            <w:pStyle w:val="TOC1"/>
+            <w:pStyle w:val="Inhopg1"/>
             <w:tabs>
               <w:tab w:val="right" w:leader="dot" w:pos="9060"/>
             </w:tabs>
@@ -1520,11 +1961,11 @@
               <w:kern w:val="2"/>
               <w:sz w:val="24"/>
               <w:szCs w:val="24"/>
-              <w:lang/>
+              <w:lang w:val="nl-BE" w:eastAsia="nl-BE"/>
               <w14:ligatures w14:val="standardContextual"/>
             </w:rPr>
           </w:pPr>
-          <w:hyperlink w:anchor="_Toc197936585" w:history="1">
+          <w:hyperlink w:anchor="_Toc198044428" w:history="1">
             <w:r>
               <w:rPr>
                 <w:rStyle w:val="Hyperlink"/>
@@ -1540,7 +1981,7 @@
                 <w:kern w:val="2"/>
                 <w:sz w:val="24"/>
                 <w:szCs w:val="24"/>
-                <w:lang/>
+                <w:lang w:val="nl-BE" w:eastAsia="nl-BE"/>
                 <w14:ligatures w14:val="standardContextual"/>
               </w:rPr>
               <w:tab/>
@@ -1571,7 +2012,7 @@
                 <w:noProof/>
                 <w:webHidden/>
               </w:rPr>
-              <w:instrText xml:space="preserve"> PAGEREF _Toc197936585 \h </w:instrText>
+              <w:instrText xml:space="preserve"> PAGEREF _Toc198044428 \h </w:instrText>
             </w:r>
             <w:r>
               <w:rPr>
@@ -1591,7 +2032,7 @@
                 <w:noProof/>
                 <w:webHidden/>
               </w:rPr>
-              <w:t>6</w:t>
+              <w:t>9</w:t>
             </w:r>
             <w:r>
               <w:rPr>
@@ -1632,12 +2073,12 @@
     </w:p>
     <w:p>
       <w:pPr>
-        <w:pStyle w:val="Heading1"/>
+        <w:pStyle w:val="Kop1"/>
         <w:rPr>
           <w:lang w:val="en-GB"/>
         </w:rPr>
       </w:pPr>
-      <w:bookmarkStart w:id="1" w:name="_Toc197936574"/>
+      <w:bookmarkStart w:id="1" w:name="_Toc198044412"/>
       <w:bookmarkEnd w:id="0"/>
       <w:r>
         <w:rPr>
@@ -1661,12 +2102,12 @@
     </w:p>
     <w:p>
       <w:pPr>
-        <w:pStyle w:val="Heading1"/>
+        <w:pStyle w:val="Kop1"/>
         <w:rPr>
           <w:lang w:val="en-GB"/>
         </w:rPr>
       </w:pPr>
-      <w:bookmarkStart w:id="2" w:name="_Toc197936575"/>
+      <w:bookmarkStart w:id="2" w:name="_Toc198044413"/>
       <w:r>
         <w:rPr>
           <w:lang w:val="en-GB"/>
@@ -1704,7 +2145,7 @@
     </w:p>
     <w:p>
       <w:pPr>
-        <w:pStyle w:val="ListParagraph"/>
+        <w:pStyle w:val="Lijstalinea"/>
         <w:numPr>
           <w:ilvl w:val="0"/>
           <w:numId w:val="12"/>
@@ -1717,7 +2158,7 @@
     </w:p>
     <w:p>
       <w:pPr>
-        <w:pStyle w:val="ListParagraph"/>
+        <w:pStyle w:val="Lijstalinea"/>
         <w:numPr>
           <w:ilvl w:val="0"/>
           <w:numId w:val="12"/>
@@ -1814,12 +2255,12 @@
     <w:p/>
     <w:p>
       <w:pPr>
-        <w:pStyle w:val="Heading1"/>
+        <w:pStyle w:val="Kop1"/>
         <w:rPr>
           <w:lang w:val="en-GB"/>
         </w:rPr>
       </w:pPr>
-      <w:bookmarkStart w:id="3" w:name="_Toc197936576"/>
+      <w:bookmarkStart w:id="3" w:name="_Toc198044414"/>
       <w:r>
         <w:rPr>
           <w:lang w:val="en-GB"/>
@@ -1831,9 +2272,9 @@
     </w:p>
     <w:p>
       <w:pPr>
-        <w:pStyle w:val="Heading2"/>
-      </w:pPr>
-      <w:bookmarkStart w:id="4" w:name="_Toc197936577"/>
+        <w:pStyle w:val="Kop2"/>
+      </w:pPr>
+      <w:bookmarkStart w:id="4" w:name="_Toc198044415"/>
       <w:r>
         <w:t>The electricity market</w:t>
       </w:r>
@@ -1977,9 +2418,9 @@
     </w:p>
     <w:p>
       <w:pPr>
-        <w:pStyle w:val="Heading2"/>
-      </w:pPr>
-      <w:bookmarkStart w:id="5" w:name="_Toc197936578"/>
+        <w:pStyle w:val="Kop2"/>
+      </w:pPr>
+      <w:bookmarkStart w:id="5" w:name="_Toc198044416"/>
       <w:r>
         <w:t>The ASSUME Framework</w:t>
       </w:r>
@@ -2040,15 +2481,7 @@
       </w:r>
       <w:proofErr w:type="spellEnd"/>
       <w:r>
-        <w:t xml:space="preserve"> and forecaster. The id is used to avoid </w:t>
-      </w:r>
-      <w:proofErr w:type="gramStart"/>
-      <w:r>
-        <w:t>duplicates</w:t>
-      </w:r>
-      <w:proofErr w:type="gramEnd"/>
-      <w:r>
-        <w:t xml:space="preserve"> and the </w:t>
+        <w:t xml:space="preserve"> and forecaster. The id is used to avoid duplicates and the </w:t>
       </w:r>
       <w:proofErr w:type="spellStart"/>
       <w:r>
@@ -2123,9 +2556,9 @@
     </w:p>
     <w:p>
       <w:pPr>
-        <w:pStyle w:val="Heading2"/>
-      </w:pPr>
-      <w:bookmarkStart w:id="6" w:name="_Toc197936579"/>
+        <w:pStyle w:val="Kop2"/>
+      </w:pPr>
+      <w:bookmarkStart w:id="6" w:name="_Toc198044417"/>
       <w:r>
         <w:t>Profiling &amp; Optimization</w:t>
       </w:r>
@@ -2273,12 +2706,12 @@
     </w:p>
     <w:p>
       <w:pPr>
-        <w:pStyle w:val="Heading1"/>
+        <w:pStyle w:val="Kop1"/>
         <w:rPr>
           <w:lang w:val="en-GB"/>
         </w:rPr>
       </w:pPr>
-      <w:bookmarkStart w:id="7" w:name="_Toc197936580"/>
+      <w:bookmarkStart w:id="7" w:name="_Toc198044418"/>
       <w:r>
         <w:rPr>
           <w:lang w:val="en-GB"/>
@@ -2298,7 +2731,7 @@
     </w:p>
     <w:p>
       <w:pPr>
-        <w:pStyle w:val="ListParagraph"/>
+        <w:pStyle w:val="Lijstalinea"/>
         <w:numPr>
           <w:ilvl w:val="0"/>
           <w:numId w:val="13"/>
@@ -2310,7 +2743,7 @@
     </w:p>
     <w:p>
       <w:pPr>
-        <w:pStyle w:val="ListParagraph"/>
+        <w:pStyle w:val="Lijstalinea"/>
         <w:numPr>
           <w:ilvl w:val="0"/>
           <w:numId w:val="13"/>
@@ -2322,7 +2755,7 @@
     </w:p>
     <w:p>
       <w:pPr>
-        <w:pStyle w:val="ListParagraph"/>
+        <w:pStyle w:val="Lijstalinea"/>
         <w:numPr>
           <w:ilvl w:val="0"/>
           <w:numId w:val="13"/>
@@ -2339,9 +2772,9 @@
     </w:p>
     <w:p>
       <w:pPr>
-        <w:pStyle w:val="Heading2"/>
-      </w:pPr>
-      <w:bookmarkStart w:id="8" w:name="_Toc197936581"/>
+        <w:pStyle w:val="Kop2"/>
+      </w:pPr>
+      <w:bookmarkStart w:id="8" w:name="_Toc198044419"/>
       <w:r>
         <w:t>Initial simulation</w:t>
       </w:r>
@@ -2352,12 +2785,18 @@
         <w:jc w:val="both"/>
       </w:pPr>
       <w:r>
-        <w:t>We initialize a simulation with five powerplants: nuclear, natural gas, wind, biofuel and solar. They represent about 95 % of the power generation in Belgium. We initialize their emission factor, maximum power output, efficiency and cost. The values were gathered from various sources and calculations and represent not the exact but an average value. Then, we initialize the consumers that consists of residential unit</w:t>
+        <w:t>We initialize a simulation with five powerplants: nuclear, natural gas, wind, biofuel and solar. They represent about 95 % of the power generation in Belgium. We initialize their emission factor, maximum power output, efficiency and cost. The values were gathered from various sources and calculations and represent not the exact but an average value. Then, we initialize the consumers that consists of residential</w:t>
       </w:r>
       <w:r>
         <w:t>s</w:t>
       </w:r>
       <w:r>
+        <w:t xml:space="preserve"> unit</w:t>
+      </w:r>
+      <w:r>
+        <w:t>s</w:t>
+      </w:r>
+      <w:r>
         <w:t xml:space="preserve"> that have a demand value corresponding to the consumption data of an anonymous digital meter gathered from the </w:t>
       </w:r>
       <w:proofErr w:type="spellStart"/>
@@ -2372,207 +2811,835 @@
         <w:t>Finally, an agent0 was created to represent the demand of the rest of the consumers with data from the Elia open database.</w:t>
       </w:r>
       <w:r>
-        <w:t xml:space="preserve"> All the data is from the year 2022 </w:t>
-      </w:r>
+        <w:t xml:space="preserve"> </w:t>
+      </w:r>
+      <w:proofErr w:type="spellStart"/>
+      <w:r>
+        <w:t>Fluvius</w:t>
+      </w:r>
+      <w:proofErr w:type="spellEnd"/>
+      <w:r>
+        <w:t xml:space="preserve"> is the DSO of Belgium and all the data that is used is from the year 2022 because we only had the meter data from that year. </w:t>
+      </w:r>
+      <w:r>
+        <w:t xml:space="preserve">The consumer’s demand is the exact amount of power consumed according to the historical data; forecasts do not play a role in the simulation. The supply is defined by the maximum power output and is fixed. If the supply cannot meet the demand, there is a shortage that </w:t>
+      </w:r>
+      <w:r>
+        <w:t xml:space="preserve">cannot be </w:t>
+      </w:r>
+      <w:r>
+        <w:t>accounted for.</w:t>
+      </w:r>
+    </w:p>
+    <w:p>
+      <w:pPr>
+        <w:jc w:val="both"/>
+      </w:pPr>
+      <w:r>
+        <w:t>The ASSUME framework provides the possibility of using csv files to defines units</w:t>
+      </w:r>
+      <w:r>
+        <w:t>, t</w:t>
+      </w:r>
+      <w:r>
+        <w:t xml:space="preserve">he market is defined using a </w:t>
+      </w:r>
+      <w:proofErr w:type="spellStart"/>
+      <w:r>
+        <w:t>yaml</w:t>
+      </w:r>
+      <w:proofErr w:type="spellEnd"/>
+      <w:r>
+        <w:t xml:space="preserve"> file. We store all th</w:t>
+      </w:r>
+      <w:r>
+        <w:t>ese</w:t>
+      </w:r>
+      <w:r>
+        <w:t xml:space="preserve"> files in a certain folder and give the path name </w:t>
+      </w:r>
+      <w:r>
+        <w:t xml:space="preserve">and the world entity as parameters into the </w:t>
+      </w:r>
+      <w:r>
+        <w:t>simulation function of the framework. The outpu</w:t>
+      </w:r>
+      <w:r>
+        <w:t>t</w:t>
+      </w:r>
+      <w:r>
+        <w:t xml:space="preserve"> is saved in an SQLite database at the path defines by the user, given as a parameter when initializing the World entity.</w:t>
+      </w:r>
+      <w:r>
+        <w:t xml:space="preserve"> </w:t>
+      </w:r>
+      <w:r>
+        <w:t xml:space="preserve">The database </w:t>
+      </w:r>
+      <w:r>
+        <w:t xml:space="preserve">consists of 7 tables: </w:t>
+      </w:r>
+      <w:proofErr w:type="spellStart"/>
+      <w:r>
+        <w:t>demand_meta</w:t>
+      </w:r>
+      <w:proofErr w:type="spellEnd"/>
+      <w:r>
+        <w:t xml:space="preserve">, </w:t>
+      </w:r>
+      <w:proofErr w:type="spellStart"/>
+      <w:r>
+        <w:t>kpis</w:t>
+      </w:r>
+      <w:proofErr w:type="spellEnd"/>
+      <w:r>
+        <w:t xml:space="preserve">, </w:t>
+      </w:r>
+      <w:proofErr w:type="spellStart"/>
+      <w:r>
+        <w:t>market_dispatch</w:t>
+      </w:r>
+      <w:proofErr w:type="spellEnd"/>
+      <w:r>
+        <w:t xml:space="preserve">, </w:t>
+      </w:r>
+      <w:proofErr w:type="spellStart"/>
+      <w:r>
+        <w:t>market_meta</w:t>
+      </w:r>
+      <w:proofErr w:type="spellEnd"/>
+      <w:r>
+        <w:t xml:space="preserve">, </w:t>
+      </w:r>
+      <w:proofErr w:type="spellStart"/>
+      <w:r>
+        <w:t>market_orders</w:t>
+      </w:r>
+      <w:proofErr w:type="spellEnd"/>
+      <w:r>
+        <w:t xml:space="preserve">, </w:t>
+      </w:r>
+      <w:proofErr w:type="spellStart"/>
+      <w:r>
+        <w:t>power_plant_meta</w:t>
+      </w:r>
+      <w:proofErr w:type="spellEnd"/>
+      <w:r>
+        <w:t xml:space="preserve"> and </w:t>
+      </w:r>
+      <w:proofErr w:type="spellStart"/>
+      <w:r>
+        <w:t>unit_dispatch</w:t>
+      </w:r>
+      <w:proofErr w:type="spellEnd"/>
+      <w:r>
+        <w:t xml:space="preserve">. The meta tables just list all the units and markets with their properties. The </w:t>
+      </w:r>
+      <w:proofErr w:type="spellStart"/>
+      <w:r>
+        <w:t>market_orders</w:t>
+      </w:r>
+      <w:proofErr w:type="spellEnd"/>
+      <w:r>
+        <w:t xml:space="preserve"> table lists all the orders, bids and offers, of all the units for each hour. The </w:t>
+      </w:r>
+      <w:proofErr w:type="spellStart"/>
+      <w:r>
+        <w:t>market_dispatch</w:t>
+      </w:r>
+      <w:proofErr w:type="spellEnd"/>
+      <w:r>
+        <w:t xml:space="preserve"> shows a table with the dispatch of power. It shows for each unit how much it had produces and consumed with positive indicating production. </w:t>
+      </w:r>
+      <w:proofErr w:type="spellStart"/>
       <w:r>
         <w:rPr>
           <w:b/>
           <w:bCs/>
         </w:rPr>
-        <w:t xml:space="preserve">(why?) </w:t>
-      </w:r>
-      <w:r>
-        <w:t xml:space="preserve">The consumer’s demand is the exact amount of power consumed according to the historical data; forecasts do not play a role in the simulation. The supply is defined by the maximum power output and is fixed. If the supply cannot meet the demand, there is a shortage that </w:t>
-      </w:r>
-      <w:r>
-        <w:t xml:space="preserve">cannot be </w:t>
-      </w:r>
-      <w:r>
-        <w:t xml:space="preserve">accounted for. </w:t>
-      </w:r>
-    </w:p>
-    <w:p>
-      <w:pPr>
-        <w:jc w:val="both"/>
-      </w:pPr>
-      <w:r>
-        <w:t>The ASSUME framework provides the possibility of using csv files to defines units</w:t>
-      </w:r>
-      <w:r>
-        <w:t>, t</w:t>
-      </w:r>
-      <w:r>
-        <w:t xml:space="preserve">he market is defined using a </w:t>
-      </w:r>
-      <w:proofErr w:type="spellStart"/>
-      <w:r>
-        <w:t>yaml</w:t>
+        <w:t>Unit_dispatch</w:t>
       </w:r>
       <w:proofErr w:type="spellEnd"/>
-      <w:r>
-        <w:t xml:space="preserve"> file. We store all th</w:t>
-      </w:r>
-      <w:r>
-        <w:t>ese</w:t>
-      </w:r>
-      <w:r>
-        <w:t xml:space="preserve"> files in a certain folder and give the path name </w:t>
-      </w:r>
-      <w:r>
-        <w:t xml:space="preserve">and the world entity as parameters into the </w:t>
-      </w:r>
-      <w:r>
-        <w:t>simulation function of the framework. The outpu</w:t>
-      </w:r>
-      <w:r>
-        <w:t>t</w:t>
-      </w:r>
-      <w:r>
-        <w:t xml:space="preserve"> is saved in an SQLite database at the path defines by the user, given as a parameter when initializing the World entity.</w:t>
-      </w:r>
-      <w:r>
-        <w:t xml:space="preserve"> </w:t>
-      </w:r>
-      <w:r>
-        <w:t xml:space="preserve">The database </w:t>
-      </w:r>
-      <w:r>
-        <w:t xml:space="preserve">consists of 7 tables: </w:t>
-      </w:r>
-      <w:proofErr w:type="spellStart"/>
-      <w:r>
-        <w:t>demand_meta</w:t>
-      </w:r>
-      <w:proofErr w:type="spellEnd"/>
-      <w:r>
-        <w:t xml:space="preserve">, </w:t>
-      </w:r>
-      <w:proofErr w:type="spellStart"/>
-      <w:r>
-        <w:t>kpis</w:t>
-      </w:r>
-      <w:proofErr w:type="spellEnd"/>
-      <w:r>
-        <w:t xml:space="preserve">, </w:t>
-      </w:r>
-      <w:proofErr w:type="spellStart"/>
-      <w:r>
-        <w:t>market_dispatch</w:t>
-      </w:r>
-      <w:proofErr w:type="spellEnd"/>
-      <w:r>
-        <w:t xml:space="preserve">, </w:t>
-      </w:r>
-      <w:proofErr w:type="spellStart"/>
-      <w:r>
-        <w:t>market_meta</w:t>
-      </w:r>
-      <w:proofErr w:type="spellEnd"/>
-      <w:r>
-        <w:t xml:space="preserve">, </w:t>
-      </w:r>
-      <w:proofErr w:type="spellStart"/>
-      <w:r>
-        <w:t>market_orders</w:t>
-      </w:r>
-      <w:proofErr w:type="spellEnd"/>
-      <w:r>
-        <w:t xml:space="preserve">, </w:t>
-      </w:r>
-      <w:proofErr w:type="spellStart"/>
-      <w:r>
-        <w:t>power_plant_meta</w:t>
-      </w:r>
-      <w:proofErr w:type="spellEnd"/>
-      <w:r>
-        <w:t xml:space="preserve"> and </w:t>
-      </w:r>
-      <w:proofErr w:type="spellStart"/>
-      <w:r>
-        <w:t>unit_dispatch</w:t>
-      </w:r>
-      <w:proofErr w:type="spellEnd"/>
-      <w:r>
-        <w:t xml:space="preserve">. The meta tables just list all the units and markets with their properties. The </w:t>
-      </w:r>
-      <w:proofErr w:type="spellStart"/>
-      <w:r>
-        <w:t>market_orders</w:t>
-      </w:r>
-      <w:proofErr w:type="spellEnd"/>
-      <w:r>
-        <w:t xml:space="preserve"> table lists all the orders, bids and offers, of all the units for each hour. The </w:t>
-      </w:r>
-      <w:proofErr w:type="spellStart"/>
-      <w:r>
-        <w:t>market_dispatch</w:t>
-      </w:r>
-      <w:proofErr w:type="spellEnd"/>
-      <w:r>
-        <w:t xml:space="preserve"> shows a table with the dispatch of power. It shows for each unit how much it had produces and consumed with positive indicating production. </w:t>
-      </w:r>
-      <w:proofErr w:type="spellStart"/>
       <w:r>
         <w:rPr>
           <w:b/>
           <w:bCs/>
         </w:rPr>
-        <w:t>Unit_dispatch</w:t>
+        <w:t xml:space="preserve">? </w:t>
+      </w:r>
+      <w:r>
+        <w:t>The KPI table show</w:t>
+      </w:r>
+      <w:r>
+        <w:t xml:space="preserve">s </w:t>
+      </w:r>
+      <w:r>
+        <w:t>the average price per MWh, the total volume produced/consumed for that simulation period and the total cost</w:t>
+      </w:r>
+      <w:r>
+        <w:t xml:space="preserve">, </w:t>
+      </w:r>
+      <w:r>
+        <w:t>which is the multiplication of the previous two values.</w:t>
+      </w:r>
+    </w:p>
+    <w:p>
+      <w:pPr>
+        <w:pStyle w:val="Kop2"/>
+      </w:pPr>
+      <w:bookmarkStart w:id="9" w:name="_Toc198044420"/>
+      <w:r>
+        <w:t>Profiling</w:t>
+      </w:r>
+      <w:bookmarkEnd w:id="9"/>
+    </w:p>
+    <w:p>
+      <w:r>
+        <w:t xml:space="preserve">The profiling was done </w:t>
+      </w:r>
+      <w:r>
+        <w:t xml:space="preserve">using the following time and memory profilers. </w:t>
+      </w:r>
+    </w:p>
+    <w:p>
+      <w:pPr>
+        <w:pStyle w:val="Lijstalinea"/>
+        <w:numPr>
+          <w:ilvl w:val="0"/>
+          <w:numId w:val="12"/>
+        </w:numPr>
+      </w:pPr>
+      <w:proofErr w:type="spellStart"/>
+      <w:r>
+        <w:t>cProfile</w:t>
       </w:r>
       <w:proofErr w:type="spellEnd"/>
+      <w:r>
+        <w:t xml:space="preserve"> </w:t>
+      </w:r>
+      <w:r>
+        <w:t xml:space="preserve">&amp; </w:t>
+      </w:r>
+      <w:proofErr w:type="spellStart"/>
+      <w:r>
+        <w:t>yappi</w:t>
+      </w:r>
+      <w:proofErr w:type="spellEnd"/>
+      <w:r>
+        <w:t xml:space="preserve"> (time)</w:t>
+      </w:r>
+    </w:p>
+    <w:p>
+      <w:pPr>
+        <w:pStyle w:val="Lijstalinea"/>
+        <w:numPr>
+          <w:ilvl w:val="0"/>
+          <w:numId w:val="12"/>
+        </w:numPr>
+      </w:pPr>
+      <w:proofErr w:type="spellStart"/>
+      <w:r>
+        <w:t>tracemalloc</w:t>
+      </w:r>
+      <w:proofErr w:type="spellEnd"/>
+      <w:r>
+        <w:t xml:space="preserve"> </w:t>
+      </w:r>
+      <w:r>
+        <w:t xml:space="preserve">&amp; </w:t>
+      </w:r>
+      <w:proofErr w:type="spellStart"/>
+      <w:r>
+        <w:t>pyinstrument</w:t>
+      </w:r>
+      <w:proofErr w:type="spellEnd"/>
+      <w:r>
+        <w:t xml:space="preserve"> (memory)</w:t>
+      </w:r>
+    </w:p>
+    <w:p>
+      <w:r>
+        <w:t>Each profiler will be explained with reasoning on why it was or was not chosen to do the final profiling</w:t>
+      </w:r>
+      <w:r>
+        <w:t>.</w:t>
+      </w:r>
+    </w:p>
+    <w:p/>
+    <w:p>
+      <w:pPr>
+        <w:pStyle w:val="Kop3"/>
+      </w:pPr>
+      <w:bookmarkStart w:id="10" w:name="_Toc198044421"/>
+      <w:proofErr w:type="spellStart"/>
+      <w:r>
+        <w:lastRenderedPageBreak/>
+        <w:t>cProfile</w:t>
+      </w:r>
+      <w:proofErr w:type="spellEnd"/>
+      <w:r>
+        <w:t xml:space="preserve"> &amp; </w:t>
+      </w:r>
+      <w:proofErr w:type="spellStart"/>
+      <w:r>
+        <w:t>yappi</w:t>
+      </w:r>
+      <w:bookmarkEnd w:id="10"/>
+      <w:proofErr w:type="spellEnd"/>
+    </w:p>
+    <w:p>
+      <w:r>
+        <w:t>They are both deterministic profilers</w:t>
+      </w:r>
+      <w:r>
+        <w:t xml:space="preserve">. </w:t>
+      </w:r>
+      <w:proofErr w:type="spellStart"/>
+      <w:r>
+        <w:t>cProfile</w:t>
+      </w:r>
+      <w:proofErr w:type="spellEnd"/>
+      <w:r>
+        <w:t xml:space="preserve"> is a built-in python module while </w:t>
+      </w:r>
+      <w:proofErr w:type="spellStart"/>
+      <w:r>
+        <w:t>yappi</w:t>
+      </w:r>
+      <w:proofErr w:type="spellEnd"/>
+      <w:r>
+        <w:t xml:space="preserve"> had to be installed first. The main difference is that </w:t>
+      </w:r>
+      <w:proofErr w:type="spellStart"/>
+      <w:r>
+        <w:t>yappi</w:t>
+      </w:r>
+      <w:proofErr w:type="spellEnd"/>
+      <w:r>
+        <w:t xml:space="preserve"> support multithreaded, </w:t>
+      </w:r>
+      <w:proofErr w:type="spellStart"/>
+      <w:r>
+        <w:t>asyncio</w:t>
+      </w:r>
+      <w:proofErr w:type="spellEnd"/>
+      <w:r>
+        <w:t xml:space="preserve"> and </w:t>
+      </w:r>
+      <w:proofErr w:type="spellStart"/>
+      <w:r>
+        <w:t>gevent</w:t>
+      </w:r>
+      <w:proofErr w:type="spellEnd"/>
+      <w:r>
+        <w:t xml:space="preserve"> profiling. </w:t>
+      </w:r>
+      <w:r>
+        <w:t xml:space="preserve">It can also track either WALL time and CPU time </w:t>
+      </w:r>
+      <w:r>
+        <w:t xml:space="preserve">while </w:t>
+      </w:r>
+      <w:proofErr w:type="spellStart"/>
+      <w:r>
+        <w:t>cProfile</w:t>
+      </w:r>
+      <w:proofErr w:type="spellEnd"/>
+      <w:r>
+        <w:t xml:space="preserve"> only tracks CPU time</w:t>
+      </w:r>
+      <w:r>
+        <w:t xml:space="preserve">. </w:t>
+      </w:r>
+      <w:r>
+        <w:t xml:space="preserve">The ASSUME framework is built on top of the Mango framework which in turn in built on top of </w:t>
+      </w:r>
+      <w:proofErr w:type="spellStart"/>
+      <w:r>
+        <w:t>asyncio</w:t>
+      </w:r>
+      <w:proofErr w:type="spellEnd"/>
+      <w:r>
+        <w:t xml:space="preserve">. </w:t>
+      </w:r>
+      <w:proofErr w:type="spellStart"/>
+      <w:r>
+        <w:t>Asyncio</w:t>
+      </w:r>
+      <w:proofErr w:type="spellEnd"/>
+      <w:r>
+        <w:t xml:space="preserve"> is module that allows concurrent programming, though it is not really concurrent. Using the await/async method, a user can make a function wait that would otherwise be blocking, and allow other function to run during the waiting period. </w:t>
+      </w:r>
+      <w:r>
+        <w:t xml:space="preserve">This </w:t>
+      </w:r>
       <w:r>
         <w:rPr>
           <w:b/>
           <w:bCs/>
         </w:rPr>
-        <w:t xml:space="preserve">? </w:t>
-      </w:r>
-      <w:r>
-        <w:t>The KPI table show, the average price per MWh, the total volume produced/consumed for that simulation period and the total cost which is the multiplication of the previous two values.</w:t>
-      </w:r>
-    </w:p>
-    <w:p>
-      <w:pPr>
-        <w:pStyle w:val="Heading2"/>
-      </w:pPr>
-      <w:r>
+        <w:t>note</w:t>
+      </w:r>
+      <w:r>
+        <w:t xml:space="preserve"> shows the main issue that </w:t>
+      </w:r>
+      <w:proofErr w:type="spellStart"/>
+      <w:r>
+        <w:t>cProfile</w:t>
+      </w:r>
+      <w:proofErr w:type="spellEnd"/>
+      <w:r>
+        <w:t xml:space="preserve"> faces when profiling </w:t>
+      </w:r>
+      <w:proofErr w:type="spellStart"/>
+      <w:r>
+        <w:t>asyncio</w:t>
+      </w:r>
+      <w:proofErr w:type="spellEnd"/>
+      <w:r>
+        <w:t xml:space="preserve"> code. </w:t>
+      </w:r>
+      <w:r>
+        <w:rPr>
+          <w:b/>
+          <w:bCs/>
+        </w:rPr>
+        <w:t>Should it be explain (quite extensive) or is a note enough?</w:t>
+      </w:r>
+      <w:r>
+        <w:rPr>
+          <w:b/>
+          <w:bCs/>
+        </w:rPr>
+        <w:t xml:space="preserve"> </w:t>
+      </w:r>
+      <w:r>
+        <w:t xml:space="preserve">Hence, we chose </w:t>
+      </w:r>
+      <w:proofErr w:type="spellStart"/>
+      <w:r>
+        <w:t>yappi</w:t>
+      </w:r>
+      <w:proofErr w:type="spellEnd"/>
+      <w:r>
+        <w:t xml:space="preserve"> as out time profiler.</w:t>
+      </w:r>
+      <w:r>
+        <w:t xml:space="preserve"> The module </w:t>
+      </w:r>
+      <w:proofErr w:type="spellStart"/>
+      <w:r>
+        <w:t>pstats</w:t>
+      </w:r>
+      <w:proofErr w:type="spellEnd"/>
+      <w:r>
+        <w:t xml:space="preserve"> was used to format the profiling statistics into reports and </w:t>
+      </w:r>
+      <w:proofErr w:type="spellStart"/>
+      <w:r>
+        <w:t>snakviz</w:t>
+      </w:r>
+      <w:proofErr w:type="spellEnd"/>
+      <w:r>
+        <w:t xml:space="preserve"> was used to visualize them.</w:t>
+      </w:r>
+    </w:p>
+    <w:p>
+      <w:pPr>
+        <w:pStyle w:val="Kop3"/>
+      </w:pPr>
+      <w:bookmarkStart w:id="11" w:name="_Toc198044422"/>
+      <w:proofErr w:type="spellStart"/>
+      <w:r>
+        <w:t>Tracemalloc</w:t>
+      </w:r>
+      <w:bookmarkEnd w:id="11"/>
+      <w:proofErr w:type="spellEnd"/>
+    </w:p>
+    <w:p>
+      <w:r>
+        <w:t xml:space="preserve">There were not many in depth memory profilers to choose from. An alternative the </w:t>
+      </w:r>
+      <w:proofErr w:type="spellStart"/>
+      <w:r>
+        <w:t>memory_profiler</w:t>
+      </w:r>
+      <w:proofErr w:type="spellEnd"/>
+      <w:r>
+        <w:t xml:space="preserve"> but this is a line profiler that only showed how much memory a single line consumed without going to its </w:t>
+      </w:r>
+      <w:proofErr w:type="spellStart"/>
+      <w:r>
+        <w:t>subcalls</w:t>
+      </w:r>
+      <w:proofErr w:type="spellEnd"/>
+      <w:r>
+        <w:t xml:space="preserve">. </w:t>
+      </w:r>
+      <w:proofErr w:type="spellStart"/>
+      <w:r>
+        <w:t>Tracemalloc</w:t>
+      </w:r>
+      <w:proofErr w:type="spellEnd"/>
+      <w:r>
+        <w:t xml:space="preserve"> gives us a plethora of </w:t>
+      </w:r>
+      <w:r>
+        <w:t>option to see how memory is allocated.</w:t>
+      </w:r>
+    </w:p>
+    <w:p/>
+    <w:p/>
+    <w:p/>
+    <w:p>
+      <w:pPr>
+        <w:pStyle w:val="Kop1"/>
+        <w:rPr>
+          <w:lang w:val="en-GB"/>
+        </w:rPr>
+      </w:pPr>
+      <w:bookmarkStart w:id="12" w:name="_Toc198044423"/>
+      <w:r>
+        <w:rPr>
+          <w:lang w:val="en-GB"/>
+        </w:rPr>
+        <w:t>Results</w:t>
+      </w:r>
+      <w:bookmarkEnd w:id="12"/>
+    </w:p>
+    <w:p>
+      <w:r>
+        <w:t xml:space="preserve">This section </w:t>
+      </w:r>
+      <w:r>
+        <w:t xml:space="preserve">presents the results of the simulation framework in three stages. First, we describe the outcome of the initial simulation and how it scales with more agents. Second, we analyse the results of the </w:t>
+      </w:r>
+      <w:proofErr w:type="spellStart"/>
+      <w:r>
+        <w:t>yappi</w:t>
+      </w:r>
+      <w:proofErr w:type="spellEnd"/>
+      <w:r>
+        <w:t xml:space="preserve"> profiler and assess the bottlenecks in the framework. Finally, we outline the possible optimization that could be used to improve runtime and scalability using the Big O notation.</w:t>
+      </w:r>
+    </w:p>
+    <w:p>
+      <w:pPr>
+        <w:pStyle w:val="Kop2"/>
+      </w:pPr>
+      <w:bookmarkStart w:id="13" w:name="_Toc198044424"/>
+      <w:r>
+        <w:t>Simulation results</w:t>
+      </w:r>
+      <w:bookmarkEnd w:id="13"/>
+    </w:p>
+    <w:p>
+      <w:r>
+        <w:t xml:space="preserve">The runtime of a simulation described in the methodology using nine residential agents and one agent0 is about 200 s. The simulation was run </w:t>
+      </w:r>
+      <w:r>
+        <w:t>from two up to a hundred agents to see how the simulation scales and it gave us the following result.</w:t>
+      </w:r>
+    </w:p>
+    <w:p>
+      <w:r>
+        <w:rPr>
+          <w:noProof/>
+        </w:rPr>
+        <w:lastRenderedPageBreak/>
+        <w:drawing>
+          <wp:anchor distT="0" distB="0" distL="114300" distR="114300" simplePos="0" relativeHeight="251659264" behindDoc="0" locked="0" layoutInCell="1" allowOverlap="1" wp14:anchorId="5529E52E" wp14:editId="63B6FB38">
+            <wp:simplePos x="0" y="0"/>
+            <wp:positionH relativeFrom="column">
+              <wp:posOffset>-3175</wp:posOffset>
+            </wp:positionH>
+            <wp:positionV relativeFrom="paragraph">
+              <wp:posOffset>-2540</wp:posOffset>
+            </wp:positionV>
+            <wp:extent cx="5265420" cy="2907030"/>
+            <wp:effectExtent l="0" t="0" r="11430" b="7620"/>
+            <wp:wrapSquare wrapText="bothSides"/>
+            <wp:docPr id="2103520987" name="Grafiek 1">
+              <a:extLst xmlns:a="http://schemas.openxmlformats.org/drawingml/2006/main">
+                <a:ext uri="{FF2B5EF4-FFF2-40B4-BE49-F238E27FC236}">
+                  <a16:creationId xmlns:a16="http://schemas.microsoft.com/office/drawing/2014/main" id="{FB3E8EE3-243D-3D0D-38D0-984061CF1A45}"/>
+                </a:ext>
+              </a:extLst>
+            </wp:docPr>
+            <wp:cNvGraphicFramePr/>
+            <a:graphic xmlns:a="http://schemas.openxmlformats.org/drawingml/2006/main">
+              <a:graphicData uri="http://schemas.openxmlformats.org/drawingml/2006/chart">
+                <c:chart xmlns:c="http://schemas.openxmlformats.org/drawingml/2006/chart" xmlns:r="http://schemas.openxmlformats.org/officeDocument/2006/relationships" r:id="rId9"/>
+              </a:graphicData>
+            </a:graphic>
+          </wp:anchor>
+        </w:drawing>
+      </w:r>
+    </w:p>
+    <w:p>
+      <w:pPr>
+        <w:rPr>
+          <w:i/>
+          <w:iCs/>
+        </w:rPr>
+      </w:pPr>
+    </w:p>
+    <w:p>
+      <w:pPr>
+        <w:rPr>
+          <w:i/>
+          <w:iCs/>
+        </w:rPr>
+      </w:pPr>
+    </w:p>
+    <w:p>
+      <w:pPr>
+        <w:rPr>
+          <w:i/>
+          <w:iCs/>
+        </w:rPr>
+      </w:pPr>
+    </w:p>
+    <w:p>
+      <w:pPr>
+        <w:rPr>
+          <w:i/>
+          <w:iCs/>
+        </w:rPr>
+      </w:pPr>
+    </w:p>
+    <w:p>
+      <w:pPr>
+        <w:rPr>
+          <w:i/>
+          <w:iCs/>
+        </w:rPr>
+      </w:pPr>
+    </w:p>
+    <w:p>
+      <w:pPr>
+        <w:rPr>
+          <w:i/>
+          <w:iCs/>
+        </w:rPr>
+      </w:pPr>
+    </w:p>
+    <w:p>
+      <w:pPr>
+        <w:rPr>
+          <w:i/>
+          <w:iCs/>
+        </w:rPr>
+      </w:pPr>
+    </w:p>
+    <w:p>
+      <w:pPr>
+        <w:rPr>
+          <w:i/>
+          <w:iCs/>
+        </w:rPr>
+      </w:pPr>
+      <w:r>
+        <w:rPr>
+          <w:i/>
+          <w:iCs/>
+        </w:rPr>
+        <w:t>Figure 2: Graph representation of the simulation runtime in function of the number of agents</w:t>
+      </w:r>
+    </w:p>
+    <w:p>
+      <w:r>
+        <w:t>We can conclude from the graph that the simulation scales linearly with a base runtime of about 143 seconds. This means that the system scales in a predictable and stable way and is not experiencing slowdowns but that has yet to be tested by running the simulation with more agents. The equation is for the trendline is:</w:t>
+      </w:r>
+    </w:p>
+    <w:p>
+      <w:pPr>
+        <w:rPr>
+          <w:rFonts w:eastAsiaTheme="minorEastAsia"/>
+        </w:rPr>
+      </w:pPr>
+      <m:oMathPara>
+        <m:oMath>
+          <m:r>
+            <w:rPr>
+              <w:rFonts w:ascii="Cambria Math" w:hAnsi="Cambria Math"/>
+            </w:rPr>
+            <m:t>y=5.61x+143</m:t>
+          </m:r>
+        </m:oMath>
+      </m:oMathPara>
+    </w:p>
+    <w:p>
+      <w:pPr>
+        <w:rPr>
+          <w:rFonts w:eastAsiaTheme="minorEastAsia"/>
+        </w:rPr>
+      </w:pPr>
+      <w:r>
+        <w:rPr>
+          <w:rFonts w:eastAsiaTheme="minorEastAsia"/>
+        </w:rPr>
+        <w:t>With x the amount of agents and y the simulation runtime.</w:t>
+      </w:r>
+    </w:p>
+    <w:p>
+      <w:pPr>
+        <w:rPr>
+          <w:rFonts w:eastAsiaTheme="minorEastAsia"/>
+        </w:rPr>
+      </w:pPr>
+      <w:r>
+        <w:rPr>
+          <w:rFonts w:eastAsiaTheme="minorEastAsia"/>
+        </w:rPr>
+        <w:t>That means that for every added agent, the runtime increases with 5.61 seconds. If</w:t>
+      </w:r>
+      <w:r>
+        <w:rPr>
+          <w:rFonts w:eastAsiaTheme="minorEastAsia"/>
+        </w:rPr>
+        <w:t xml:space="preserve"> this trendline continues, we would get the following time for the simulation of ten thousand agents. </w:t>
+      </w:r>
+    </w:p>
+    <w:p>
+      <w:pPr>
+        <w:rPr>
+          <w:rFonts w:eastAsiaTheme="minorEastAsia"/>
+        </w:rPr>
+      </w:pPr>
+      <m:oMathPara>
+        <m:oMath>
+          <m:r>
+            <w:rPr>
+              <w:rFonts w:ascii="Cambria Math" w:hAnsi="Cambria Math"/>
+            </w:rPr>
+            <m:t>y= 5.61*10000+143</m:t>
+          </m:r>
+        </m:oMath>
+      </m:oMathPara>
+    </w:p>
+    <w:p>
+      <w:pPr>
+        <w:rPr>
+          <w:rFonts w:eastAsiaTheme="minorEastAsia"/>
+        </w:rPr>
+      </w:pPr>
+      <m:oMathPara>
+        <m:oMath>
+          <m:r>
+            <w:rPr>
+              <w:rFonts w:ascii="Cambria Math" w:hAnsi="Cambria Math"/>
+            </w:rPr>
+            <m:t xml:space="preserve">y=56243 s≅15.6 </m:t>
+          </m:r>
+          <m:r>
+            <w:rPr>
+              <w:rFonts w:ascii="Cambria Math" w:hAnsi="Cambria Math"/>
+            </w:rPr>
+            <m:t xml:space="preserve">h </m:t>
+          </m:r>
+        </m:oMath>
+      </m:oMathPara>
+    </w:p>
+    <w:p>
+      <w:pPr>
+        <w:rPr>
+          <w:rFonts w:eastAsiaTheme="minorEastAsia"/>
+        </w:rPr>
+      </w:pPr>
+    </w:p>
+    <w:p>
+      <w:pPr>
+        <w:rPr>
+          <w:rFonts w:eastAsiaTheme="minorEastAsia"/>
+        </w:rPr>
+      </w:pPr>
+      <w:r>
+        <w:rPr>
+          <w:rFonts w:eastAsiaTheme="minorEastAsia"/>
+        </w:rPr>
+        <w:t>This is about 187 times slower than our goal of a simulation runtime of 5 minutes.</w:t>
+      </w:r>
+    </w:p>
+    <w:p>
+      <w:pPr>
+        <w:rPr>
+          <w:rFonts w:eastAsiaTheme="minorEastAsia"/>
+          <w:b/>
+          <w:bCs/>
+        </w:rPr>
+      </w:pPr>
+      <w:r>
+        <w:rPr>
+          <w:rFonts w:eastAsiaTheme="minorEastAsia"/>
+        </w:rPr>
+        <w:t xml:space="preserve">The same thing was done using a memory profiler and the following results were obtained. </w:t>
+      </w:r>
+      <w:r>
+        <w:rPr>
+          <w:rFonts w:eastAsiaTheme="minorEastAsia"/>
+          <w:b/>
+          <w:bCs/>
+        </w:rPr>
+        <w:t>Graph of memory scalability maybe?</w:t>
+      </w:r>
+    </w:p>
+    <w:p>
+      <w:pPr>
+        <w:pStyle w:val="Kop2"/>
+        <w:rPr>
+          <w:rFonts w:eastAsiaTheme="minorEastAsia"/>
+        </w:rPr>
+      </w:pPr>
+      <w:bookmarkStart w:id="14" w:name="_Toc198044425"/>
+      <w:r>
+        <w:rPr>
+          <w:rFonts w:eastAsiaTheme="minorEastAsia"/>
+        </w:rPr>
         <w:t>Profiling</w:t>
       </w:r>
-    </w:p>
-    <w:p>
-      <w:r>
-        <w:t xml:space="preserve">The profiling was done </w:t>
-      </w:r>
-    </w:p>
-    <w:p>
-      <w:pPr>
-        <w:pStyle w:val="Heading1"/>
+      <w:bookmarkEnd w:id="14"/>
+      <w:r>
+        <w:rPr>
+          <w:rFonts w:eastAsiaTheme="minorEastAsia"/>
+        </w:rPr>
+        <w:t xml:space="preserve"> </w:t>
+      </w:r>
+    </w:p>
+    <w:p>
+      <w:r>
+        <w:t xml:space="preserve">What is common is both time and memory profilers is </w:t>
+      </w:r>
+      <w:r>
+        <w:t xml:space="preserve">that they produce significant amount of overhead. The simulation runtime doubles when using </w:t>
+      </w:r>
+      <w:proofErr w:type="spellStart"/>
+      <w:r>
+        <w:t>yappi</w:t>
+      </w:r>
+      <w:proofErr w:type="spellEnd"/>
+      <w:r>
+        <w:t xml:space="preserve"> and almost quadruples when using </w:t>
+      </w:r>
+      <w:proofErr w:type="spellStart"/>
+      <w:r>
+        <w:t>tracemalloc</w:t>
+      </w:r>
+      <w:proofErr w:type="spellEnd"/>
+      <w:r>
+        <w:t>.</w:t>
+      </w:r>
+    </w:p>
+    <w:p/>
+    <w:p/>
+    <w:p>
+      <w:pPr>
+        <w:pStyle w:val="Kop1"/>
         <w:rPr>
           <w:lang w:val="en-GB"/>
         </w:rPr>
       </w:pPr>
-      <w:bookmarkStart w:id="9" w:name="_Toc197936582"/>
-      <w:r>
-        <w:rPr>
-          <w:lang w:val="en-GB"/>
-        </w:rPr>
-        <w:t>Results</w:t>
-      </w:r>
-      <w:bookmarkEnd w:id="9"/>
-    </w:p>
-    <w:p>
-      <w:r>
-        <w:t xml:space="preserve">A starting </w:t>
-      </w:r>
-    </w:p>
-    <w:p>
-      <w:pPr>
-        <w:pStyle w:val="Heading1"/>
-        <w:rPr>
-          <w:lang w:val="en-GB"/>
-        </w:rPr>
-      </w:pPr>
-      <w:bookmarkStart w:id="10" w:name="_Toc197936583"/>
+      <w:bookmarkStart w:id="15" w:name="_Toc198044426"/>
       <w:r>
         <w:rPr>
           <w:lang w:val="en-GB"/>
@@ -2580,42 +3647,42 @@
         <w:lastRenderedPageBreak/>
         <w:t>Conclusion</w:t>
       </w:r>
-      <w:bookmarkEnd w:id="10"/>
-    </w:p>
-    <w:p>
-      <w:pPr>
-        <w:pStyle w:val="Heading1"/>
+      <w:bookmarkEnd w:id="15"/>
+    </w:p>
+    <w:p>
+      <w:pPr>
+        <w:pStyle w:val="Kop1"/>
         <w:rPr>
           <w:lang w:val="en-GB"/>
         </w:rPr>
       </w:pPr>
-      <w:bookmarkStart w:id="11" w:name="_Toc197936584"/>
+      <w:bookmarkStart w:id="16" w:name="_Toc198044427"/>
       <w:r>
         <w:rPr>
           <w:lang w:val="en-GB"/>
         </w:rPr>
         <w:t>Acknowledgements</w:t>
       </w:r>
-      <w:bookmarkEnd w:id="11"/>
-    </w:p>
-    <w:p>
-      <w:pPr>
-        <w:pStyle w:val="Heading1"/>
+      <w:bookmarkEnd w:id="16"/>
+    </w:p>
+    <w:p>
+      <w:pPr>
+        <w:pStyle w:val="Kop1"/>
         <w:rPr>
           <w:lang w:val="en-GB"/>
         </w:rPr>
       </w:pPr>
-      <w:bookmarkStart w:id="12" w:name="_Toc197936585"/>
+      <w:bookmarkStart w:id="17" w:name="_Toc198044428"/>
       <w:r>
         <w:rPr>
           <w:lang w:val="en-GB"/>
         </w:rPr>
         <w:t>References</w:t>
       </w:r>
-      <w:bookmarkEnd w:id="12"/>
-    </w:p>
-    <w:p>
-      <w:hyperlink r:id="rId9" w:history="1">
+      <w:bookmarkEnd w:id="17"/>
+    </w:p>
+    <w:p>
+      <w:hyperlink r:id="rId10" w:history="1">
         <w:r>
           <w:rPr>
             <w:rStyle w:val="Hyperlink"/>
@@ -2625,7 +3692,7 @@
       </w:hyperlink>
     </w:p>
     <w:p>
-      <w:hyperlink r:id="rId10" w:history="1">
+      <w:hyperlink r:id="rId11" w:history="1">
         <w:r>
           <w:rPr>
             <w:rStyle w:val="Hyperlink"/>
@@ -2635,7 +3702,7 @@
       </w:hyperlink>
     </w:p>
     <w:p>
-      <w:hyperlink r:id="rId11" w:history="1">
+      <w:hyperlink r:id="rId12" w:history="1">
         <w:r>
           <w:rPr>
             <w:rStyle w:val="Hyperlink"/>
@@ -2645,7 +3712,7 @@
       </w:hyperlink>
     </w:p>
     <w:p>
-      <w:hyperlink r:id="rId12" w:history="1">
+      <w:hyperlink r:id="rId13" w:history="1">
         <w:r>
           <w:rPr>
             <w:rStyle w:val="Hyperlink"/>
@@ -2655,7 +3722,7 @@
       </w:hyperlink>
     </w:p>
     <w:p>
-      <w:hyperlink r:id="rId13" w:history="1">
+      <w:hyperlink r:id="rId14" w:history="1">
         <w:r>
           <w:rPr>
             <w:rStyle w:val="Hyperlink"/>
@@ -2667,9 +3734,23 @@
     <w:p>
       <w:r>
         <w:rPr>
-          <w:lang w:val="nl-BE"/>
-        </w:rPr>
-        <w:t xml:space="preserve">Harder, N., Qussous, R., &amp; Weidlich, A. (2023). </w:t>
+          <w:lang w:val="en-US"/>
+        </w:rPr>
+        <w:t xml:space="preserve">Harder, N., </w:t>
+      </w:r>
+      <w:proofErr w:type="spellStart"/>
+      <w:r>
+        <w:rPr>
+          <w:lang w:val="en-US"/>
+        </w:rPr>
+        <w:t>Qussous</w:t>
+      </w:r>
+      <w:proofErr w:type="spellEnd"/>
+      <w:r>
+        <w:rPr>
+          <w:lang w:val="en-US"/>
+        </w:rPr>
+        <w:t xml:space="preserve">, R., &amp; Weidlich, A. (2023). </w:t>
       </w:r>
       <w:r>
         <w:t xml:space="preserve">Fit for purpose: </w:t>
@@ -2707,7 +3788,7 @@
       <w:r>
         <w:t xml:space="preserve">Basics of the Power Market | EPEX SPOT. (2025, May 02). Retrieved from </w:t>
       </w:r>
-      <w:hyperlink r:id="rId14" w:history="1">
+      <w:hyperlink r:id="rId15" w:history="1">
         <w:r>
           <w:rPr>
             <w:rStyle w:val="Hyperlink"/>
@@ -2720,7 +3801,7 @@
       <w:r>
         <w:t xml:space="preserve">    Total load by all grid users: </w:t>
       </w:r>
-      <w:hyperlink r:id="rId15" w:history="1">
+      <w:hyperlink r:id="rId16" w:history="1">
         <w:r>
           <w:rPr>
             <w:rStyle w:val="Hyperlink"/>
@@ -2738,7 +3819,7 @@
       <w:r>
         <w:t xml:space="preserve">    Day ahead forecast of all generation per type: </w:t>
       </w:r>
-      <w:hyperlink r:id="rId16" w:history="1">
+      <w:hyperlink r:id="rId17" w:history="1">
         <w:r>
           <w:rPr>
             <w:rStyle w:val="Hyperlink"/>
@@ -2751,7 +3832,7 @@
       <w:r>
         <w:t xml:space="preserve">Actual generation per type: </w:t>
       </w:r>
-      <w:hyperlink r:id="rId17" w:history="1">
+      <w:hyperlink r:id="rId18" w:history="1">
         <w:r>
           <w:rPr>
             <w:rStyle w:val="Hyperlink"/>
@@ -2761,132 +3842,273 @@
       </w:hyperlink>
     </w:p>
     <w:p>
-      <w:r>
-        <w:t xml:space="preserve">Smart meter profiles: </w:t>
-      </w:r>
-      <w:hyperlink r:id="rId18" w:history="1">
+      <w:pPr>
+        <w:rPr>
+          <w:lang w:val="nl-BE"/>
+        </w:rPr>
+      </w:pPr>
+      <w:r>
+        <w:rPr>
+          <w:lang w:val="nl-BE"/>
+        </w:rPr>
+        <w:t xml:space="preserve">Smart meter </w:t>
+      </w:r>
+      <w:proofErr w:type="spellStart"/>
+      <w:r>
+        <w:rPr>
+          <w:lang w:val="nl-BE"/>
+        </w:rPr>
+        <w:t>profiles</w:t>
+      </w:r>
+      <w:proofErr w:type="spellEnd"/>
+      <w:r>
+        <w:rPr>
+          <w:lang w:val="nl-BE"/>
+        </w:rPr>
+        <w:t xml:space="preserve">: </w:t>
+      </w:r>
+      <w:hyperlink r:id="rId19" w:history="1">
         <w:r>
           <w:rPr>
             <w:rStyle w:val="Hyperlink"/>
+            <w:lang w:val="nl-BE"/>
           </w:rPr>
           <w:t>https://opendata.fluvius.be/explore/dataset/1_50-verbruiksprofielen-dm-elek-kwartierwaarden-voor-een-volledig-jaar/information/</w:t>
         </w:r>
       </w:hyperlink>
     </w:p>
     <w:p>
-      <w:hyperlink r:id="rId19" w:history="1">
+      <w:pPr>
+        <w:rPr>
+          <w:lang w:val="nl-BE"/>
+        </w:rPr>
+      </w:pPr>
+      <w:hyperlink r:id="rId20" w:history="1">
         <w:r>
           <w:rPr>
             <w:rStyle w:val="Hyperlink"/>
+            <w:lang w:val="nl-BE"/>
           </w:rPr>
           <w:t>https://www.epexspot.com/en/market-results</w:t>
         </w:r>
       </w:hyperlink>
     </w:p>
     <w:p>
-      <w:hyperlink r:id="rId20" w:history="1">
+      <w:pPr>
+        <w:rPr>
+          <w:lang w:val="nl-BE"/>
+        </w:rPr>
+      </w:pPr>
+      <w:hyperlink r:id="rId21" w:history="1">
         <w:r>
           <w:rPr>
             <w:rStyle w:val="Hyperlink"/>
+            <w:lang w:val="nl-BE"/>
           </w:rPr>
           <w:t>https://www.epexspot.com/en/basicspowermarket</w:t>
         </w:r>
       </w:hyperlink>
     </w:p>
     <w:p>
-      <w:hyperlink r:id="rId21" w:history="1">
+      <w:pPr>
+        <w:rPr>
+          <w:lang w:val="nl-BE"/>
+        </w:rPr>
+      </w:pPr>
+      <w:hyperlink r:id="rId22" w:history="1">
         <w:r>
           <w:rPr>
             <w:rStyle w:val="Hyperlink"/>
+            <w:lang w:val="nl-BE"/>
           </w:rPr>
           <w:t>https://www.next-kraftwerke.com/knowledge/day-ahead-trading-electricity</w:t>
         </w:r>
       </w:hyperlink>
     </w:p>
     <w:p>
-      <w:hyperlink r:id="rId22" w:history="1">
+      <w:pPr>
+        <w:rPr>
+          <w:lang w:val="nl-BE"/>
+        </w:rPr>
+      </w:pPr>
+      <w:hyperlink r:id="rId23" w:history="1">
         <w:r>
           <w:rPr>
             <w:rStyle w:val="Hyperlink"/>
+            <w:lang w:val="nl-BE"/>
           </w:rPr>
           <w:t>https://www.next-kraftwerke.com/knowledge/intraday-trading</w:t>
         </w:r>
       </w:hyperlink>
     </w:p>
     <w:p>
-      <w:hyperlink r:id="rId23" w:anchor="research" w:history="1">
+      <w:pPr>
+        <w:rPr>
+          <w:lang w:val="nl-BE"/>
+        </w:rPr>
+      </w:pPr>
+      <w:hyperlink r:id="rId24" w:anchor="research" w:history="1">
         <w:r>
           <w:rPr>
             <w:rStyle w:val="Hyperlink"/>
+            <w:lang w:val="nl-BE"/>
           </w:rPr>
           <w:t>https://assume-project.de/#research</w:t>
         </w:r>
       </w:hyperlink>
     </w:p>
     <w:p>
-      <w:hyperlink r:id="rId24" w:history="1">
+      <w:pPr>
+        <w:rPr>
+          <w:lang w:val="nl-BE"/>
+        </w:rPr>
+      </w:pPr>
+      <w:hyperlink r:id="rId25" w:history="1">
         <w:r>
           <w:rPr>
             <w:rStyle w:val="Hyperlink"/>
+            <w:lang w:val="nl-BE"/>
           </w:rPr>
           <w:t>https://www.sciencedirect.com/science/article/pii/S2666546823000678?via%3Dihub</w:t>
         </w:r>
       </w:hyperlink>
     </w:p>
     <w:p>
-      <w:hyperlink r:id="rId25" w:tgtFrame="_blank" w:tooltip="Original URL: https://docs.python.org/3/library/timeit.html. Click or tap if you trust this link." w:history="1">
+      <w:pPr>
+        <w:rPr>
+          <w:lang w:val="nl-BE"/>
+        </w:rPr>
+      </w:pPr>
+      <w:hyperlink r:id="rId26" w:tgtFrame="_blank" w:tooltip="Original URL: https://docs.python.org/3/library/timeit.html. Click or tap if you trust this link." w:history="1">
         <w:r>
           <w:rPr>
             <w:rStyle w:val="Hyperlink"/>
+            <w:lang w:val="nl-BE"/>
           </w:rPr>
           <w:t>https://docs.python.org/3/library/timeit.html</w:t>
         </w:r>
       </w:hyperlink>
     </w:p>
     <w:p>
-      <w:hyperlink r:id="rId26" w:history="1">
-        <w:r>
-          <w:rPr>
-            <w:rStyle w:val="Hyperlink"/>
-          </w:rPr>
-          <w:t>https://docs.python.org/3/library/profile.html</w:t>
-        </w:r>
-      </w:hyperlink>
-    </w:p>
-    <w:p>
+      <w:pPr>
+        <w:rPr>
+          <w:lang w:val="nl-BE"/>
+        </w:rPr>
+      </w:pPr>
       <w:hyperlink r:id="rId27" w:history="1">
         <w:r>
           <w:rPr>
             <w:rStyle w:val="Hyperlink"/>
+            <w:lang w:val="nl-BE"/>
+          </w:rPr>
+          <w:t>https://docs.python.org/3/library/</w:t>
+        </w:r>
+        <w:r>
+          <w:rPr>
+            <w:rStyle w:val="Hyperlink"/>
+            <w:lang w:val="nl-BE"/>
+          </w:rPr>
+          <w:t>p</w:t>
+        </w:r>
+        <w:r>
+          <w:rPr>
+            <w:rStyle w:val="Hyperlink"/>
+            <w:lang w:val="nl-BE"/>
+          </w:rPr>
+          <w:t>rofile.html</w:t>
+        </w:r>
+      </w:hyperlink>
+    </w:p>
+    <w:p>
+      <w:pPr>
+        <w:rPr>
+          <w:lang w:val="nl-BE"/>
+        </w:rPr>
+      </w:pPr>
+      <w:hyperlink r:id="rId28" w:history="1">
+        <w:r>
+          <w:rPr>
+            <w:rStyle w:val="Hyperlink"/>
+            <w:lang w:val="nl-BE"/>
           </w:rPr>
           <w:t>https://docs.python.org/3/library/tracemalloc.html</w:t>
         </w:r>
       </w:hyperlink>
     </w:p>
     <w:p>
-      <w:hyperlink r:id="rId28" w:history="1">
+      <w:pPr>
+        <w:rPr>
+          <w:lang w:val="nl-BE"/>
+        </w:rPr>
+      </w:pPr>
+      <w:hyperlink r:id="rId29" w:history="1">
         <w:r>
           <w:rPr>
             <w:rStyle w:val="Hyperlink"/>
+            <w:lang w:val="nl-BE"/>
           </w:rPr>
           <w:t>https://en.wikipedia.org/wiki/Program_optimization</w:t>
         </w:r>
       </w:hyperlink>
     </w:p>
     <w:p>
-      <w:hyperlink r:id="rId29" w:history="1">
+      <w:pPr>
+        <w:rPr>
+          <w:lang w:val="nl-BE"/>
+        </w:rPr>
+      </w:pPr>
+      <w:hyperlink r:id="rId30" w:history="1">
         <w:r>
           <w:rPr>
             <w:rStyle w:val="Hyperlink"/>
+            <w:lang w:val="nl-BE"/>
           </w:rPr>
           <w:t>https://www.ranorex.com/blog/what-is-code-profiling-and-how-to-choose-the-right-tool/</w:t>
         </w:r>
       </w:hyperlink>
     </w:p>
-    <w:p/>
+    <w:p>
+      <w:pPr>
+        <w:rPr>
+          <w:lang w:val="nl-BE"/>
+        </w:rPr>
+      </w:pPr>
+      <w:hyperlink r:id="rId31" w:history="1">
+        <w:r>
+          <w:rPr>
+            <w:rStyle w:val="Hyperlink"/>
+            <w:lang w:val="nl-BE"/>
+          </w:rPr>
+          <w:t>https://www.machinelearningplus.com/python/cprofile-how-to-profile-your-python-code/</w:t>
+        </w:r>
+      </w:hyperlink>
+    </w:p>
+    <w:p>
+      <w:pPr>
+        <w:rPr>
+          <w:lang w:val="nl-BE"/>
+        </w:rPr>
+      </w:pPr>
+      <w:hyperlink r:id="rId32" w:history="1">
+        <w:r>
+          <w:rPr>
+            <w:rStyle w:val="Hyperlink"/>
+            <w:lang w:val="nl-BE"/>
+          </w:rPr>
+          <w:t>https://realpython.com/async-io-python/</w:t>
+        </w:r>
+      </w:hyperlink>
+    </w:p>
+    <w:p>
+      <w:pPr>
+        <w:rPr>
+          <w:lang w:val="nl-BE"/>
+        </w:rPr>
+      </w:pPr>
+    </w:p>
     <w:sectPr>
-      <w:footerReference w:type="default" r:id="rId30"/>
-      <w:footerReference w:type="first" r:id="rId31"/>
+      <w:footerReference w:type="default" r:id="rId33"/>
+      <w:footerReference w:type="first" r:id="rId34"/>
       <w:type w:val="continuous"/>
       <w:pgSz w:w="11906" w:h="16838"/>
       <w:pgMar w:top="1417" w:right="851" w:bottom="1417" w:left="1985" w:header="708" w:footer="708" w:gutter="0"/>
@@ -2921,7 +4143,7 @@
 <w:ftr xmlns:wpc="http://schemas.microsoft.com/office/word/2010/wordprocessingCanvas" xmlns:cx="http://schemas.microsoft.com/office/drawing/2014/chartex" xmlns:cx1="http://schemas.microsoft.com/office/drawing/2015/9/8/chartex" xmlns:cx2="http://schemas.microsoft.com/office/drawing/2015/10/21/chartex" xmlns:cx3="http://schemas.microsoft.com/office/drawing/2016/5/9/chartex" xmlns:cx4="http://schemas.microsoft.com/office/drawing/2016/5/10/chartex" xmlns:cx5="http://schemas.microsoft.com/office/drawing/2016/5/11/chartex" xmlns:cx6="http://schemas.microsoft.com/office/drawing/2016/5/12/chartex" xmlns:cx7="http://schemas.microsoft.com/office/drawing/2016/5/13/chartex" xmlns:cx8="http://schemas.microsoft.com/office/drawing/2016/5/14/chartex" xmlns:mc="http://schemas.openxmlformats.org/markup-compatibility/2006" xmlns:aink="http://schemas.microsoft.com/office/drawing/2016/ink" xmlns:am3d="http://schemas.microsoft.com/office/drawing/2017/model3d" xmlns:o="urn:schemas-microsoft-com:office:office" xmlns:oel="http://schemas.microsoft.com/office/2019/extlst" xmlns:r="http://schemas.openxmlformats.org/officeDocument/2006/relationships" xmlns:m="http://schemas.openxmlformats.org/officeDocument/2006/math" xmlns:v="urn:schemas-microsoft-com:vml" xmlns:wp14="http://schemas.microsoft.com/office/word/2010/wordprocessingDrawing" xmlns:wp="http://schemas.openxmlformats.org/drawingml/2006/wordprocessingDrawing" xmlns:w10="urn:schemas-microsoft-com:office:word" xmlns:w="http://schemas.openxmlformats.org/wordprocessingml/2006/main" xmlns:w14="http://schemas.microsoft.com/office/word/2010/wordml" xmlns:w15="http://schemas.microsoft.com/office/word/2012/wordml" xmlns:w16cex="http://schemas.microsoft.com/office/word/2018/wordml/cex" xmlns:w16cid="http://schemas.microsoft.com/office/word/2016/wordml/cid" xmlns:w16="http://schemas.microsoft.com/office/word/2018/wordml" xmlns:w16du="http://schemas.microsoft.com/office/word/2023/wordml/word16du" xmlns:w16sdtdh="http://schemas.microsoft.com/office/word/2020/wordml/sdtdatahash" xmlns:w16sdtfl="http://schemas.microsoft.com/office/word/2024/wordml/sdtformatlock" xmlns:w16se="http://schemas.microsoft.com/office/word/2015/wordml/symex" xmlns:wpg="http://schemas.microsoft.com/office/word/2010/wordprocessingGroup" xmlns:wpi="http://schemas.microsoft.com/office/word/2010/wordprocessingInk" xmlns:wne="http://schemas.microsoft.com/office/word/2006/wordml" xmlns:wps="http://schemas.microsoft.com/office/word/2010/wordprocessingShape" mc:Ignorable="w14 w15 w16se w16cid w16 w16cex w16sdtdh w16sdtfl w16du wp14">
   <w:p>
     <w:pPr>
-      <w:pStyle w:val="Footer"/>
+      <w:pStyle w:val="Voettekst"/>
     </w:pPr>
     <w:r>
       <w:rPr>
@@ -3053,7 +4275,7 @@
 <w:ftr xmlns:wpc="http://schemas.microsoft.com/office/word/2010/wordprocessingCanvas" xmlns:cx="http://schemas.microsoft.com/office/drawing/2014/chartex" xmlns:cx1="http://schemas.microsoft.com/office/drawing/2015/9/8/chartex" xmlns:cx2="http://schemas.microsoft.com/office/drawing/2015/10/21/chartex" xmlns:cx3="http://schemas.microsoft.com/office/drawing/2016/5/9/chartex" xmlns:cx4="http://schemas.microsoft.com/office/drawing/2016/5/10/chartex" xmlns:cx5="http://schemas.microsoft.com/office/drawing/2016/5/11/chartex" xmlns:cx6="http://schemas.microsoft.com/office/drawing/2016/5/12/chartex" xmlns:cx7="http://schemas.microsoft.com/office/drawing/2016/5/13/chartex" xmlns:cx8="http://schemas.microsoft.com/office/drawing/2016/5/14/chartex" xmlns:mc="http://schemas.openxmlformats.org/markup-compatibility/2006" xmlns:aink="http://schemas.microsoft.com/office/drawing/2016/ink" xmlns:am3d="http://schemas.microsoft.com/office/drawing/2017/model3d" xmlns:o="urn:schemas-microsoft-com:office:office" xmlns:oel="http://schemas.microsoft.com/office/2019/extlst" xmlns:r="http://schemas.openxmlformats.org/officeDocument/2006/relationships" xmlns:m="http://schemas.openxmlformats.org/officeDocument/2006/math" xmlns:v="urn:schemas-microsoft-com:vml" xmlns:wp14="http://schemas.microsoft.com/office/word/2010/wordprocessingDrawing" xmlns:wp="http://schemas.openxmlformats.org/drawingml/2006/wordprocessingDrawing" xmlns:w10="urn:schemas-microsoft-com:office:word" xmlns:w="http://schemas.openxmlformats.org/wordprocessingml/2006/main" xmlns:w14="http://schemas.microsoft.com/office/word/2010/wordml" xmlns:w15="http://schemas.microsoft.com/office/word/2012/wordml" xmlns:w16cex="http://schemas.microsoft.com/office/word/2018/wordml/cex" xmlns:w16cid="http://schemas.microsoft.com/office/word/2016/wordml/cid" xmlns:w16="http://schemas.microsoft.com/office/word/2018/wordml" xmlns:w16du="http://schemas.microsoft.com/office/word/2023/wordml/word16du" xmlns:w16sdtdh="http://schemas.microsoft.com/office/word/2020/wordml/sdtdatahash" xmlns:w16sdtfl="http://schemas.microsoft.com/office/word/2024/wordml/sdtformatlock" xmlns:w16se="http://schemas.microsoft.com/office/word/2015/wordml/symex" xmlns:wpg="http://schemas.microsoft.com/office/word/2010/wordprocessingGroup" xmlns:wpi="http://schemas.microsoft.com/office/word/2010/wordprocessingInk" xmlns:wne="http://schemas.microsoft.com/office/word/2006/wordml" xmlns:wps="http://schemas.microsoft.com/office/word/2010/wordprocessingShape" mc:Ignorable="w14 w15 w16se w16cid w16 w16cex w16sdtdh w16sdtfl w16du wp14">
   <w:p>
     <w:pPr>
-      <w:pStyle w:val="Footer"/>
+      <w:pStyle w:val="Voettekst"/>
     </w:pPr>
     <w:r>
       <w:rPr>
@@ -3489,7 +4711,7 @@
     <w:lvl w:ilvl="0">
       <w:start w:val="1"/>
       <w:numFmt w:val="bullet"/>
-      <w:pStyle w:val="ListParagraph"/>
+      <w:pStyle w:val="Lijstalinea"/>
       <w:lvlText w:val=""/>
       <w:lvlJc w:val="left"/>
       <w:pPr>
@@ -4286,7 +5508,7 @@
     <w:lvl w:ilvl="0">
       <w:start w:val="1"/>
       <w:numFmt w:val="decimal"/>
-      <w:pStyle w:val="Heading1"/>
+      <w:pStyle w:val="Kop1"/>
       <w:lvlText w:val="%1"/>
       <w:lvlJc w:val="left"/>
       <w:pPr>
@@ -4296,7 +5518,7 @@
     <w:lvl w:ilvl="1">
       <w:start w:val="1"/>
       <w:numFmt w:val="decimal"/>
-      <w:pStyle w:val="Heading2"/>
+      <w:pStyle w:val="Kop2"/>
       <w:lvlText w:val="%1.%2"/>
       <w:lvlJc w:val="left"/>
       <w:pPr>
@@ -4306,7 +5528,7 @@
     <w:lvl w:ilvl="2">
       <w:start w:val="1"/>
       <w:numFmt w:val="decimal"/>
-      <w:pStyle w:val="Heading3"/>
+      <w:pStyle w:val="Kop3"/>
       <w:lvlText w:val="%1.%2.%3"/>
       <w:lvlJc w:val="left"/>
       <w:pPr>
@@ -4316,7 +5538,7 @@
     <w:lvl w:ilvl="3">
       <w:start w:val="1"/>
       <w:numFmt w:val="decimal"/>
-      <w:pStyle w:val="Heading4"/>
+      <w:pStyle w:val="Kop4"/>
       <w:lvlText w:val="%1.%2.%3.%4"/>
       <w:lvlJc w:val="left"/>
       <w:pPr>
@@ -4326,7 +5548,7 @@
     <w:lvl w:ilvl="4">
       <w:start w:val="1"/>
       <w:numFmt w:val="decimal"/>
-      <w:pStyle w:val="Heading5"/>
+      <w:pStyle w:val="Kop5"/>
       <w:lvlText w:val="%1.%2.%3.%4.%5"/>
       <w:lvlJc w:val="left"/>
       <w:pPr>
@@ -4336,7 +5558,7 @@
     <w:lvl w:ilvl="5">
       <w:start w:val="1"/>
       <w:numFmt w:val="decimal"/>
-      <w:pStyle w:val="Heading6"/>
+      <w:pStyle w:val="Kop6"/>
       <w:lvlText w:val="%1.%2.%3.%4.%5.%6"/>
       <w:lvlJc w:val="left"/>
       <w:pPr>
@@ -4346,7 +5568,7 @@
     <w:lvl w:ilvl="6">
       <w:start w:val="1"/>
       <w:numFmt w:val="decimal"/>
-      <w:pStyle w:val="Heading7"/>
+      <w:pStyle w:val="Kop7"/>
       <w:lvlText w:val="%1.%2.%3.%4.%5.%6.%7"/>
       <w:lvlJc w:val="left"/>
       <w:pPr>
@@ -4356,7 +5578,7 @@
     <w:lvl w:ilvl="7">
       <w:start w:val="1"/>
       <w:numFmt w:val="decimal"/>
-      <w:pStyle w:val="Heading8"/>
+      <w:pStyle w:val="Kop8"/>
       <w:lvlText w:val="%1.%2.%3.%4.%5.%6.%7.%8"/>
       <w:lvlJc w:val="left"/>
       <w:pPr>
@@ -4366,7 +5588,7 @@
     <w:lvl w:ilvl="8">
       <w:start w:val="1"/>
       <w:numFmt w:val="decimal"/>
-      <w:pStyle w:val="Heading9"/>
+      <w:pStyle w:val="Kop9"/>
       <w:lvlText w:val="%1.%2.%3.%4.%5.%6.%7.%8.%9"/>
       <w:lvlJc w:val="left"/>
       <w:pPr>
@@ -4950,7 +6172,7 @@
     <w:lsdException w:name="Unresolved Mention" w:semiHidden="1" w:unhideWhenUsed="1"/>
     <w:lsdException w:name="Smart Link" w:semiHidden="1" w:unhideWhenUsed="1"/>
   </w:latentStyles>
-  <w:style w:type="paragraph" w:default="1" w:styleId="Normal">
+  <w:style w:type="paragraph" w:default="1" w:styleId="Standaard">
     <w:name w:val="Normal"/>
     <w:qFormat/>
     <w:rsid w:val="001B02EA"/>
@@ -4963,11 +6185,11 @@
       <w:lang w:val="en-GB"/>
     </w:rPr>
   </w:style>
-  <w:style w:type="paragraph" w:styleId="Heading1">
+  <w:style w:type="paragraph" w:styleId="Kop1">
     <w:name w:val="heading 1"/>
-    <w:basedOn w:val="Normal"/>
-    <w:next w:val="Normal"/>
-    <w:link w:val="Heading1Char"/>
+    <w:basedOn w:val="Standaard"/>
+    <w:next w:val="Standaard"/>
+    <w:link w:val="Kop1Char"/>
     <w:qFormat/>
     <w:rsid w:val="00542E47"/>
     <w:pPr>
@@ -4989,11 +6211,11 @@
       <w:lang w:val="nl-BE"/>
     </w:rPr>
   </w:style>
-  <w:style w:type="paragraph" w:styleId="Heading2">
+  <w:style w:type="paragraph" w:styleId="Kop2">
     <w:name w:val="heading 2"/>
-    <w:basedOn w:val="Normal"/>
-    <w:next w:val="Normal"/>
-    <w:link w:val="Heading2Char"/>
+    <w:basedOn w:val="Standaard"/>
+    <w:next w:val="Standaard"/>
+    <w:link w:val="Kop2Char"/>
     <w:qFormat/>
     <w:rsid w:val="00542E47"/>
     <w:pPr>
@@ -5013,11 +6235,11 @@
       <w:szCs w:val="28"/>
     </w:rPr>
   </w:style>
-  <w:style w:type="paragraph" w:styleId="Heading3">
+  <w:style w:type="paragraph" w:styleId="Kop3">
     <w:name w:val="heading 3"/>
-    <w:basedOn w:val="Normal"/>
-    <w:next w:val="Normal"/>
-    <w:link w:val="Heading3Char"/>
+    <w:basedOn w:val="Standaard"/>
+    <w:next w:val="Standaard"/>
+    <w:link w:val="Kop3Char"/>
     <w:qFormat/>
     <w:rsid w:val="00542E47"/>
     <w:pPr>
@@ -5037,11 +6259,11 @@
       <w:szCs w:val="24"/>
     </w:rPr>
   </w:style>
-  <w:style w:type="paragraph" w:styleId="Heading4">
+  <w:style w:type="paragraph" w:styleId="Kop4">
     <w:name w:val="heading 4"/>
-    <w:basedOn w:val="Normal"/>
-    <w:next w:val="Normal"/>
-    <w:link w:val="Heading4Char"/>
+    <w:basedOn w:val="Standaard"/>
+    <w:next w:val="Standaard"/>
+    <w:link w:val="Kop4Char"/>
     <w:qFormat/>
     <w:rsid w:val="00542E47"/>
     <w:pPr>
@@ -5062,11 +6284,11 @@
       <w:lang w:val="nl-BE"/>
     </w:rPr>
   </w:style>
-  <w:style w:type="paragraph" w:styleId="Heading5">
+  <w:style w:type="paragraph" w:styleId="Kop5">
     <w:name w:val="heading 5"/>
-    <w:basedOn w:val="Normal"/>
-    <w:next w:val="Normal"/>
-    <w:link w:val="Heading5Char"/>
+    <w:basedOn w:val="Standaard"/>
+    <w:next w:val="Standaard"/>
+    <w:link w:val="Kop5Char"/>
     <w:qFormat/>
     <w:rsid w:val="007E7E29"/>
     <w:pPr>
@@ -5085,11 +6307,11 @@
       <w:lang w:val="nl-BE"/>
     </w:rPr>
   </w:style>
-  <w:style w:type="paragraph" w:styleId="Heading6">
+  <w:style w:type="paragraph" w:styleId="Kop6">
     <w:name w:val="heading 6"/>
-    <w:basedOn w:val="Heading5"/>
-    <w:next w:val="Normal"/>
-    <w:link w:val="Heading6Char"/>
+    <w:basedOn w:val="Kop5"/>
+    <w:next w:val="Standaard"/>
+    <w:link w:val="Kop6Char"/>
     <w:uiPriority w:val="9"/>
     <w:unhideWhenUsed/>
     <w:rsid w:val="00A14CF7"/>
@@ -5100,11 +6322,11 @@
       <w:outlineLvl w:val="5"/>
     </w:pPr>
   </w:style>
-  <w:style w:type="paragraph" w:styleId="Heading7">
+  <w:style w:type="paragraph" w:styleId="Kop7">
     <w:name w:val="heading 7"/>
-    <w:basedOn w:val="Normal"/>
-    <w:next w:val="Normal"/>
-    <w:link w:val="Heading7Char"/>
+    <w:basedOn w:val="Standaard"/>
+    <w:next w:val="Standaard"/>
+    <w:link w:val="Kop7Char"/>
     <w:uiPriority w:val="9"/>
     <w:semiHidden/>
     <w:unhideWhenUsed/>
@@ -5126,11 +6348,11 @@
       <w:color w:val="001632" w:themeColor="accent1" w:themeShade="7F"/>
     </w:rPr>
   </w:style>
-  <w:style w:type="paragraph" w:styleId="Heading8">
+  <w:style w:type="paragraph" w:styleId="Kop8">
     <w:name w:val="heading 8"/>
-    <w:basedOn w:val="Normal"/>
-    <w:next w:val="Normal"/>
-    <w:link w:val="Heading8Char"/>
+    <w:basedOn w:val="Standaard"/>
+    <w:next w:val="Standaard"/>
+    <w:link w:val="Kop8Char"/>
     <w:uiPriority w:val="9"/>
     <w:semiHidden/>
     <w:unhideWhenUsed/>
@@ -5153,11 +6375,11 @@
       <w:szCs w:val="21"/>
     </w:rPr>
   </w:style>
-  <w:style w:type="paragraph" w:styleId="Heading9">
+  <w:style w:type="paragraph" w:styleId="Kop9">
     <w:name w:val="heading 9"/>
-    <w:basedOn w:val="Normal"/>
-    <w:next w:val="Normal"/>
-    <w:link w:val="Heading9Char"/>
+    <w:basedOn w:val="Standaard"/>
+    <w:next w:val="Standaard"/>
+    <w:link w:val="Kop9Char"/>
     <w:uiPriority w:val="9"/>
     <w:semiHidden/>
     <w:unhideWhenUsed/>
@@ -5182,13 +6404,13 @@
       <w:szCs w:val="21"/>
     </w:rPr>
   </w:style>
-  <w:style w:type="character" w:default="1" w:styleId="DefaultParagraphFont">
+  <w:style w:type="character" w:default="1" w:styleId="Standaardalinea-lettertype">
     <w:name w:val="Default Paragraph Font"/>
     <w:uiPriority w:val="1"/>
     <w:semiHidden/>
     <w:unhideWhenUsed/>
   </w:style>
-  <w:style w:type="table" w:default="1" w:styleId="TableNormal">
+  <w:style w:type="table" w:default="1" w:styleId="Standaardtabel">
     <w:name w:val="Normal Table"/>
     <w:uiPriority w:val="99"/>
     <w:semiHidden/>
@@ -5203,16 +6425,16 @@
       </w:tblCellMar>
     </w:tblPr>
   </w:style>
-  <w:style w:type="numbering" w:default="1" w:styleId="NoList">
+  <w:style w:type="numbering" w:default="1" w:styleId="Geenlijst">
     <w:name w:val="No List"/>
     <w:uiPriority w:val="99"/>
     <w:semiHidden/>
     <w:unhideWhenUsed/>
   </w:style>
-  <w:style w:type="paragraph" w:styleId="Header">
+  <w:style w:type="paragraph" w:styleId="Koptekst">
     <w:name w:val="header"/>
-    <w:basedOn w:val="Normal"/>
-    <w:link w:val="HeaderChar"/>
+    <w:basedOn w:val="Standaard"/>
+    <w:link w:val="KoptekstChar"/>
     <w:uiPriority w:val="99"/>
     <w:unhideWhenUsed/>
     <w:rsid w:val="00182105"/>
@@ -5224,17 +6446,17 @@
       <w:spacing w:after="0" w:line="240" w:lineRule="auto"/>
     </w:pPr>
   </w:style>
-  <w:style w:type="character" w:customStyle="1" w:styleId="HeaderChar">
-    <w:name w:val="Header Char"/>
-    <w:basedOn w:val="DefaultParagraphFont"/>
-    <w:link w:val="Header"/>
+  <w:style w:type="character" w:customStyle="1" w:styleId="KoptekstChar">
+    <w:name w:val="Koptekst Char"/>
+    <w:basedOn w:val="Standaardalinea-lettertype"/>
+    <w:link w:val="Koptekst"/>
     <w:uiPriority w:val="99"/>
     <w:rsid w:val="00182105"/>
   </w:style>
-  <w:style w:type="paragraph" w:styleId="Footer">
+  <w:style w:type="paragraph" w:styleId="Voettekst">
     <w:name w:val="footer"/>
-    <w:basedOn w:val="Normal"/>
-    <w:link w:val="FooterChar"/>
+    <w:basedOn w:val="Standaard"/>
+    <w:link w:val="VoettekstChar"/>
     <w:uiPriority w:val="99"/>
     <w:unhideWhenUsed/>
     <w:qFormat/>
@@ -5251,10 +6473,10 @@
       <w:sz w:val="16"/>
     </w:rPr>
   </w:style>
-  <w:style w:type="character" w:customStyle="1" w:styleId="FooterChar">
-    <w:name w:val="Footer Char"/>
-    <w:basedOn w:val="DefaultParagraphFont"/>
-    <w:link w:val="Footer"/>
+  <w:style w:type="character" w:customStyle="1" w:styleId="VoettekstChar">
+    <w:name w:val="Voettekst Char"/>
+    <w:basedOn w:val="Standaardalinea-lettertype"/>
+    <w:link w:val="Voettekst"/>
     <w:uiPriority w:val="99"/>
     <w:rsid w:val="00545A3E"/>
     <w:rPr>
@@ -5263,9 +6485,9 @@
       <w:lang w:val="en-US"/>
     </w:rPr>
   </w:style>
-  <w:style w:type="paragraph" w:styleId="ListParagraph">
+  <w:style w:type="paragraph" w:styleId="Lijstalinea">
     <w:name w:val="List Paragraph"/>
-    <w:basedOn w:val="Normal"/>
+    <w:basedOn w:val="Standaard"/>
     <w:uiPriority w:val="34"/>
     <w:qFormat/>
     <w:rsid w:val="007764A8"/>
@@ -5276,10 +6498,10 @@
       <w:contextualSpacing/>
     </w:pPr>
   </w:style>
-  <w:style w:type="character" w:customStyle="1" w:styleId="Heading1Char">
-    <w:name w:val="Heading 1 Char"/>
-    <w:basedOn w:val="DefaultParagraphFont"/>
-    <w:link w:val="Heading1"/>
+  <w:style w:type="character" w:customStyle="1" w:styleId="Kop1Char">
+    <w:name w:val="Kop 1 Char"/>
+    <w:basedOn w:val="Standaardalinea-lettertype"/>
+    <w:link w:val="Kop1"/>
     <w:rsid w:val="00542E47"/>
     <w:rPr>
       <w:rFonts w:eastAsiaTheme="majorEastAsia" w:cstheme="majorBidi"/>
@@ -5290,10 +6512,10 @@
       <w:szCs w:val="32"/>
     </w:rPr>
   </w:style>
-  <w:style w:type="character" w:customStyle="1" w:styleId="Heading2Char">
-    <w:name w:val="Heading 2 Char"/>
-    <w:basedOn w:val="DefaultParagraphFont"/>
-    <w:link w:val="Heading2"/>
+  <w:style w:type="character" w:customStyle="1" w:styleId="Kop2Char">
+    <w:name w:val="Kop 2 Char"/>
+    <w:basedOn w:val="Standaardalinea-lettertype"/>
+    <w:link w:val="Kop2"/>
     <w:rsid w:val="00542E47"/>
     <w:rPr>
       <w:rFonts w:eastAsiaTheme="majorEastAsia" w:cstheme="majorBidi"/>
@@ -5303,10 +6525,10 @@
       <w:lang w:val="en-US"/>
     </w:rPr>
   </w:style>
-  <w:style w:type="character" w:customStyle="1" w:styleId="Heading3Char">
-    <w:name w:val="Heading 3 Char"/>
-    <w:basedOn w:val="DefaultParagraphFont"/>
-    <w:link w:val="Heading3"/>
+  <w:style w:type="character" w:customStyle="1" w:styleId="Kop3Char">
+    <w:name w:val="Kop 3 Char"/>
+    <w:basedOn w:val="Standaardalinea-lettertype"/>
+    <w:link w:val="Kop3"/>
     <w:rsid w:val="00542E47"/>
     <w:rPr>
       <w:rFonts w:eastAsiaTheme="majorEastAsia" w:cstheme="minorHAnsi"/>
@@ -5316,12 +6538,12 @@
       <w:lang w:val="en-US"/>
     </w:rPr>
   </w:style>
-  <w:style w:type="paragraph" w:styleId="Quote">
+  <w:style w:type="paragraph" w:styleId="Citaat">
     <w:name w:val="Quote"/>
     <w:aliases w:val="Quote / Highlight"/>
-    <w:basedOn w:val="IntenseQuote"/>
-    <w:next w:val="Normal"/>
-    <w:link w:val="QuoteChar"/>
+    <w:basedOn w:val="Duidelijkcitaat"/>
+    <w:next w:val="Standaard"/>
+    <w:link w:val="CitaatChar"/>
     <w:uiPriority w:val="1"/>
     <w:qFormat/>
     <w:rsid w:val="003C0785"/>
@@ -5335,11 +6557,11 @@
       <w:lang w:val="nl-BE"/>
     </w:rPr>
   </w:style>
-  <w:style w:type="character" w:customStyle="1" w:styleId="QuoteChar">
-    <w:name w:val="Quote Char"/>
+  <w:style w:type="character" w:customStyle="1" w:styleId="CitaatChar">
+    <w:name w:val="Citaat Char"/>
     <w:aliases w:val="Quote / Highlight Char"/>
-    <w:basedOn w:val="DefaultParagraphFont"/>
-    <w:link w:val="Quote"/>
+    <w:basedOn w:val="Standaardalinea-lettertype"/>
+    <w:link w:val="Citaat"/>
     <w:uiPriority w:val="1"/>
     <w:rsid w:val="001B02EA"/>
     <w:rPr>
@@ -5349,12 +6571,12 @@
       <w:sz w:val="24"/>
     </w:rPr>
   </w:style>
-  <w:style w:type="paragraph" w:styleId="IntenseQuote">
+  <w:style w:type="paragraph" w:styleId="Duidelijkcitaat">
     <w:name w:val="Intense Quote"/>
     <w:aliases w:val="Quote / Highlight 2"/>
-    <w:basedOn w:val="Normal"/>
-    <w:next w:val="Normal"/>
-    <w:link w:val="IntenseQuoteChar"/>
+    <w:basedOn w:val="Standaard"/>
+    <w:next w:val="Standaard"/>
+    <w:link w:val="DuidelijkcitaatChar"/>
     <w:uiPriority w:val="1"/>
     <w:qFormat/>
     <w:rsid w:val="005B61B7"/>
@@ -5372,11 +6594,11 @@
       <w:sz w:val="24"/>
     </w:rPr>
   </w:style>
-  <w:style w:type="character" w:customStyle="1" w:styleId="IntenseQuoteChar">
-    <w:name w:val="Intense Quote Char"/>
+  <w:style w:type="character" w:customStyle="1" w:styleId="DuidelijkcitaatChar">
+    <w:name w:val="Duidelijk citaat Char"/>
     <w:aliases w:val="Quote / Highlight 2 Char"/>
-    <w:basedOn w:val="DefaultParagraphFont"/>
-    <w:link w:val="IntenseQuote"/>
+    <w:basedOn w:val="Standaardalinea-lettertype"/>
+    <w:link w:val="Duidelijkcitaat"/>
     <w:uiPriority w:val="1"/>
     <w:rsid w:val="001B02EA"/>
     <w:rPr>
@@ -5387,9 +6609,9 @@
       <w:lang w:val="en-US"/>
     </w:rPr>
   </w:style>
-  <w:style w:type="character" w:styleId="SubtleReference">
+  <w:style w:type="character" w:styleId="Subtieleverwijzing">
     <w:name w:val="Subtle Reference"/>
-    <w:basedOn w:val="DefaultParagraphFont"/>
+    <w:basedOn w:val="Standaardalinea-lettertype"/>
     <w:uiPriority w:val="31"/>
     <w:qFormat/>
     <w:rsid w:val="003011BD"/>
@@ -5398,7 +6620,7 @@
       <w:color w:val="002E65" w:themeColor="text1"/>
     </w:rPr>
   </w:style>
-  <w:style w:type="paragraph" w:styleId="NoSpacing">
+  <w:style w:type="paragraph" w:styleId="Geenafstand">
     <w:name w:val="No Spacing"/>
     <w:uiPriority w:val="1"/>
     <w:qFormat/>
@@ -5410,9 +6632,9 @@
       <w:sz w:val="20"/>
     </w:rPr>
   </w:style>
-  <w:style w:type="character" w:styleId="IntenseReference">
+  <w:style w:type="character" w:styleId="Intensieveverwijzing">
     <w:name w:val="Intense Reference"/>
-    <w:basedOn w:val="DefaultParagraphFont"/>
+    <w:basedOn w:val="Standaardalinea-lettertype"/>
     <w:uiPriority w:val="32"/>
     <w:qFormat/>
     <w:rsid w:val="003011BD"/>
@@ -5424,11 +6646,11 @@
       <w:spacing w:val="5"/>
     </w:rPr>
   </w:style>
-  <w:style w:type="paragraph" w:styleId="Title">
+  <w:style w:type="paragraph" w:styleId="Titel">
     <w:name w:val="Title"/>
-    <w:basedOn w:val="Normal"/>
+    <w:basedOn w:val="Standaard"/>
     <w:next w:val="CoverSubtitle"/>
-    <w:link w:val="TitleChar"/>
+    <w:link w:val="TitelChar"/>
     <w:uiPriority w:val="10"/>
     <w:qFormat/>
     <w:rsid w:val="00C82812"/>
@@ -5447,10 +6669,10 @@
       <w:szCs w:val="56"/>
     </w:rPr>
   </w:style>
-  <w:style w:type="character" w:customStyle="1" w:styleId="TitleChar">
-    <w:name w:val="Title Char"/>
-    <w:basedOn w:val="DefaultParagraphFont"/>
-    <w:link w:val="Title"/>
+  <w:style w:type="character" w:customStyle="1" w:styleId="TitelChar">
+    <w:name w:val="Titel Char"/>
+    <w:basedOn w:val="Standaardalinea-lettertype"/>
+    <w:link w:val="Titel"/>
     <w:uiPriority w:val="10"/>
     <w:rsid w:val="00C82812"/>
     <w:rPr>
@@ -5465,10 +6687,10 @@
       <w:lang w:val="en-US"/>
     </w:rPr>
   </w:style>
-  <w:style w:type="character" w:customStyle="1" w:styleId="Heading4Char">
-    <w:name w:val="Heading 4 Char"/>
-    <w:basedOn w:val="DefaultParagraphFont"/>
-    <w:link w:val="Heading4"/>
+  <w:style w:type="character" w:customStyle="1" w:styleId="Kop4Char">
+    <w:name w:val="Kop 4 Char"/>
+    <w:basedOn w:val="Standaardalinea-lettertype"/>
+    <w:link w:val="Kop4"/>
     <w:rsid w:val="00542E47"/>
     <w:rPr>
       <w:rFonts w:eastAsiaTheme="majorEastAsia" w:cstheme="minorHAnsi"/>
@@ -5476,10 +6698,10 @@
       <w:szCs w:val="24"/>
     </w:rPr>
   </w:style>
-  <w:style w:type="character" w:customStyle="1" w:styleId="Heading5Char">
-    <w:name w:val="Heading 5 Char"/>
-    <w:basedOn w:val="DefaultParagraphFont"/>
-    <w:link w:val="Heading5"/>
+  <w:style w:type="character" w:customStyle="1" w:styleId="Kop5Char">
+    <w:name w:val="Kop 5 Char"/>
+    <w:basedOn w:val="Standaardalinea-lettertype"/>
+    <w:link w:val="Kop5"/>
     <w:rsid w:val="00CD64D7"/>
     <w:rPr>
       <w:rFonts w:eastAsiaTheme="majorEastAsia" w:cstheme="minorHAnsi"/>
@@ -5487,10 +6709,10 @@
       <w:sz w:val="20"/>
     </w:rPr>
   </w:style>
-  <w:style w:type="character" w:customStyle="1" w:styleId="Heading6Char">
-    <w:name w:val="Heading 6 Char"/>
-    <w:basedOn w:val="DefaultParagraphFont"/>
-    <w:link w:val="Heading6"/>
+  <w:style w:type="character" w:customStyle="1" w:styleId="Kop6Char">
+    <w:name w:val="Kop 6 Char"/>
+    <w:basedOn w:val="Standaardalinea-lettertype"/>
+    <w:link w:val="Kop6"/>
     <w:uiPriority w:val="9"/>
     <w:rsid w:val="00A14CF7"/>
     <w:rPr>
@@ -5502,18 +6724,18 @@
       <w:lang w:val="en-US"/>
     </w:rPr>
   </w:style>
-  <w:style w:type="paragraph" w:styleId="Subtitle">
+  <w:style w:type="paragraph" w:styleId="Ondertitel">
     <w:name w:val="Subtitle"/>
-    <w:basedOn w:val="Heading4"/>
-    <w:next w:val="Normal"/>
-    <w:link w:val="SubtitleChar"/>
+    <w:basedOn w:val="Kop4"/>
+    <w:next w:val="Standaard"/>
+    <w:link w:val="OndertitelChar"/>
     <w:uiPriority w:val="11"/>
     <w:rsid w:val="00A14CF7"/>
   </w:style>
-  <w:style w:type="character" w:customStyle="1" w:styleId="SubtitleChar">
-    <w:name w:val="Subtitle Char"/>
-    <w:basedOn w:val="DefaultParagraphFont"/>
-    <w:link w:val="Subtitle"/>
+  <w:style w:type="character" w:customStyle="1" w:styleId="OndertitelChar">
+    <w:name w:val="Ondertitel Char"/>
+    <w:basedOn w:val="Standaardalinea-lettertype"/>
+    <w:link w:val="Ondertitel"/>
     <w:uiPriority w:val="11"/>
     <w:rsid w:val="00A14CF7"/>
     <w:rPr>
@@ -5522,9 +6744,9 @@
       <w:sz w:val="20"/>
     </w:rPr>
   </w:style>
-  <w:style w:type="character" w:styleId="SubtleEmphasis">
+  <w:style w:type="character" w:styleId="Subtielebenadrukking">
     <w:name w:val="Subtle Emphasis"/>
-    <w:basedOn w:val="DefaultParagraphFont"/>
+    <w:basedOn w:val="Standaardalinea-lettertype"/>
     <w:uiPriority w:val="19"/>
     <w:qFormat/>
     <w:rsid w:val="001B02EA"/>
@@ -5534,9 +6756,9 @@
       <w:color w:val="002E65" w:themeColor="text1"/>
     </w:rPr>
   </w:style>
-  <w:style w:type="character" w:styleId="IntenseEmphasis">
+  <w:style w:type="character" w:styleId="Intensievebenadrukking">
     <w:name w:val="Intense Emphasis"/>
-    <w:basedOn w:val="DefaultParagraphFont"/>
+    <w:basedOn w:val="Standaardalinea-lettertype"/>
     <w:uiPriority w:val="21"/>
     <w:rsid w:val="00A14CF7"/>
     <w:rPr>
@@ -5547,7 +6769,7 @@
   </w:style>
   <w:style w:type="paragraph" w:customStyle="1" w:styleId="Introduction">
     <w:name w:val="Introduction"/>
-    <w:basedOn w:val="Normal"/>
+    <w:basedOn w:val="Standaard"/>
     <w:uiPriority w:val="1"/>
     <w:qFormat/>
     <w:rsid w:val="00C82812"/>
@@ -5560,10 +6782,10 @@
       <w:color w:val="002E65" w:themeColor="text1"/>
     </w:rPr>
   </w:style>
-  <w:style w:type="paragraph" w:styleId="TOCHeading">
+  <w:style w:type="paragraph" w:styleId="Kopvaninhoudsopgave">
     <w:name w:val="TOC Heading"/>
-    <w:basedOn w:val="Heading1"/>
-    <w:next w:val="Normal"/>
+    <w:basedOn w:val="Kop1"/>
+    <w:next w:val="Standaard"/>
     <w:uiPriority w:val="39"/>
     <w:unhideWhenUsed/>
     <w:qFormat/>
@@ -5581,10 +6803,10 @@
       <w:color w:val="00224B" w:themeColor="accent1" w:themeShade="BF"/>
     </w:rPr>
   </w:style>
-  <w:style w:type="paragraph" w:styleId="TOC1">
+  <w:style w:type="paragraph" w:styleId="Inhopg1">
     <w:name w:val="toc 1"/>
-    <w:basedOn w:val="Normal"/>
-    <w:next w:val="Normal"/>
+    <w:basedOn w:val="Standaard"/>
+    <w:next w:val="Standaard"/>
     <w:autoRedefine/>
     <w:uiPriority w:val="39"/>
     <w:unhideWhenUsed/>
@@ -5594,10 +6816,10 @@
       <w:ind w:left="425" w:hanging="425"/>
     </w:pPr>
   </w:style>
-  <w:style w:type="paragraph" w:styleId="TOC2">
+  <w:style w:type="paragraph" w:styleId="Inhopg2">
     <w:name w:val="toc 2"/>
-    <w:basedOn w:val="Normal"/>
-    <w:next w:val="Normal"/>
+    <w:basedOn w:val="Standaard"/>
+    <w:next w:val="Standaard"/>
     <w:autoRedefine/>
     <w:uiPriority w:val="39"/>
     <w:unhideWhenUsed/>
@@ -5610,10 +6832,10 @@
       <w:ind w:left="851" w:hanging="426"/>
     </w:pPr>
   </w:style>
-  <w:style w:type="paragraph" w:styleId="TOC3">
+  <w:style w:type="paragraph" w:styleId="Inhopg3">
     <w:name w:val="toc 3"/>
-    <w:basedOn w:val="Normal"/>
-    <w:next w:val="Normal"/>
+    <w:basedOn w:val="Standaard"/>
+    <w:next w:val="Standaard"/>
     <w:autoRedefine/>
     <w:uiPriority w:val="39"/>
     <w:unhideWhenUsed/>
@@ -5633,7 +6855,7 @@
   </w:style>
   <w:style w:type="character" w:styleId="Hyperlink">
     <w:name w:val="Hyperlink"/>
-    <w:basedOn w:val="DefaultParagraphFont"/>
+    <w:basedOn w:val="Standaardalinea-lettertype"/>
     <w:uiPriority w:val="99"/>
     <w:unhideWhenUsed/>
     <w:rsid w:val="003C0785"/>
@@ -5642,9 +6864,9 @@
       <w:u w:val="single"/>
     </w:rPr>
   </w:style>
-  <w:style w:type="character" w:styleId="Emphasis">
+  <w:style w:type="character" w:styleId="Nadruk">
     <w:name w:val="Emphasis"/>
-    <w:basedOn w:val="DefaultParagraphFont"/>
+    <w:basedOn w:val="Standaardalinea-lettertype"/>
     <w:uiPriority w:val="1"/>
     <w:qFormat/>
     <w:rsid w:val="003011BD"/>
@@ -5656,9 +6878,9 @@
       <w:sz w:val="20"/>
     </w:rPr>
   </w:style>
-  <w:style w:type="table" w:styleId="TableGrid">
+  <w:style w:type="table" w:styleId="Tabelraster">
     <w:name w:val="Table Grid"/>
-    <w:basedOn w:val="TableNormal"/>
+    <w:basedOn w:val="Standaardtabel"/>
     <w:uiPriority w:val="39"/>
     <w:rsid w:val="00D46080"/>
     <w:pPr>
@@ -5675,9 +6897,9 @@
       </w:tblBorders>
     </w:tblPr>
   </w:style>
-  <w:style w:type="table" w:styleId="GridTable1Light-Accent5">
+  <w:style w:type="table" w:styleId="Rastertabel1licht-Accent5">
     <w:name w:val="Grid Table 1 Light Accent 5"/>
-    <w:basedOn w:val="TableNormal"/>
+    <w:basedOn w:val="Standaardtabel"/>
     <w:uiPriority w:val="46"/>
     <w:rsid w:val="00D46080"/>
     <w:pPr>
@@ -5732,9 +6954,9 @@
       </w:rPr>
     </w:tblStylePr>
   </w:style>
-  <w:style w:type="table" w:styleId="ListTable6Colorful-Accent2">
+  <w:style w:type="table" w:styleId="Lijsttabel6kleurrijk-Accent2">
     <w:name w:val="List Table 6 Colorful Accent 2"/>
-    <w:basedOn w:val="TableNormal"/>
+    <w:basedOn w:val="Standaardtabel"/>
     <w:uiPriority w:val="51"/>
     <w:rsid w:val="00D46080"/>
     <w:pPr>
@@ -5802,7 +7024,7 @@
   </w:style>
   <w:style w:type="table" w:customStyle="1" w:styleId="UATable">
     <w:name w:val="UA Table"/>
-    <w:basedOn w:val="TableNormal"/>
+    <w:basedOn w:val="Standaardtabel"/>
     <w:uiPriority w:val="99"/>
     <w:rsid w:val="000D75B5"/>
     <w:pPr>
@@ -5838,9 +7060,9 @@
       </w:tcPr>
     </w:tblStylePr>
   </w:style>
-  <w:style w:type="character" w:styleId="PlaceholderText">
+  <w:style w:type="character" w:styleId="Tekstvantijdelijkeaanduiding">
     <w:name w:val="Placeholder Text"/>
-    <w:basedOn w:val="DefaultParagraphFont"/>
+    <w:basedOn w:val="Standaardalinea-lettertype"/>
     <w:uiPriority w:val="99"/>
     <w:semiHidden/>
     <w:rsid w:val="00170EE3"/>
@@ -5848,10 +7070,10 @@
       <w:color w:val="808080"/>
     </w:rPr>
   </w:style>
-  <w:style w:type="paragraph" w:styleId="Caption">
+  <w:style w:type="paragraph" w:styleId="Bijschrift">
     <w:name w:val="caption"/>
-    <w:basedOn w:val="Normal"/>
-    <w:next w:val="Normal"/>
+    <w:basedOn w:val="Standaard"/>
+    <w:next w:val="Standaard"/>
     <w:uiPriority w:val="35"/>
     <w:unhideWhenUsed/>
     <w:qFormat/>
@@ -5869,7 +7091,7 @@
   </w:style>
   <w:style w:type="table" w:customStyle="1" w:styleId="UATable2">
     <w:name w:val="UA Table 2"/>
-    <w:basedOn w:val="TableNormal"/>
+    <w:basedOn w:val="Standaardtabel"/>
     <w:uiPriority w:val="99"/>
     <w:rsid w:val="006542BD"/>
     <w:pPr>
@@ -5898,7 +7120,7 @@
   </w:style>
   <w:style w:type="character" w:customStyle="1" w:styleId="CompanyInformationChar">
     <w:name w:val="Company Information Char"/>
-    <w:basedOn w:val="DefaultParagraphFont"/>
+    <w:basedOn w:val="Standaardalinea-lettertype"/>
     <w:link w:val="Bedrijfsgegevens"/>
     <w:uiPriority w:val="2"/>
     <w:rsid w:val="00CD64D7"/>
@@ -5912,7 +7134,7 @@
   </w:style>
   <w:style w:type="paragraph" w:customStyle="1" w:styleId="Bedrijfsgegevens">
     <w:name w:val="Bedrijfsgegevens"/>
-    <w:basedOn w:val="Normal"/>
+    <w:basedOn w:val="Standaard"/>
     <w:link w:val="CompanyInformationChar"/>
     <w:uiPriority w:val="2"/>
     <w:rsid w:val="00C61F7F"/>
@@ -5929,7 +7151,7 @@
   </w:style>
   <w:style w:type="paragraph" w:customStyle="1" w:styleId="CompanyInformationItalic">
     <w:name w:val="Company Information Italic"/>
-    <w:basedOn w:val="Normal"/>
+    <w:basedOn w:val="Standaard"/>
     <w:link w:val="Tekensvoorbedrijfsgegevenscursief"/>
     <w:uiPriority w:val="2"/>
     <w:rsid w:val="00C61F7F"/>
@@ -5946,7 +7168,7 @@
   </w:style>
   <w:style w:type="character" w:customStyle="1" w:styleId="Tekensvoorbedrijfsgegevenscursief">
     <w:name w:val="Tekens voor bedrijfsgegevens cursief"/>
-    <w:basedOn w:val="DefaultParagraphFont"/>
+    <w:basedOn w:val="Standaardalinea-lettertype"/>
     <w:link w:val="CompanyInformationItalic"/>
     <w:uiPriority w:val="2"/>
     <w:locked/>
@@ -5982,7 +7204,7 @@
   </w:style>
   <w:style w:type="paragraph" w:customStyle="1" w:styleId="HeaderCover">
     <w:name w:val="Header Cover"/>
-    <w:basedOn w:val="NoSpacing"/>
+    <w:basedOn w:val="Geenafstand"/>
     <w:uiPriority w:val="2"/>
     <w:qFormat/>
     <w:rsid w:val="003356AD"/>
@@ -5992,24 +7214,24 @@
   </w:style>
   <w:style w:type="paragraph" w:customStyle="1" w:styleId="CoverSubtitle">
     <w:name w:val="Cover Subtitle"/>
-    <w:basedOn w:val="Heading1"/>
+    <w:basedOn w:val="Kop1"/>
     <w:uiPriority w:val="2"/>
     <w:qFormat/>
     <w:rsid w:val="0062635B"/>
   </w:style>
   <w:style w:type="paragraph" w:customStyle="1" w:styleId="Body">
     <w:name w:val="Body"/>
-    <w:basedOn w:val="Normal"/>
+    <w:basedOn w:val="Standaard"/>
     <w:qFormat/>
     <w:rsid w:val="00545A3E"/>
     <w:rPr>
       <w:lang w:val="nl-BE"/>
     </w:rPr>
   </w:style>
-  <w:style w:type="paragraph" w:styleId="TOC4">
+  <w:style w:type="paragraph" w:styleId="Inhopg4">
     <w:name w:val="toc 4"/>
-    <w:basedOn w:val="Normal"/>
-    <w:next w:val="Normal"/>
+    <w:basedOn w:val="Standaard"/>
+    <w:next w:val="Standaard"/>
     <w:autoRedefine/>
     <w:uiPriority w:val="39"/>
     <w:unhideWhenUsed/>
@@ -6023,10 +7245,10 @@
       <w:ind w:left="1701" w:hanging="425"/>
     </w:pPr>
   </w:style>
-  <w:style w:type="paragraph" w:styleId="TOC5">
+  <w:style w:type="paragraph" w:styleId="Inhopg5">
     <w:name w:val="toc 5"/>
-    <w:basedOn w:val="Normal"/>
-    <w:next w:val="Normal"/>
+    <w:basedOn w:val="Standaard"/>
+    <w:next w:val="Standaard"/>
     <w:autoRedefine/>
     <w:uiPriority w:val="39"/>
     <w:unhideWhenUsed/>
@@ -6095,9 +7317,9 @@
       <w:szCs w:val="48"/>
     </w:rPr>
   </w:style>
-  <w:style w:type="character" w:styleId="Strong">
+  <w:style w:type="character" w:styleId="Zwaar">
     <w:name w:val="Strong"/>
-    <w:basedOn w:val="DefaultParagraphFont"/>
+    <w:basedOn w:val="Standaardalinea-lettertype"/>
     <w:uiPriority w:val="1"/>
     <w:qFormat/>
     <w:rsid w:val="00A47803"/>
@@ -6108,8 +7330,8 @@
   </w:style>
   <w:style w:type="paragraph" w:customStyle="1" w:styleId="Academiejaar">
     <w:name w:val="Academiejaar"/>
-    <w:basedOn w:val="Normal"/>
-    <w:next w:val="Normal"/>
+    <w:basedOn w:val="Standaard"/>
+    <w:next w:val="Standaard"/>
     <w:uiPriority w:val="2"/>
     <w:qFormat/>
     <w:rsid w:val="00A47803"/>
@@ -6128,7 +7350,7 @@
   <w:style w:type="paragraph" w:customStyle="1" w:styleId="Jaartallen">
     <w:name w:val="Jaartallen"/>
     <w:basedOn w:val="Academiejaar"/>
-    <w:next w:val="Normal"/>
+    <w:next w:val="Standaard"/>
     <w:uiPriority w:val="1"/>
     <w:qFormat/>
     <w:rsid w:val="00A47803"/>
@@ -6143,7 +7365,7 @@
   </w:style>
   <w:style w:type="paragraph" w:customStyle="1" w:styleId="NaamDepartement">
     <w:name w:val="Naam Departement"/>
-    <w:basedOn w:val="Normal"/>
+    <w:basedOn w:val="Standaard"/>
     <w:next w:val="Body"/>
     <w:uiPriority w:val="2"/>
     <w:qFormat/>
@@ -6162,7 +7384,7 @@
   </w:style>
   <w:style w:type="paragraph" w:customStyle="1" w:styleId="Tekstcover">
     <w:name w:val="Tekst cover"/>
-    <w:basedOn w:val="Normal"/>
+    <w:basedOn w:val="Standaard"/>
     <w:uiPriority w:val="2"/>
     <w:qFormat/>
     <w:rsid w:val="00B81599"/>
@@ -6178,7 +7400,7 @@
   </w:style>
   <w:style w:type="paragraph" w:customStyle="1" w:styleId="Naampromotorenenco">
     <w:name w:val="Naam promotoren en co"/>
-    <w:basedOn w:val="Normal"/>
+    <w:basedOn w:val="Standaard"/>
     <w:uiPriority w:val="2"/>
     <w:qFormat/>
     <w:rsid w:val="00F82804"/>
@@ -6195,10 +7417,10 @@
       <w:lang w:val="nl-BE"/>
     </w:rPr>
   </w:style>
-  <w:style w:type="paragraph" w:styleId="EndnoteText">
+  <w:style w:type="paragraph" w:styleId="Eindnoottekst">
     <w:name w:val="endnote text"/>
-    <w:basedOn w:val="Normal"/>
-    <w:link w:val="EndnoteTextChar"/>
+    <w:basedOn w:val="Standaard"/>
+    <w:link w:val="EindnoottekstChar"/>
     <w:uiPriority w:val="99"/>
     <w:semiHidden/>
     <w:unhideWhenUsed/>
@@ -6210,10 +7432,10 @@
       <w:szCs w:val="20"/>
     </w:rPr>
   </w:style>
-  <w:style w:type="character" w:customStyle="1" w:styleId="EndnoteTextChar">
-    <w:name w:val="Endnote Text Char"/>
-    <w:basedOn w:val="DefaultParagraphFont"/>
-    <w:link w:val="EndnoteText"/>
+  <w:style w:type="character" w:customStyle="1" w:styleId="EindnoottekstChar">
+    <w:name w:val="Eindnoottekst Char"/>
+    <w:basedOn w:val="Standaardalinea-lettertype"/>
+    <w:link w:val="Eindnoottekst"/>
     <w:uiPriority w:val="99"/>
     <w:semiHidden/>
     <w:rsid w:val="00D92ACA"/>
@@ -6224,9 +7446,9 @@
       <w:lang w:val="en-US"/>
     </w:rPr>
   </w:style>
-  <w:style w:type="character" w:styleId="EndnoteReference">
+  <w:style w:type="character" w:styleId="Eindnootmarkering">
     <w:name w:val="endnote reference"/>
-    <w:basedOn w:val="DefaultParagraphFont"/>
+    <w:basedOn w:val="Standaardalinea-lettertype"/>
     <w:uiPriority w:val="99"/>
     <w:semiHidden/>
     <w:unhideWhenUsed/>
@@ -6235,10 +7457,10 @@
       <w:vertAlign w:val="superscript"/>
     </w:rPr>
   </w:style>
-  <w:style w:type="paragraph" w:styleId="FootnoteText">
+  <w:style w:type="paragraph" w:styleId="Voetnoottekst">
     <w:name w:val="footnote text"/>
-    <w:basedOn w:val="Normal"/>
-    <w:link w:val="FootnoteTextChar"/>
+    <w:basedOn w:val="Standaard"/>
+    <w:link w:val="VoetnoottekstChar"/>
     <w:uiPriority w:val="99"/>
     <w:semiHidden/>
     <w:unhideWhenUsed/>
@@ -6250,10 +7472,10 @@
       <w:szCs w:val="20"/>
     </w:rPr>
   </w:style>
-  <w:style w:type="character" w:customStyle="1" w:styleId="FootnoteTextChar">
-    <w:name w:val="Footnote Text Char"/>
-    <w:basedOn w:val="DefaultParagraphFont"/>
-    <w:link w:val="FootnoteText"/>
+  <w:style w:type="character" w:customStyle="1" w:styleId="VoetnoottekstChar">
+    <w:name w:val="Voetnoottekst Char"/>
+    <w:basedOn w:val="Standaardalinea-lettertype"/>
+    <w:link w:val="Voetnoottekst"/>
     <w:uiPriority w:val="99"/>
     <w:semiHidden/>
     <w:rsid w:val="00D92ACA"/>
@@ -6264,9 +7486,9 @@
       <w:lang w:val="en-US"/>
     </w:rPr>
   </w:style>
-  <w:style w:type="character" w:styleId="FootnoteReference">
+  <w:style w:type="character" w:styleId="Voetnootmarkering">
     <w:name w:val="footnote reference"/>
-    <w:basedOn w:val="DefaultParagraphFont"/>
+    <w:basedOn w:val="Standaardalinea-lettertype"/>
     <w:uiPriority w:val="99"/>
     <w:semiHidden/>
     <w:unhideWhenUsed/>
@@ -6275,10 +7497,10 @@
       <w:vertAlign w:val="superscript"/>
     </w:rPr>
   </w:style>
-  <w:style w:type="character" w:customStyle="1" w:styleId="Heading7Char">
-    <w:name w:val="Heading 7 Char"/>
-    <w:basedOn w:val="DefaultParagraphFont"/>
-    <w:link w:val="Heading7"/>
+  <w:style w:type="character" w:customStyle="1" w:styleId="Kop7Char">
+    <w:name w:val="Kop 7 Char"/>
+    <w:basedOn w:val="Standaardalinea-lettertype"/>
+    <w:link w:val="Kop7"/>
     <w:uiPriority w:val="9"/>
     <w:semiHidden/>
     <w:rsid w:val="007E7E29"/>
@@ -6291,10 +7513,10 @@
       <w:lang w:val="en-US"/>
     </w:rPr>
   </w:style>
-  <w:style w:type="character" w:customStyle="1" w:styleId="Heading8Char">
-    <w:name w:val="Heading 8 Char"/>
-    <w:basedOn w:val="DefaultParagraphFont"/>
-    <w:link w:val="Heading8"/>
+  <w:style w:type="character" w:customStyle="1" w:styleId="Kop8Char">
+    <w:name w:val="Kop 8 Char"/>
+    <w:basedOn w:val="Standaardalinea-lettertype"/>
+    <w:link w:val="Kop8"/>
     <w:uiPriority w:val="9"/>
     <w:semiHidden/>
     <w:rsid w:val="007E7E29"/>
@@ -6306,10 +7528,10 @@
       <w:lang w:val="en-US"/>
     </w:rPr>
   </w:style>
-  <w:style w:type="character" w:customStyle="1" w:styleId="Heading9Char">
-    <w:name w:val="Heading 9 Char"/>
-    <w:basedOn w:val="DefaultParagraphFont"/>
-    <w:link w:val="Heading9"/>
+  <w:style w:type="character" w:customStyle="1" w:styleId="Kop9Char">
+    <w:name w:val="Kop 9 Char"/>
+    <w:basedOn w:val="Standaardalinea-lettertype"/>
+    <w:link w:val="Kop9"/>
     <w:uiPriority w:val="9"/>
     <w:semiHidden/>
     <w:rsid w:val="007E7E29"/>
@@ -6325,7 +7547,7 @@
   </w:style>
   <w:style w:type="character" w:customStyle="1" w:styleId="Cursief">
     <w:name w:val="Cursief"/>
-    <w:basedOn w:val="DefaultParagraphFont"/>
+    <w:basedOn w:val="Standaardalinea-lettertype"/>
     <w:uiPriority w:val="1"/>
     <w:qFormat/>
     <w:rsid w:val="00376CF4"/>
@@ -6334,9 +7556,9 @@
       <w:lang w:val="en-US"/>
     </w:rPr>
   </w:style>
-  <w:style w:type="character" w:styleId="UnresolvedMention">
+  <w:style w:type="character" w:styleId="Onopgelostemelding">
     <w:name w:val="Unresolved Mention"/>
-    <w:basedOn w:val="DefaultParagraphFont"/>
+    <w:basedOn w:val="Standaardalinea-lettertype"/>
     <w:uiPriority w:val="99"/>
     <w:semiHidden/>
     <w:unhideWhenUsed/>
@@ -6346,9 +7568,9 @@
       <w:shd w:val="clear" w:color="auto" w:fill="E1DFDD"/>
     </w:rPr>
   </w:style>
-  <w:style w:type="character" w:styleId="FollowedHyperlink">
+  <w:style w:type="character" w:styleId="GevolgdeHyperlink">
     <w:name w:val="FollowedHyperlink"/>
-    <w:basedOn w:val="DefaultParagraphFont"/>
+    <w:basedOn w:val="Standaardalinea-lettertype"/>
     <w:uiPriority w:val="99"/>
     <w:semiHidden/>
     <w:unhideWhenUsed/>
@@ -6359,6 +7581,1075 @@
     </w:rPr>
   </w:style>
 </w:styles>
+</file>
+
+<file path=word/charts/chart1.xml><?xml version="1.0" encoding="utf-8"?>
+<c:chartSpace xmlns:c="http://schemas.openxmlformats.org/drawingml/2006/chart" xmlns:a="http://schemas.openxmlformats.org/drawingml/2006/main" xmlns:r="http://schemas.openxmlformats.org/officeDocument/2006/relationships" xmlns:c16r2="http://schemas.microsoft.com/office/drawing/2015/06/chart">
+  <c:date1904 val="0"/>
+  <c:lang val="nl-NL"/>
+  <c:roundedCorners val="0"/>
+  <mc:AlternateContent xmlns:mc="http://schemas.openxmlformats.org/markup-compatibility/2006">
+    <mc:Choice xmlns:c14="http://schemas.microsoft.com/office/drawing/2007/8/2/chart" Requires="c14">
+      <c14:style val="102"/>
+    </mc:Choice>
+    <mc:Fallback>
+      <c:style val="2"/>
+    </mc:Fallback>
+  </mc:AlternateContent>
+  <c:chart>
+    <c:title>
+      <c:tx>
+        <c:rich>
+          <a:bodyPr rot="0" spcFirstLastPara="1" vertOverflow="ellipsis" vert="horz" wrap="square" anchor="ctr" anchorCtr="1"/>
+          <a:lstStyle/>
+          <a:p>
+            <a:pPr>
+              <a:defRPr sz="1400" b="0" i="0" u="none" strike="noStrike" kern="1200" spc="0" baseline="0">
+                <a:solidFill>
+                  <a:schemeClr val="tx1">
+                    <a:lumMod val="65000"/>
+                    <a:lumOff val="35000"/>
+                  </a:schemeClr>
+                </a:solidFill>
+                <a:latin typeface="+mn-lt"/>
+                <a:ea typeface="+mn-ea"/>
+                <a:cs typeface="+mn-cs"/>
+              </a:defRPr>
+            </a:pPr>
+            <a:r>
+              <a:rPr lang="nl-BE"/>
+              <a:t>Runtime simulation with 5 powerplants</a:t>
+            </a:r>
+          </a:p>
+        </c:rich>
+      </c:tx>
+      <c:overlay val="0"/>
+      <c:spPr>
+        <a:noFill/>
+        <a:ln>
+          <a:noFill/>
+        </a:ln>
+        <a:effectLst/>
+      </c:spPr>
+      <c:txPr>
+        <a:bodyPr rot="0" spcFirstLastPara="1" vertOverflow="ellipsis" vert="horz" wrap="square" anchor="ctr" anchorCtr="1"/>
+        <a:lstStyle/>
+        <a:p>
+          <a:pPr>
+            <a:defRPr sz="1400" b="0" i="0" u="none" strike="noStrike" kern="1200" spc="0" baseline="0">
+              <a:solidFill>
+                <a:schemeClr val="tx1">
+                  <a:lumMod val="65000"/>
+                  <a:lumOff val="35000"/>
+                </a:schemeClr>
+              </a:solidFill>
+              <a:latin typeface="+mn-lt"/>
+              <a:ea typeface="+mn-ea"/>
+              <a:cs typeface="+mn-cs"/>
+            </a:defRPr>
+          </a:pPr>
+          <a:endParaRPr lang="nl-BE"/>
+        </a:p>
+      </c:txPr>
+    </c:title>
+    <c:autoTitleDeleted val="0"/>
+    <c:plotArea>
+      <c:layout/>
+      <c:scatterChart>
+        <c:scatterStyle val="lineMarker"/>
+        <c:varyColors val="0"/>
+        <c:ser>
+          <c:idx val="0"/>
+          <c:order val="0"/>
+          <c:spPr>
+            <a:ln w="25400" cap="rnd">
+              <a:noFill/>
+              <a:round/>
+            </a:ln>
+            <a:effectLst/>
+          </c:spPr>
+          <c:marker>
+            <c:symbol val="circle"/>
+            <c:size val="5"/>
+            <c:spPr>
+              <a:solidFill>
+                <a:schemeClr val="accent1"/>
+              </a:solidFill>
+              <a:ln w="9525">
+                <a:solidFill>
+                  <a:schemeClr val="accent1"/>
+                </a:solidFill>
+              </a:ln>
+              <a:effectLst/>
+            </c:spPr>
+          </c:marker>
+          <c:trendline>
+            <c:spPr>
+              <a:ln w="19050" cap="rnd">
+                <a:solidFill>
+                  <a:schemeClr val="accent1"/>
+                </a:solidFill>
+                <a:prstDash val="sysDot"/>
+              </a:ln>
+              <a:effectLst/>
+            </c:spPr>
+            <c:trendlineType val="linear"/>
+            <c:dispRSqr val="0"/>
+            <c:dispEq val="0"/>
+          </c:trendline>
+          <c:trendline>
+            <c:spPr>
+              <a:ln w="19050" cap="rnd">
+                <a:solidFill>
+                  <a:schemeClr val="accent1"/>
+                </a:solidFill>
+                <a:prstDash val="sysDot"/>
+              </a:ln>
+              <a:effectLst/>
+            </c:spPr>
+            <c:trendlineType val="linear"/>
+            <c:dispRSqr val="0"/>
+            <c:dispEq val="1"/>
+            <c:trendlineLbl>
+              <c:numFmt formatCode="General" sourceLinked="0"/>
+              <c:spPr>
+                <a:noFill/>
+                <a:ln>
+                  <a:noFill/>
+                </a:ln>
+                <a:effectLst/>
+              </c:spPr>
+              <c:txPr>
+                <a:bodyPr rot="0" spcFirstLastPara="1" vertOverflow="ellipsis" vert="horz" wrap="square" anchor="ctr" anchorCtr="1"/>
+                <a:lstStyle/>
+                <a:p>
+                  <a:pPr>
+                    <a:defRPr sz="900" b="0" i="0" u="none" strike="noStrike" kern="1200" baseline="0">
+                      <a:solidFill>
+                        <a:schemeClr val="tx1">
+                          <a:lumMod val="65000"/>
+                          <a:lumOff val="35000"/>
+                        </a:schemeClr>
+                      </a:solidFill>
+                      <a:latin typeface="+mn-lt"/>
+                      <a:ea typeface="+mn-ea"/>
+                      <a:cs typeface="+mn-cs"/>
+                    </a:defRPr>
+                  </a:pPr>
+                  <a:endParaRPr lang="nl-BE"/>
+                </a:p>
+              </c:txPr>
+            </c:trendlineLbl>
+          </c:trendline>
+          <c:xVal>
+            <c:numRef>
+              <c:f>Blad1!$B$5:$B$11</c:f>
+              <c:numCache>
+                <c:formatCode>General</c:formatCode>
+                <c:ptCount val="7"/>
+                <c:pt idx="0">
+                  <c:v>2</c:v>
+                </c:pt>
+                <c:pt idx="1">
+                  <c:v>5</c:v>
+                </c:pt>
+                <c:pt idx="2">
+                  <c:v>10</c:v>
+                </c:pt>
+                <c:pt idx="3">
+                  <c:v>15</c:v>
+                </c:pt>
+                <c:pt idx="4">
+                  <c:v>20</c:v>
+                </c:pt>
+                <c:pt idx="5">
+                  <c:v>50</c:v>
+                </c:pt>
+                <c:pt idx="6">
+                  <c:v>100</c:v>
+                </c:pt>
+              </c:numCache>
+            </c:numRef>
+          </c:xVal>
+          <c:yVal>
+            <c:numRef>
+              <c:f>Blad1!$C$5:$C$11</c:f>
+              <c:numCache>
+                <c:formatCode>General</c:formatCode>
+                <c:ptCount val="7"/>
+                <c:pt idx="0">
+                  <c:v>154</c:v>
+                </c:pt>
+                <c:pt idx="1">
+                  <c:v>155</c:v>
+                </c:pt>
+                <c:pt idx="2">
+                  <c:v>206</c:v>
+                </c:pt>
+                <c:pt idx="3">
+                  <c:v>230</c:v>
+                </c:pt>
+                <c:pt idx="4">
+                  <c:v>246</c:v>
+                </c:pt>
+                <c:pt idx="5">
+                  <c:v>448</c:v>
+                </c:pt>
+                <c:pt idx="6">
+                  <c:v>692</c:v>
+                </c:pt>
+              </c:numCache>
+            </c:numRef>
+          </c:yVal>
+          <c:smooth val="0"/>
+          <c:extLst>
+            <c:ext xmlns:c16="http://schemas.microsoft.com/office/drawing/2014/chart" uri="{C3380CC4-5D6E-409C-BE32-E72D297353CC}">
+              <c16:uniqueId val="{00000002-9506-4EEB-AA5B-FE35408EDED0}"/>
+            </c:ext>
+          </c:extLst>
+        </c:ser>
+        <c:dLbls>
+          <c:showLegendKey val="0"/>
+          <c:showVal val="0"/>
+          <c:showCatName val="0"/>
+          <c:showSerName val="0"/>
+          <c:showPercent val="0"/>
+          <c:showBubbleSize val="0"/>
+        </c:dLbls>
+        <c:axId val="322088672"/>
+        <c:axId val="322089152"/>
+      </c:scatterChart>
+      <c:valAx>
+        <c:axId val="322088672"/>
+        <c:scaling>
+          <c:orientation val="minMax"/>
+        </c:scaling>
+        <c:delete val="0"/>
+        <c:axPos val="b"/>
+        <c:majorGridlines>
+          <c:spPr>
+            <a:ln w="9525" cap="flat" cmpd="sng" algn="ctr">
+              <a:solidFill>
+                <a:schemeClr val="tx1">
+                  <a:lumMod val="15000"/>
+                  <a:lumOff val="85000"/>
+                </a:schemeClr>
+              </a:solidFill>
+              <a:round/>
+            </a:ln>
+            <a:effectLst/>
+          </c:spPr>
+        </c:majorGridlines>
+        <c:title>
+          <c:tx>
+            <c:rich>
+              <a:bodyPr rot="0" spcFirstLastPara="1" vertOverflow="ellipsis" vert="horz" wrap="square" anchor="ctr" anchorCtr="1"/>
+              <a:lstStyle/>
+              <a:p>
+                <a:pPr>
+                  <a:defRPr sz="1000" b="0" i="0" u="none" strike="noStrike" kern="1200" baseline="0">
+                    <a:solidFill>
+                      <a:schemeClr val="tx1">
+                        <a:lumMod val="65000"/>
+                        <a:lumOff val="35000"/>
+                      </a:schemeClr>
+                    </a:solidFill>
+                    <a:latin typeface="+mn-lt"/>
+                    <a:ea typeface="+mn-ea"/>
+                    <a:cs typeface="+mn-cs"/>
+                  </a:defRPr>
+                </a:pPr>
+                <a:r>
+                  <a:rPr lang="nl-BE"/>
+                  <a:t>Agents (#)</a:t>
+                </a:r>
+              </a:p>
+            </c:rich>
+          </c:tx>
+          <c:overlay val="0"/>
+          <c:spPr>
+            <a:noFill/>
+            <a:ln>
+              <a:noFill/>
+            </a:ln>
+            <a:effectLst/>
+          </c:spPr>
+          <c:txPr>
+            <a:bodyPr rot="0" spcFirstLastPara="1" vertOverflow="ellipsis" vert="horz" wrap="square" anchor="ctr" anchorCtr="1"/>
+            <a:lstStyle/>
+            <a:p>
+              <a:pPr>
+                <a:defRPr sz="1000" b="0" i="0" u="none" strike="noStrike" kern="1200" baseline="0">
+                  <a:solidFill>
+                    <a:schemeClr val="tx1">
+                      <a:lumMod val="65000"/>
+                      <a:lumOff val="35000"/>
+                    </a:schemeClr>
+                  </a:solidFill>
+                  <a:latin typeface="+mn-lt"/>
+                  <a:ea typeface="+mn-ea"/>
+                  <a:cs typeface="+mn-cs"/>
+                </a:defRPr>
+              </a:pPr>
+              <a:endParaRPr lang="nl-BE"/>
+            </a:p>
+          </c:txPr>
+        </c:title>
+        <c:numFmt formatCode="General" sourceLinked="1"/>
+        <c:majorTickMark val="none"/>
+        <c:minorTickMark val="none"/>
+        <c:tickLblPos val="nextTo"/>
+        <c:spPr>
+          <a:noFill/>
+          <a:ln w="9525" cap="flat" cmpd="sng" algn="ctr">
+            <a:solidFill>
+              <a:schemeClr val="tx1">
+                <a:lumMod val="25000"/>
+                <a:lumOff val="75000"/>
+              </a:schemeClr>
+            </a:solidFill>
+            <a:round/>
+          </a:ln>
+          <a:effectLst/>
+        </c:spPr>
+        <c:txPr>
+          <a:bodyPr rot="-60000000" spcFirstLastPara="1" vertOverflow="ellipsis" vert="horz" wrap="square" anchor="ctr" anchorCtr="1"/>
+          <a:lstStyle/>
+          <a:p>
+            <a:pPr>
+              <a:defRPr sz="900" b="0" i="0" u="none" strike="noStrike" kern="1200" baseline="0">
+                <a:solidFill>
+                  <a:schemeClr val="tx1">
+                    <a:lumMod val="65000"/>
+                    <a:lumOff val="35000"/>
+                  </a:schemeClr>
+                </a:solidFill>
+                <a:latin typeface="+mn-lt"/>
+                <a:ea typeface="+mn-ea"/>
+                <a:cs typeface="+mn-cs"/>
+              </a:defRPr>
+            </a:pPr>
+            <a:endParaRPr lang="nl-BE"/>
+          </a:p>
+        </c:txPr>
+        <c:crossAx val="322089152"/>
+        <c:crosses val="autoZero"/>
+        <c:crossBetween val="midCat"/>
+      </c:valAx>
+      <c:valAx>
+        <c:axId val="322089152"/>
+        <c:scaling>
+          <c:orientation val="minMax"/>
+        </c:scaling>
+        <c:delete val="0"/>
+        <c:axPos val="l"/>
+        <c:majorGridlines>
+          <c:spPr>
+            <a:ln w="9525" cap="flat" cmpd="sng" algn="ctr">
+              <a:solidFill>
+                <a:schemeClr val="tx1">
+                  <a:lumMod val="15000"/>
+                  <a:lumOff val="85000"/>
+                </a:schemeClr>
+              </a:solidFill>
+              <a:round/>
+            </a:ln>
+            <a:effectLst/>
+          </c:spPr>
+        </c:majorGridlines>
+        <c:title>
+          <c:tx>
+            <c:rich>
+              <a:bodyPr rot="-5400000" spcFirstLastPara="1" vertOverflow="ellipsis" vert="horz" wrap="square" anchor="ctr" anchorCtr="1"/>
+              <a:lstStyle/>
+              <a:p>
+                <a:pPr>
+                  <a:defRPr sz="1000" b="0" i="0" u="none" strike="noStrike" kern="1200" baseline="0">
+                    <a:solidFill>
+                      <a:schemeClr val="tx1">
+                        <a:lumMod val="65000"/>
+                        <a:lumOff val="35000"/>
+                      </a:schemeClr>
+                    </a:solidFill>
+                    <a:latin typeface="+mn-lt"/>
+                    <a:ea typeface="+mn-ea"/>
+                    <a:cs typeface="+mn-cs"/>
+                  </a:defRPr>
+                </a:pPr>
+                <a:r>
+                  <a:rPr lang="nl-BE"/>
+                  <a:t>simulation time (s)</a:t>
+                </a:r>
+              </a:p>
+            </c:rich>
+          </c:tx>
+          <c:overlay val="0"/>
+          <c:spPr>
+            <a:noFill/>
+            <a:ln>
+              <a:noFill/>
+            </a:ln>
+            <a:effectLst/>
+          </c:spPr>
+          <c:txPr>
+            <a:bodyPr rot="-5400000" spcFirstLastPara="1" vertOverflow="ellipsis" vert="horz" wrap="square" anchor="ctr" anchorCtr="1"/>
+            <a:lstStyle/>
+            <a:p>
+              <a:pPr>
+                <a:defRPr sz="1000" b="0" i="0" u="none" strike="noStrike" kern="1200" baseline="0">
+                  <a:solidFill>
+                    <a:schemeClr val="tx1">
+                      <a:lumMod val="65000"/>
+                      <a:lumOff val="35000"/>
+                    </a:schemeClr>
+                  </a:solidFill>
+                  <a:latin typeface="+mn-lt"/>
+                  <a:ea typeface="+mn-ea"/>
+                  <a:cs typeface="+mn-cs"/>
+                </a:defRPr>
+              </a:pPr>
+              <a:endParaRPr lang="nl-BE"/>
+            </a:p>
+          </c:txPr>
+        </c:title>
+        <c:numFmt formatCode="General" sourceLinked="1"/>
+        <c:majorTickMark val="none"/>
+        <c:minorTickMark val="none"/>
+        <c:tickLblPos val="nextTo"/>
+        <c:spPr>
+          <a:noFill/>
+          <a:ln w="9525" cap="flat" cmpd="sng" algn="ctr">
+            <a:solidFill>
+              <a:schemeClr val="tx1">
+                <a:lumMod val="25000"/>
+                <a:lumOff val="75000"/>
+              </a:schemeClr>
+            </a:solidFill>
+            <a:round/>
+          </a:ln>
+          <a:effectLst/>
+        </c:spPr>
+        <c:txPr>
+          <a:bodyPr rot="-60000000" spcFirstLastPara="1" vertOverflow="ellipsis" vert="horz" wrap="square" anchor="ctr" anchorCtr="1"/>
+          <a:lstStyle/>
+          <a:p>
+            <a:pPr>
+              <a:defRPr sz="900" b="0" i="0" u="none" strike="noStrike" kern="1200" baseline="0">
+                <a:solidFill>
+                  <a:schemeClr val="tx1">
+                    <a:lumMod val="65000"/>
+                    <a:lumOff val="35000"/>
+                  </a:schemeClr>
+                </a:solidFill>
+                <a:latin typeface="+mn-lt"/>
+                <a:ea typeface="+mn-ea"/>
+                <a:cs typeface="+mn-cs"/>
+              </a:defRPr>
+            </a:pPr>
+            <a:endParaRPr lang="nl-BE"/>
+          </a:p>
+        </c:txPr>
+        <c:crossAx val="322088672"/>
+        <c:crosses val="autoZero"/>
+        <c:crossBetween val="midCat"/>
+      </c:valAx>
+      <c:spPr>
+        <a:noFill/>
+        <a:ln>
+          <a:noFill/>
+        </a:ln>
+        <a:effectLst/>
+      </c:spPr>
+    </c:plotArea>
+    <c:plotVisOnly val="1"/>
+    <c:dispBlanksAs val="gap"/>
+    <c:showDLblsOverMax val="0"/>
+  </c:chart>
+  <c:spPr>
+    <a:solidFill>
+      <a:schemeClr val="bg1"/>
+    </a:solidFill>
+    <a:ln w="9525" cap="flat" cmpd="sng" algn="ctr">
+      <a:solidFill>
+        <a:schemeClr val="tx1">
+          <a:lumMod val="15000"/>
+          <a:lumOff val="85000"/>
+        </a:schemeClr>
+      </a:solidFill>
+      <a:round/>
+    </a:ln>
+    <a:effectLst/>
+  </c:spPr>
+  <c:txPr>
+    <a:bodyPr/>
+    <a:lstStyle/>
+    <a:p>
+      <a:pPr>
+        <a:defRPr/>
+      </a:pPr>
+      <a:endParaRPr lang="nl-BE"/>
+    </a:p>
+  </c:txPr>
+  <c:externalData r:id="rId3">
+    <c:autoUpdate val="0"/>
+  </c:externalData>
+</c:chartSpace>
+</file>
+
+<file path=word/charts/colors1.xml><?xml version="1.0" encoding="utf-8"?>
+<cs:colorStyle xmlns:cs="http://schemas.microsoft.com/office/drawing/2012/chartStyle" xmlns:a="http://schemas.openxmlformats.org/drawingml/2006/main" meth="cycle" id="10">
+  <a:schemeClr val="accent1"/>
+  <a:schemeClr val="accent2"/>
+  <a:schemeClr val="accent3"/>
+  <a:schemeClr val="accent4"/>
+  <a:schemeClr val="accent5"/>
+  <a:schemeClr val="accent6"/>
+  <cs:variation/>
+  <cs:variation>
+    <a:lumMod val="60000"/>
+  </cs:variation>
+  <cs:variation>
+    <a:lumMod val="80000"/>
+    <a:lumOff val="20000"/>
+  </cs:variation>
+  <cs:variation>
+    <a:lumMod val="80000"/>
+  </cs:variation>
+  <cs:variation>
+    <a:lumMod val="60000"/>
+    <a:lumOff val="40000"/>
+  </cs:variation>
+  <cs:variation>
+    <a:lumMod val="50000"/>
+  </cs:variation>
+  <cs:variation>
+    <a:lumMod val="70000"/>
+    <a:lumOff val="30000"/>
+  </cs:variation>
+  <cs:variation>
+    <a:lumMod val="70000"/>
+  </cs:variation>
+  <cs:variation>
+    <a:lumMod val="50000"/>
+    <a:lumOff val="50000"/>
+  </cs:variation>
+</cs:colorStyle>
+</file>
+
+<file path=word/charts/style1.xml><?xml version="1.0" encoding="utf-8"?>
+<cs:chartStyle xmlns:cs="http://schemas.microsoft.com/office/drawing/2012/chartStyle" xmlns:a="http://schemas.openxmlformats.org/drawingml/2006/main" id="240">
+  <cs:axisTitle>
+    <cs:lnRef idx="0"/>
+    <cs:fillRef idx="0"/>
+    <cs:effectRef idx="0"/>
+    <cs:fontRef idx="minor">
+      <a:schemeClr val="tx1">
+        <a:lumMod val="65000"/>
+        <a:lumOff val="35000"/>
+      </a:schemeClr>
+    </cs:fontRef>
+    <cs:defRPr sz="1000" kern="1200"/>
+  </cs:axisTitle>
+  <cs:categoryAxis>
+    <cs:lnRef idx="0"/>
+    <cs:fillRef idx="0"/>
+    <cs:effectRef idx="0"/>
+    <cs:fontRef idx="minor">
+      <a:schemeClr val="tx1">
+        <a:lumMod val="65000"/>
+        <a:lumOff val="35000"/>
+      </a:schemeClr>
+    </cs:fontRef>
+    <cs:spPr>
+      <a:ln w="9525" cap="flat" cmpd="sng" algn="ctr">
+        <a:solidFill>
+          <a:schemeClr val="tx1">
+            <a:lumMod val="25000"/>
+            <a:lumOff val="75000"/>
+          </a:schemeClr>
+        </a:solidFill>
+        <a:round/>
+      </a:ln>
+    </cs:spPr>
+    <cs:defRPr sz="900" kern="1200"/>
+  </cs:categoryAxis>
+  <cs:chartArea mods="allowNoFillOverride allowNoLineOverride">
+    <cs:lnRef idx="0"/>
+    <cs:fillRef idx="0"/>
+    <cs:effectRef idx="0"/>
+    <cs:fontRef idx="minor">
+      <a:schemeClr val="tx1"/>
+    </cs:fontRef>
+    <cs:spPr>
+      <a:solidFill>
+        <a:schemeClr val="bg1"/>
+      </a:solidFill>
+      <a:ln w="9525" cap="flat" cmpd="sng" algn="ctr">
+        <a:solidFill>
+          <a:schemeClr val="tx1">
+            <a:lumMod val="15000"/>
+            <a:lumOff val="85000"/>
+          </a:schemeClr>
+        </a:solidFill>
+        <a:round/>
+      </a:ln>
+    </cs:spPr>
+    <cs:defRPr sz="1000" kern="1200"/>
+  </cs:chartArea>
+  <cs:dataLabel>
+    <cs:lnRef idx="0"/>
+    <cs:fillRef idx="0"/>
+    <cs:effectRef idx="0"/>
+    <cs:fontRef idx="minor">
+      <a:schemeClr val="tx1">
+        <a:lumMod val="75000"/>
+        <a:lumOff val="25000"/>
+      </a:schemeClr>
+    </cs:fontRef>
+    <cs:defRPr sz="900" kern="1200"/>
+  </cs:dataLabel>
+  <cs:dataLabelCallout>
+    <cs:lnRef idx="0"/>
+    <cs:fillRef idx="0"/>
+    <cs:effectRef idx="0"/>
+    <cs:fontRef idx="minor">
+      <a:schemeClr val="dk1">
+        <a:lumMod val="65000"/>
+        <a:lumOff val="35000"/>
+      </a:schemeClr>
+    </cs:fontRef>
+    <cs:spPr>
+      <a:solidFill>
+        <a:schemeClr val="lt1"/>
+      </a:solidFill>
+      <a:ln>
+        <a:solidFill>
+          <a:schemeClr val="dk1">
+            <a:lumMod val="25000"/>
+            <a:lumOff val="75000"/>
+          </a:schemeClr>
+        </a:solidFill>
+      </a:ln>
+    </cs:spPr>
+    <cs:defRPr sz="900" kern="1200"/>
+    <cs:bodyPr rot="0" spcFirstLastPara="1" vertOverflow="clip" horzOverflow="clip" vert="horz" wrap="square" lIns="36576" tIns="18288" rIns="36576" bIns="18288" anchor="ctr" anchorCtr="1">
+      <a:spAutoFit/>
+    </cs:bodyPr>
+  </cs:dataLabelCallout>
+  <cs:dataPoint>
+    <cs:lnRef idx="0"/>
+    <cs:fillRef idx="1">
+      <cs:styleClr val="auto"/>
+    </cs:fillRef>
+    <cs:effectRef idx="0"/>
+    <cs:fontRef idx="minor">
+      <a:schemeClr val="tx1"/>
+    </cs:fontRef>
+  </cs:dataPoint>
+  <cs:dataPoint3D>
+    <cs:lnRef idx="0"/>
+    <cs:fillRef idx="1">
+      <cs:styleClr val="auto"/>
+    </cs:fillRef>
+    <cs:effectRef idx="0"/>
+    <cs:fontRef idx="minor">
+      <a:schemeClr val="tx1"/>
+    </cs:fontRef>
+  </cs:dataPoint3D>
+  <cs:dataPointLine>
+    <cs:lnRef idx="0">
+      <cs:styleClr val="auto"/>
+    </cs:lnRef>
+    <cs:fillRef idx="1"/>
+    <cs:effectRef idx="0"/>
+    <cs:fontRef idx="minor">
+      <a:schemeClr val="tx1"/>
+    </cs:fontRef>
+    <cs:spPr>
+      <a:ln w="19050" cap="rnd">
+        <a:solidFill>
+          <a:schemeClr val="phClr"/>
+        </a:solidFill>
+        <a:round/>
+      </a:ln>
+    </cs:spPr>
+  </cs:dataPointLine>
+  <cs:dataPointMarker>
+    <cs:lnRef idx="0">
+      <cs:styleClr val="auto"/>
+    </cs:lnRef>
+    <cs:fillRef idx="1">
+      <cs:styleClr val="auto"/>
+    </cs:fillRef>
+    <cs:effectRef idx="0"/>
+    <cs:fontRef idx="minor">
+      <a:schemeClr val="tx1"/>
+    </cs:fontRef>
+    <cs:spPr>
+      <a:ln w="9525">
+        <a:solidFill>
+          <a:schemeClr val="phClr"/>
+        </a:solidFill>
+      </a:ln>
+    </cs:spPr>
+  </cs:dataPointMarker>
+  <cs:dataPointMarkerLayout symbol="circle" size="5"/>
+  <cs:dataPointWireframe>
+    <cs:lnRef idx="0">
+      <cs:styleClr val="auto"/>
+    </cs:lnRef>
+    <cs:fillRef idx="0"/>
+    <cs:effectRef idx="0"/>
+    <cs:fontRef idx="minor">
+      <a:schemeClr val="dk1"/>
+    </cs:fontRef>
+    <cs:spPr>
+      <a:ln w="9525" cap="rnd">
+        <a:solidFill>
+          <a:schemeClr val="phClr"/>
+        </a:solidFill>
+        <a:round/>
+      </a:ln>
+    </cs:spPr>
+  </cs:dataPointWireframe>
+  <cs:dataTable>
+    <cs:lnRef idx="0"/>
+    <cs:fillRef idx="0"/>
+    <cs:effectRef idx="0"/>
+    <cs:fontRef idx="minor">
+      <a:schemeClr val="tx1">
+        <a:lumMod val="65000"/>
+        <a:lumOff val="35000"/>
+      </a:schemeClr>
+    </cs:fontRef>
+    <cs:spPr>
+      <a:noFill/>
+      <a:ln w="9525" cap="flat" cmpd="sng" algn="ctr">
+        <a:solidFill>
+          <a:schemeClr val="tx1">
+            <a:lumMod val="15000"/>
+            <a:lumOff val="85000"/>
+          </a:schemeClr>
+        </a:solidFill>
+        <a:round/>
+      </a:ln>
+    </cs:spPr>
+    <cs:defRPr sz="900" kern="1200"/>
+  </cs:dataTable>
+  <cs:downBar>
+    <cs:lnRef idx="0"/>
+    <cs:fillRef idx="0"/>
+    <cs:effectRef idx="0"/>
+    <cs:fontRef idx="minor">
+      <a:schemeClr val="tx1"/>
+    </cs:fontRef>
+    <cs:spPr>
+      <a:solidFill>
+        <a:schemeClr val="dk1">
+          <a:lumMod val="75000"/>
+          <a:lumOff val="25000"/>
+        </a:schemeClr>
+      </a:solidFill>
+      <a:ln w="9525" cap="flat" cmpd="sng" algn="ctr">
+        <a:solidFill>
+          <a:schemeClr val="tx1">
+            <a:lumMod val="65000"/>
+            <a:lumOff val="35000"/>
+          </a:schemeClr>
+        </a:solidFill>
+        <a:round/>
+      </a:ln>
+    </cs:spPr>
+  </cs:downBar>
+  <cs:dropLine>
+    <cs:lnRef idx="0"/>
+    <cs:fillRef idx="0"/>
+    <cs:effectRef idx="0"/>
+    <cs:fontRef idx="minor">
+      <a:schemeClr val="tx1"/>
+    </cs:fontRef>
+    <cs:spPr>
+      <a:ln w="9525" cap="flat" cmpd="sng" algn="ctr">
+        <a:solidFill>
+          <a:schemeClr val="tx1">
+            <a:lumMod val="35000"/>
+            <a:lumOff val="65000"/>
+          </a:schemeClr>
+        </a:solidFill>
+        <a:round/>
+      </a:ln>
+    </cs:spPr>
+  </cs:dropLine>
+  <cs:errorBar>
+    <cs:lnRef idx="0"/>
+    <cs:fillRef idx="0"/>
+    <cs:effectRef idx="0"/>
+    <cs:fontRef idx="minor">
+      <a:schemeClr val="tx1"/>
+    </cs:fontRef>
+    <cs:spPr>
+      <a:ln w="9525" cap="flat" cmpd="sng" algn="ctr">
+        <a:solidFill>
+          <a:schemeClr val="tx1">
+            <a:lumMod val="65000"/>
+            <a:lumOff val="35000"/>
+          </a:schemeClr>
+        </a:solidFill>
+        <a:round/>
+      </a:ln>
+    </cs:spPr>
+  </cs:errorBar>
+  <cs:floor>
+    <cs:lnRef idx="0"/>
+    <cs:fillRef idx="0"/>
+    <cs:effectRef idx="0"/>
+    <cs:fontRef idx="minor">
+      <a:schemeClr val="tx1"/>
+    </cs:fontRef>
+    <cs:spPr>
+      <a:noFill/>
+      <a:ln>
+        <a:noFill/>
+      </a:ln>
+    </cs:spPr>
+  </cs:floor>
+  <cs:gridlineMajor>
+    <cs:lnRef idx="0"/>
+    <cs:fillRef idx="0"/>
+    <cs:effectRef idx="0"/>
+    <cs:fontRef idx="minor">
+      <a:schemeClr val="tx1"/>
+    </cs:fontRef>
+    <cs:spPr>
+      <a:ln w="9525" cap="flat" cmpd="sng" algn="ctr">
+        <a:solidFill>
+          <a:schemeClr val="tx1">
+            <a:lumMod val="15000"/>
+            <a:lumOff val="85000"/>
+          </a:schemeClr>
+        </a:solidFill>
+        <a:round/>
+      </a:ln>
+    </cs:spPr>
+  </cs:gridlineMajor>
+  <cs:gridlineMinor>
+    <cs:lnRef idx="0"/>
+    <cs:fillRef idx="0"/>
+    <cs:effectRef idx="0"/>
+    <cs:fontRef idx="minor">
+      <a:schemeClr val="tx1"/>
+    </cs:fontRef>
+    <cs:spPr>
+      <a:ln w="9525" cap="flat" cmpd="sng" algn="ctr">
+        <a:solidFill>
+          <a:schemeClr val="tx1">
+            <a:lumMod val="5000"/>
+            <a:lumOff val="95000"/>
+          </a:schemeClr>
+        </a:solidFill>
+        <a:round/>
+      </a:ln>
+    </cs:spPr>
+  </cs:gridlineMinor>
+  <cs:hiLoLine>
+    <cs:lnRef idx="0"/>
+    <cs:fillRef idx="0"/>
+    <cs:effectRef idx="0"/>
+    <cs:fontRef idx="minor">
+      <a:schemeClr val="tx1"/>
+    </cs:fontRef>
+    <cs:spPr>
+      <a:ln w="9525" cap="flat" cmpd="sng" algn="ctr">
+        <a:solidFill>
+          <a:schemeClr val="tx1">
+            <a:lumMod val="50000"/>
+            <a:lumOff val="50000"/>
+          </a:schemeClr>
+        </a:solidFill>
+        <a:round/>
+      </a:ln>
+    </cs:spPr>
+  </cs:hiLoLine>
+  <cs:leaderLine>
+    <cs:lnRef idx="0"/>
+    <cs:fillRef idx="0"/>
+    <cs:effectRef idx="0"/>
+    <cs:fontRef idx="minor">
+      <a:schemeClr val="tx1"/>
+    </cs:fontRef>
+    <cs:spPr>
+      <a:ln w="9525" cap="flat" cmpd="sng" algn="ctr">
+        <a:solidFill>
+          <a:schemeClr val="tx1">
+            <a:lumMod val="35000"/>
+            <a:lumOff val="65000"/>
+          </a:schemeClr>
+        </a:solidFill>
+        <a:round/>
+      </a:ln>
+    </cs:spPr>
+  </cs:leaderLine>
+  <cs:legend>
+    <cs:lnRef idx="0"/>
+    <cs:fillRef idx="0"/>
+    <cs:effectRef idx="0"/>
+    <cs:fontRef idx="minor">
+      <a:schemeClr val="tx1">
+        <a:lumMod val="65000"/>
+        <a:lumOff val="35000"/>
+      </a:schemeClr>
+    </cs:fontRef>
+    <cs:defRPr sz="900" kern="1200"/>
+  </cs:legend>
+  <cs:plotArea mods="allowNoFillOverride allowNoLineOverride">
+    <cs:lnRef idx="0"/>
+    <cs:fillRef idx="0"/>
+    <cs:effectRef idx="0"/>
+    <cs:fontRef idx="minor">
+      <a:schemeClr val="tx1"/>
+    </cs:fontRef>
+  </cs:plotArea>
+  <cs:plotArea3D mods="allowNoFillOverride allowNoLineOverride">
+    <cs:lnRef idx="0"/>
+    <cs:fillRef idx="0"/>
+    <cs:effectRef idx="0"/>
+    <cs:fontRef idx="minor">
+      <a:schemeClr val="tx1"/>
+    </cs:fontRef>
+  </cs:plotArea3D>
+  <cs:seriesAxis>
+    <cs:lnRef idx="0"/>
+    <cs:fillRef idx="0"/>
+    <cs:effectRef idx="0"/>
+    <cs:fontRef idx="minor">
+      <a:schemeClr val="tx1">
+        <a:lumMod val="65000"/>
+        <a:lumOff val="35000"/>
+      </a:schemeClr>
+    </cs:fontRef>
+    <cs:defRPr sz="900" kern="1200"/>
+  </cs:seriesAxis>
+  <cs:seriesLine>
+    <cs:lnRef idx="0"/>
+    <cs:fillRef idx="0"/>
+    <cs:effectRef idx="0"/>
+    <cs:fontRef idx="minor">
+      <a:schemeClr val="tx1"/>
+    </cs:fontRef>
+    <cs:spPr>
+      <a:ln w="9525" cap="flat" cmpd="sng" algn="ctr">
+        <a:solidFill>
+          <a:schemeClr val="tx1">
+            <a:lumMod val="35000"/>
+            <a:lumOff val="65000"/>
+          </a:schemeClr>
+        </a:solidFill>
+        <a:round/>
+      </a:ln>
+    </cs:spPr>
+  </cs:seriesLine>
+  <cs:title>
+    <cs:lnRef idx="0"/>
+    <cs:fillRef idx="0"/>
+    <cs:effectRef idx="0"/>
+    <cs:fontRef idx="minor">
+      <a:schemeClr val="tx1">
+        <a:lumMod val="65000"/>
+        <a:lumOff val="35000"/>
+      </a:schemeClr>
+    </cs:fontRef>
+    <cs:defRPr sz="1400" b="0" kern="1200" spc="0" baseline="0"/>
+  </cs:title>
+  <cs:trendline>
+    <cs:lnRef idx="0">
+      <cs:styleClr val="auto"/>
+    </cs:lnRef>
+    <cs:fillRef idx="0"/>
+    <cs:effectRef idx="0"/>
+    <cs:fontRef idx="minor">
+      <a:schemeClr val="tx1"/>
+    </cs:fontRef>
+    <cs:spPr>
+      <a:ln w="19050" cap="rnd">
+        <a:solidFill>
+          <a:schemeClr val="phClr"/>
+        </a:solidFill>
+        <a:prstDash val="sysDot"/>
+      </a:ln>
+    </cs:spPr>
+  </cs:trendline>
+  <cs:trendlineLabel>
+    <cs:lnRef idx="0"/>
+    <cs:fillRef idx="0"/>
+    <cs:effectRef idx="0"/>
+    <cs:fontRef idx="minor">
+      <a:schemeClr val="tx1">
+        <a:lumMod val="65000"/>
+        <a:lumOff val="35000"/>
+      </a:schemeClr>
+    </cs:fontRef>
+    <cs:defRPr sz="900" kern="1200"/>
+  </cs:trendlineLabel>
+  <cs:upBar>
+    <cs:lnRef idx="0"/>
+    <cs:fillRef idx="0"/>
+    <cs:effectRef idx="0"/>
+    <cs:fontRef idx="minor">
+      <a:schemeClr val="tx1"/>
+    </cs:fontRef>
+    <cs:spPr>
+      <a:solidFill>
+        <a:schemeClr val="lt1"/>
+      </a:solidFill>
+      <a:ln w="9525" cap="flat" cmpd="sng" algn="ctr">
+        <a:solidFill>
+          <a:schemeClr val="tx1">
+            <a:lumMod val="65000"/>
+            <a:lumOff val="35000"/>
+          </a:schemeClr>
+        </a:solidFill>
+        <a:round/>
+      </a:ln>
+    </cs:spPr>
+  </cs:upBar>
+  <cs:valueAxis>
+    <cs:lnRef idx="0"/>
+    <cs:fillRef idx="0"/>
+    <cs:effectRef idx="0"/>
+    <cs:fontRef idx="minor">
+      <a:schemeClr val="tx1">
+        <a:lumMod val="65000"/>
+        <a:lumOff val="35000"/>
+      </a:schemeClr>
+    </cs:fontRef>
+    <cs:spPr>
+      <a:ln w="9525" cap="flat" cmpd="sng" algn="ctr">
+        <a:solidFill>
+          <a:schemeClr val="tx1">
+            <a:lumMod val="25000"/>
+            <a:lumOff val="75000"/>
+          </a:schemeClr>
+        </a:solidFill>
+        <a:round/>
+      </a:ln>
+    </cs:spPr>
+    <cs:defRPr sz="900" kern="1200"/>
+  </cs:valueAxis>
+  <cs:wall>
+    <cs:lnRef idx="0"/>
+    <cs:fillRef idx="0"/>
+    <cs:effectRef idx="0"/>
+    <cs:fontRef idx="minor">
+      <a:schemeClr val="tx1"/>
+    </cs:fontRef>
+    <cs:spPr>
+      <a:noFill/>
+      <a:ln>
+        <a:noFill/>
+      </a:ln>
+    </cs:spPr>
+  </cs:wall>
+</cs:chartStyle>
 </file>
 
 <file path=word/glossary/document.xml><?xml version="1.0" encoding="utf-8"?>
@@ -6386,7 +8677,7 @@
           </w:pPr>
           <w:r>
             <w:rPr>
-              <w:rStyle w:val="PlaceholderText"/>
+              <w:rStyle w:val="Tekstvantijdelijkeaanduiding"/>
             </w:rPr>
             <w:t>Choose an item.</w:t>
           </w:r>
@@ -6432,7 +8723,7 @@
     <w:charset w:val="00"/>
     <w:family w:val="swiss"/>
     <w:pitch w:val="variable"/>
-    <w:sig w:usb0="E4002EFF" w:usb1="C200247B" w:usb2="00000009" w:usb3="00000000" w:csb0="000001FF" w:csb1="00000000"/>
+    <w:sig w:usb0="E4002EFF" w:usb1="C000247B" w:usb2="00000009" w:usb3="00000000" w:csb0="000001FF" w:csb1="00000000"/>
   </w:font>
   <w:font w:name="Verdana">
     <w:panose1 w:val="020B0604030504040204"/>
@@ -6440,6 +8731,13 @@
     <w:family w:val="swiss"/>
     <w:pitch w:val="variable"/>
     <w:sig w:usb0="A00006FF" w:usb1="4000205B" w:usb2="00000010" w:usb3="00000000" w:csb0="0000019F" w:csb1="00000000"/>
+  </w:font>
+  <w:font w:name="Cambria Math">
+    <w:panose1 w:val="02040503050406030204"/>
+    <w:charset w:val="00"/>
+    <w:family w:val="roman"/>
+    <w:pitch w:val="variable"/>
+    <w:sig w:usb0="E00006FF" w:usb1="420024FF" w:usb2="02000000" w:usb3="00000000" w:csb0="0000019F" w:csb1="00000000"/>
   </w:font>
   <w:font w:name="Aptos">
     <w:charset w:val="00"/>
@@ -6480,8 +8778,13 @@
     <w:rsid w:val="003C1EAC"/>
     <w:rsid w:val="00542090"/>
     <w:rsid w:val="00604C99"/>
+    <w:rsid w:val="00750449"/>
+    <w:rsid w:val="009509B1"/>
+    <w:rsid w:val="0096184E"/>
     <w:rsid w:val="00A12129"/>
+    <w:rsid w:val="00C639BB"/>
     <w:rsid w:val="00D7499D"/>
+    <w:rsid w:val="00E82195"/>
   </w:rsids>
   <m:mathPr>
     <m:mathFont m:val="Cambria Math"/>
@@ -6899,17 +9202,17 @@
     <w:lsdException w:name="Unresolved Mention" w:semiHidden="1" w:unhideWhenUsed="1"/>
     <w:lsdException w:name="Smart Link" w:semiHidden="1" w:unhideWhenUsed="1"/>
   </w:latentStyles>
-  <w:style w:type="paragraph" w:default="1" w:styleId="Normal">
+  <w:style w:type="paragraph" w:default="1" w:styleId="Standaard">
     <w:name w:val="Normal"/>
     <w:qFormat/>
   </w:style>
-  <w:style w:type="character" w:default="1" w:styleId="DefaultParagraphFont">
+  <w:style w:type="character" w:default="1" w:styleId="Standaardalinea-lettertype">
     <w:name w:val="Default Paragraph Font"/>
     <w:uiPriority w:val="1"/>
     <w:semiHidden/>
     <w:unhideWhenUsed/>
   </w:style>
-  <w:style w:type="table" w:default="1" w:styleId="TableNormal">
+  <w:style w:type="table" w:default="1" w:styleId="Standaardtabel">
     <w:name w:val="Normal Table"/>
     <w:uiPriority w:val="99"/>
     <w:semiHidden/>
@@ -6924,18 +9227,18 @@
       </w:tblCellMar>
     </w:tblPr>
   </w:style>
-  <w:style w:type="numbering" w:default="1" w:styleId="NoList">
+  <w:style w:type="numbering" w:default="1" w:styleId="Geenlijst">
     <w:name w:val="No List"/>
     <w:uiPriority w:val="99"/>
     <w:semiHidden/>
     <w:unhideWhenUsed/>
   </w:style>
-  <w:style w:type="character" w:styleId="PlaceholderText">
+  <w:style w:type="character" w:styleId="Tekstvantijdelijkeaanduiding">
     <w:name w:val="Placeholder Text"/>
-    <w:basedOn w:val="DefaultParagraphFont"/>
+    <w:basedOn w:val="Standaardalinea-lettertype"/>
     <w:uiPriority w:val="99"/>
     <w:semiHidden/>
-    <w:rsid w:val="00D7499D"/>
+    <w:rsid w:val="00750449"/>
     <w:rPr>
       <w:color w:val="808080"/>
     </w:rPr>

</xml_diff>

<commit_message>
Thesis update - First feedback implemented - Work on results tomorrow
</commit_message>
<xml_diff>
--- a/Thesis_final.docx
+++ b/Thesis_final.docx
@@ -371,9 +371,6 @@
         </w:rPr>
       </w:pPr>
       <w:r>
-        <w:rPr>
-          <w:lang w:val="en-GB"/>
-        </w:rPr>
         <w:t xml:space="preserve">Prof. dr. </w:t>
       </w:r>
       <w:r>
@@ -417,14 +414,9 @@
     <w:sdt>
       <w:sdtPr>
         <w:rPr>
-          <w:rFonts w:asciiTheme="minorHAnsi" w:eastAsiaTheme="minorHAnsi" w:hAnsiTheme="minorHAnsi" w:cstheme="minorBidi"/>
-          <w:b w:val="0"/>
-          <w:color w:val="323232"/>
-          <w:sz w:val="20"/>
-          <w:szCs w:val="22"/>
           <w:lang w:val="nl-NL"/>
         </w:rPr>
-        <w:id w:val="-1932496285"/>
+        <w:id w:val="-1015384837"/>
         <w:docPartObj>
           <w:docPartGallery w:val="Table of Contents"/>
           <w:docPartUnique/>
@@ -432,7 +424,11 @@
       </w:sdtPr>
       <w:sdtEndPr>
         <w:rPr>
+          <w:rFonts w:asciiTheme="minorHAnsi" w:eastAsiaTheme="minorHAnsi" w:hAnsiTheme="minorHAnsi" w:cstheme="minorBidi"/>
           <w:bCs/>
+          <w:color w:val="323232"/>
+          <w:sz w:val="20"/>
+          <w:szCs w:val="22"/>
         </w:rPr>
       </w:sdtEndPr>
       <w:sdtContent>
@@ -473,7 +469,7 @@
           <w:r>
             <w:fldChar w:fldCharType="separate"/>
           </w:r>
-          <w:hyperlink w:anchor="_Toc198044412" w:history="1">
+          <w:hyperlink w:anchor="_Toc198134909" w:history="1">
             <w:r>
               <w:rPr>
                 <w:rStyle w:val="Hyperlink"/>
@@ -520,7 +516,7 @@
                 <w:noProof/>
                 <w:webHidden/>
               </w:rPr>
-              <w:instrText xml:space="preserve"> PAGEREF _Toc198044412 \h </w:instrText>
+              <w:instrText xml:space="preserve"> PAGEREF _Toc198134909 \h </w:instrText>
             </w:r>
             <w:r>
               <w:rPr>
@@ -568,7 +564,7 @@
               <w14:ligatures w14:val="standardContextual"/>
             </w:rPr>
           </w:pPr>
-          <w:hyperlink w:anchor="_Toc198044413" w:history="1">
+          <w:hyperlink w:anchor="_Toc198134910" w:history="1">
             <w:r>
               <w:rPr>
                 <w:rStyle w:val="Hyperlink"/>
@@ -615,7 +611,7 @@
                 <w:noProof/>
                 <w:webHidden/>
               </w:rPr>
-              <w:instrText xml:space="preserve"> PAGEREF _Toc198044413 \h </w:instrText>
+              <w:instrText xml:space="preserve"> PAGEREF _Toc198134910 \h </w:instrText>
             </w:r>
             <w:r>
               <w:rPr>
@@ -663,7 +659,7 @@
               <w14:ligatures w14:val="standardContextual"/>
             </w:rPr>
           </w:pPr>
-          <w:hyperlink w:anchor="_Toc198044414" w:history="1">
+          <w:hyperlink w:anchor="_Toc198134911" w:history="1">
             <w:r>
               <w:rPr>
                 <w:rStyle w:val="Hyperlink"/>
@@ -710,7 +706,7 @@
                 <w:noProof/>
                 <w:webHidden/>
               </w:rPr>
-              <w:instrText xml:space="preserve"> PAGEREF _Toc198044414 \h </w:instrText>
+              <w:instrText xml:space="preserve"> PAGEREF _Toc198134911 \h </w:instrText>
             </w:r>
             <w:r>
               <w:rPr>
@@ -758,7 +754,7 @@
               <w14:ligatures w14:val="standardContextual"/>
             </w:rPr>
           </w:pPr>
-          <w:hyperlink w:anchor="_Toc198044415" w:history="1">
+          <w:hyperlink w:anchor="_Toc198134912" w:history="1">
             <w:r>
               <w:rPr>
                 <w:rStyle w:val="Hyperlink"/>
@@ -805,7 +801,7 @@
                 <w:noProof/>
                 <w:webHidden/>
               </w:rPr>
-              <w:instrText xml:space="preserve"> PAGEREF _Toc198044415 \h </w:instrText>
+              <w:instrText xml:space="preserve"> PAGEREF _Toc198134912 \h </w:instrText>
             </w:r>
             <w:r>
               <w:rPr>
@@ -853,7 +849,7 @@
               <w14:ligatures w14:val="standardContextual"/>
             </w:rPr>
           </w:pPr>
-          <w:hyperlink w:anchor="_Toc198044416" w:history="1">
+          <w:hyperlink w:anchor="_Toc198134913" w:history="1">
             <w:r>
               <w:rPr>
                 <w:rStyle w:val="Hyperlink"/>
@@ -900,7 +896,7 @@
                 <w:noProof/>
                 <w:webHidden/>
               </w:rPr>
-              <w:instrText xml:space="preserve"> PAGEREF _Toc198044416 \h </w:instrText>
+              <w:instrText xml:space="preserve"> PAGEREF _Toc198134913 \h </w:instrText>
             </w:r>
             <w:r>
               <w:rPr>
@@ -948,7 +944,7 @@
               <w14:ligatures w14:val="standardContextual"/>
             </w:rPr>
           </w:pPr>
-          <w:hyperlink w:anchor="_Toc198044417" w:history="1">
+          <w:hyperlink w:anchor="_Toc198134914" w:history="1">
             <w:r>
               <w:rPr>
                 <w:rStyle w:val="Hyperlink"/>
@@ -974,12 +970,12 @@
                 <w:rStyle w:val="Hyperlink"/>
                 <w:noProof/>
               </w:rPr>
-              <w:t>Profiling &amp; Optimization</w:t>
-            </w:r>
-            <w:r>
-              <w:rPr>
-                <w:noProof/>
-                <w:webHidden/>
+              <w:t>Big O</w:t>
+            </w:r>
+            <w:r>
+              <w:rPr>
+                <w:rStyle w:val="Hyperlink"/>
+                <w:noProof/>
               </w:rPr>
               <w:tab/>
             </w:r>
@@ -988,6 +984,13 @@
                 <w:noProof/>
                 <w:webHidden/>
               </w:rPr>
+              <w:tab/>
+            </w:r>
+            <w:r>
+              <w:rPr>
+                <w:noProof/>
+                <w:webHidden/>
+              </w:rPr>
               <w:fldChar w:fldCharType="begin"/>
             </w:r>
             <w:r>
@@ -995,7 +998,7 @@
                 <w:noProof/>
                 <w:webHidden/>
               </w:rPr>
-              <w:instrText xml:space="preserve"> PAGEREF _Toc198044417 \h </w:instrText>
+              <w:instrText xml:space="preserve"> PAGEREF _Toc198134914 \h </w:instrText>
             </w:r>
             <w:r>
               <w:rPr>
@@ -1043,7 +1046,7 @@
               <w14:ligatures w14:val="standardContextual"/>
             </w:rPr>
           </w:pPr>
-          <w:hyperlink w:anchor="_Toc198044418" w:history="1">
+          <w:hyperlink w:anchor="_Toc198134915" w:history="1">
             <w:r>
               <w:rPr>
                 <w:rStyle w:val="Hyperlink"/>
@@ -1090,7 +1093,7 @@
                 <w:noProof/>
                 <w:webHidden/>
               </w:rPr>
-              <w:instrText xml:space="preserve"> PAGEREF _Toc198044418 \h </w:instrText>
+              <w:instrText xml:space="preserve"> PAGEREF _Toc198134915 \h </w:instrText>
             </w:r>
             <w:r>
               <w:rPr>
@@ -1138,7 +1141,7 @@
               <w14:ligatures w14:val="standardContextual"/>
             </w:rPr>
           </w:pPr>
-          <w:hyperlink w:anchor="_Toc198044419" w:history="1">
+          <w:hyperlink w:anchor="_Toc198134916" w:history="1">
             <w:r>
               <w:rPr>
                 <w:rStyle w:val="Hyperlink"/>
@@ -1185,7 +1188,7 @@
                 <w:noProof/>
                 <w:webHidden/>
               </w:rPr>
-              <w:instrText xml:space="preserve"> PAGEREF _Toc198044419 \h </w:instrText>
+              <w:instrText xml:space="preserve"> PAGEREF _Toc198134916 \h </w:instrText>
             </w:r>
             <w:r>
               <w:rPr>
@@ -1233,7 +1236,7 @@
               <w14:ligatures w14:val="standardContextual"/>
             </w:rPr>
           </w:pPr>
-          <w:hyperlink w:anchor="_Toc198044420" w:history="1">
+          <w:hyperlink w:anchor="_Toc198134917" w:history="1">
             <w:r>
               <w:rPr>
                 <w:rStyle w:val="Hyperlink"/>
@@ -1280,7 +1283,7 @@
                 <w:noProof/>
                 <w:webHidden/>
               </w:rPr>
-              <w:instrText xml:space="preserve"> PAGEREF _Toc198044420 \h </w:instrText>
+              <w:instrText xml:space="preserve"> PAGEREF _Toc198134917 \h </w:instrText>
             </w:r>
             <w:r>
               <w:rPr>
@@ -1300,7 +1303,7 @@
                 <w:noProof/>
                 <w:webHidden/>
               </w:rPr>
-              <w:t>6</w:t>
+              <w:t>7</w:t>
             </w:r>
             <w:r>
               <w:rPr>
@@ -1324,7 +1327,7 @@
               <w14:ligatures w14:val="standardContextual"/>
             </w:rPr>
           </w:pPr>
-          <w:hyperlink w:anchor="_Toc198044421" w:history="1">
+          <w:hyperlink w:anchor="_Toc198134918" w:history="1">
             <w:r>
               <w:rPr>
                 <w:rStyle w:val="Hyperlink"/>
@@ -1365,7 +1368,7 @@
               <w:rPr>
                 <w:webHidden/>
               </w:rPr>
-              <w:instrText xml:space="preserve"> PAGEREF _Toc198044421 \h </w:instrText>
+              <w:instrText xml:space="preserve"> PAGEREF _Toc198134918 \h </w:instrText>
             </w:r>
             <w:r>
               <w:rPr>
@@ -1405,7 +1408,7 @@
               <w14:ligatures w14:val="standardContextual"/>
             </w:rPr>
           </w:pPr>
-          <w:hyperlink w:anchor="_Toc198044422" w:history="1">
+          <w:hyperlink w:anchor="_Toc198134919" w:history="1">
             <w:r>
               <w:rPr>
                 <w:rStyle w:val="Hyperlink"/>
@@ -1446,7 +1449,7 @@
               <w:rPr>
                 <w:webHidden/>
               </w:rPr>
-              <w:instrText xml:space="preserve"> PAGEREF _Toc198044422 \h </w:instrText>
+              <w:instrText xml:space="preserve"> PAGEREF _Toc198134919 \h </w:instrText>
             </w:r>
             <w:r>
               <w:rPr>
@@ -1490,7 +1493,7 @@
               <w14:ligatures w14:val="standardContextual"/>
             </w:rPr>
           </w:pPr>
-          <w:hyperlink w:anchor="_Toc198044423" w:history="1">
+          <w:hyperlink w:anchor="_Toc198134920" w:history="1">
             <w:r>
               <w:rPr>
                 <w:rStyle w:val="Hyperlink"/>
@@ -1537,7 +1540,7 @@
                 <w:noProof/>
                 <w:webHidden/>
               </w:rPr>
-              <w:instrText xml:space="preserve"> PAGEREF _Toc198044423 \h </w:instrText>
+              <w:instrText xml:space="preserve"> PAGEREF _Toc198134920 \h </w:instrText>
             </w:r>
             <w:r>
               <w:rPr>
@@ -1557,7 +1560,7 @@
                 <w:noProof/>
                 <w:webHidden/>
               </w:rPr>
-              <w:t>7</w:t>
+              <w:t>8</w:t>
             </w:r>
             <w:r>
               <w:rPr>
@@ -1585,7 +1588,7 @@
               <w14:ligatures w14:val="standardContextual"/>
             </w:rPr>
           </w:pPr>
-          <w:hyperlink w:anchor="_Toc198044424" w:history="1">
+          <w:hyperlink w:anchor="_Toc198134921" w:history="1">
             <w:r>
               <w:rPr>
                 <w:rStyle w:val="Hyperlink"/>
@@ -1632,7 +1635,7 @@
                 <w:noProof/>
                 <w:webHidden/>
               </w:rPr>
-              <w:instrText xml:space="preserve"> PAGEREF _Toc198044424 \h </w:instrText>
+              <w:instrText xml:space="preserve"> PAGEREF _Toc198134921 \h </w:instrText>
             </w:r>
             <w:r>
               <w:rPr>
@@ -1652,7 +1655,7 @@
                 <w:noProof/>
                 <w:webHidden/>
               </w:rPr>
-              <w:t>7</w:t>
+              <w:t>8</w:t>
             </w:r>
             <w:r>
               <w:rPr>
@@ -1680,7 +1683,7 @@
               <w14:ligatures w14:val="standardContextual"/>
             </w:rPr>
           </w:pPr>
-          <w:hyperlink w:anchor="_Toc198044425" w:history="1">
+          <w:hyperlink w:anchor="_Toc198134922" w:history="1">
             <w:r>
               <w:rPr>
                 <w:rStyle w:val="Hyperlink"/>
@@ -1727,7 +1730,7 @@
                 <w:noProof/>
                 <w:webHidden/>
               </w:rPr>
-              <w:instrText xml:space="preserve"> PAGEREF _Toc198044425 \h </w:instrText>
+              <w:instrText xml:space="preserve"> PAGEREF _Toc198134922 \h </w:instrText>
             </w:r>
             <w:r>
               <w:rPr>
@@ -1747,7 +1750,7 @@
                 <w:noProof/>
                 <w:webHidden/>
               </w:rPr>
-              <w:t>8</w:t>
+              <w:t>9</w:t>
             </w:r>
             <w:r>
               <w:rPr>
@@ -1775,7 +1778,7 @@
               <w14:ligatures w14:val="standardContextual"/>
             </w:rPr>
           </w:pPr>
-          <w:hyperlink w:anchor="_Toc198044426" w:history="1">
+          <w:hyperlink w:anchor="_Toc198134923" w:history="1">
             <w:r>
               <w:rPr>
                 <w:rStyle w:val="Hyperlink"/>
@@ -1822,7 +1825,7 @@
                 <w:noProof/>
                 <w:webHidden/>
               </w:rPr>
-              <w:instrText xml:space="preserve"> PAGEREF _Toc198044426 \h </w:instrText>
+              <w:instrText xml:space="preserve"> PAGEREF _Toc198134923 \h </w:instrText>
             </w:r>
             <w:r>
               <w:rPr>
@@ -1870,7 +1873,7 @@
               <w14:ligatures w14:val="standardContextual"/>
             </w:rPr>
           </w:pPr>
-          <w:hyperlink w:anchor="_Toc198044427" w:history="1">
+          <w:hyperlink w:anchor="_Toc198134924" w:history="1">
             <w:r>
               <w:rPr>
                 <w:rStyle w:val="Hyperlink"/>
@@ -1917,7 +1920,7 @@
                 <w:noProof/>
                 <w:webHidden/>
               </w:rPr>
-              <w:instrText xml:space="preserve"> PAGEREF _Toc198044427 \h </w:instrText>
+              <w:instrText xml:space="preserve"> PAGEREF _Toc198134924 \h </w:instrText>
             </w:r>
             <w:r>
               <w:rPr>
@@ -1965,7 +1968,7 @@
               <w14:ligatures w14:val="standardContextual"/>
             </w:rPr>
           </w:pPr>
-          <w:hyperlink w:anchor="_Toc198044428" w:history="1">
+          <w:hyperlink w:anchor="_Toc198134925" w:history="1">
             <w:r>
               <w:rPr>
                 <w:rStyle w:val="Hyperlink"/>
@@ -2012,7 +2015,7 @@
                 <w:noProof/>
                 <w:webHidden/>
               </w:rPr>
-              <w:instrText xml:space="preserve"> PAGEREF _Toc198044428 \h </w:instrText>
+              <w:instrText xml:space="preserve"> PAGEREF _Toc198134925 \h </w:instrText>
             </w:r>
             <w:r>
               <w:rPr>
@@ -2078,7 +2081,7 @@
           <w:lang w:val="en-GB"/>
         </w:rPr>
       </w:pPr>
-      <w:bookmarkStart w:id="1" w:name="_Toc198044412"/>
+      <w:bookmarkStart w:id="1" w:name="_Toc198134909"/>
       <w:bookmarkEnd w:id="0"/>
       <w:r>
         <w:rPr>
@@ -2097,7 +2100,13 @@
         <w:t xml:space="preserve">simulate ten thousand residential </w:t>
       </w:r>
       <w:r>
-        <w:t xml:space="preserve">agents on a model of the Belgian electricity market. </w:t>
+        <w:t>agents</w:t>
+      </w:r>
+      <w:r>
+        <w:t xml:space="preserve"> in five minutes</w:t>
+      </w:r>
+      <w:r>
+        <w:t xml:space="preserve"> on a model of the Belgian electricity market. </w:t>
       </w:r>
     </w:p>
     <w:p>
@@ -2107,7 +2116,7 @@
           <w:lang w:val="en-GB"/>
         </w:rPr>
       </w:pPr>
-      <w:bookmarkStart w:id="2" w:name="_Toc198044413"/>
+      <w:bookmarkStart w:id="2" w:name="_Toc198134910"/>
       <w:r>
         <w:rPr>
           <w:lang w:val="en-GB"/>
@@ -2121,26 +2130,67 @@
         <w:jc w:val="both"/>
       </w:pPr>
       <w:r>
-        <w:t>This research delves into the ASSUME framework to simulate an energy market with 10 000 residential agents. The framework is an easy-to-use market simulation toolbox with integrated reinforcement learning methods, though these methods are not used.</w:t>
-      </w:r>
-      <w:r>
-        <w:rPr>
-          <w:b/>
-          <w:bCs/>
-        </w:rPr>
+        <w:t xml:space="preserve">This research delves into the ASSUME framework to simulate an energy market with </w:t>
+      </w:r>
+      <w:r>
+        <w:t>ten thousand</w:t>
+      </w:r>
+      <w:r>
+        <w:t xml:space="preserve"> residential agents. The framework is an easy-to-use market simulation toolbox with integrated reinforcement learning methods</w:t>
+      </w:r>
+      <w:r>
+        <w:t xml:space="preserve">. </w:t>
+      </w:r>
+      <w:r>
+        <w:t xml:space="preserve">It </w:t>
+      </w:r>
+      <w:r>
+        <w:t xml:space="preserve">was chosen so that we did not need to develop a market from scratch, which can be quite complex. The main goal of this project is to simulate </w:t>
+      </w:r>
+      <w:r>
+        <w:t>the yearly market operations of ten thousand</w:t>
+      </w:r>
+      <w:r>
+        <w:t xml:space="preserve"> residential agents</w:t>
+      </w:r>
+      <w:r>
+        <w:t xml:space="preserve"> in f</w:t>
+      </w:r>
+      <w:r>
+        <w:t xml:space="preserve">ive </w:t>
+      </w:r>
+      <w:r>
+        <w:t>minutes</w:t>
+      </w:r>
+      <w:r>
         <w:t xml:space="preserve"> </w:t>
       </w:r>
       <w:r>
-        <w:t xml:space="preserve">It </w:t>
-      </w:r>
-      <w:r>
-        <w:t xml:space="preserve">was chosen so that we did not need to develop a market from scratch, which can be quite complex. The main goal of this project is to simulate 10 000 residential agents on the Belgian electricity market in </w:t>
-      </w:r>
-      <w:r>
-        <w:t xml:space="preserve">five </w:t>
-      </w:r>
-      <w:r>
-        <w:t>minutes. To do this, we need to optimize the ASSUME framework efficiently and decrease its simulation time. Therefore, we need to find the key performance bottlenecks by means of profiling. The research questions are:</w:t>
+        <w:t xml:space="preserve">on </w:t>
+      </w:r>
+      <w:r>
+        <w:t xml:space="preserve">a model </w:t>
+      </w:r>
+      <w:r>
+        <w:t>the Belgian electricity market</w:t>
+      </w:r>
+      <w:r>
+        <w:t xml:space="preserve">. </w:t>
+      </w:r>
+      <w:r>
+        <w:t>To do this, we need</w:t>
+      </w:r>
+      <w:r>
+        <w:t xml:space="preserve"> first create and simulate a scenario that correctly represents the market, analyse its performance by means of profiling, and then</w:t>
+      </w:r>
+      <w:r>
+        <w:t xml:space="preserve"> optimize the framework efficiently </w:t>
+      </w:r>
+      <w:r>
+        <w:t>to</w:t>
+      </w:r>
+      <w:r>
+        <w:t xml:space="preserve"> decrease its simulation time. The research questions are:</w:t>
       </w:r>
     </w:p>
     <w:p>
@@ -2153,7 +2203,7 @@
         <w:jc w:val="both"/>
       </w:pPr>
       <w:r>
-        <w:t>How can we optimize the ASSUME framework efficiently to simulate 10 000 agents?</w:t>
+        <w:t>What is the processing time and memory consumption of the initial scenario?</w:t>
       </w:r>
     </w:p>
     <w:p>
@@ -2166,7 +2216,32 @@
         <w:jc w:val="both"/>
       </w:pPr>
       <w:r>
-        <w:t>What are the key performance bottlenecks?</w:t>
+        <w:t>What are the key time and memory bottlenecks?</w:t>
+      </w:r>
+    </w:p>
+    <w:p>
+      <w:pPr>
+        <w:pStyle w:val="Lijstalinea"/>
+        <w:numPr>
+          <w:ilvl w:val="0"/>
+          <w:numId w:val="12"/>
+        </w:numPr>
+        <w:jc w:val="both"/>
+      </w:pPr>
+      <w:r>
+        <w:t xml:space="preserve">How can we optimize the ASSUME framework efficiently to simulate </w:t>
+      </w:r>
+      <w:r>
+        <w:t>ten thousand</w:t>
+      </w:r>
+      <w:r>
+        <w:t xml:space="preserve"> agents</w:t>
+      </w:r>
+      <w:r>
+        <w:t xml:space="preserve"> in five minutes</w:t>
+      </w:r>
+      <w:r>
+        <w:t>?</w:t>
       </w:r>
     </w:p>
     <w:p>
@@ -2178,7 +2253,19 @@
         </w:rPr>
       </w:pPr>
       <w:r>
-        <w:t xml:space="preserve">This research displays a futuristic scenario where residential consumers, instead of buying electricity from a company like Engie, can buy it directly </w:t>
+        <w:t>This research displays a futur</w:t>
+      </w:r>
+      <w:r>
+        <w:t>e</w:t>
+      </w:r>
+      <w:r>
+        <w:t xml:space="preserve"> scenario where residential consumers, instead of buying electricity from a</w:t>
+      </w:r>
+      <w:r>
+        <w:t>n electricity supplier</w:t>
+      </w:r>
+      <w:r>
+        <w:t xml:space="preserve">, can buy it directly </w:t>
       </w:r>
       <w:r>
         <w:t>off</w:t>
@@ -2203,6 +2290,13 @@
         </w:rPr>
         <w:t>why is it sustainable?</w:t>
       </w:r>
+      <w:r>
+        <w:rPr>
+          <w:b/>
+          <w:bCs/>
+        </w:rPr>
+        <w:t xml:space="preserve"> Need to get back to this</w:t>
+      </w:r>
     </w:p>
     <w:p>
       <w:pPr>
@@ -2215,7 +2309,26 @@
         <w:t>background</w:t>
       </w:r>
       <w:r>
-        <w:t xml:space="preserve"> to this research project. It will discuss the working mechanism of the electricity market, how the ASSUME framework models that market and finally what optimization is and how it is (not) implemented into the framework. The section that follows discusses the</w:t>
+        <w:t xml:space="preserve"> to this research project. It will discuss the working mechanism of the electricity market, how the ASSUME framework models th</w:t>
+      </w:r>
+      <w:r>
+        <w:t>at</w:t>
+      </w:r>
+      <w:r>
+        <w:t xml:space="preserve"> market and</w:t>
+      </w:r>
+      <w:r>
+        <w:t xml:space="preserve"> </w:t>
+      </w:r>
+      <w:r>
+        <w:rPr>
+          <w:b/>
+          <w:bCs/>
+        </w:rPr>
+        <w:t>what will I discuss here? Big O?</w:t>
+      </w:r>
+      <w:r>
+        <w:t>. The section that follows discusses the</w:t>
       </w:r>
       <w:r>
         <w:t xml:space="preserve"> ways that the project was set up</w:t>
@@ -2252,7 +2365,6 @@
     <w:p/>
     <w:p/>
     <w:p/>
-    <w:p/>
     <w:p>
       <w:pPr>
         <w:pStyle w:val="Kop1"/>
@@ -2260,7 +2372,7 @@
           <w:lang w:val="en-GB"/>
         </w:rPr>
       </w:pPr>
-      <w:bookmarkStart w:id="3" w:name="_Toc198044414"/>
+      <w:bookmarkStart w:id="3" w:name="_Toc198134911"/>
       <w:r>
         <w:rPr>
           <w:lang w:val="en-GB"/>
@@ -2274,7 +2386,7 @@
       <w:pPr>
         <w:pStyle w:val="Kop2"/>
       </w:pPr>
-      <w:bookmarkStart w:id="4" w:name="_Toc198044415"/>
+      <w:bookmarkStart w:id="4" w:name="_Toc198134912"/>
       <w:r>
         <w:t>The electricity market</w:t>
       </w:r>
@@ -2293,45 +2405,68 @@
         <w:jc w:val="both"/>
       </w:pPr>
       <w:r>
-        <w:t xml:space="preserve">The main electricity market in Belgium is the </w:t>
-      </w:r>
-      <w:proofErr w:type="spellStart"/>
-      <w:r>
-        <w:t>Epexspot</w:t>
-      </w:r>
-      <w:proofErr w:type="spellEnd"/>
-      <w:r>
-        <w:t>. The members of the market submit orders for buying and/or selling power, which are registered in an orderbook. These orders reflect the demand and supply of the market at a specific moment in time. Based on the orderbook, a market</w:t>
+        <w:t>The members of the market</w:t>
+      </w:r>
+      <w:r>
+        <w:t>, producers and consumers,</w:t>
+      </w:r>
+      <w:r>
+        <w:t xml:space="preserve"> submit orders for buying and/or selling power, which are registered in an orderbook. These orders reflect the demand and supply of the market at a specific moment in time. Based on the orderbook, a market</w:t>
       </w:r>
       <w:r>
         <w:t xml:space="preserve"> clearing price</w:t>
       </w:r>
       <w:r>
-        <w:t xml:space="preserve"> is calculated which will be explained in a later paragraph. Once the trade is complete, the transaction is cleared and settled. Clearing ensures the proper </w:t>
-      </w:r>
-      <w:proofErr w:type="spellStart"/>
-      <w:r>
-        <w:t>fulfillment</w:t>
-      </w:r>
-      <w:proofErr w:type="spellEnd"/>
-      <w:r>
-        <w:t xml:space="preserve"> of each contract registered on the market. The clearing entity, which in the case of the </w:t>
-      </w:r>
-      <w:proofErr w:type="spellStart"/>
-      <w:r>
-        <w:t>Epexspot</w:t>
-      </w:r>
-      <w:proofErr w:type="spellEnd"/>
-      <w:r>
-        <w:t xml:space="preserve"> is the ECC, steps in and becomes the contractual partner for both the buyer and the seller to ensure the </w:t>
-      </w:r>
-      <w:proofErr w:type="spellStart"/>
-      <w:r>
-        <w:t>fulfillment</w:t>
-      </w:r>
-      <w:proofErr w:type="spellEnd"/>
-      <w:r>
-        <w:t xml:space="preserve"> of each trade and to mitigate counterparty risk. By matching supply and demand, the market ensures transparent and reliable prices and the market operators such as the ECC (via TSOs) make sure the electricity is delivered and paid</w:t>
+        <w:t>, MCP, is calculated using the merit order principle. T</w:t>
+      </w:r>
+      <w:r>
+        <w:t>his principle guarantees the lowest possible prices to satisfy demand on the power market, as the generation with the lowest costs (or the willingness to sell at the lowest price) is dispatched first. The most expensive unit that must be activated to meet the demand sets the price. The least expensive units are usually renewables like wind and solar while the most expensive are gas and coal plants.</w:t>
+      </w:r>
+    </w:p>
+    <w:p>
+      <w:pPr>
+        <w:jc w:val="both"/>
+      </w:pPr>
+      <w:r>
+        <w:t>T</w:t>
+      </w:r>
+      <w:r>
+        <w:t>he members usually</w:t>
+      </w:r>
+      <w:r>
+        <w:t xml:space="preserve"> operate in two markets, </w:t>
+      </w:r>
+      <w:r>
+        <w:t xml:space="preserve">the </w:t>
+      </w:r>
+      <w:r>
+        <w:t>Day-Ahead and</w:t>
+      </w:r>
+      <w:r>
+        <w:t xml:space="preserve"> the</w:t>
+      </w:r>
+      <w:r>
+        <w:t xml:space="preserve"> Intraday</w:t>
+      </w:r>
+      <w:r>
+        <w:t xml:space="preserve"> market</w:t>
+      </w:r>
+      <w:r>
+        <w:t xml:space="preserve">, that </w:t>
+      </w:r>
+      <w:r>
+        <w:t>fulfil</w:t>
+      </w:r>
+      <w:r>
+        <w:t xml:space="preserve"> their own purpose. The day ahead market operates through a blind auction that takes place once a day, all year around where all the hours of the following day are traded. The Intraday market offers the possibility to trade even more in the short term. On the Intraday continuous market, participants trade 24 hours a day, with delivery on the same day. As soon as a buy- and sell-orders match, the trade is executed. Electricity can be traded for up to 5 minutes before delivery and through hourly, half-hourly or quarter-hourly contracts. As this allows for a high level of flexibility, members use the Intraday market to make last-minute adjustments and to balance their positions closer to real time.</w:t>
+      </w:r>
+    </w:p>
+    <w:p>
+      <w:pPr>
+        <w:jc w:val="both"/>
+      </w:pPr>
+      <w:r>
+        <w:t>Once the trade is complete, the transaction is cleared and settled. Clearing ensures the proper fulfilment of each contract registered on the market. The clearing entity, steps in and becomes the contractual partner for both the buyer and the seller to ensure the fulfilment of each trade and to mitigate counterparty risk. By matching supply and demand, the market ensures transparent and reliable prices and the market operators make sure the electricity is delivered and paid</w:t>
       </w:r>
       <w:r>
         <w:t xml:space="preserve"> for</w:t>
@@ -2342,243 +2477,211 @@
     </w:p>
     <w:p>
       <w:pPr>
-        <w:jc w:val="both"/>
-      </w:pPr>
-      <w:r>
-        <w:t xml:space="preserve">The </w:t>
-      </w:r>
-      <w:proofErr w:type="spellStart"/>
-      <w:r>
-        <w:t>Epexspot</w:t>
-      </w:r>
-      <w:proofErr w:type="spellEnd"/>
-      <w:r>
-        <w:t xml:space="preserve"> operates in two markets, </w:t>
-      </w:r>
-      <w:r>
-        <w:t xml:space="preserve">the </w:t>
-      </w:r>
-      <w:r>
-        <w:t>Day-Ahead and</w:t>
-      </w:r>
-      <w:r>
-        <w:t xml:space="preserve"> the</w:t>
-      </w:r>
-      <w:r>
-        <w:t xml:space="preserve"> Intraday</w:t>
-      </w:r>
-      <w:r>
-        <w:t xml:space="preserve"> market</w:t>
-      </w:r>
-      <w:r>
-        <w:t xml:space="preserve">, that </w:t>
-      </w:r>
-      <w:proofErr w:type="spellStart"/>
-      <w:r>
-        <w:t>fulfill</w:t>
-      </w:r>
-      <w:proofErr w:type="spellEnd"/>
-      <w:r>
-        <w:t xml:space="preserve"> their own purpose. The day ahead market operates through a blind auction that takes place once a day, all year around where all the hours of the following day are traded. The orders are logged in by the members before the orderbook closes. The market established a demand curve based on the buy-orders and a supply curve based on the sell order, both for each hour of the following day. The market clearing price (MCP), which reflects the demand and supply, lies at the intersection of both curves. </w:t>
-      </w:r>
-      <w:r>
+        <w:pStyle w:val="Kop2"/>
+      </w:pPr>
+      <w:bookmarkStart w:id="5" w:name="_Toc198134913"/>
+      <w:r>
+        <w:t>The ASSUME Framework</w:t>
+      </w:r>
+      <w:bookmarkEnd w:id="5"/>
+    </w:p>
+    <w:p>
+      <w:r>
+        <w:t xml:space="preserve">The ASSUME framework </w:t>
+      </w:r>
+      <w:r>
+        <w:t xml:space="preserve">in an open-source toolbox for agent-based simulation of European electricity markets. ASSUME in general intended for </w:t>
+      </w:r>
+      <w:r>
+        <w:t xml:space="preserve">everyone searching to understand market dynamics of energy markets. The framework provided a wide range of possibilities to tailor to the users case. The starting point is the World entity where you can define markets and units </w:t>
+      </w:r>
+      <w:r>
+        <w:t>to closely simulate a real-world example</w:t>
+      </w:r>
+      <w:r>
+        <w:t>.</w:t>
+      </w:r>
+    </w:p>
+    <w:p>
+      <w:pPr>
         <w:rPr>
           <w:b/>
           <w:bCs/>
         </w:rPr>
-        <w:t>Maybe a graph of the MCP?</w:t>
-      </w:r>
-      <w:r>
-        <w:t xml:space="preserve"> The MCP, that is determined for each delivery period, applies to all buyers and sellers. All buyers who submitted volumes at a price higher than the MCP are executed for these volumes and pay the MCP, and all sellers who submitted volumes priced lower than the MCP are executed for these volumes and receive the MCP. </w:t>
-      </w:r>
-    </w:p>
-    <w:p>
-      <w:pPr>
-        <w:jc w:val="both"/>
-      </w:pPr>
-      <w:r>
-        <w:t>The Intraday market offers the possibility to trade even more in the short term. On the Intraday continuous market, participants trade 24 hours a day, with delivery on the same day. As soon as a buy- and sell-orders match, the trade is executed. Electricity can be traded for up to 5 minutes before delivery and through hourly, half-hourly or quarter-hourly contracts. As this allows for a high level of flexibility, members use the Intraday market to make last-minute adjustments and to balance their positions closer to real time.</w:t>
-      </w:r>
-    </w:p>
-    <w:p>
-      <w:pPr>
-        <w:jc w:val="both"/>
-      </w:pPr>
-      <w:r>
-        <w:t xml:space="preserve">The price formation process on the </w:t>
+      </w:pPr>
+      <w:r>
+        <w:t>A producer or consumer is defined by the Unit class with the following properties</w:t>
+      </w:r>
+      <w:r>
+        <w:t xml:space="preserve">: </w:t>
+      </w:r>
+      <w:r>
+        <w:t xml:space="preserve"> id, </w:t>
       </w:r>
       <w:proofErr w:type="spellStart"/>
       <w:r>
-        <w:t>Epexspot</w:t>
+        <w:t>unit_type</w:t>
       </w:r>
       <w:proofErr w:type="spellEnd"/>
       <w:r>
-        <w:t xml:space="preserve"> Day-Ahead market follows the merit order principle. This principle guarantees the lowest possible prices to satisfy demand on the power market, as the generation with the lowest costs (or the willingness to sell at the lowest price) is dispatched first. The most expensive unit that must be activated to meet the demand sets the price, the market clearing price. The least expensive units are usually renewables like wind and solar while the most expensive are gas and coal plants.</w:t>
-      </w:r>
-    </w:p>
-    <w:p>
-      <w:pPr>
-        <w:pStyle w:val="Kop2"/>
-      </w:pPr>
-      <w:bookmarkStart w:id="5" w:name="_Toc198044416"/>
-      <w:r>
-        <w:t>The ASSUME Framework</w:t>
-      </w:r>
-      <w:bookmarkEnd w:id="5"/>
-    </w:p>
-    <w:p>
-      <w:r>
-        <w:t xml:space="preserve">The ASSUME framework works with a World entity. Here, you can add multiple markets, producers and consumers to closely simulate a real-world example. In our case however, we work with a single day ahead market, </w:t>
-      </w:r>
-      <w:r>
-        <w:t>five</w:t>
-      </w:r>
-      <w:r>
-        <w:t xml:space="preserve"> producers and </w:t>
-      </w:r>
-      <w:r>
-        <w:t>ten thousand</w:t>
-      </w:r>
-      <w:r>
-        <w:t xml:space="preserve"> consumers to approximate the Belgian electricity market. </w:t>
-      </w:r>
-    </w:p>
-    <w:p>
-      <w:pPr>
+        <w:t xml:space="preserve">, </w:t>
+      </w:r>
+      <w:proofErr w:type="spellStart"/>
+      <w:r>
+        <w:t>unit_operator_id</w:t>
+      </w:r>
+      <w:proofErr w:type="spellEnd"/>
+      <w:r>
+        <w:t xml:space="preserve">, </w:t>
+      </w:r>
+      <w:proofErr w:type="spellStart"/>
+      <w:r>
+        <w:t>unit_params</w:t>
+      </w:r>
+      <w:proofErr w:type="spellEnd"/>
+      <w:r>
+        <w:t xml:space="preserve"> and forecaster. The id is used to avoid duplicates and the </w:t>
+      </w:r>
+      <w:proofErr w:type="spellStart"/>
+      <w:r>
+        <w:t>unit_type</w:t>
+      </w:r>
+      <w:proofErr w:type="spellEnd"/>
+      <w:r>
+        <w:t xml:space="preserve"> is used to differentiate whether it is a producer, ‘</w:t>
+      </w:r>
+      <w:proofErr w:type="spellStart"/>
+      <w:r>
+        <w:t>power_plant</w:t>
+      </w:r>
+      <w:proofErr w:type="spellEnd"/>
+      <w:r>
+        <w:t xml:space="preserve">’, or a consumer, ‘demand’. There are seven </w:t>
+      </w:r>
+      <w:proofErr w:type="spellStart"/>
+      <w:r>
+        <w:t>unit_types</w:t>
+      </w:r>
+      <w:proofErr w:type="spellEnd"/>
+      <w:r>
+        <w:t xml:space="preserve"> defined, and the simulation will throw an error if you choose one that is not defined. The </w:t>
+      </w:r>
+      <w:proofErr w:type="spellStart"/>
+      <w:r>
+        <w:t>unit_operator_id</w:t>
+      </w:r>
+      <w:proofErr w:type="spellEnd"/>
+      <w:r>
+        <w:t xml:space="preserve"> acts as a </w:t>
+      </w:r>
+      <w:proofErr w:type="spellStart"/>
+      <w:r>
+        <w:t>RoleAgent</w:t>
+      </w:r>
+      <w:proofErr w:type="spellEnd"/>
+      <w:r>
+        <w:t xml:space="preserve"> from the mango framework where the units defined under this operator act as roles. Without going into much detail, the operator (</w:t>
+      </w:r>
+      <w:proofErr w:type="spellStart"/>
+      <w:r>
+        <w:t>RoleAgent</w:t>
+      </w:r>
+      <w:proofErr w:type="spellEnd"/>
+      <w:r>
+        <w:t xml:space="preserve">) is activated and in turns activates all the units (roles). The </w:t>
+      </w:r>
+      <w:proofErr w:type="spellStart"/>
+      <w:r>
+        <w:t>unit_params</w:t>
+      </w:r>
+      <w:proofErr w:type="spellEnd"/>
+      <w:r>
+        <w:t xml:space="preserve"> defines the market that the units belong to, the bidding strategy, the minimum or maximum power and the price at which they bid of offer.</w:t>
+      </w:r>
+      <w:r>
+        <w:t xml:space="preserve"> </w:t>
+      </w:r>
+      <w:r>
         <w:rPr>
           <w:b/>
           <w:bCs/>
         </w:rPr>
-      </w:pPr>
-      <w:r>
-        <w:t>A producer or consumer is defined by the Unit class with the following properties</w:t>
-      </w:r>
-      <w:r>
-        <w:t xml:space="preserve">: </w:t>
-      </w:r>
-      <w:r>
-        <w:t xml:space="preserve"> id, </w:t>
-      </w:r>
-      <w:proofErr w:type="spellStart"/>
-      <w:r>
-        <w:t>unit_type</w:t>
-      </w:r>
-      <w:proofErr w:type="spellEnd"/>
-      <w:r>
-        <w:t xml:space="preserve">, </w:t>
-      </w:r>
-      <w:proofErr w:type="spellStart"/>
-      <w:r>
-        <w:t>unit_operator_id</w:t>
-      </w:r>
-      <w:proofErr w:type="spellEnd"/>
-      <w:r>
-        <w:t xml:space="preserve">, </w:t>
-      </w:r>
-      <w:proofErr w:type="spellStart"/>
-      <w:r>
-        <w:t>unit_params</w:t>
-      </w:r>
-      <w:proofErr w:type="spellEnd"/>
-      <w:r>
-        <w:t xml:space="preserve"> and forecaster. The id is used to avoid duplicates and the </w:t>
-      </w:r>
-      <w:proofErr w:type="spellStart"/>
-      <w:r>
-        <w:t>unit_type</w:t>
-      </w:r>
-      <w:proofErr w:type="spellEnd"/>
-      <w:r>
-        <w:t xml:space="preserve"> is used to </w:t>
-      </w:r>
-      <w:r>
+        <w:t>Change to a proper figure</w:t>
+      </w:r>
+    </w:p>
+    <w:p>
+      <w:r>
+        <w:rPr>
+          <w:noProof/>
+        </w:rPr>
         <w:lastRenderedPageBreak/>
-        <w:t>differentiate whether it is a producer, ‘</w:t>
-      </w:r>
-      <w:proofErr w:type="spellStart"/>
-      <w:r>
-        <w:t>power_plant</w:t>
-      </w:r>
-      <w:proofErr w:type="spellEnd"/>
-      <w:r>
-        <w:t xml:space="preserve">’, or a consumer, ‘demand’. There are seven </w:t>
-      </w:r>
-      <w:proofErr w:type="spellStart"/>
-      <w:r>
-        <w:t>unit_types</w:t>
-      </w:r>
-      <w:proofErr w:type="spellEnd"/>
-      <w:r>
-        <w:t xml:space="preserve"> defined, and the simulation will throw an error if you choose one that is not defined. The </w:t>
-      </w:r>
-      <w:proofErr w:type="spellStart"/>
-      <w:r>
-        <w:t>unit_operator_id</w:t>
-      </w:r>
-      <w:proofErr w:type="spellEnd"/>
-      <w:r>
-        <w:t xml:space="preserve"> acts as a </w:t>
-      </w:r>
-      <w:proofErr w:type="spellStart"/>
-      <w:r>
-        <w:t>RoleAgent</w:t>
-      </w:r>
-      <w:proofErr w:type="spellEnd"/>
-      <w:r>
-        <w:t xml:space="preserve"> from the mango framework where the units defined under this operator act as roles. Without going into much detail, the operator (</w:t>
-      </w:r>
-      <w:proofErr w:type="spellStart"/>
-      <w:r>
-        <w:t>RoleAgent</w:t>
-      </w:r>
-      <w:proofErr w:type="spellEnd"/>
-      <w:r>
-        <w:t xml:space="preserve">) is activated and in turns activates all the units (roles). The </w:t>
-      </w:r>
-      <w:proofErr w:type="spellStart"/>
-      <w:r>
-        <w:t>unit_params</w:t>
-      </w:r>
-      <w:proofErr w:type="spellEnd"/>
-      <w:r>
-        <w:t xml:space="preserve"> defines the market that the units belong to, the bidding strategy, the minimum or maximum power and the price at which they bid of offer.</w:t>
-      </w:r>
-      <w:r>
-        <w:t xml:space="preserve"> </w:t>
-      </w:r>
-      <w:r>
-        <w:rPr>
-          <w:b/>
-          <w:bCs/>
-        </w:rPr>
-        <w:t>Maybe a little better and more concise</w:t>
+        <w:drawing>
+          <wp:anchor distT="0" distB="0" distL="114300" distR="114300" simplePos="0" relativeHeight="251660288" behindDoc="0" locked="0" layoutInCell="1" allowOverlap="1" wp14:anchorId="32BDE739" wp14:editId="5B8DB2CB">
+            <wp:simplePos x="0" y="0"/>
+            <wp:positionH relativeFrom="column">
+              <wp:posOffset>-3175</wp:posOffset>
+            </wp:positionH>
+            <wp:positionV relativeFrom="paragraph">
+              <wp:posOffset>0</wp:posOffset>
+            </wp:positionV>
+            <wp:extent cx="5759450" cy="2985135"/>
+            <wp:effectExtent l="0" t="0" r="0" b="5715"/>
+            <wp:wrapSquare wrapText="bothSides"/>
+            <wp:docPr id="673721765" name="Afbeelding 1"/>
+            <wp:cNvGraphicFramePr>
+              <a:graphicFrameLocks xmlns:a="http://schemas.openxmlformats.org/drawingml/2006/main" noChangeAspect="1"/>
+            </wp:cNvGraphicFramePr>
+            <a:graphic xmlns:a="http://schemas.openxmlformats.org/drawingml/2006/main">
+              <a:graphicData uri="http://schemas.openxmlformats.org/drawingml/2006/picture">
+                <pic:pic xmlns:pic="http://schemas.openxmlformats.org/drawingml/2006/picture">
+                  <pic:nvPicPr>
+                    <pic:cNvPr id="673721765" name=""/>
+                    <pic:cNvPicPr/>
+                  </pic:nvPicPr>
+                  <pic:blipFill>
+                    <a:blip r:embed="rId8">
+                      <a:extLst>
+                        <a:ext uri="{28A0092B-C50C-407E-A947-70E740481C1C}">
+                          <a14:useLocalDpi xmlns:a14="http://schemas.microsoft.com/office/drawing/2010/main" val="0"/>
+                        </a:ext>
+                      </a:extLst>
+                    </a:blip>
+                    <a:stretch>
+                      <a:fillRect/>
+                    </a:stretch>
+                  </pic:blipFill>
+                  <pic:spPr>
+                    <a:xfrm>
+                      <a:off x="0" y="0"/>
+                      <a:ext cx="5759450" cy="2985135"/>
+                    </a:xfrm>
+                    <a:prstGeom prst="rect">
+                      <a:avLst/>
+                    </a:prstGeom>
+                  </pic:spPr>
+                </pic:pic>
+              </a:graphicData>
+            </a:graphic>
+          </wp:anchor>
+        </w:drawing>
+      </w:r>
+      <w:r>
+        <w:rPr>
+          <w:i/>
+          <w:iCs/>
+        </w:rPr>
+        <w:t>Figure 1: Architecture of the ASSUME framework without reinforcement learning</w:t>
       </w:r>
     </w:p>
     <w:p>
       <w:pPr>
         <w:pStyle w:val="Kop2"/>
       </w:pPr>
-      <w:bookmarkStart w:id="6" w:name="_Toc198044417"/>
-      <w:r>
-        <w:t>Profiling &amp; Optimization</w:t>
+      <w:bookmarkStart w:id="6" w:name="_Toc198134914"/>
+      <w:r>
+        <w:t>Big O</w:t>
       </w:r>
       <w:bookmarkEnd w:id="6"/>
-    </w:p>
-    <w:p>
-      <w:r>
-        <w:t xml:space="preserve">Optimization is the process of modifying a software system to make some aspects of it work more efficiently or use fewer resources. In general, a program can be optimized so that it executes more quickly, uses less memory or even draws less power. Optimization often comes with trade-offs, where enhancing one metric may come at the expense of another. A very common one is the space-time trade-off where you make the trade between program runtime and memory usage. The goal is to find a balance with the resources that you have and the objective you are trying to reach. To find what exactly needs to be optimized, we must find the performance bottlenecks, the parts of the code that consume the most time and resources, by doing a performance analysis by ways of profiling. </w:t>
-      </w:r>
-    </w:p>
-    <w:p>
-      <w:r>
-        <w:t xml:space="preserve">Profiling is an analysis technique used to measure and </w:t>
-      </w:r>
-      <w:r>
-        <w:t>analyse</w:t>
-      </w:r>
-      <w:r>
-        <w:t xml:space="preserve"> a program’s performance while it is running. There are two types of profilers: statistical and deterministic. Statistical profilers periodically check what the program is doing by sampling the call stack, they produce low overhead and will not slow down the program much, but they are not very precise in terms of timing and call count. Deterministic profilers on the other hand are very precise because they log every single function call and return, but this also means that they produce a lot of overhead. </w:t>
-      </w:r>
     </w:p>
     <w:p>
       <w:r>
@@ -2611,7 +2714,7 @@
                     </pic:cNvPicPr>
                   </pic:nvPicPr>
                   <pic:blipFill>
-                    <a:blip r:embed="rId8">
+                    <a:blip r:embed="rId9">
                       <a:extLst>
                         <a:ext uri="{28A0092B-C50C-407E-A947-70E740481C1C}">
                           <a14:useLocalDpi xmlns:a14="http://schemas.microsoft.com/office/drawing/2010/main" val="0"/>
@@ -2692,14 +2795,28 @@
           <w:i/>
           <w:iCs/>
         </w:rPr>
-        <w:t xml:space="preserve">Figure 1: Big-O complexity chart, source: </w:t>
-      </w:r>
-      <w:proofErr w:type="spellStart"/>
+        <w:t xml:space="preserve">Figure </w:t>
+      </w:r>
       <w:r>
         <w:rPr>
           <w:i/>
           <w:iCs/>
         </w:rPr>
+        <w:t>2</w:t>
+      </w:r>
+      <w:r>
+        <w:rPr>
+          <w:i/>
+          <w:iCs/>
+        </w:rPr>
+        <w:t xml:space="preserve">: Big-O complexity chart, source: </w:t>
+      </w:r>
+      <w:proofErr w:type="spellStart"/>
+      <w:r>
+        <w:rPr>
+          <w:i/>
+          <w:iCs/>
+        </w:rPr>
         <w:t>freecodecamp</w:t>
       </w:r>
       <w:proofErr w:type="spellEnd"/>
@@ -2711,7 +2828,7 @@
           <w:lang w:val="en-GB"/>
         </w:rPr>
       </w:pPr>
-      <w:bookmarkStart w:id="7" w:name="_Toc198044418"/>
+      <w:bookmarkStart w:id="7" w:name="_Toc198134915"/>
       <w:r>
         <w:rPr>
           <w:lang w:val="en-GB"/>
@@ -2774,220 +2891,649 @@
       <w:pPr>
         <w:pStyle w:val="Kop2"/>
       </w:pPr>
-      <w:bookmarkStart w:id="8" w:name="_Toc198044419"/>
+      <w:bookmarkStart w:id="8" w:name="_Toc198134916"/>
       <w:r>
         <w:t>Initial simulation</w:t>
       </w:r>
       <w:bookmarkEnd w:id="8"/>
     </w:p>
     <w:p>
+      <w:r>
+        <w:t xml:space="preserve">The core task is to approximate the Belgian electricity market. We approximate because building an exact model is not the core of the research. That is why we initialize 5 powerplants: </w:t>
+      </w:r>
+      <w:r>
+        <w:t>nuclear, fossil fuels, wind, biofuel and solar. They represent about 95 % of the power generation in Belgium.</w:t>
+      </w:r>
+      <w:r>
+        <w:t xml:space="preserve"> The five units are set up with </w:t>
+      </w:r>
+      <w:r>
+        <w:t>their maximum power output and cost</w:t>
+      </w:r>
+      <w:r>
+        <w:t xml:space="preserve">. </w:t>
+      </w:r>
+      <w:r>
+        <w:t>The data is gathered from the International Energy Agency (IEA) Data Services [1]</w:t>
+      </w:r>
+      <w:r>
+        <w:t xml:space="preserve">. Using this data, we can </w:t>
+      </w:r>
+      <w:r>
+        <w:t xml:space="preserve">calculate </w:t>
+      </w:r>
+      <w:r>
+        <w:t xml:space="preserve"> </w:t>
+      </w:r>
+      <w:r>
+        <w:t>the</w:t>
+      </w:r>
+      <w:r>
+        <w:t xml:space="preserve"> average hourly generation</w:t>
+      </w:r>
+      <w:r>
+        <w:t xml:space="preserve"> which is</w:t>
+      </w:r>
+      <w:r>
+        <w:t xml:space="preserve"> shown in column </w:t>
+      </w:r>
+      <w:r>
+        <w:t>four</w:t>
+      </w:r>
+      <w:r>
+        <w:t xml:space="preserve">. </w:t>
+      </w:r>
+    </w:p>
+    <w:tbl>
+      <w:tblPr>
+        <w:tblStyle w:val="UATable"/>
+        <w:tblW w:w="0" w:type="auto"/>
+        <w:tblLook w:val="04A0" w:firstRow="1" w:lastRow="0" w:firstColumn="1" w:lastColumn="0" w:noHBand="0" w:noVBand="1"/>
+      </w:tblPr>
+      <w:tblGrid>
+        <w:gridCol w:w="996"/>
+        <w:gridCol w:w="1496"/>
+        <w:gridCol w:w="1336"/>
+        <w:gridCol w:w="1536"/>
+      </w:tblGrid>
+      <w:tr>
+        <w:trPr>
+          <w:cnfStyle w:val="100000000000" w:firstRow="1" w:lastRow="0" w:firstColumn="0" w:lastColumn="0" w:oddVBand="0" w:evenVBand="0" w:oddHBand="0" w:evenHBand="0" w:firstRowFirstColumn="0" w:firstRowLastColumn="0" w:lastRowFirstColumn="0" w:lastRowLastColumn="0"/>
+          <w:trHeight w:val="288"/>
+        </w:trPr>
+        <w:tc>
+          <w:tcPr>
+            <w:tcW w:w="980" w:type="dxa"/>
+            <w:noWrap/>
+            <w:hideMark/>
+          </w:tcPr>
+          <w:p>
+            <w:pPr>
+              <w:rPr>
+                <w:bCs/>
+                <w:lang w:val="nl-BE"/>
+              </w:rPr>
+            </w:pPr>
+            <w:r>
+              <w:rPr>
+                <w:bCs/>
+              </w:rPr>
+              <w:t>Type</w:t>
+            </w:r>
+          </w:p>
+        </w:tc>
+        <w:tc>
+          <w:tcPr>
+            <w:tcW w:w="1480" w:type="dxa"/>
+            <w:noWrap/>
+            <w:hideMark/>
+          </w:tcPr>
+          <w:p>
+            <w:pPr>
+              <w:rPr>
+                <w:bCs/>
+              </w:rPr>
+            </w:pPr>
+            <w:r>
+              <w:rPr>
+                <w:bCs/>
+              </w:rPr>
+              <w:t>Yearly (GWh)</w:t>
+            </w:r>
+          </w:p>
+        </w:tc>
+        <w:tc>
+          <w:tcPr>
+            <w:tcW w:w="1320" w:type="dxa"/>
+            <w:noWrap/>
+            <w:hideMark/>
+          </w:tcPr>
+          <w:p>
+            <w:pPr>
+              <w:rPr>
+                <w:bCs/>
+              </w:rPr>
+            </w:pPr>
+            <w:r>
+              <w:rPr>
+                <w:bCs/>
+              </w:rPr>
+              <w:t>Percentage</w:t>
+            </w:r>
+          </w:p>
+        </w:tc>
+        <w:tc>
+          <w:tcPr>
+            <w:tcW w:w="1520" w:type="dxa"/>
+            <w:noWrap/>
+            <w:hideMark/>
+          </w:tcPr>
+          <w:p>
+            <w:pPr>
+              <w:rPr>
+                <w:bCs/>
+              </w:rPr>
+            </w:pPr>
+            <w:r>
+              <w:rPr>
+                <w:bCs/>
+              </w:rPr>
+              <w:t>Hourly (MWh)</w:t>
+            </w:r>
+          </w:p>
+        </w:tc>
+      </w:tr>
+      <w:tr>
+        <w:trPr>
+          <w:trHeight w:val="288"/>
+        </w:trPr>
+        <w:tc>
+          <w:tcPr>
+            <w:tcW w:w="980" w:type="dxa"/>
+            <w:noWrap/>
+            <w:hideMark/>
+          </w:tcPr>
+          <w:p>
+            <w:r>
+              <w:t>Nuclear</w:t>
+            </w:r>
+          </w:p>
+        </w:tc>
+        <w:tc>
+          <w:tcPr>
+            <w:tcW w:w="1480" w:type="dxa"/>
+            <w:noWrap/>
+            <w:hideMark/>
+          </w:tcPr>
+          <w:p>
+            <w:r>
+              <w:t>43879</w:t>
+            </w:r>
+          </w:p>
+        </w:tc>
+        <w:tc>
+          <w:tcPr>
+            <w:tcW w:w="1320" w:type="dxa"/>
+            <w:noWrap/>
+            <w:hideMark/>
+          </w:tcPr>
+          <w:p>
+            <w:r>
+              <w:t>0.493166543</w:t>
+            </w:r>
+          </w:p>
+        </w:tc>
+        <w:tc>
+          <w:tcPr>
+            <w:tcW w:w="1520" w:type="dxa"/>
+            <w:noWrap/>
+            <w:hideMark/>
+          </w:tcPr>
+          <w:p>
+            <w:r>
+              <w:t>5009</w:t>
+            </w:r>
+          </w:p>
+        </w:tc>
+      </w:tr>
+      <w:tr>
+        <w:trPr>
+          <w:trHeight w:val="288"/>
+        </w:trPr>
+        <w:tc>
+          <w:tcPr>
+            <w:tcW w:w="980" w:type="dxa"/>
+            <w:noWrap/>
+            <w:hideMark/>
+          </w:tcPr>
+          <w:p>
+            <w:r>
+              <w:t>Fossil fuel</w:t>
+            </w:r>
+          </w:p>
+        </w:tc>
+        <w:tc>
+          <w:tcPr>
+            <w:tcW w:w="1480" w:type="dxa"/>
+            <w:noWrap/>
+            <w:hideMark/>
+          </w:tcPr>
+          <w:p>
+            <w:r>
+              <w:t>21941</w:t>
+            </w:r>
+          </w:p>
+        </w:tc>
+        <w:tc>
+          <w:tcPr>
+            <w:tcW w:w="1320" w:type="dxa"/>
+            <w:noWrap/>
+            <w:hideMark/>
+          </w:tcPr>
+          <w:p>
+            <w:r>
+              <w:t>0.24660013</w:t>
+            </w:r>
+          </w:p>
+        </w:tc>
+        <w:tc>
+          <w:tcPr>
+            <w:tcW w:w="1520" w:type="dxa"/>
+            <w:noWrap/>
+            <w:hideMark/>
+          </w:tcPr>
+          <w:p>
+            <w:r>
+              <w:t>2505</w:t>
+            </w:r>
+          </w:p>
+        </w:tc>
+      </w:tr>
+      <w:tr>
+        <w:trPr>
+          <w:trHeight w:val="288"/>
+        </w:trPr>
+        <w:tc>
+          <w:tcPr>
+            <w:tcW w:w="980" w:type="dxa"/>
+            <w:noWrap/>
+            <w:hideMark/>
+          </w:tcPr>
+          <w:p>
+            <w:r>
+              <w:t>Wind</w:t>
+            </w:r>
+          </w:p>
+        </w:tc>
+        <w:tc>
+          <w:tcPr>
+            <w:tcW w:w="1480" w:type="dxa"/>
+            <w:noWrap/>
+            <w:hideMark/>
+          </w:tcPr>
+          <w:p>
+            <w:r>
+              <w:t>12352</w:t>
+            </w:r>
+          </w:p>
+        </w:tc>
+        <w:tc>
+          <w:tcPr>
+            <w:tcW w:w="1320" w:type="dxa"/>
+            <w:noWrap/>
+            <w:hideMark/>
+          </w:tcPr>
+          <w:p>
+            <w:r>
+              <w:t>0.138827073</w:t>
+            </w:r>
+          </w:p>
+        </w:tc>
+        <w:tc>
+          <w:tcPr>
+            <w:tcW w:w="1520" w:type="dxa"/>
+            <w:noWrap/>
+            <w:hideMark/>
+          </w:tcPr>
+          <w:p>
+            <w:r>
+              <w:t>1410</w:t>
+            </w:r>
+          </w:p>
+        </w:tc>
+      </w:tr>
+      <w:tr>
+        <w:trPr>
+          <w:trHeight w:val="288"/>
+        </w:trPr>
+        <w:tc>
+          <w:tcPr>
+            <w:tcW w:w="980" w:type="dxa"/>
+            <w:noWrap/>
+            <w:hideMark/>
+          </w:tcPr>
+          <w:p>
+            <w:r>
+              <w:t>Solar</w:t>
+            </w:r>
+          </w:p>
+        </w:tc>
+        <w:tc>
+          <w:tcPr>
+            <w:tcW w:w="1480" w:type="dxa"/>
+            <w:noWrap/>
+            <w:hideMark/>
+          </w:tcPr>
+          <w:p>
+            <w:r>
+              <w:t>6876</w:t>
+            </w:r>
+          </w:p>
+        </w:tc>
+        <w:tc>
+          <w:tcPr>
+            <w:tcW w:w="1320" w:type="dxa"/>
+            <w:noWrap/>
+            <w:hideMark/>
+          </w:tcPr>
+          <w:p>
+            <w:r>
+              <w:t>0.077281003</w:t>
+            </w:r>
+          </w:p>
+        </w:tc>
+        <w:tc>
+          <w:tcPr>
+            <w:tcW w:w="1520" w:type="dxa"/>
+            <w:noWrap/>
+            <w:hideMark/>
+          </w:tcPr>
+          <w:p>
+            <w:r>
+              <w:t>785</w:t>
+            </w:r>
+          </w:p>
+        </w:tc>
+      </w:tr>
+      <w:tr>
+        <w:trPr>
+          <w:trHeight w:val="288"/>
+        </w:trPr>
+        <w:tc>
+          <w:tcPr>
+            <w:tcW w:w="980" w:type="dxa"/>
+            <w:noWrap/>
+            <w:hideMark/>
+          </w:tcPr>
+          <w:p>
+            <w:r>
+              <w:t>Biofuel</w:t>
+            </w:r>
+          </w:p>
+        </w:tc>
+        <w:tc>
+          <w:tcPr>
+            <w:tcW w:w="1480" w:type="dxa"/>
+            <w:noWrap/>
+            <w:hideMark/>
+          </w:tcPr>
+          <w:p>
+            <w:r>
+              <w:t>3926</w:t>
+            </w:r>
+          </w:p>
+        </w:tc>
+        <w:tc>
+          <w:tcPr>
+            <w:tcW w:w="1320" w:type="dxa"/>
+            <w:noWrap/>
+            <w:hideMark/>
+          </w:tcPr>
+          <w:p>
+            <w:r>
+              <w:t>0.04412525</w:t>
+            </w:r>
+          </w:p>
+        </w:tc>
+        <w:tc>
+          <w:tcPr>
+            <w:tcW w:w="1520" w:type="dxa"/>
+            <w:noWrap/>
+            <w:hideMark/>
+          </w:tcPr>
+          <w:p>
+            <w:r>
+              <w:t>448</w:t>
+            </w:r>
+          </w:p>
+        </w:tc>
+      </w:tr>
+      <w:tr>
+        <w:trPr>
+          <w:trHeight w:val="288"/>
+        </w:trPr>
+        <w:tc>
+          <w:tcPr>
+            <w:tcW w:w="980" w:type="dxa"/>
+            <w:noWrap/>
+            <w:hideMark/>
+          </w:tcPr>
+          <w:p>
+            <w:r>
+              <w:t>Total</w:t>
+            </w:r>
+          </w:p>
+        </w:tc>
+        <w:tc>
+          <w:tcPr>
+            <w:tcW w:w="1480" w:type="dxa"/>
+            <w:noWrap/>
+            <w:hideMark/>
+          </w:tcPr>
+          <w:p>
+            <w:r>
+              <w:t>88974</w:t>
+            </w:r>
+          </w:p>
+        </w:tc>
+        <w:tc>
+          <w:tcPr>
+            <w:tcW w:w="1320" w:type="dxa"/>
+            <w:noWrap/>
+            <w:hideMark/>
+          </w:tcPr>
+          <w:p>
+            <w:r>
+              <w:t>1</w:t>
+            </w:r>
+          </w:p>
+        </w:tc>
+        <w:tc>
+          <w:tcPr>
+            <w:tcW w:w="1520" w:type="dxa"/>
+            <w:noWrap/>
+            <w:hideMark/>
+          </w:tcPr>
+          <w:p>
+            <w:r>
+              <w:t>10157</w:t>
+            </w:r>
+          </w:p>
+        </w:tc>
+      </w:tr>
+    </w:tbl>
+    <w:p>
       <w:pPr>
         <w:jc w:val="both"/>
-      </w:pPr>
-      <w:r>
-        <w:t>We initialize a simulation with five powerplants: nuclear, natural gas, wind, biofuel and solar. They represent about 95 % of the power generation in Belgium. We initialize their emission factor, maximum power output, efficiency and cost. The values were gathered from various sources and calculations and represent not the exact but an average value. Then, we initialize the consumers that consists of residential</w:t>
+        <w:rPr>
+          <w:i/>
+          <w:iCs/>
+        </w:rPr>
+      </w:pPr>
+      <w:r>
+        <w:rPr>
+          <w:i/>
+          <w:iCs/>
+        </w:rPr>
+        <w:t xml:space="preserve">Figure 3: The total </w:t>
+      </w:r>
+      <w:r>
+        <w:rPr>
+          <w:i/>
+          <w:iCs/>
+        </w:rPr>
+        <w:t>and</w:t>
+      </w:r>
+      <w:r>
+        <w:rPr>
+          <w:i/>
+          <w:iCs/>
+        </w:rPr>
+        <w:t xml:space="preserve"> hourly generation per type of Belgium 2022</w:t>
+      </w:r>
+    </w:p>
+    <w:p>
+      <w:pPr>
+        <w:jc w:val="both"/>
+      </w:pPr>
+      <w:r>
+        <w:t xml:space="preserve">To simulate ten thousand agents, we use the meter data gathered from the </w:t>
+      </w:r>
+      <w:proofErr w:type="spellStart"/>
+      <w:r>
+        <w:t>Fluvius</w:t>
+      </w:r>
+      <w:proofErr w:type="spellEnd"/>
+      <w:r>
+        <w:t xml:space="preserve"> database </w:t>
+      </w:r>
+      <w:r>
+        <w:t xml:space="preserve">[2]. </w:t>
+      </w:r>
+      <w:r>
+        <w:t xml:space="preserve"> </w:t>
+      </w:r>
+      <w:proofErr w:type="spellStart"/>
+      <w:r>
+        <w:t>Fluvius</w:t>
+      </w:r>
+      <w:proofErr w:type="spellEnd"/>
+      <w:r>
+        <w:t xml:space="preserve"> is the distribution service operator (DSO) of Flanders. The database consists of 1300 meter profiles with </w:t>
+      </w:r>
+      <w:r>
+        <w:t xml:space="preserve">two </w:t>
+      </w:r>
+      <w:r>
+        <w:t>columns, one representing the consumption and the other representing production, in the case that some households have solar panels. The amount of meter profile</w:t>
       </w:r>
       <w:r>
         <w:t>s</w:t>
       </w:r>
       <w:r>
-        <w:t xml:space="preserve"> unit</w:t>
-      </w:r>
-      <w:r>
-        <w:t>s</w:t>
-      </w:r>
-      <w:r>
-        <w:t xml:space="preserve"> that have a demand value corresponding to the consumption data of an anonymous digital meter gathered from the </w:t>
-      </w:r>
-      <w:proofErr w:type="spellStart"/>
-      <w:r>
-        <w:t>Fluvius</w:t>
-      </w:r>
-      <w:proofErr w:type="spellEnd"/>
-      <w:r>
-        <w:t xml:space="preserve"> database. </w:t>
-      </w:r>
-      <w:r>
-        <w:t>Finally, an agent0 was created to represent the demand of the rest of the consumers with data from the Elia open database.</w:t>
-      </w:r>
-      <w:r>
-        <w:t xml:space="preserve"> </w:t>
-      </w:r>
-      <w:proofErr w:type="spellStart"/>
-      <w:r>
-        <w:t>Fluvius</w:t>
-      </w:r>
-      <w:proofErr w:type="spellEnd"/>
-      <w:r>
-        <w:t xml:space="preserve"> is the DSO of Belgium and all the data that is used is from the year 2022 because we only had the meter data from that year. </w:t>
-      </w:r>
-      <w:r>
-        <w:t xml:space="preserve">The consumer’s demand is the exact amount of power consumed according to the historical data; forecasts do not play a role in the simulation. The supply is defined by the maximum power output and is fixed. If the supply cannot meet the demand, there is a shortage that </w:t>
-      </w:r>
-      <w:r>
-        <w:t xml:space="preserve">cannot be </w:t>
-      </w:r>
-      <w:r>
-        <w:t>accounted for.</w:t>
-      </w:r>
-    </w:p>
-    <w:p>
-      <w:pPr>
-        <w:jc w:val="both"/>
-      </w:pPr>
-      <w:r>
-        <w:t>The ASSUME framework provides the possibility of using csv files to defines units</w:t>
-      </w:r>
-      <w:r>
-        <w:t>, t</w:t>
-      </w:r>
-      <w:r>
-        <w:t xml:space="preserve">he market is defined using a </w:t>
-      </w:r>
-      <w:proofErr w:type="spellStart"/>
-      <w:r>
-        <w:t>yaml</w:t>
-      </w:r>
-      <w:proofErr w:type="spellEnd"/>
-      <w:r>
-        <w:t xml:space="preserve"> file. We store all th</w:t>
-      </w:r>
-      <w:r>
-        <w:t>ese</w:t>
-      </w:r>
-      <w:r>
-        <w:t xml:space="preserve"> files in a certain folder and give the path name </w:t>
-      </w:r>
-      <w:r>
-        <w:t xml:space="preserve">and the world entity as parameters into the </w:t>
-      </w:r>
-      <w:r>
-        <w:t>simulation function of the framework. The outpu</w:t>
-      </w:r>
-      <w:r>
-        <w:t>t</w:t>
-      </w:r>
-      <w:r>
-        <w:t xml:space="preserve"> is saved in an SQLite database at the path defines by the user, given as a parameter when initializing the World entity.</w:t>
-      </w:r>
-      <w:r>
-        <w:t xml:space="preserve"> </w:t>
-      </w:r>
-      <w:r>
-        <w:t xml:space="preserve">The database </w:t>
-      </w:r>
-      <w:r>
-        <w:t xml:space="preserve">consists of 7 tables: </w:t>
-      </w:r>
-      <w:proofErr w:type="spellStart"/>
-      <w:r>
-        <w:t>demand_meta</w:t>
-      </w:r>
-      <w:proofErr w:type="spellEnd"/>
-      <w:r>
-        <w:t xml:space="preserve">, </w:t>
-      </w:r>
-      <w:proofErr w:type="spellStart"/>
-      <w:r>
-        <w:t>kpis</w:t>
-      </w:r>
-      <w:proofErr w:type="spellEnd"/>
-      <w:r>
-        <w:t xml:space="preserve">, </w:t>
-      </w:r>
-      <w:proofErr w:type="spellStart"/>
-      <w:r>
-        <w:t>market_dispatch</w:t>
-      </w:r>
-      <w:proofErr w:type="spellEnd"/>
-      <w:r>
-        <w:t xml:space="preserve">, </w:t>
-      </w:r>
-      <w:proofErr w:type="spellStart"/>
-      <w:r>
-        <w:t>market_meta</w:t>
-      </w:r>
-      <w:proofErr w:type="spellEnd"/>
-      <w:r>
-        <w:t xml:space="preserve">, </w:t>
-      </w:r>
-      <w:proofErr w:type="spellStart"/>
-      <w:r>
-        <w:t>market_orders</w:t>
-      </w:r>
-      <w:proofErr w:type="spellEnd"/>
-      <w:r>
-        <w:t xml:space="preserve">, </w:t>
-      </w:r>
-      <w:proofErr w:type="spellStart"/>
-      <w:r>
-        <w:t>power_plant_meta</w:t>
-      </w:r>
-      <w:proofErr w:type="spellEnd"/>
-      <w:r>
-        <w:t xml:space="preserve"> and </w:t>
-      </w:r>
-      <w:proofErr w:type="spellStart"/>
-      <w:r>
-        <w:t>unit_dispatch</w:t>
-      </w:r>
-      <w:proofErr w:type="spellEnd"/>
-      <w:r>
-        <w:t xml:space="preserve">. The meta tables just list all the units and markets with their properties. The </w:t>
-      </w:r>
-      <w:proofErr w:type="spellStart"/>
-      <w:r>
-        <w:t>market_orders</w:t>
-      </w:r>
-      <w:proofErr w:type="spellEnd"/>
-      <w:r>
-        <w:t xml:space="preserve"> table lists all the orders, bids and offers, of all the units for each hour. The </w:t>
-      </w:r>
-      <w:proofErr w:type="spellStart"/>
-      <w:r>
-        <w:t>market_dispatch</w:t>
-      </w:r>
-      <w:proofErr w:type="spellEnd"/>
-      <w:r>
-        <w:t xml:space="preserve"> shows a table with the dispatch of power. It shows for each unit how much it had produces and consumed with positive indicating production. </w:t>
-      </w:r>
-      <w:proofErr w:type="spellStart"/>
+        <w:t xml:space="preserve"> is </w:t>
+      </w:r>
+      <w:r>
+        <w:t xml:space="preserve">not </w:t>
+      </w:r>
+      <w:r>
+        <w:t>sufficient however</w:t>
+      </w:r>
+      <w:r>
+        <w:t xml:space="preserve"> to simulate ten thousand agents</w:t>
+      </w:r>
+      <w:r>
+        <w:t xml:space="preserve">, so </w:t>
+      </w:r>
+      <w:r>
+        <w:t xml:space="preserve">a random meter profile is selected every time a unit is created. The net load, the difference between the consumption and production, is the residents demand. A negative demand means that he can sell this excess </w:t>
+      </w:r>
+      <w:r>
+        <w:lastRenderedPageBreak/>
+        <w:t xml:space="preserve">power on the market. </w:t>
+      </w:r>
       <w:r>
         <w:rPr>
           <w:b/>
           <w:bCs/>
         </w:rPr>
-        <w:t>Unit_dispatch</w:t>
+        <w:t xml:space="preserve">I don’t understand the abstraction comment? </w:t>
+      </w:r>
+      <w:r>
+        <w:t>This scenario does not approximate the Belgian market, because the electricity consumption is much higher. To take the rest of the market into account, an Agent0 is created with demand data gathered from the Elia database</w:t>
+      </w:r>
+      <w:r>
+        <w:t xml:space="preserve"> [3]</w:t>
+      </w:r>
+      <w:r>
+        <w:t xml:space="preserve">. </w:t>
+      </w:r>
+    </w:p>
+    <w:p>
+      <w:pPr>
+        <w:jc w:val="both"/>
+      </w:pPr>
+      <w:r>
+        <w:t>The ASSUME framework provides the possibility of using csv files to defines units</w:t>
+      </w:r>
+      <w:r>
+        <w:t>, t</w:t>
+      </w:r>
+      <w:r>
+        <w:t xml:space="preserve">he market is defined using a </w:t>
+      </w:r>
+      <w:proofErr w:type="spellStart"/>
+      <w:r>
+        <w:t>yaml</w:t>
       </w:r>
       <w:proofErr w:type="spellEnd"/>
       <w:r>
-        <w:rPr>
-          <w:b/>
-          <w:bCs/>
-        </w:rPr>
-        <w:t xml:space="preserve">? </w:t>
-      </w:r>
-      <w:r>
-        <w:t>The KPI table show</w:t>
-      </w:r>
-      <w:r>
-        <w:t xml:space="preserve">s </w:t>
-      </w:r>
-      <w:r>
-        <w:t>the average price per MWh, the total volume produced/consumed for that simulation period and the total cost</w:t>
-      </w:r>
-      <w:r>
-        <w:t xml:space="preserve">, </w:t>
-      </w:r>
-      <w:r>
-        <w:t>which is the multiplication of the previous two values.</w:t>
+        <w:t xml:space="preserve"> file. We store all th</w:t>
+      </w:r>
+      <w:r>
+        <w:t>ese</w:t>
+      </w:r>
+      <w:r>
+        <w:t xml:space="preserve"> files in a certain folder and give the path name </w:t>
+      </w:r>
+      <w:r>
+        <w:t xml:space="preserve">and the world entity as parameters into the </w:t>
+      </w:r>
+      <w:r>
+        <w:t>simulation function of the framework. The outpu</w:t>
+      </w:r>
+      <w:r>
+        <w:t>t</w:t>
+      </w:r>
+      <w:r>
+        <w:t xml:space="preserve"> is saved in an SQLite database at the path defines by the user, given as a parameter when initializing the World entity.</w:t>
+      </w:r>
+      <w:r>
+        <w:t xml:space="preserve"> </w:t>
+      </w:r>
+      <w:r>
+        <w:t xml:space="preserve">The units are defined above. The market is defined for the </w:t>
+      </w:r>
+      <w:r>
+        <w:t xml:space="preserve">year 2022 because this is the most recent year from which the </w:t>
+      </w:r>
+      <w:proofErr w:type="spellStart"/>
+      <w:r>
+        <w:t>Fluvius</w:t>
+      </w:r>
+      <w:proofErr w:type="spellEnd"/>
+      <w:r>
+        <w:t xml:space="preserve"> data is available. The market is a Day-Ahead market. </w:t>
+      </w:r>
+      <w:r>
+        <w:t>The results of the performance analysis and the optimization was done using 10 agents, 9 residential and the agent0. The reasoning is that the simulation runtime takes a lot of time for more agents and that there would be time lost just waiting on the simulation to end.</w:t>
       </w:r>
     </w:p>
     <w:p>
       <w:pPr>
         <w:pStyle w:val="Kop2"/>
       </w:pPr>
-      <w:bookmarkStart w:id="9" w:name="_Toc198044420"/>
+      <w:bookmarkStart w:id="9" w:name="_Toc198134917"/>
       <w:r>
         <w:t>Profiling</w:t>
       </w:r>
@@ -3046,34 +3592,24 @@
         <w:t xml:space="preserve"> </w:t>
       </w:r>
       <w:r>
-        <w:t xml:space="preserve">&amp; </w:t>
-      </w:r>
+        <w:t>(memory)</w:t>
+      </w:r>
+    </w:p>
+    <w:p>
+      <w:r>
+        <w:t>Each profiler will be explained with reasoning on why it was or was not chosen to do the final profiling</w:t>
+      </w:r>
+      <w:r>
+        <w:t>.</w:t>
+      </w:r>
+    </w:p>
+    <w:p>
+      <w:pPr>
+        <w:pStyle w:val="Kop3"/>
+      </w:pPr>
+      <w:bookmarkStart w:id="10" w:name="_Toc198134918"/>
       <w:proofErr w:type="spellStart"/>
       <w:r>
-        <w:t>pyinstrument</w:t>
-      </w:r>
-      <w:proofErr w:type="spellEnd"/>
-      <w:r>
-        <w:t xml:space="preserve"> (memory)</w:t>
-      </w:r>
-    </w:p>
-    <w:p>
-      <w:r>
-        <w:t>Each profiler will be explained with reasoning on why it was or was not chosen to do the final profiling</w:t>
-      </w:r>
-      <w:r>
-        <w:t>.</w:t>
-      </w:r>
-    </w:p>
-    <w:p/>
-    <w:p>
-      <w:pPr>
-        <w:pStyle w:val="Kop3"/>
-      </w:pPr>
-      <w:bookmarkStart w:id="10" w:name="_Toc198044421"/>
-      <w:proofErr w:type="spellStart"/>
-      <w:r>
-        <w:lastRenderedPageBreak/>
         <w:t>cProfile</w:t>
       </w:r>
       <w:proofErr w:type="spellEnd"/>
@@ -3088,209 +3624,341 @@
       <w:proofErr w:type="spellEnd"/>
     </w:p>
     <w:p>
-      <w:r>
-        <w:t>They are both deterministic profilers</w:t>
-      </w:r>
+      <w:pPr>
+        <w:spacing w:line="240" w:lineRule="auto"/>
+      </w:pPr>
+      <w:r>
+        <w:t>There are two types of profilers: statistical and deterministic. Statistical profilers periodically check what the program is doing by sampling the call stack, they produce low overhead and will not slow down the program much, but they are not very precise in terms of timing and call count. Deterministic profilers on the other hand are very precise because they log every single function call and return, but this also means that they produce a lot of overhead.</w:t>
+      </w:r>
+      <w:r>
+        <w:t xml:space="preserve"> A statistical profiler would serve no purpose since the because precision is very important in this research, so we chose </w:t>
+      </w:r>
+      <w:r>
+        <w:t>deterministic profilers</w:t>
+      </w:r>
+      <w:r>
+        <w:t xml:space="preserve"> : </w:t>
+      </w:r>
+      <w:proofErr w:type="spellStart"/>
+      <w:r>
+        <w:t>cProfile</w:t>
+      </w:r>
+      <w:proofErr w:type="spellEnd"/>
+      <w:r>
+        <w:t xml:space="preserve"> and </w:t>
+      </w:r>
+      <w:proofErr w:type="spellStart"/>
+      <w:r>
+        <w:t>Yappi</w:t>
+      </w:r>
+      <w:proofErr w:type="spellEnd"/>
+      <w:r>
+        <w:t xml:space="preserve"> (Yet Another Python profiler)</w:t>
+      </w:r>
+      <w:r>
+        <w:t>.</w:t>
+      </w:r>
+    </w:p>
+    <w:p>
+      <w:pPr>
+        <w:spacing w:after="0" w:line="240" w:lineRule="auto"/>
+      </w:pPr>
+      <w:proofErr w:type="spellStart"/>
+      <w:r>
+        <w:t>cProfile</w:t>
+      </w:r>
+      <w:proofErr w:type="spellEnd"/>
+      <w:r>
+        <w:t xml:space="preserve"> [4]</w:t>
+      </w:r>
+      <w:r>
+        <w:t xml:space="preserve"> is a built-in python module while </w:t>
+      </w:r>
+      <w:proofErr w:type="spellStart"/>
+      <w:r>
+        <w:t>yappi</w:t>
+      </w:r>
+      <w:proofErr w:type="spellEnd"/>
+      <w:r>
+        <w:t xml:space="preserve"> </w:t>
+      </w:r>
+      <w:r>
+        <w:t xml:space="preserve">[5] </w:t>
+      </w:r>
+      <w:r>
+        <w:t>is a python package that has</w:t>
+      </w:r>
+      <w:r>
+        <w:t xml:space="preserve"> to be installed first. The main difference is that </w:t>
+      </w:r>
+      <w:proofErr w:type="spellStart"/>
+      <w:r>
+        <w:t>yappi</w:t>
+      </w:r>
+      <w:proofErr w:type="spellEnd"/>
+      <w:r>
+        <w:t xml:space="preserve"> support multithreaded, </w:t>
+      </w:r>
+      <w:proofErr w:type="spellStart"/>
+      <w:r>
+        <w:t>asyncio</w:t>
+      </w:r>
+      <w:proofErr w:type="spellEnd"/>
+      <w:r>
+        <w:t xml:space="preserve"> and </w:t>
+      </w:r>
+      <w:proofErr w:type="spellStart"/>
+      <w:r>
+        <w:t>gevent</w:t>
+      </w:r>
+      <w:proofErr w:type="spellEnd"/>
+      <w:r>
+        <w:t xml:space="preserve"> profiling. It can also track either WALL time and CPU time while </w:t>
+      </w:r>
+      <w:proofErr w:type="spellStart"/>
+      <w:r>
+        <w:t>cProfile</w:t>
+      </w:r>
+      <w:proofErr w:type="spellEnd"/>
+      <w:r>
+        <w:t xml:space="preserve"> only tracks CPU time. The ASSUME framework is built on top of the Mango framework which in turn </w:t>
+      </w:r>
+      <w:r>
+        <w:t xml:space="preserve">is </w:t>
+      </w:r>
+      <w:r>
+        <w:t xml:space="preserve">built on top of </w:t>
+      </w:r>
+      <w:proofErr w:type="spellStart"/>
+      <w:r>
+        <w:t>asyncio</w:t>
+      </w:r>
+      <w:proofErr w:type="spellEnd"/>
       <w:r>
         <w:t xml:space="preserve">. </w:t>
       </w:r>
       <w:proofErr w:type="spellStart"/>
       <w:r>
-        <w:t>cProfile</w:t>
+        <w:t>Asyncio</w:t>
       </w:r>
       <w:proofErr w:type="spellEnd"/>
       <w:r>
-        <w:t xml:space="preserve"> is a built-in python module while </w:t>
-      </w:r>
-      <w:proofErr w:type="spellStart"/>
-      <w:r>
-        <w:t>yappi</w:t>
-      </w:r>
-      <w:proofErr w:type="spellEnd"/>
-      <w:r>
-        <w:t xml:space="preserve"> had to be installed first. The main difference is that </w:t>
-      </w:r>
-      <w:proofErr w:type="spellStart"/>
-      <w:r>
-        <w:t>yappi</w:t>
-      </w:r>
-      <w:proofErr w:type="spellEnd"/>
-      <w:r>
-        <w:t xml:space="preserve"> support multithreaded, </w:t>
-      </w:r>
-      <w:proofErr w:type="spellStart"/>
-      <w:r>
-        <w:t>asyncio</w:t>
-      </w:r>
-      <w:proofErr w:type="spellEnd"/>
-      <w:r>
-        <w:t xml:space="preserve"> and </w:t>
-      </w:r>
-      <w:proofErr w:type="spellStart"/>
-      <w:r>
-        <w:t>gevent</w:t>
-      </w:r>
-      <w:proofErr w:type="spellEnd"/>
-      <w:r>
-        <w:t xml:space="preserve"> profiling. </w:t>
-      </w:r>
-      <w:r>
-        <w:t xml:space="preserve">It can also track either WALL time and CPU time </w:t>
-      </w:r>
-      <w:r>
-        <w:t xml:space="preserve">while </w:t>
-      </w:r>
-      <w:proofErr w:type="spellStart"/>
-      <w:r>
-        <w:t>cProfile</w:t>
-      </w:r>
-      <w:proofErr w:type="spellEnd"/>
-      <w:r>
-        <w:t xml:space="preserve"> only tracks CPU time</w:t>
-      </w:r>
-      <w:r>
-        <w:t xml:space="preserve">. </w:t>
-      </w:r>
-      <w:r>
-        <w:t xml:space="preserve">The ASSUME framework is built on top of the Mango framework which in turn in built on top of </w:t>
-      </w:r>
-      <w:proofErr w:type="spellStart"/>
-      <w:r>
-        <w:t>asyncio</w:t>
-      </w:r>
-      <w:proofErr w:type="spellEnd"/>
-      <w:r>
-        <w:t xml:space="preserve">. </w:t>
-      </w:r>
-      <w:proofErr w:type="spellStart"/>
-      <w:r>
-        <w:t>Asyncio</w:t>
-      </w:r>
-      <w:proofErr w:type="spellEnd"/>
-      <w:r>
-        <w:t xml:space="preserve"> is module that allows concurrent programming, though it is not really concurrent. Using the await/async method, a user can make a function wait that would otherwise be blocking, and allow other function to run during the waiting period. </w:t>
-      </w:r>
-      <w:r>
-        <w:t xml:space="preserve">This </w:t>
+        <w:t xml:space="preserve"> [6]</w:t>
+      </w:r>
+      <w:r>
+        <w:t xml:space="preserve"> is module that allows concurrent programming, though it is not really concurrent.</w:t>
+      </w:r>
+      <w:r>
+        <w:t xml:space="preserve"> </w:t>
       </w:r>
       <w:r>
         <w:rPr>
           <w:b/>
           <w:bCs/>
         </w:rPr>
-        <w:t>note</w:t>
-      </w:r>
-      <w:r>
-        <w:t xml:space="preserve"> shows the main issue that </w:t>
+        <w:t xml:space="preserve">Explanation of </w:t>
       </w:r>
       <w:proofErr w:type="spellStart"/>
-      <w:r>
-        <w:t>cProfile</w:t>
-      </w:r>
-      <w:proofErr w:type="spellEnd"/>
-      <w:r>
-        <w:t xml:space="preserve"> faces when profiling </w:t>
-      </w:r>
-      <w:proofErr w:type="spellStart"/>
-      <w:r>
-        <w:t>asyncio</w:t>
-      </w:r>
-      <w:proofErr w:type="spellEnd"/>
-      <w:r>
-        <w:t xml:space="preserve"> code. </w:t>
-      </w:r>
       <w:r>
         <w:rPr>
           <w:b/>
           <w:bCs/>
         </w:rPr>
-        <w:t>Should it be explain (quite extensive) or is a note enough?</w:t>
-      </w:r>
-      <w:r>
+        <w:t>asyncio</w:t>
+      </w:r>
+      <w:proofErr w:type="spellEnd"/>
+      <w:r>
+        <w:t xml:space="preserve"> Using the </w:t>
+      </w:r>
+      <w:r>
+        <w:rPr>
+          <w:i/>
+          <w:iCs/>
+        </w:rPr>
+        <w:t>await/async</w:t>
+      </w:r>
+      <w:r>
+        <w:t xml:space="preserve"> method, a user can make a function wait that would otherwise be blocking, and allow other function to run during the waiting period.</w:t>
+      </w:r>
+      <w:r>
+        <w:t xml:space="preserve"> The main issue with coroutines is that, when a coroutine </w:t>
+      </w:r>
+      <w:r>
+        <w:rPr>
+          <w:i/>
+          <w:iCs/>
+        </w:rPr>
+        <w:t>yield</w:t>
+      </w:r>
+      <w:r>
+        <w:t xml:space="preserve">s, the profilers receive a </w:t>
+      </w:r>
+      <w:r>
+        <w:rPr>
+          <w:i/>
+          <w:iCs/>
+        </w:rPr>
+        <w:t xml:space="preserve">return </w:t>
+      </w:r>
+      <w:r>
+        <w:t xml:space="preserve">event just like we exit from the function. That means that the time spent in the coroutine does not get accumulated and the call count get incremented since it is a regular function exit. The is a problem when measuring the wall time because the time in the coroutines do not get added. </w:t>
+      </w:r>
+      <w:proofErr w:type="spellStart"/>
+      <w:r>
+        <w:t>Yappi</w:t>
+      </w:r>
+      <w:proofErr w:type="spellEnd"/>
+      <w:r>
+        <w:t xml:space="preserve"> differentiates the </w:t>
+      </w:r>
+      <w:r>
+        <w:rPr>
+          <w:i/>
+          <w:iCs/>
+        </w:rPr>
+        <w:t xml:space="preserve">yield </w:t>
+      </w:r>
+      <w:r>
+        <w:t xml:space="preserve">from a real function exit and will accumulate the time correctly and correct the call count. </w:t>
+      </w:r>
+      <w:r>
+        <w:t>Hence</w:t>
+      </w:r>
+      <w:r>
+        <w:t xml:space="preserve">, we chose </w:t>
+      </w:r>
+      <w:proofErr w:type="spellStart"/>
+      <w:r>
+        <w:t>yappi</w:t>
+      </w:r>
+      <w:proofErr w:type="spellEnd"/>
+      <w:r>
+        <w:t xml:space="preserve"> as ou</w:t>
+      </w:r>
+      <w:r>
+        <w:t>r</w:t>
+      </w:r>
+      <w:r>
+        <w:t xml:space="preserve"> time profiler. The module </w:t>
+      </w:r>
+      <w:proofErr w:type="spellStart"/>
+      <w:r>
+        <w:t>pstats</w:t>
+      </w:r>
+      <w:proofErr w:type="spellEnd"/>
+      <w:r>
+        <w:t xml:space="preserve"> [4]</w:t>
+      </w:r>
+      <w:r>
+        <w:t xml:space="preserve"> was used to format the profiling statistics into reports and </w:t>
+      </w:r>
+      <w:proofErr w:type="spellStart"/>
+      <w:r>
+        <w:t>snak</w:t>
+      </w:r>
+      <w:r>
+        <w:t>e</w:t>
+      </w:r>
+      <w:r>
+        <w:t>viz</w:t>
+      </w:r>
+      <w:proofErr w:type="spellEnd"/>
+      <w:r>
+        <w:t xml:space="preserve"> was used to visualize them.</w:t>
+      </w:r>
+    </w:p>
+    <w:p>
+      <w:pPr>
+        <w:spacing w:after="0" w:line="240" w:lineRule="auto"/>
+      </w:pPr>
+    </w:p>
+    <w:p>
+      <w:pPr>
+        <w:pStyle w:val="Kop3"/>
+      </w:pPr>
+      <w:bookmarkStart w:id="11" w:name="_Toc198134919"/>
+      <w:proofErr w:type="spellStart"/>
+      <w:r>
+        <w:t>Tracemalloc</w:t>
+      </w:r>
+      <w:bookmarkEnd w:id="11"/>
+      <w:proofErr w:type="spellEnd"/>
+    </w:p>
+    <w:p>
+      <w:pPr>
         <w:rPr>
           <w:b/>
           <w:bCs/>
         </w:rPr>
+      </w:pPr>
+      <w:r>
+        <w:t>There were not many memory profilers to choose from. An alternative</w:t>
+      </w:r>
+      <w:r>
+        <w:t xml:space="preserve"> to </w:t>
+      </w:r>
+      <w:proofErr w:type="spellStart"/>
+      <w:r>
+        <w:t>Tracemalloc</w:t>
+      </w:r>
+      <w:proofErr w:type="spellEnd"/>
+      <w:r>
+        <w:t xml:space="preserve"> the </w:t>
+      </w:r>
+      <w:proofErr w:type="spellStart"/>
+      <w:r>
+        <w:t>memory_profiler</w:t>
+      </w:r>
+      <w:proofErr w:type="spellEnd"/>
+      <w:r>
+        <w:t xml:space="preserve"> but this is a line profiler that only showed how much memory a single line consumed without going to its </w:t>
+      </w:r>
+      <w:proofErr w:type="spellStart"/>
+      <w:r>
+        <w:t>subcalls</w:t>
+      </w:r>
+      <w:proofErr w:type="spellEnd"/>
+      <w:r>
+        <w:t xml:space="preserve">. </w:t>
+      </w:r>
+      <w:proofErr w:type="spellStart"/>
+      <w:r>
+        <w:t>Tracemalloc</w:t>
+      </w:r>
+      <w:proofErr w:type="spellEnd"/>
+      <w:r>
+        <w:t xml:space="preserve"> gives us a plethora of </w:t>
+      </w:r>
+      <w:r>
+        <w:t>option to see how memory is allocated.</w:t>
+      </w:r>
+      <w:r>
         <w:t xml:space="preserve"> </w:t>
       </w:r>
       <w:r>
-        <w:t xml:space="preserve">Hence, we chose </w:t>
+        <w:rPr>
+          <w:b/>
+          <w:bCs/>
+        </w:rPr>
+        <w:t xml:space="preserve">Yet to continue, maybe explain that there was no proper </w:t>
       </w:r>
       <w:proofErr w:type="spellStart"/>
       <w:r>
-        <w:t>yappi</w:t>
+        <w:rPr>
+          <w:b/>
+          <w:bCs/>
+        </w:rPr>
+        <w:t>momery</w:t>
       </w:r>
       <w:proofErr w:type="spellEnd"/>
       <w:r>
-        <w:t xml:space="preserve"> as out time profiler.</w:t>
-      </w:r>
-      <w:r>
-        <w:t xml:space="preserve"> The module </w:t>
-      </w:r>
-      <w:proofErr w:type="spellStart"/>
-      <w:r>
-        <w:t>pstats</w:t>
-      </w:r>
-      <w:proofErr w:type="spellEnd"/>
-      <w:r>
-        <w:t xml:space="preserve"> was used to format the profiling statistics into reports and </w:t>
-      </w:r>
-      <w:proofErr w:type="spellStart"/>
-      <w:r>
-        <w:t>snakviz</w:t>
-      </w:r>
-      <w:proofErr w:type="spellEnd"/>
-      <w:r>
-        <w:t xml:space="preserve"> was used to visualize them.</w:t>
-      </w:r>
-    </w:p>
-    <w:p>
-      <w:pPr>
-        <w:pStyle w:val="Kop3"/>
-      </w:pPr>
-      <w:bookmarkStart w:id="11" w:name="_Toc198044422"/>
-      <w:proofErr w:type="spellStart"/>
-      <w:r>
-        <w:t>Tracemalloc</w:t>
-      </w:r>
-      <w:bookmarkEnd w:id="11"/>
-      <w:proofErr w:type="spellEnd"/>
-    </w:p>
-    <w:p>
-      <w:r>
-        <w:t xml:space="preserve">There were not many in depth memory profilers to choose from. An alternative the </w:t>
-      </w:r>
-      <w:proofErr w:type="spellStart"/>
-      <w:r>
-        <w:t>memory_profiler</w:t>
-      </w:r>
-      <w:proofErr w:type="spellEnd"/>
-      <w:r>
-        <w:t xml:space="preserve"> but this is a line profiler that only showed how much memory a single line consumed without going to its </w:t>
-      </w:r>
-      <w:proofErr w:type="spellStart"/>
-      <w:r>
-        <w:t>subcalls</w:t>
-      </w:r>
-      <w:proofErr w:type="spellEnd"/>
-      <w:r>
-        <w:t xml:space="preserve">. </w:t>
-      </w:r>
-      <w:proofErr w:type="spellStart"/>
-      <w:r>
-        <w:t>Tracemalloc</w:t>
-      </w:r>
-      <w:proofErr w:type="spellEnd"/>
-      <w:r>
-        <w:t xml:space="preserve"> gives us a plethora of </w:t>
-      </w:r>
-      <w:r>
-        <w:t>option to see how memory is allocated.</w:t>
-      </w:r>
-    </w:p>
-    <w:p/>
-    <w:p/>
-    <w:p/>
+        <w:rPr>
+          <w:b/>
+          <w:bCs/>
+        </w:rPr>
+        <w:t xml:space="preserve"> profiling as with time profiling</w:t>
+      </w:r>
+    </w:p>
     <w:p>
       <w:pPr>
         <w:pStyle w:val="Kop1"/>
@@ -3298,11 +3966,12 @@
           <w:lang w:val="en-GB"/>
         </w:rPr>
       </w:pPr>
-      <w:bookmarkStart w:id="12" w:name="_Toc198044423"/>
+      <w:bookmarkStart w:id="12" w:name="_Toc198134920"/>
       <w:r>
         <w:rPr>
           <w:lang w:val="en-GB"/>
         </w:rPr>
+        <w:lastRenderedPageBreak/>
         <w:t>Results</w:t>
       </w:r>
       <w:bookmarkEnd w:id="12"/>
@@ -3312,13 +3981,17 @@
         <w:t xml:space="preserve">This section </w:t>
       </w:r>
       <w:r>
-        <w:t xml:space="preserve">presents the results of the simulation framework in three stages. First, we describe the outcome of the initial simulation and how it scales with more agents. Second, we analyse the results of the </w:t>
-      </w:r>
-      <w:proofErr w:type="spellStart"/>
-      <w:r>
-        <w:t>yappi</w:t>
-      </w:r>
-      <w:proofErr w:type="spellEnd"/>
+        <w:t xml:space="preserve">presents the results of the simulation framework in three stages. First, we </w:t>
+      </w:r>
+      <w:r>
+        <w:t>show the runtime</w:t>
+      </w:r>
+      <w:r>
+        <w:t xml:space="preserve"> of the initial simulation and how it scales with more agents. Second, we analyse the results of the </w:t>
+      </w:r>
+      <w:r>
+        <w:t>time</w:t>
+      </w:r>
       <w:r>
         <w:t xml:space="preserve"> profiler and assess the bottlenecks in the framework. Finally, we outline the possible optimization that could be used to improve runtime and scalability using the Big O notation.</w:t>
       </w:r>
@@ -3327,7 +4000,7 @@
       <w:pPr>
         <w:pStyle w:val="Kop2"/>
       </w:pPr>
-      <w:bookmarkStart w:id="13" w:name="_Toc198044424"/>
+      <w:bookmarkStart w:id="13" w:name="_Toc198134921"/>
       <w:r>
         <w:t>Simulation results</w:t>
       </w:r>
@@ -3338,7 +4011,22 @@
         <w:t xml:space="preserve">The runtime of a simulation described in the methodology using nine residential agents and one agent0 is about 200 s. The simulation was run </w:t>
       </w:r>
       <w:r>
-        <w:t>from two up to a hundred agents to see how the simulation scales and it gave us the following result.</w:t>
+        <w:t xml:space="preserve">from </w:t>
+      </w:r>
+      <w:r>
+        <w:t>2</w:t>
+      </w:r>
+      <w:r>
+        <w:t xml:space="preserve"> up to a </w:t>
+      </w:r>
+      <w:r>
+        <w:t>100</w:t>
+      </w:r>
+      <w:r>
+        <w:t xml:space="preserve"> agents to see how the simulation scales and it gave us the following result.</w:t>
+      </w:r>
+      <w:r>
+        <w:t xml:space="preserve"> There was no need to go beyond 100 agents to come to the conclusion as to how the simulation scaled, and it would be time wasted waiting for the simulation to finish.</w:t>
       </w:r>
     </w:p>
     <w:p>
@@ -3346,7 +4034,6 @@
         <w:rPr>
           <w:noProof/>
         </w:rPr>
-        <w:lastRenderedPageBreak/>
         <w:drawing>
           <wp:anchor distT="0" distB="0" distL="114300" distR="114300" simplePos="0" relativeHeight="251659264" behindDoc="0" locked="0" layoutInCell="1" allowOverlap="1" wp14:anchorId="5529E52E" wp14:editId="63B6FB38">
             <wp:simplePos x="0" y="0"/>
@@ -3369,7 +4056,7 @@
             <wp:cNvGraphicFramePr/>
             <a:graphic xmlns:a="http://schemas.openxmlformats.org/drawingml/2006/main">
               <a:graphicData uri="http://schemas.openxmlformats.org/drawingml/2006/chart">
-                <c:chart xmlns:c="http://schemas.openxmlformats.org/drawingml/2006/chart" xmlns:r="http://schemas.openxmlformats.org/officeDocument/2006/relationships" r:id="rId9"/>
+                <c:chart xmlns:c="http://schemas.openxmlformats.org/drawingml/2006/chart" xmlns:r="http://schemas.openxmlformats.org/officeDocument/2006/relationships" r:id="rId10"/>
               </a:graphicData>
             </a:graphic>
           </wp:anchor>
@@ -3444,12 +4131,26 @@
           <w:i/>
           <w:iCs/>
         </w:rPr>
-        <w:t>Figure 2: Graph representation of the simulation runtime in function of the number of agents</w:t>
-      </w:r>
-    </w:p>
-    <w:p>
-      <w:r>
-        <w:t>We can conclude from the graph that the simulation scales linearly with a base runtime of about 143 seconds. This means that the system scales in a predictable and stable way and is not experiencing slowdowns but that has yet to be tested by running the simulation with more agents. The equation is for the trendline is:</w:t>
+        <w:t xml:space="preserve">Figure </w:t>
+      </w:r>
+      <w:r>
+        <w:rPr>
+          <w:i/>
+          <w:iCs/>
+        </w:rPr>
+        <w:t>4</w:t>
+      </w:r>
+      <w:r>
+        <w:rPr>
+          <w:i/>
+          <w:iCs/>
+        </w:rPr>
+        <w:t>: Graph representation of the simulation runtime in function of the number of agents</w:t>
+      </w:r>
+    </w:p>
+    <w:p>
+      <w:r>
+        <w:t>The equation is for the trendline is:</w:t>
       </w:r>
     </w:p>
     <w:p>
@@ -3492,13 +4193,7 @@
         <w:rPr>
           <w:rFonts w:eastAsiaTheme="minorEastAsia"/>
         </w:rPr>
-        <w:t>That means that for every added agent, the runtime increases with 5.61 seconds. If</w:t>
-      </w:r>
-      <w:r>
-        <w:rPr>
-          <w:rFonts w:eastAsiaTheme="minorEastAsia"/>
-        </w:rPr>
-        <w:t xml:space="preserve"> this trendline continues, we would get the following time for the simulation of ten thousand agents. </w:t>
+        <w:t xml:space="preserve">That means that for every added agent, the runtime increases with 5.61 seconds. If this trendline continues, we would get the following time for the simulation of ten thousand agents. </w:t>
       </w:r>
     </w:p>
     <w:p>
@@ -3547,71 +4242,57 @@
           <w:rFonts w:eastAsiaTheme="minorEastAsia"/>
         </w:rPr>
       </w:pPr>
-    </w:p>
-    <w:p>
-      <w:pPr>
+      <w:r>
         <w:rPr>
           <w:rFonts w:eastAsiaTheme="minorEastAsia"/>
         </w:rPr>
-      </w:pPr>
-      <w:r>
+        <w:t>This is about 187 times slower than our goal of a simulation runtime of 5 minutes.</w:t>
+      </w:r>
+    </w:p>
+    <w:p/>
+    <w:p>
+      <w:r>
+        <w:lastRenderedPageBreak/>
+        <w:t>We can conclude from the graph that the simulation scales linearly with a base runtime of about 143 seconds. This means that the system scales in a stable way and is not experiencing slowdowns but that has yet to be tested by running the simulation with more agents.</w:t>
+      </w:r>
+      <w:r>
+        <w:t xml:space="preserve"> It is also clear to see that, though the system is not experiencing slowdown, it is not </w:t>
+      </w:r>
+      <w:r>
+        <w:t>accelerating</w:t>
+      </w:r>
+      <w:r>
+        <w:t xml:space="preserve"> either. </w:t>
+      </w:r>
+      <w:r>
+        <w:t>As calculated above, simulating ten thousand agent would a lot some time. We analysed which functions took up the most time and discussed how we can optimize them in the following paragraphs.</w:t>
+      </w:r>
+    </w:p>
+    <w:p>
+      <w:pPr>
+        <w:pStyle w:val="Kop2"/>
         <w:rPr>
           <w:rFonts w:eastAsiaTheme="minorEastAsia"/>
         </w:rPr>
-        <w:t>This is about 187 times slower than our goal of a simulation runtime of 5 minutes.</w:t>
-      </w:r>
-    </w:p>
-    <w:p>
-      <w:pPr>
+      </w:pPr>
+      <w:bookmarkStart w:id="14" w:name="_Toc198134922"/>
+      <w:r>
         <w:rPr>
           <w:rFonts w:eastAsiaTheme="minorEastAsia"/>
-          <w:b/>
-          <w:bCs/>
-        </w:rPr>
-      </w:pPr>
+        </w:rPr>
+        <w:t>Profiling</w:t>
+      </w:r>
+      <w:bookmarkEnd w:id="14"/>
       <w:r>
         <w:rPr>
           <w:rFonts w:eastAsiaTheme="minorEastAsia"/>
         </w:rPr>
-        <w:t xml:space="preserve">The same thing was done using a memory profiler and the following results were obtained. </w:t>
-      </w:r>
-      <w:r>
-        <w:rPr>
-          <w:rFonts w:eastAsiaTheme="minorEastAsia"/>
-          <w:b/>
-          <w:bCs/>
-        </w:rPr>
-        <w:t>Graph of memory scalability maybe?</w:t>
-      </w:r>
-    </w:p>
-    <w:p>
-      <w:pPr>
-        <w:pStyle w:val="Kop2"/>
-        <w:rPr>
-          <w:rFonts w:eastAsiaTheme="minorEastAsia"/>
-        </w:rPr>
-      </w:pPr>
-      <w:bookmarkStart w:id="14" w:name="_Toc198044425"/>
-      <w:r>
-        <w:rPr>
-          <w:rFonts w:eastAsiaTheme="minorEastAsia"/>
-        </w:rPr>
-        <w:t>Profiling</w:t>
-      </w:r>
-      <w:bookmarkEnd w:id="14"/>
-      <w:r>
-        <w:rPr>
-          <w:rFonts w:eastAsiaTheme="minorEastAsia"/>
-        </w:rPr>
         <w:t xml:space="preserve"> </w:t>
       </w:r>
     </w:p>
     <w:p>
       <w:r>
-        <w:t xml:space="preserve">What is common is both time and memory profilers is </w:t>
-      </w:r>
-      <w:r>
-        <w:t xml:space="preserve">that they produce significant amount of overhead. The simulation runtime doubles when using </w:t>
+        <w:t xml:space="preserve">What is common is both time and memory profilers is that they produce significant amount of overhead. The simulation runtime doubles when using </w:t>
       </w:r>
       <w:proofErr w:type="spellStart"/>
       <w:r>
@@ -3629,9 +4310,11 @@
       <w:r>
         <w:t>.</w:t>
       </w:r>
+      <w:r>
+        <w:t xml:space="preserve"> They are never run concurrently.</w:t>
+      </w:r>
     </w:p>
     <w:p/>
-    <w:p/>
     <w:p>
       <w:pPr>
         <w:pStyle w:val="Kop1"/>
@@ -3639,12 +4322,11 @@
           <w:lang w:val="en-GB"/>
         </w:rPr>
       </w:pPr>
-      <w:bookmarkStart w:id="15" w:name="_Toc198044426"/>
+      <w:bookmarkStart w:id="15" w:name="_Toc198134923"/>
       <w:r>
         <w:rPr>
           <w:lang w:val="en-GB"/>
         </w:rPr>
-        <w:lastRenderedPageBreak/>
         <w:t>Conclusion</w:t>
       </w:r>
       <w:bookmarkEnd w:id="15"/>
@@ -3656,7 +4338,7 @@
           <w:lang w:val="en-GB"/>
         </w:rPr>
       </w:pPr>
-      <w:bookmarkStart w:id="16" w:name="_Toc198044427"/>
+      <w:bookmarkStart w:id="16" w:name="_Toc198134924"/>
       <w:r>
         <w:rPr>
           <w:lang w:val="en-GB"/>
@@ -3672,7 +4354,7 @@
           <w:lang w:val="en-GB"/>
         </w:rPr>
       </w:pPr>
-      <w:bookmarkStart w:id="17" w:name="_Toc198044428"/>
+      <w:bookmarkStart w:id="17" w:name="_Toc198134925"/>
       <w:r>
         <w:rPr>
           <w:lang w:val="en-GB"/>
@@ -3682,27 +4364,41 @@
       <w:bookmarkEnd w:id="17"/>
     </w:p>
     <w:p>
-      <w:hyperlink r:id="rId10" w:history="1">
-        <w:r>
-          <w:rPr>
-            <w:rStyle w:val="Hyperlink"/>
-          </w:rPr>
-          <w:t>https://www.freecodecamp.org/news/all-you-need-to-know-about-big-o-notation-to-crack-your-next-coding-interview-9d575e7eec4/</w:t>
-        </w:r>
-      </w:hyperlink>
-    </w:p>
-    <w:p>
+      <w:r>
+        <w:t>[1]</w:t>
+      </w:r>
+      <w:r>
+        <w:t xml:space="preserve"> Gross electricity generation per source 2022</w:t>
+      </w:r>
+      <w:r>
+        <w:t>:</w:t>
+      </w:r>
+    </w:p>
+    <w:p>
+      <w:r>
+        <w:t xml:space="preserve"> </w:t>
+      </w:r>
       <w:hyperlink r:id="rId11" w:history="1">
         <w:r>
           <w:rPr>
             <w:rStyle w:val="Hyperlink"/>
           </w:rPr>
-          <w:t>https://kwhprice.eu/en/belgium</w:t>
+          <w:t>https://www.iea.org/countries/belgium/electricity#where-does-belgium-get-its-electricity</w:t>
         </w:r>
       </w:hyperlink>
     </w:p>
     <w:p>
       <w:hyperlink r:id="rId12" w:history="1">
+        <w:r>
+          <w:rPr>
+            <w:rStyle w:val="Hyperlink"/>
+          </w:rPr>
+          <w:t>https://bestat.statbel.fgov.be/bestat/crosstable.xhtml?view=3a022b3b-b0fa-4d1e-bc91-62a0f632238c</w:t>
+        </w:r>
+      </w:hyperlink>
+    </w:p>
+    <w:p>
+      <w:hyperlink r:id="rId13" w:history="1">
         <w:r>
           <w:rPr>
             <w:rStyle w:val="Hyperlink"/>
@@ -3712,7 +4408,7 @@
       </w:hyperlink>
     </w:p>
     <w:p>
-      <w:hyperlink r:id="rId13" w:history="1">
+      <w:hyperlink r:id="rId14" w:history="1">
         <w:r>
           <w:rPr>
             <w:rStyle w:val="Hyperlink"/>
@@ -3722,7 +4418,7 @@
       </w:hyperlink>
     </w:p>
     <w:p>
-      <w:hyperlink r:id="rId14" w:history="1">
+      <w:hyperlink r:id="rId15" w:history="1">
         <w:r>
           <w:rPr>
             <w:rStyle w:val="Hyperlink"/>
@@ -3732,142 +4428,38 @@
       </w:hyperlink>
     </w:p>
     <w:p>
-      <w:r>
-        <w:rPr>
-          <w:lang w:val="en-US"/>
-        </w:rPr>
-        <w:t xml:space="preserve">Harder, N., </w:t>
+      <w:pPr>
+        <w:rPr>
+          <w:lang w:val="nl-BE"/>
+        </w:rPr>
+      </w:pPr>
+      <w:r>
+        <w:rPr>
+          <w:lang w:val="nl-BE"/>
+        </w:rPr>
+        <w:t xml:space="preserve">[2] </w:t>
+      </w:r>
+      <w:r>
+        <w:rPr>
+          <w:lang w:val="nl-BE"/>
+        </w:rPr>
+        <w:t xml:space="preserve">Smart meter </w:t>
       </w:r>
       <w:proofErr w:type="spellStart"/>
       <w:r>
         <w:rPr>
-          <w:lang w:val="en-US"/>
-        </w:rPr>
-        <w:t>Qussous</w:t>
+          <w:lang w:val="nl-BE"/>
+        </w:rPr>
+        <w:t>profiles</w:t>
       </w:r>
       <w:proofErr w:type="spellEnd"/>
       <w:r>
         <w:rPr>
-          <w:lang w:val="en-US"/>
-        </w:rPr>
-        <w:t xml:space="preserve">, R., &amp; Weidlich, A. (2023). </w:t>
-      </w:r>
-      <w:r>
-        <w:t xml:space="preserve">Fit for purpose: </w:t>
-      </w:r>
-      <w:proofErr w:type="spellStart"/>
-      <w:r>
-        <w:t>Modeling</w:t>
-      </w:r>
-      <w:proofErr w:type="spellEnd"/>
-      <w:r>
-        <w:t xml:space="preserve"> wholesale electricity markets</w:t>
-      </w:r>
-      <w:r>
-        <w:t xml:space="preserve"> </w:t>
-      </w:r>
-      <w:r>
-        <w:t xml:space="preserve">realistically with multi-agent deep reinforcement learning. Energy and AI, 14, 100295. </w:t>
-      </w:r>
-      <w:proofErr w:type="spellStart"/>
-      <w:r>
-        <w:t>doi</w:t>
-      </w:r>
-      <w:proofErr w:type="spellEnd"/>
-      <w:r>
-        <w:t>:</w:t>
-      </w:r>
-      <w:r>
-        <w:t xml:space="preserve"> </w:t>
-      </w:r>
-      <w:r>
-        <w:t>10.1016/j.egyai.2023.100295</w:t>
-      </w:r>
-    </w:p>
-    <w:p>
-      <w:r>
-        <w:t xml:space="preserve">Basics of the Power Market | EPEX SPOT. (2025, May 02). Retrieved from </w:t>
-      </w:r>
-      <w:hyperlink r:id="rId15" w:history="1">
-        <w:r>
-          <w:rPr>
-            <w:rStyle w:val="Hyperlink"/>
-          </w:rPr>
-          <w:t>https://www.epexspot.com/en/basicspowermarket</w:t>
-        </w:r>
-      </w:hyperlink>
-    </w:p>
-    <w:p>
-      <w:r>
-        <w:t xml:space="preserve">    Total load by all grid users: </w:t>
+          <w:lang w:val="nl-BE"/>
+        </w:rPr>
+        <w:t xml:space="preserve">: </w:t>
       </w:r>
       <w:hyperlink r:id="rId16" w:history="1">
-        <w:r>
-          <w:rPr>
-            <w:rStyle w:val="Hyperlink"/>
-          </w:rPr>
-          <w:t>https://opendata.elia.be/explore/dataset/ods001/table/</w:t>
-        </w:r>
-      </w:hyperlink>
-    </w:p>
-    <w:p>
-      <w:r>
-        <w:t xml:space="preserve"> (for the "agent 0")</w:t>
-      </w:r>
-    </w:p>
-    <w:p>
-      <w:r>
-        <w:t xml:space="preserve">    Day ahead forecast of all generation per type: </w:t>
-      </w:r>
-      <w:hyperlink r:id="rId17" w:history="1">
-        <w:r>
-          <w:rPr>
-            <w:rStyle w:val="Hyperlink"/>
-          </w:rPr>
-          <w:t>https://opendata.elia.be/explore/dataset/ods034/information/</w:t>
-        </w:r>
-      </w:hyperlink>
-    </w:p>
-    <w:p>
-      <w:r>
-        <w:t xml:space="preserve">Actual generation per type: </w:t>
-      </w:r>
-      <w:hyperlink r:id="rId18" w:history="1">
-        <w:r>
-          <w:rPr>
-            <w:rStyle w:val="Hyperlink"/>
-          </w:rPr>
-          <w:t>https://opendata.elia.be/explore/dataset/ods033/information/</w:t>
-        </w:r>
-      </w:hyperlink>
-    </w:p>
-    <w:p>
-      <w:pPr>
-        <w:rPr>
-          <w:lang w:val="nl-BE"/>
-        </w:rPr>
-      </w:pPr>
-      <w:r>
-        <w:rPr>
-          <w:lang w:val="nl-BE"/>
-        </w:rPr>
-        <w:t xml:space="preserve">Smart meter </w:t>
-      </w:r>
-      <w:proofErr w:type="spellStart"/>
-      <w:r>
-        <w:rPr>
-          <w:lang w:val="nl-BE"/>
-        </w:rPr>
-        <w:t>profiles</w:t>
-      </w:r>
-      <w:proofErr w:type="spellEnd"/>
-      <w:r>
-        <w:rPr>
-          <w:lang w:val="nl-BE"/>
-        </w:rPr>
-        <w:t xml:space="preserve">: </w:t>
-      </w:r>
-      <w:hyperlink r:id="rId19" w:history="1">
         <w:r>
           <w:rPr>
             <w:rStyle w:val="Hyperlink"/>
@@ -3878,17 +4470,318 @@
       </w:hyperlink>
     </w:p>
     <w:p>
+      <w:r>
+        <w:rPr>
+          <w:lang w:val="en-US"/>
+        </w:rPr>
+        <w:t>[</w:t>
+      </w:r>
+      <w:r>
+        <w:rPr>
+          <w:lang w:val="en-US"/>
+        </w:rPr>
+        <w:t>3</w:t>
+      </w:r>
+      <w:r>
+        <w:rPr>
+          <w:lang w:val="en-US"/>
+        </w:rPr>
+        <w:t>]</w:t>
+      </w:r>
+      <w:r>
+        <w:rPr>
+          <w:lang w:val="en-US"/>
+        </w:rPr>
+        <w:t xml:space="preserve"> </w:t>
+      </w:r>
+      <w:r>
+        <w:t xml:space="preserve">Total load by all grid users: </w:t>
+      </w:r>
+      <w:hyperlink r:id="rId17" w:history="1">
+        <w:r>
+          <w:rPr>
+            <w:rStyle w:val="Hyperlink"/>
+          </w:rPr>
+          <w:t>https://opendata.</w:t>
+        </w:r>
+        <w:r>
+          <w:rPr>
+            <w:rStyle w:val="Hyperlink"/>
+          </w:rPr>
+          <w:t>e</w:t>
+        </w:r>
+        <w:r>
+          <w:rPr>
+            <w:rStyle w:val="Hyperlink"/>
+          </w:rPr>
+          <w:t>lia.be/explore/dataset/ods001/table/</w:t>
+        </w:r>
+      </w:hyperlink>
+    </w:p>
+    <w:p>
+      <w:pPr>
+        <w:rPr>
+          <w:lang w:val="en-US"/>
+        </w:rPr>
+      </w:pPr>
+      <w:r>
+        <w:t xml:space="preserve">[4] Python profilers: </w:t>
+      </w:r>
+      <w:hyperlink r:id="rId18" w:history="1">
+        <w:r>
+          <w:rPr>
+            <w:rStyle w:val="Hyperlink"/>
+            <w:lang w:val="en-US"/>
+          </w:rPr>
+          <w:t>https://docs.python.org/3/library/profile.html</w:t>
+        </w:r>
+      </w:hyperlink>
+    </w:p>
+    <w:p>
+      <w:pPr>
+        <w:rPr>
+          <w:lang w:val="en-US"/>
+        </w:rPr>
+      </w:pPr>
+      <w:r>
+        <w:rPr>
+          <w:lang w:val="en-US"/>
+        </w:rPr>
+        <w:t xml:space="preserve">[5] </w:t>
+      </w:r>
+      <w:proofErr w:type="spellStart"/>
+      <w:r>
+        <w:rPr>
+          <w:lang w:val="en-US"/>
+        </w:rPr>
+        <w:t>Yappi</w:t>
+      </w:r>
+      <w:proofErr w:type="spellEnd"/>
+      <w:r>
+        <w:rPr>
+          <w:lang w:val="en-US"/>
+        </w:rPr>
+        <w:t xml:space="preserve">: </w:t>
+      </w:r>
+      <w:hyperlink r:id="rId19" w:history="1">
+        <w:r>
+          <w:rPr>
+            <w:rStyle w:val="Hyperlink"/>
+            <w:lang w:val="en-US"/>
+          </w:rPr>
+          <w:t>https://pypi.org/project/yappi/</w:t>
+        </w:r>
+      </w:hyperlink>
+    </w:p>
+    <w:p>
+      <w:pPr>
+        <w:rPr>
+          <w:lang w:val="en-US"/>
+        </w:rPr>
+      </w:pPr>
+      <w:r>
+        <w:rPr>
+          <w:lang w:val="en-US"/>
+        </w:rPr>
+        <w:t xml:space="preserve">[6] </w:t>
+      </w:r>
+      <w:proofErr w:type="spellStart"/>
+      <w:r>
+        <w:rPr>
+          <w:lang w:val="en-US"/>
+        </w:rPr>
+        <w:t>Asyncio</w:t>
+      </w:r>
+      <w:proofErr w:type="spellEnd"/>
+      <w:r>
+        <w:rPr>
+          <w:lang w:val="en-US"/>
+        </w:rPr>
+        <w:t xml:space="preserve">: </w:t>
+      </w:r>
+    </w:p>
+    <w:p>
+      <w:hyperlink r:id="rId20" w:history="1">
+        <w:r>
+          <w:rPr>
+            <w:rStyle w:val="Hyperlink"/>
+            <w:lang w:val="en-US"/>
+          </w:rPr>
+          <w:t>https://realpython.com/async-io</w:t>
+        </w:r>
+        <w:r>
+          <w:rPr>
+            <w:rStyle w:val="Hyperlink"/>
+            <w:lang w:val="en-US"/>
+          </w:rPr>
+          <w:t>-</w:t>
+        </w:r>
+        <w:r>
+          <w:rPr>
+            <w:rStyle w:val="Hyperlink"/>
+            <w:lang w:val="en-US"/>
+          </w:rPr>
+          <w:t>python/</w:t>
+        </w:r>
+      </w:hyperlink>
+    </w:p>
+    <w:p>
+      <w:hyperlink r:id="rId21" w:history="1">
+        <w:r>
+          <w:rPr>
+            <w:rStyle w:val="Hyperlink"/>
+          </w:rPr>
+          <w:t>https://docs.python.org/3/library/asyncio.html</w:t>
+        </w:r>
+      </w:hyperlink>
+    </w:p>
+    <w:p>
+      <w:r>
+        <w:t xml:space="preserve">[7] Coroutine problem with </w:t>
+      </w:r>
+      <w:proofErr w:type="spellStart"/>
+      <w:r>
+        <w:t>cProfile</w:t>
+      </w:r>
+      <w:proofErr w:type="spellEnd"/>
+      <w:r>
+        <w:t xml:space="preserve">: </w:t>
+      </w:r>
+    </w:p>
+    <w:p>
+      <w:hyperlink r:id="rId22" w:history="1">
+        <w:r>
+          <w:rPr>
+            <w:rStyle w:val="Hyperlink"/>
+          </w:rPr>
+          <w:t>https://github.com/sumerc/yappi/blob/master/doc/coroutine-profiling.md</w:t>
+        </w:r>
+      </w:hyperlink>
+    </w:p>
+    <w:p>
       <w:pPr>
         <w:rPr>
           <w:lang w:val="nl-BE"/>
         </w:rPr>
       </w:pPr>
-      <w:hyperlink r:id="rId20" w:history="1">
+      <w:r>
+        <w:rPr>
+          <w:lang w:val="nl-BE"/>
+        </w:rPr>
+        <w:t xml:space="preserve">[8] </w:t>
+      </w:r>
+      <w:proofErr w:type="spellStart"/>
+      <w:r>
+        <w:rPr>
+          <w:lang w:val="nl-BE"/>
+        </w:rPr>
+        <w:t>snakeviz</w:t>
+      </w:r>
+      <w:proofErr w:type="spellEnd"/>
+      <w:r>
+        <w:rPr>
+          <w:lang w:val="nl-BE"/>
+        </w:rPr>
+        <w:t xml:space="preserve">: </w:t>
+      </w:r>
+      <w:hyperlink r:id="rId23" w:history="1">
         <w:r>
           <w:rPr>
             <w:rStyle w:val="Hyperlink"/>
             <w:lang w:val="nl-BE"/>
           </w:rPr>
+          <w:t>https://jiffyclub.github.io/snakeviz/</w:t>
+        </w:r>
+      </w:hyperlink>
+    </w:p>
+    <w:p>
+      <w:pPr>
+        <w:rPr>
+          <w:lang w:val="nl-BE"/>
+        </w:rPr>
+      </w:pPr>
+      <w:hyperlink r:id="rId24" w:history="1">
+        <w:r>
+          <w:rPr>
+            <w:rStyle w:val="Hyperlink"/>
+            <w:lang w:val="nl-BE"/>
+          </w:rPr>
+          <w:t>https://www.freecodecamp.org/news/all-you-need-to-know-about-big-o-notation-to-crack-your-next-coding-interview-9d575e7eec4/</w:t>
+        </w:r>
+      </w:hyperlink>
+    </w:p>
+    <w:p>
+      <w:r>
+        <w:rPr>
+          <w:lang w:val="en-US"/>
+        </w:rPr>
+        <w:t xml:space="preserve">Harder, N., </w:t>
+      </w:r>
+      <w:proofErr w:type="spellStart"/>
+      <w:r>
+        <w:rPr>
+          <w:lang w:val="en-US"/>
+        </w:rPr>
+        <w:t>Qussous</w:t>
+      </w:r>
+      <w:proofErr w:type="spellEnd"/>
+      <w:r>
+        <w:rPr>
+          <w:lang w:val="en-US"/>
+        </w:rPr>
+        <w:t xml:space="preserve">, R., &amp; Weidlich, A. (2023). </w:t>
+      </w:r>
+      <w:r>
+        <w:t xml:space="preserve">Fit for purpose: </w:t>
+      </w:r>
+      <w:proofErr w:type="spellStart"/>
+      <w:r>
+        <w:t>Modeling</w:t>
+      </w:r>
+      <w:proofErr w:type="spellEnd"/>
+      <w:r>
+        <w:t xml:space="preserve"> wholesale electricity markets</w:t>
+      </w:r>
+      <w:r>
+        <w:t xml:space="preserve"> </w:t>
+      </w:r>
+      <w:r>
+        <w:t xml:space="preserve">realistically with multi-agent deep reinforcement learning. Energy and AI, 14, 100295. </w:t>
+      </w:r>
+      <w:proofErr w:type="spellStart"/>
+      <w:r>
+        <w:t>doi</w:t>
+      </w:r>
+      <w:proofErr w:type="spellEnd"/>
+      <w:r>
+        <w:t>:</w:t>
+      </w:r>
+      <w:r>
+        <w:t xml:space="preserve"> </w:t>
+      </w:r>
+      <w:r>
+        <w:t>10.1016/j.egyai.2023.100295</w:t>
+      </w:r>
+    </w:p>
+    <w:p>
+      <w:r>
+        <w:t xml:space="preserve">Basics of the Power Market | EPEX SPOT. (2025, May 02). Retrieved from </w:t>
+      </w:r>
+      <w:hyperlink r:id="rId25" w:history="1">
+        <w:r>
+          <w:rPr>
+            <w:rStyle w:val="Hyperlink"/>
+          </w:rPr>
+          <w:t>https://www.epexspot.com/en/basicspowermarket</w:t>
+        </w:r>
+      </w:hyperlink>
+    </w:p>
+    <w:p>
+      <w:hyperlink r:id="rId26" w:history="1">
+        <w:r>
+          <w:rPr>
+            <w:rStyle w:val="Hyperlink"/>
+          </w:rPr>
           <w:t>https://www.epexspot.com/en/market-results</w:t>
         </w:r>
       </w:hyperlink>
@@ -3899,7 +4792,7 @@
           <w:lang w:val="nl-BE"/>
         </w:rPr>
       </w:pPr>
-      <w:hyperlink r:id="rId21" w:history="1">
+      <w:hyperlink r:id="rId27" w:history="1">
         <w:r>
           <w:rPr>
             <w:rStyle w:val="Hyperlink"/>
@@ -3915,7 +4808,7 @@
           <w:lang w:val="nl-BE"/>
         </w:rPr>
       </w:pPr>
-      <w:hyperlink r:id="rId22" w:history="1">
+      <w:hyperlink r:id="rId28" w:history="1">
         <w:r>
           <w:rPr>
             <w:rStyle w:val="Hyperlink"/>
@@ -3931,7 +4824,7 @@
           <w:lang w:val="nl-BE"/>
         </w:rPr>
       </w:pPr>
-      <w:hyperlink r:id="rId23" w:history="1">
+      <w:hyperlink r:id="rId29" w:history="1">
         <w:r>
           <w:rPr>
             <w:rStyle w:val="Hyperlink"/>
@@ -3947,7 +4840,7 @@
           <w:lang w:val="nl-BE"/>
         </w:rPr>
       </w:pPr>
-      <w:hyperlink r:id="rId24" w:anchor="research" w:history="1">
+      <w:hyperlink r:id="rId30" w:anchor="research" w:history="1">
         <w:r>
           <w:rPr>
             <w:rStyle w:val="Hyperlink"/>
@@ -3963,23 +4856,7 @@
           <w:lang w:val="nl-BE"/>
         </w:rPr>
       </w:pPr>
-      <w:hyperlink r:id="rId25" w:history="1">
-        <w:r>
-          <w:rPr>
-            <w:rStyle w:val="Hyperlink"/>
-            <w:lang w:val="nl-BE"/>
-          </w:rPr>
-          <w:t>https://www.sciencedirect.com/science/article/pii/S2666546823000678?via%3Dihub</w:t>
-        </w:r>
-      </w:hyperlink>
-    </w:p>
-    <w:p>
-      <w:pPr>
-        <w:rPr>
-          <w:lang w:val="nl-BE"/>
-        </w:rPr>
-      </w:pPr>
-      <w:hyperlink r:id="rId26" w:tgtFrame="_blank" w:tooltip="Original URL: https://docs.python.org/3/library/timeit.html. Click or tap if you trust this link." w:history="1">
+      <w:hyperlink r:id="rId31" w:tgtFrame="_blank" w:tooltip="Original URL: https://docs.python.org/3/library/timeit.html. Click or tap if you trust this link." w:history="1">
         <w:r>
           <w:rPr>
             <w:rStyle w:val="Hyperlink"/>
@@ -3995,37 +4872,7 @@
           <w:lang w:val="nl-BE"/>
         </w:rPr>
       </w:pPr>
-      <w:hyperlink r:id="rId27" w:history="1">
-        <w:r>
-          <w:rPr>
-            <w:rStyle w:val="Hyperlink"/>
-            <w:lang w:val="nl-BE"/>
-          </w:rPr>
-          <w:t>https://docs.python.org/3/library/</w:t>
-        </w:r>
-        <w:r>
-          <w:rPr>
-            <w:rStyle w:val="Hyperlink"/>
-            <w:lang w:val="nl-BE"/>
-          </w:rPr>
-          <w:t>p</w:t>
-        </w:r>
-        <w:r>
-          <w:rPr>
-            <w:rStyle w:val="Hyperlink"/>
-            <w:lang w:val="nl-BE"/>
-          </w:rPr>
-          <w:t>rofile.html</w:t>
-        </w:r>
-      </w:hyperlink>
-    </w:p>
-    <w:p>
-      <w:pPr>
-        <w:rPr>
-          <w:lang w:val="nl-BE"/>
-        </w:rPr>
-      </w:pPr>
-      <w:hyperlink r:id="rId28" w:history="1">
+      <w:hyperlink r:id="rId32" w:history="1">
         <w:r>
           <w:rPr>
             <w:rStyle w:val="Hyperlink"/>
@@ -4041,7 +4888,7 @@
           <w:lang w:val="nl-BE"/>
         </w:rPr>
       </w:pPr>
-      <w:hyperlink r:id="rId29" w:history="1">
+      <w:hyperlink r:id="rId33" w:history="1">
         <w:r>
           <w:rPr>
             <w:rStyle w:val="Hyperlink"/>
@@ -4057,7 +4904,7 @@
           <w:lang w:val="nl-BE"/>
         </w:rPr>
       </w:pPr>
-      <w:hyperlink r:id="rId30" w:history="1">
+      <w:hyperlink r:id="rId34" w:history="1">
         <w:r>
           <w:rPr>
             <w:rStyle w:val="Hyperlink"/>
@@ -4073,7 +4920,7 @@
           <w:lang w:val="nl-BE"/>
         </w:rPr>
       </w:pPr>
-      <w:hyperlink r:id="rId31" w:history="1">
+      <w:hyperlink r:id="rId35" w:history="1">
         <w:r>
           <w:rPr>
             <w:rStyle w:val="Hyperlink"/>
@@ -4083,32 +4930,11 @@
         </w:r>
       </w:hyperlink>
     </w:p>
-    <w:p>
-      <w:pPr>
-        <w:rPr>
-          <w:lang w:val="nl-BE"/>
-        </w:rPr>
-      </w:pPr>
-      <w:hyperlink r:id="rId32" w:history="1">
-        <w:r>
-          <w:rPr>
-            <w:rStyle w:val="Hyperlink"/>
-            <w:lang w:val="nl-BE"/>
-          </w:rPr>
-          <w:t>https://realpython.com/async-io-python/</w:t>
-        </w:r>
-      </w:hyperlink>
-    </w:p>
-    <w:p>
-      <w:pPr>
-        <w:rPr>
-          <w:lang w:val="nl-BE"/>
-        </w:rPr>
-      </w:pPr>
-    </w:p>
+    <w:p/>
+    <w:p/>
     <w:sectPr>
-      <w:footerReference w:type="default" r:id="rId33"/>
-      <w:footerReference w:type="first" r:id="rId34"/>
+      <w:footerReference w:type="default" r:id="rId36"/>
+      <w:footerReference w:type="first" r:id="rId37"/>
       <w:type w:val="continuous"/>
       <w:pgSz w:w="11906" w:h="16838"/>
       <w:pgMar w:top="1417" w:right="851" w:bottom="1417" w:left="1985" w:header="708" w:footer="708" w:gutter="0"/>
@@ -6407,7 +7233,6 @@
   <w:style w:type="character" w:default="1" w:styleId="Standaardalinea-lettertype">
     <w:name w:val="Default Paragraph Font"/>
     <w:uiPriority w:val="1"/>
-    <w:semiHidden/>
     <w:unhideWhenUsed/>
   </w:style>
   <w:style w:type="table" w:default="1" w:styleId="Standaardtabel">
@@ -7578,6 +8403,47 @@
     <w:rPr>
       <w:color w:val="D20824" w:themeColor="followedHyperlink"/>
       <w:u w:val="single"/>
+    </w:rPr>
+  </w:style>
+  <w:style w:type="paragraph" w:styleId="Tekstopmerking">
+    <w:name w:val="annotation text"/>
+    <w:basedOn w:val="Standaard"/>
+    <w:link w:val="TekstopmerkingChar"/>
+    <w:uiPriority w:val="99"/>
+    <w:semiHidden/>
+    <w:unhideWhenUsed/>
+    <w:rsid w:val="00705EB5"/>
+    <w:pPr>
+      <w:spacing w:line="240" w:lineRule="auto"/>
+    </w:pPr>
+    <w:rPr>
+      <w:szCs w:val="20"/>
+    </w:rPr>
+  </w:style>
+  <w:style w:type="character" w:customStyle="1" w:styleId="TekstopmerkingChar">
+    <w:name w:val="Tekst opmerking Char"/>
+    <w:basedOn w:val="Standaardalinea-lettertype"/>
+    <w:link w:val="Tekstopmerking"/>
+    <w:uiPriority w:val="99"/>
+    <w:semiHidden/>
+    <w:rsid w:val="00705EB5"/>
+    <w:rPr>
+      <w:color w:val="323232"/>
+      <w:sz w:val="20"/>
+      <w:szCs w:val="20"/>
+      <w:lang w:val="en-GB"/>
+    </w:rPr>
+  </w:style>
+  <w:style w:type="character" w:styleId="Verwijzingopmerking">
+    <w:name w:val="annotation reference"/>
+    <w:basedOn w:val="Standaardalinea-lettertype"/>
+    <w:uiPriority w:val="99"/>
+    <w:semiHidden/>
+    <w:unhideWhenUsed/>
+    <w:rsid w:val="00705EB5"/>
+    <w:rPr>
+      <w:sz w:val="16"/>
+      <w:szCs w:val="16"/>
     </w:rPr>
   </w:style>
 </w:styles>
@@ -8778,11 +9644,14 @@
     <w:rsid w:val="003C1EAC"/>
     <w:rsid w:val="00542090"/>
     <w:rsid w:val="00604C99"/>
+    <w:rsid w:val="006663B6"/>
     <w:rsid w:val="00750449"/>
     <w:rsid w:val="009509B1"/>
     <w:rsid w:val="0096184E"/>
     <w:rsid w:val="00A12129"/>
+    <w:rsid w:val="00BC6223"/>
     <w:rsid w:val="00C639BB"/>
+    <w:rsid w:val="00C952EC"/>
     <w:rsid w:val="00D7499D"/>
     <w:rsid w:val="00E82195"/>
   </w:rsids>

</xml_diff>

<commit_message>
Thesis update - Added proper profiles - added first results to thesis - small memory analysis
</commit_message>
<xml_diff>
--- a/Thesis_final.docx
+++ b/Thesis_final.docx
@@ -6,14 +6,14 @@
       <w:pPr>
         <w:pStyle w:val="Jaartallen"/>
         <w:rPr>
-          <w:rStyle w:val="Strong"/>
+          <w:rStyle w:val="Zwaar"/>
           <w:sz w:val="24"/>
           <w:szCs w:val="24"/>
         </w:rPr>
       </w:pPr>
       <w:r>
         <w:rPr>
-          <w:rStyle w:val="Strong"/>
+          <w:rStyle w:val="Zwaar"/>
           <w:sz w:val="24"/>
           <w:szCs w:val="24"/>
         </w:rPr>
@@ -81,7 +81,7 @@
     </w:p>
     <w:p>
       <w:pPr>
-        <w:pStyle w:val="NoSpacing"/>
+        <w:pStyle w:val="Geenafstand"/>
         <w:rPr>
           <w:lang w:val="en-GB"/>
         </w:rPr>
@@ -377,16 +377,8 @@
         <w:rPr>
           <w:lang w:val="en-GB"/>
         </w:rPr>
-        <w:t xml:space="preserve">Peter </w:t>
-      </w:r>
-      <w:proofErr w:type="spellStart"/>
-      <w:r>
-        <w:rPr>
-          <w:lang w:val="en-GB"/>
-        </w:rPr>
-        <w:t>Hellinckx</w:t>
-      </w:r>
-      <w:proofErr w:type="spellEnd"/>
+        <w:t>Peter Hellinckx</w:t>
+      </w:r>
     </w:p>
     <w:p>
       <w:pPr>
@@ -435,7 +427,7 @@
       <w:sdtContent>
         <w:p>
           <w:pPr>
-            <w:pStyle w:val="TOCHeading"/>
+            <w:pStyle w:val="Kopvaninhoudsopgave"/>
           </w:pPr>
           <w:r>
             <w:rPr>
@@ -446,7 +438,7 @@
         </w:p>
         <w:p>
           <w:pPr>
-            <w:pStyle w:val="TOC1"/>
+            <w:pStyle w:val="Inhopg1"/>
             <w:tabs>
               <w:tab w:val="right" w:leader="dot" w:pos="9060"/>
             </w:tabs>
@@ -550,7 +542,7 @@
         </w:p>
         <w:p>
           <w:pPr>
-            <w:pStyle w:val="TOC1"/>
+            <w:pStyle w:val="Inhopg1"/>
             <w:tabs>
               <w:tab w:val="right" w:leader="dot" w:pos="9060"/>
             </w:tabs>
@@ -645,7 +637,7 @@
         </w:p>
         <w:p>
           <w:pPr>
-            <w:pStyle w:val="TOC1"/>
+            <w:pStyle w:val="Inhopg1"/>
             <w:tabs>
               <w:tab w:val="right" w:leader="dot" w:pos="9060"/>
             </w:tabs>
@@ -740,7 +732,7 @@
         </w:p>
         <w:p>
           <w:pPr>
-            <w:pStyle w:val="TOC2"/>
+            <w:pStyle w:val="Inhopg2"/>
             <w:tabs>
               <w:tab w:val="left" w:pos="1418"/>
             </w:tabs>
@@ -835,7 +827,7 @@
         </w:p>
         <w:p>
           <w:pPr>
-            <w:pStyle w:val="TOC2"/>
+            <w:pStyle w:val="Inhopg2"/>
             <w:tabs>
               <w:tab w:val="left" w:pos="1418"/>
             </w:tabs>
@@ -930,7 +922,7 @@
         </w:p>
         <w:p>
           <w:pPr>
-            <w:pStyle w:val="TOC2"/>
+            <w:pStyle w:val="Inhopg2"/>
             <w:tabs>
               <w:tab w:val="left" w:pos="1418"/>
             </w:tabs>
@@ -1032,7 +1024,7 @@
         </w:p>
         <w:p>
           <w:pPr>
-            <w:pStyle w:val="TOC1"/>
+            <w:pStyle w:val="Inhopg1"/>
             <w:tabs>
               <w:tab w:val="right" w:leader="dot" w:pos="9060"/>
             </w:tabs>
@@ -1127,7 +1119,7 @@
         </w:p>
         <w:p>
           <w:pPr>
-            <w:pStyle w:val="TOC2"/>
+            <w:pStyle w:val="Inhopg2"/>
             <w:tabs>
               <w:tab w:val="left" w:pos="1418"/>
             </w:tabs>
@@ -1222,7 +1214,7 @@
         </w:p>
         <w:p>
           <w:pPr>
-            <w:pStyle w:val="TOC2"/>
+            <w:pStyle w:val="Inhopg2"/>
             <w:tabs>
               <w:tab w:val="left" w:pos="1418"/>
             </w:tabs>
@@ -1317,7 +1309,7 @@
         </w:p>
         <w:p>
           <w:pPr>
-            <w:pStyle w:val="TOC3"/>
+            <w:pStyle w:val="Inhopg3"/>
             <w:rPr>
               <w:rFonts w:eastAsiaTheme="minorEastAsia"/>
               <w:color w:val="auto"/>
@@ -1398,7 +1390,7 @@
         </w:p>
         <w:p>
           <w:pPr>
-            <w:pStyle w:val="TOC3"/>
+            <w:pStyle w:val="Inhopg3"/>
             <w:rPr>
               <w:rFonts w:eastAsiaTheme="minorEastAsia"/>
               <w:color w:val="auto"/>
@@ -1479,7 +1471,7 @@
         </w:p>
         <w:p>
           <w:pPr>
-            <w:pStyle w:val="TOC1"/>
+            <w:pStyle w:val="Inhopg1"/>
             <w:tabs>
               <w:tab w:val="right" w:leader="dot" w:pos="9060"/>
             </w:tabs>
@@ -1574,7 +1566,7 @@
         </w:p>
         <w:p>
           <w:pPr>
-            <w:pStyle w:val="TOC2"/>
+            <w:pStyle w:val="Inhopg2"/>
             <w:tabs>
               <w:tab w:val="left" w:pos="1418"/>
             </w:tabs>
@@ -1669,7 +1661,7 @@
         </w:p>
         <w:p>
           <w:pPr>
-            <w:pStyle w:val="TOC2"/>
+            <w:pStyle w:val="Inhopg2"/>
             <w:tabs>
               <w:tab w:val="left" w:pos="1418"/>
             </w:tabs>
@@ -1764,7 +1756,7 @@
         </w:p>
         <w:p>
           <w:pPr>
-            <w:pStyle w:val="TOC1"/>
+            <w:pStyle w:val="Inhopg1"/>
             <w:tabs>
               <w:tab w:val="right" w:leader="dot" w:pos="9060"/>
             </w:tabs>
@@ -1859,7 +1851,7 @@
         </w:p>
         <w:p>
           <w:pPr>
-            <w:pStyle w:val="TOC1"/>
+            <w:pStyle w:val="Inhopg1"/>
             <w:tabs>
               <w:tab w:val="right" w:leader="dot" w:pos="9060"/>
             </w:tabs>
@@ -1954,7 +1946,7 @@
         </w:p>
         <w:p>
           <w:pPr>
-            <w:pStyle w:val="TOC1"/>
+            <w:pStyle w:val="Inhopg1"/>
             <w:tabs>
               <w:tab w:val="right" w:leader="dot" w:pos="9060"/>
             </w:tabs>
@@ -2077,7 +2069,7 @@
     </w:p>
     <w:p>
       <w:pPr>
-        <w:pStyle w:val="Heading1"/>
+        <w:pStyle w:val="Kop1"/>
         <w:rPr>
           <w:lang w:val="en-GB"/>
         </w:rPr>
@@ -2112,7 +2104,7 @@
     </w:p>
     <w:p>
       <w:pPr>
-        <w:pStyle w:val="Heading1"/>
+        <w:pStyle w:val="Kop1"/>
         <w:rPr>
           <w:lang w:val="en-GB"/>
         </w:rPr>
@@ -2199,7 +2191,7 @@
     </w:p>
     <w:p>
       <w:pPr>
-        <w:pStyle w:val="ListParagraph"/>
+        <w:pStyle w:val="Lijstalinea"/>
         <w:numPr>
           <w:ilvl w:val="0"/>
           <w:numId w:val="12"/>
@@ -2212,7 +2204,7 @@
     </w:p>
     <w:p>
       <w:pPr>
-        <w:pStyle w:val="ListParagraph"/>
+        <w:pStyle w:val="Lijstalinea"/>
         <w:numPr>
           <w:ilvl w:val="0"/>
           <w:numId w:val="12"/>
@@ -2225,7 +2217,7 @@
     </w:p>
     <w:p>
       <w:pPr>
-        <w:pStyle w:val="ListParagraph"/>
+        <w:pStyle w:val="Lijstalinea"/>
         <w:numPr>
           <w:ilvl w:val="0"/>
           <w:numId w:val="12"/>
@@ -2319,36 +2311,17 @@
         <w:t>background</w:t>
       </w:r>
       <w:r>
-        <w:t xml:space="preserve"> to this research project. It will discuss the working mechanism of the electricity market, how the ASSUME framework models th</w:t>
-      </w:r>
-      <w:r>
-        <w:t>at</w:t>
-      </w:r>
-      <w:r>
-        <w:t xml:space="preserve"> market and</w:t>
-      </w:r>
-      <w:r>
-        <w:t xml:space="preserve"> </w:t>
-      </w:r>
-      <w:r>
-        <w:rPr>
-          <w:b/>
-          <w:bCs/>
-        </w:rPr>
-        <w:t xml:space="preserve">what will I discuss here? Big </w:t>
-      </w:r>
-      <w:proofErr w:type="gramStart"/>
-      <w:r>
-        <w:rPr>
-          <w:b/>
-          <w:bCs/>
-        </w:rPr>
-        <w:t>O?</w:t>
-      </w:r>
-      <w:r>
-        <w:t>.</w:t>
-      </w:r>
-      <w:proofErr w:type="gramEnd"/>
+        <w:t xml:space="preserve"> to this research project. It will discuss the working mechanism of the electricity market</w:t>
+      </w:r>
+      <w:r>
+        <w:t xml:space="preserve"> and</w:t>
+      </w:r>
+      <w:r>
+        <w:t xml:space="preserve"> how the ASSUME framework </w:t>
+      </w:r>
+      <w:r>
+        <w:t>works both internally and externally to model the market. The Big O notation, its mathematical foundation and how it can be used to theoretically profile a function will also be discussed in the last paragraph of the section.</w:t>
+      </w:r>
       <w:r>
         <w:t xml:space="preserve"> The section that follows discusses the</w:t>
       </w:r>
@@ -2395,7 +2368,7 @@
     <w:p/>
     <w:p>
       <w:pPr>
-        <w:pStyle w:val="Heading1"/>
+        <w:pStyle w:val="Kop1"/>
         <w:rPr>
           <w:lang w:val="en-GB"/>
         </w:rPr>
@@ -2411,7 +2384,7 @@
     </w:p>
     <w:p>
       <w:pPr>
-        <w:pStyle w:val="Heading2"/>
+        <w:pStyle w:val="Kop2"/>
       </w:pPr>
       <w:bookmarkStart w:id="4" w:name="_Toc198134912"/>
       <w:r>
@@ -2513,7 +2486,7 @@
     </w:p>
     <w:p>
       <w:pPr>
-        <w:pStyle w:val="Heading2"/>
+        <w:pStyle w:val="Kop2"/>
       </w:pPr>
       <w:bookmarkStart w:id="5" w:name="_Toc198134913"/>
       <w:r>
@@ -2558,93 +2531,13 @@
         <w:t xml:space="preserve">: </w:t>
       </w:r>
       <w:r>
-        <w:t xml:space="preserve"> id, </w:t>
-      </w:r>
-      <w:proofErr w:type="spellStart"/>
-      <w:r>
-        <w:t>unit_type</w:t>
-      </w:r>
-      <w:proofErr w:type="spellEnd"/>
-      <w:r>
-        <w:t xml:space="preserve">, </w:t>
-      </w:r>
-      <w:proofErr w:type="spellStart"/>
-      <w:r>
-        <w:t>unit_operator_id</w:t>
-      </w:r>
-      <w:proofErr w:type="spellEnd"/>
-      <w:r>
-        <w:t xml:space="preserve">, </w:t>
-      </w:r>
-      <w:proofErr w:type="spellStart"/>
-      <w:r>
-        <w:t>unit_params</w:t>
-      </w:r>
-      <w:proofErr w:type="spellEnd"/>
-      <w:r>
-        <w:t xml:space="preserve"> and forecaster. The id is used to avoid </w:t>
+        <w:t xml:space="preserve"> id, unit_type, unit_operator_id, unit_params and forecaster. The id is used to avoid </w:t>
       </w:r>
       <w:r>
         <w:t>duplicates,</w:t>
       </w:r>
       <w:r>
-        <w:t xml:space="preserve"> and the </w:t>
-      </w:r>
-      <w:proofErr w:type="spellStart"/>
-      <w:r>
-        <w:t>unit_type</w:t>
-      </w:r>
-      <w:proofErr w:type="spellEnd"/>
-      <w:r>
-        <w:t xml:space="preserve"> is used to differentiate whether it is a producer, ‘</w:t>
-      </w:r>
-      <w:proofErr w:type="spellStart"/>
-      <w:r>
-        <w:t>power_plant</w:t>
-      </w:r>
-      <w:proofErr w:type="spellEnd"/>
-      <w:r>
-        <w:t xml:space="preserve">’, or a consumer, ‘demand’. There are seven </w:t>
-      </w:r>
-      <w:proofErr w:type="spellStart"/>
-      <w:r>
-        <w:t>unit_types</w:t>
-      </w:r>
-      <w:proofErr w:type="spellEnd"/>
-      <w:r>
-        <w:t xml:space="preserve"> defined, and the simulation will throw an error if you choose one that is not defined. The </w:t>
-      </w:r>
-      <w:proofErr w:type="spellStart"/>
-      <w:r>
-        <w:t>unit_operator_id</w:t>
-      </w:r>
-      <w:proofErr w:type="spellEnd"/>
-      <w:r>
-        <w:t xml:space="preserve"> acts as a </w:t>
-      </w:r>
-      <w:proofErr w:type="spellStart"/>
-      <w:r>
-        <w:t>RoleAgent</w:t>
-      </w:r>
-      <w:proofErr w:type="spellEnd"/>
-      <w:r>
-        <w:t xml:space="preserve"> from the mango framework where the units defined under this operator act as roles. Without going into much detail, the operator (</w:t>
-      </w:r>
-      <w:proofErr w:type="spellStart"/>
-      <w:r>
-        <w:t>RoleAgent</w:t>
-      </w:r>
-      <w:proofErr w:type="spellEnd"/>
-      <w:r>
-        <w:t xml:space="preserve">) is activated and in turns activates all the units (roles). The </w:t>
-      </w:r>
-      <w:proofErr w:type="spellStart"/>
-      <w:r>
-        <w:t>unit_params</w:t>
-      </w:r>
-      <w:proofErr w:type="spellEnd"/>
-      <w:r>
-        <w:t xml:space="preserve"> defines the market that the units belong to, the bidding strategy, the minimum or maximum power and the price at which they bid of offer.</w:t>
+        <w:t xml:space="preserve"> and the unit_type is used to differentiate whether it is a producer, ‘power_plant’, or a consumer, ‘demand’. There are seven unit_types defined, and the simulation will throw an error if you choose one that is not defined. The unit_operator_id acts as a RoleAgent from the mango framework where the units defined under this operator act as roles. Without going into much detail, the operator (RoleAgent) is activated and in turns activates all the units (roles). The unit_params defines the market that the units belong to, the bidding strategy, the minimum or maximum power and the price at which they bid of offer.</w:t>
       </w:r>
       <w:r>
         <w:t xml:space="preserve"> </w:t>
@@ -2655,6 +2548,13 @@
           <w:bCs/>
         </w:rPr>
         <w:t>Change to a proper figure</w:t>
+      </w:r>
+      <w:r>
+        <w:rPr>
+          <w:b/>
+          <w:bCs/>
+        </w:rPr>
+        <w:t xml:space="preserve"> and explain architecture</w:t>
       </w:r>
     </w:p>
     <w:p>
@@ -2723,7 +2623,7 @@
     </w:p>
     <w:p>
       <w:pPr>
-        <w:pStyle w:val="Heading2"/>
+        <w:pStyle w:val="Kop2"/>
       </w:pPr>
       <w:bookmarkStart w:id="6" w:name="_Toc198134914"/>
       <w:r>
@@ -2855,21 +2755,12 @@
           <w:i/>
           <w:iCs/>
         </w:rPr>
-        <w:t xml:space="preserve">: Big-O complexity chart, source: </w:t>
-      </w:r>
-      <w:proofErr w:type="spellStart"/>
-      <w:r>
-        <w:rPr>
-          <w:i/>
-          <w:iCs/>
-        </w:rPr>
-        <w:t>freecodecamp</w:t>
-      </w:r>
-      <w:proofErr w:type="spellEnd"/>
-    </w:p>
-    <w:p>
-      <w:pPr>
-        <w:pStyle w:val="Heading1"/>
+        <w:t>: Big-O complexity chart, source: freecodecamp</w:t>
+      </w:r>
+    </w:p>
+    <w:p>
+      <w:pPr>
+        <w:pStyle w:val="Kop1"/>
         <w:rPr>
           <w:lang w:val="en-GB"/>
         </w:rPr>
@@ -2894,7 +2785,7 @@
     </w:p>
     <w:p>
       <w:pPr>
-        <w:pStyle w:val="ListParagraph"/>
+        <w:pStyle w:val="Lijstalinea"/>
         <w:numPr>
           <w:ilvl w:val="0"/>
           <w:numId w:val="13"/>
@@ -2906,7 +2797,7 @@
     </w:p>
     <w:p>
       <w:pPr>
-        <w:pStyle w:val="ListParagraph"/>
+        <w:pStyle w:val="Lijstalinea"/>
         <w:numPr>
           <w:ilvl w:val="0"/>
           <w:numId w:val="13"/>
@@ -2918,7 +2809,7 @@
     </w:p>
     <w:p>
       <w:pPr>
-        <w:pStyle w:val="ListParagraph"/>
+        <w:pStyle w:val="Lijstalinea"/>
         <w:numPr>
           <w:ilvl w:val="0"/>
           <w:numId w:val="13"/>
@@ -2935,7 +2826,7 @@
     </w:p>
     <w:p>
       <w:pPr>
-        <w:pStyle w:val="Heading2"/>
+        <w:pStyle w:val="Kop2"/>
       </w:pPr>
       <w:bookmarkStart w:id="8" w:name="_Toc198134916"/>
       <w:r>
@@ -3425,31 +3316,7 @@
         <w:jc w:val="both"/>
       </w:pPr>
       <w:r>
-        <w:t xml:space="preserve">To simulate ten thousand agents, we use the meter data gathered from the </w:t>
-      </w:r>
-      <w:proofErr w:type="spellStart"/>
-      <w:r>
-        <w:t>Fluvius</w:t>
-      </w:r>
-      <w:proofErr w:type="spellEnd"/>
-      <w:r>
-        <w:t xml:space="preserve"> database [2].  </w:t>
-      </w:r>
-      <w:proofErr w:type="spellStart"/>
-      <w:r>
-        <w:t>Fluvius</w:t>
-      </w:r>
-      <w:proofErr w:type="spellEnd"/>
-      <w:r>
-        <w:t xml:space="preserve"> is the distribution service operator (DSO) of Flanders. The database consists of </w:t>
-      </w:r>
-      <w:proofErr w:type="gramStart"/>
-      <w:r>
-        <w:t>1300 meter</w:t>
-      </w:r>
-      <w:proofErr w:type="gramEnd"/>
-      <w:r>
-        <w:t xml:space="preserve"> profiles with </w:t>
+        <w:t xml:space="preserve">To simulate ten thousand agents, we use the meter data gathered from the Fluvius database [2].  Fluvius is the distribution service operator (DSO) of Flanders. The database consists of 1300 meter profiles with </w:t>
       </w:r>
       <w:r>
         <w:t xml:space="preserve">two </w:t>
@@ -3491,135 +3358,113 @@
         </w:rPr>
         <w:t xml:space="preserve">I don’t understand the abstraction </w:t>
       </w:r>
-      <w:proofErr w:type="gramStart"/>
       <w:r>
         <w:rPr>
           <w:b/>
           <w:bCs/>
         </w:rPr>
         <w:lastRenderedPageBreak/>
-        <w:t>comment?</w:t>
-      </w:r>
-      <w:proofErr w:type="gramEnd"/>
-      <w:r>
-        <w:rPr>
-          <w:b/>
-          <w:bCs/>
-        </w:rPr>
+        <w:t xml:space="preserve">comment? </w:t>
+      </w:r>
+      <w:r>
+        <w:t>This scenario does not approximate the Belgian market, because the electricity consumption is much higher. To take the rest of the market into account, an Agent0 is created with</w:t>
+      </w:r>
+      <w:r>
+        <w:t xml:space="preserve"> its</w:t>
+      </w:r>
+      <w:r>
+        <w:t xml:space="preserve"> demand </w:t>
+      </w:r>
+      <w:r>
+        <w:t>as the measured total load on the Belgian grid,</w:t>
+      </w:r>
+      <w:r>
+        <w:t xml:space="preserve"> gathered from the Elia database</w:t>
+      </w:r>
+      <w:r>
+        <w:t xml:space="preserve"> [3]</w:t>
+      </w:r>
+      <w:r>
+        <w:t xml:space="preserve">. </w:t>
+      </w:r>
+    </w:p>
+    <w:p>
+      <w:pPr>
+        <w:jc w:val="both"/>
+      </w:pPr>
+      <w:r>
+        <w:t>The ASSUME framework provides the possibility of using csv files to defines units</w:t>
+      </w:r>
+      <w:r>
+        <w:t>, t</w:t>
+      </w:r>
+      <w:r>
+        <w:t>he market is defined using a yaml file. We store all th</w:t>
+      </w:r>
+      <w:r>
+        <w:t>ese</w:t>
+      </w:r>
+      <w:r>
+        <w:t xml:space="preserve"> files in a certain folder and give the path name </w:t>
+      </w:r>
+      <w:r>
+        <w:t xml:space="preserve">and the world entity as parameters into the </w:t>
+      </w:r>
+      <w:r>
+        <w:t>simulation function of the framework. The outpu</w:t>
+      </w:r>
+      <w:r>
+        <w:t>t</w:t>
+      </w:r>
+      <w:r>
+        <w:t xml:space="preserve"> is saved in an SQLite database at the path defines by the user, given as a parameter when initializing the World entity.</w:t>
+      </w:r>
+      <w:r>
         <w:t xml:space="preserve"> </w:t>
       </w:r>
       <w:r>
-        <w:t>This scenario does not approximate the Belgian market, because the electricity consumption is much higher. To take the rest of the market into account, an Agent0 is created with</w:t>
-      </w:r>
-      <w:r>
-        <w:t xml:space="preserve"> its</w:t>
-      </w:r>
-      <w:r>
-        <w:t xml:space="preserve"> demand </w:t>
-      </w:r>
-      <w:r>
-        <w:t>as the measured total load on the Belgian grid,</w:t>
-      </w:r>
-      <w:r>
-        <w:t xml:space="preserve"> gathered from the Elia database</w:t>
-      </w:r>
-      <w:r>
-        <w:t xml:space="preserve"> [3]</w:t>
-      </w:r>
-      <w:r>
-        <w:t xml:space="preserve">. </w:t>
-      </w:r>
-    </w:p>
-    <w:p>
-      <w:pPr>
-        <w:jc w:val="both"/>
-      </w:pPr>
-      <w:r>
-        <w:t>The ASSUME framework provides the possibility of using csv files to defines units</w:t>
-      </w:r>
-      <w:r>
-        <w:t>, t</w:t>
-      </w:r>
-      <w:r>
-        <w:t xml:space="preserve">he market is defined using a </w:t>
-      </w:r>
-      <w:proofErr w:type="spellStart"/>
-      <w:r>
-        <w:t>yaml</w:t>
-      </w:r>
-      <w:proofErr w:type="spellEnd"/>
-      <w:r>
-        <w:t xml:space="preserve"> file. We store all th</w:t>
-      </w:r>
-      <w:r>
-        <w:t>ese</w:t>
-      </w:r>
-      <w:r>
-        <w:t xml:space="preserve"> files in a certain folder and give the path name </w:t>
-      </w:r>
-      <w:r>
-        <w:t xml:space="preserve">and the world entity as parameters into the </w:t>
-      </w:r>
-      <w:r>
-        <w:t>simulation function of the framework. The outpu</w:t>
-      </w:r>
-      <w:r>
-        <w:t>t</w:t>
-      </w:r>
-      <w:r>
-        <w:t xml:space="preserve"> is saved in an SQLite database at the path defines by the user, given as a parameter when initializing the World entity.</w:t>
+        <w:t xml:space="preserve">The units are defined above. The market is defined for the </w:t>
+      </w:r>
+      <w:r>
+        <w:t xml:space="preserve">year 2022 because this is the most recent year </w:t>
+      </w:r>
+      <w:r>
+        <w:t>for</w:t>
+      </w:r>
+      <w:r>
+        <w:t xml:space="preserve"> which the Fluvius</w:t>
+      </w:r>
+      <w:r>
+        <w:t xml:space="preserve"> meter</w:t>
+      </w:r>
+      <w:r>
+        <w:t xml:space="preserve"> data is available. The market is a Day-Ahead market. </w:t>
+      </w:r>
+      <w:r>
+        <w:t>The results of the performance analysis and the optimization was done using 10 agents, 9 residential and the agent0. The reasoning is that the simulation runtime takes a lot of time for more agents and that there would be time lost just waiting on the simulation to end.</w:t>
+      </w:r>
+    </w:p>
+    <w:p>
+      <w:pPr>
+        <w:pStyle w:val="Kop2"/>
+      </w:pPr>
+      <w:bookmarkStart w:id="9" w:name="_Toc198134917"/>
+      <w:r>
+        <w:t>Profiling</w:t>
+      </w:r>
+      <w:bookmarkEnd w:id="9"/>
+    </w:p>
+    <w:p>
+      <w:r>
+        <w:t xml:space="preserve">It needs to be made clear that the research is rather focused on the time profiling rather than the memory profiling since it is a bigger performance issue as will be shown in the results section. </w:t>
+      </w:r>
+      <w:r>
+        <w:t>A</w:t>
       </w:r>
       <w:r>
         <w:t xml:space="preserve"> </w:t>
       </w:r>
       <w:r>
-        <w:t xml:space="preserve">The units are defined above. The market is defined for the </w:t>
-      </w:r>
-      <w:r>
-        <w:t xml:space="preserve">year 2022 because this is the most recent year </w:t>
-      </w:r>
-      <w:r>
-        <w:t>for</w:t>
-      </w:r>
-      <w:r>
-        <w:t xml:space="preserve"> which the </w:t>
-      </w:r>
-      <w:proofErr w:type="spellStart"/>
-      <w:r>
-        <w:t>Fluvius</w:t>
-      </w:r>
-      <w:proofErr w:type="spellEnd"/>
-      <w:r>
-        <w:t xml:space="preserve"> meter</w:t>
-      </w:r>
-      <w:r>
-        <w:t xml:space="preserve"> data is available. The market is a Day-Ahead market. </w:t>
-      </w:r>
-      <w:r>
-        <w:t>The results of the performance analysis and the optimization was done using 10 agents, 9 residential and the agent0. The reasoning is that the simulation runtime takes a lot of time for more agents and that there would be time lost just waiting on the simulation to end.</w:t>
-      </w:r>
-    </w:p>
-    <w:p>
-      <w:pPr>
-        <w:pStyle w:val="Heading2"/>
-      </w:pPr>
-      <w:bookmarkStart w:id="9" w:name="_Toc198134917"/>
-      <w:r>
-        <w:t>Profiling</w:t>
-      </w:r>
-      <w:bookmarkEnd w:id="9"/>
-    </w:p>
-    <w:p>
-      <w:r>
-        <w:t xml:space="preserve">It needs to be made clear that the research is rather focused on the time profiling rather than the memory profiling since it is a bigger performance issue as will be shown in the results section. </w:t>
-      </w:r>
-      <w:r>
-        <w:t>A</w:t>
-      </w:r>
-      <w:r>
-        <w:t xml:space="preserve"> </w:t>
-      </w:r>
-      <w:r>
         <w:t>modern pc with RAM of at least 8 GB is sufficient to simulate ten thousand agents using the ASSUME framework</w:t>
       </w:r>
       <w:r>
@@ -3636,58 +3481,35 @@
     </w:p>
     <w:p>
       <w:pPr>
-        <w:pStyle w:val="ListParagraph"/>
+        <w:pStyle w:val="Lijstalinea"/>
         <w:numPr>
           <w:ilvl w:val="0"/>
           <w:numId w:val="12"/>
         </w:numPr>
       </w:pPr>
-      <w:proofErr w:type="spellStart"/>
-      <w:r>
-        <w:t>cProfile</w:t>
-      </w:r>
-      <w:proofErr w:type="spellEnd"/>
-      <w:r>
-        <w:t xml:space="preserve"> </w:t>
-      </w:r>
-      <w:r>
-        <w:t xml:space="preserve">&amp; </w:t>
-      </w:r>
-      <w:proofErr w:type="spellStart"/>
-      <w:r>
-        <w:t>yappi</w:t>
-      </w:r>
-      <w:proofErr w:type="spellEnd"/>
-      <w:r>
-        <w:t xml:space="preserve"> (time)</w:t>
-      </w:r>
-    </w:p>
-    <w:p>
-      <w:pPr>
-        <w:pStyle w:val="ListParagraph"/>
+      <w:r>
+        <w:t xml:space="preserve">cProfile </w:t>
+      </w:r>
+      <w:r>
+        <w:t>&amp; yappi (time)</w:t>
+      </w:r>
+    </w:p>
+    <w:p>
+      <w:pPr>
+        <w:pStyle w:val="Lijstalinea"/>
         <w:numPr>
           <w:ilvl w:val="0"/>
           <w:numId w:val="12"/>
         </w:numPr>
       </w:pPr>
-      <w:proofErr w:type="spellStart"/>
       <w:r>
         <w:t>tracemalloc</w:t>
       </w:r>
-      <w:proofErr w:type="spellEnd"/>
       <w:r>
         <w:t xml:space="preserve"> </w:t>
       </w:r>
       <w:r>
-        <w:t xml:space="preserve">&amp; </w:t>
-      </w:r>
-      <w:proofErr w:type="spellStart"/>
-      <w:r>
-        <w:t>memory_profiler</w:t>
-      </w:r>
-      <w:proofErr w:type="spellEnd"/>
-      <w:r>
-        <w:t xml:space="preserve"> </w:t>
+        <w:t xml:space="preserve">&amp; memory_profiler </w:t>
       </w:r>
       <w:r>
         <w:t>(memory)</w:t>
@@ -3703,23 +3525,16 @@
     </w:p>
     <w:p>
       <w:pPr>
-        <w:pStyle w:val="Heading3"/>
+        <w:pStyle w:val="Kop3"/>
       </w:pPr>
       <w:bookmarkStart w:id="10" w:name="_Toc198134918"/>
-      <w:proofErr w:type="spellStart"/>
       <w:r>
         <w:t>cProfile</w:t>
       </w:r>
-      <w:proofErr w:type="spellEnd"/>
-      <w:r>
-        <w:t xml:space="preserve"> &amp; </w:t>
-      </w:r>
-      <w:proofErr w:type="spellStart"/>
-      <w:r>
-        <w:t>yappi</w:t>
+      <w:r>
+        <w:t xml:space="preserve"> &amp; yappi</w:t>
       </w:r>
       <w:bookmarkEnd w:id="10"/>
-      <w:proofErr w:type="spellEnd"/>
     </w:p>
     <w:p>
       <w:pPr>
@@ -3747,50 +3562,24 @@
         <w:t>profilers:</w:t>
       </w:r>
       <w:r>
-        <w:t xml:space="preserve"> </w:t>
-      </w:r>
-      <w:proofErr w:type="spellStart"/>
+        <w:t xml:space="preserve"> cProfile and Yappi (Yet Another Python profiler)</w:t>
+      </w:r>
+      <w:r>
+        <w:t>.</w:t>
+      </w:r>
+    </w:p>
+    <w:p>
+      <w:pPr>
+        <w:spacing w:after="0" w:line="240" w:lineRule="auto"/>
+      </w:pPr>
       <w:r>
         <w:t>cProfile</w:t>
       </w:r>
-      <w:proofErr w:type="spellEnd"/>
-      <w:r>
-        <w:t xml:space="preserve"> and </w:t>
-      </w:r>
-      <w:proofErr w:type="spellStart"/>
-      <w:r>
-        <w:t>Yappi</w:t>
-      </w:r>
-      <w:proofErr w:type="spellEnd"/>
-      <w:r>
-        <w:t xml:space="preserve"> (Yet Another Python profiler)</w:t>
-      </w:r>
-      <w:r>
-        <w:t>.</w:t>
-      </w:r>
-    </w:p>
-    <w:p>
-      <w:pPr>
-        <w:spacing w:after="0" w:line="240" w:lineRule="auto"/>
-      </w:pPr>
-      <w:proofErr w:type="spellStart"/>
-      <w:r>
-        <w:t>cProfile</w:t>
-      </w:r>
-      <w:proofErr w:type="spellEnd"/>
       <w:r>
         <w:t xml:space="preserve"> [4]</w:t>
       </w:r>
       <w:r>
-        <w:t xml:space="preserve"> is a built-in python module while </w:t>
-      </w:r>
-      <w:proofErr w:type="spellStart"/>
-      <w:r>
-        <w:t>yappi</w:t>
-      </w:r>
-      <w:proofErr w:type="spellEnd"/>
-      <w:r>
-        <w:t xml:space="preserve"> </w:t>
+        <w:t xml:space="preserve"> is a built-in python module while yappi </w:t>
       </w:r>
       <w:r>
         <w:t xml:space="preserve">[5] </w:t>
@@ -3802,65 +3591,20 @@
         <w:t>must</w:t>
       </w:r>
       <w:r>
-        <w:t xml:space="preserve"> be installed first. The main difference is that </w:t>
-      </w:r>
-      <w:proofErr w:type="spellStart"/>
-      <w:r>
-        <w:t>yappi</w:t>
-      </w:r>
-      <w:proofErr w:type="spellEnd"/>
-      <w:r>
-        <w:t xml:space="preserve"> support multithreaded, </w:t>
-      </w:r>
-      <w:proofErr w:type="spellStart"/>
-      <w:r>
-        <w:t>asyncio</w:t>
-      </w:r>
-      <w:proofErr w:type="spellEnd"/>
-      <w:r>
-        <w:t xml:space="preserve"> and </w:t>
-      </w:r>
-      <w:proofErr w:type="spellStart"/>
-      <w:r>
-        <w:t>gevent</w:t>
-      </w:r>
-      <w:proofErr w:type="spellEnd"/>
-      <w:r>
-        <w:t xml:space="preserve"> profiling. It can also track either WALL time </w:t>
+        <w:t xml:space="preserve"> be installed first. The main difference is that yappi support multithreaded, asyncio and gevent profiling. It can also track either WALL time </w:t>
       </w:r>
       <w:r>
         <w:t>or</w:t>
       </w:r>
       <w:r>
-        <w:t xml:space="preserve"> CPU time while </w:t>
-      </w:r>
-      <w:proofErr w:type="spellStart"/>
-      <w:r>
-        <w:t>cProfile</w:t>
-      </w:r>
-      <w:proofErr w:type="spellEnd"/>
-      <w:r>
-        <w:t xml:space="preserve"> only tracks CPU time. The ASSUME framework is built on top of the Mango framework which in turn </w:t>
+        <w:t xml:space="preserve"> CPU time while cProfile only tracks CPU time. The ASSUME framework is built on top of the Mango framework which in turn </w:t>
       </w:r>
       <w:r>
         <w:t xml:space="preserve">is </w:t>
       </w:r>
       <w:r>
-        <w:t xml:space="preserve">built on top of </w:t>
-      </w:r>
-      <w:proofErr w:type="spellStart"/>
-      <w:r>
-        <w:t>asyncio</w:t>
-      </w:r>
-      <w:proofErr w:type="spellEnd"/>
-      <w:r>
-        <w:t xml:space="preserve">. </w:t>
-      </w:r>
-      <w:proofErr w:type="spellStart"/>
-      <w:r>
-        <w:t>Asyncio</w:t>
-      </w:r>
-      <w:proofErr w:type="spellEnd"/>
+        <w:t>built on top of asyncio. Asyncio</w:t>
+      </w:r>
       <w:r>
         <w:t xml:space="preserve"> [6]</w:t>
       </w:r>
@@ -3881,247 +3625,187 @@
           <w:b/>
           <w:bCs/>
         </w:rPr>
-        <w:t xml:space="preserve">Explanation of </w:t>
-      </w:r>
-      <w:proofErr w:type="spellStart"/>
+        <w:t>Explanation of asyncio</w:t>
+      </w:r>
+      <w:r>
+        <w:t xml:space="preserve"> Using the </w:t>
+      </w:r>
+      <w:r>
+        <w:rPr>
+          <w:i/>
+          <w:iCs/>
+        </w:rPr>
+        <w:t>await/async</w:t>
+      </w:r>
+      <w:r>
+        <w:t xml:space="preserve"> method, a user can make a function wait that would otherwise be </w:t>
+      </w:r>
+      <w:r>
+        <w:t>blocking and</w:t>
+      </w:r>
+      <w:r>
+        <w:t xml:space="preserve"> allow other function to run during the waiting period.</w:t>
+      </w:r>
+      <w:r>
+        <w:t xml:space="preserve"> The main issue with coroutines is that, when a coroutine </w:t>
+      </w:r>
+      <w:r>
+        <w:rPr>
+          <w:i/>
+          <w:iCs/>
+        </w:rPr>
+        <w:t>yield</w:t>
+      </w:r>
+      <w:r>
+        <w:t xml:space="preserve">s, the profilers receive a </w:t>
+      </w:r>
+      <w:r>
+        <w:rPr>
+          <w:i/>
+          <w:iCs/>
+        </w:rPr>
+        <w:t xml:space="preserve">return </w:t>
+      </w:r>
+      <w:r>
+        <w:t>event just like we exit from the function. That means that the time spent in the coroutine does not get accumulated and the call count get incremented since it is a regular function exit. Th</w:t>
+      </w:r>
+      <w:r>
+        <w:t>is</w:t>
+      </w:r>
+      <w:r>
+        <w:t xml:space="preserve"> is a problem when measuring the wall time because the time in the coroutines do</w:t>
+      </w:r>
+      <w:r>
+        <w:t>es</w:t>
+      </w:r>
+      <w:r>
+        <w:t xml:space="preserve"> not get added. Yappi differentiates the </w:t>
+      </w:r>
+      <w:r>
+        <w:rPr>
+          <w:i/>
+          <w:iCs/>
+        </w:rPr>
+        <w:t xml:space="preserve">yield </w:t>
+      </w:r>
+      <w:r>
+        <w:t xml:space="preserve">from a real function exit and will accumulate the time correctly and correct the call count. </w:t>
+      </w:r>
+      <w:r>
+        <w:t>Hence</w:t>
+      </w:r>
+      <w:r>
+        <w:t xml:space="preserve">, we chose </w:t>
+      </w:r>
+      <w:r>
+        <w:t>Y</w:t>
+      </w:r>
+      <w:r>
+        <w:t>appi as ou</w:t>
+      </w:r>
+      <w:r>
+        <w:t>r</w:t>
+      </w:r>
+      <w:r>
+        <w:t xml:space="preserve"> time profiler. The module pstats</w:t>
+      </w:r>
+      <w:r>
+        <w:t xml:space="preserve"> [4]</w:t>
+      </w:r>
+      <w:r>
+        <w:t xml:space="preserve"> was used to format the profiling statistics into reports and snak</w:t>
+      </w:r>
+      <w:r>
+        <w:t>e</w:t>
+      </w:r>
+      <w:r>
+        <w:t>viz was used to visualize them.</w:t>
+      </w:r>
+    </w:p>
+    <w:p>
+      <w:pPr>
+        <w:spacing w:after="0" w:line="240" w:lineRule="auto"/>
+      </w:pPr>
+    </w:p>
+    <w:p>
+      <w:pPr>
+        <w:spacing w:after="0" w:line="240" w:lineRule="auto"/>
+      </w:pPr>
+    </w:p>
+    <w:p>
+      <w:pPr>
+        <w:spacing w:after="0" w:line="240" w:lineRule="auto"/>
+      </w:pPr>
+    </w:p>
+    <w:p>
+      <w:pPr>
+        <w:spacing w:after="0" w:line="240" w:lineRule="auto"/>
+      </w:pPr>
+    </w:p>
+    <w:p>
+      <w:pPr>
+        <w:spacing w:after="0" w:line="240" w:lineRule="auto"/>
+      </w:pPr>
+    </w:p>
+    <w:p>
+      <w:pPr>
+        <w:pStyle w:val="Kop3"/>
+      </w:pPr>
+      <w:bookmarkStart w:id="11" w:name="_Toc198134919"/>
+      <w:r>
+        <w:t>Tracemalloc</w:t>
+      </w:r>
+      <w:bookmarkEnd w:id="11"/>
+      <w:r>
+        <w:t xml:space="preserve"> &amp; memory_profiler</w:t>
+      </w:r>
+    </w:p>
+    <w:p>
+      <w:r>
+        <w:t xml:space="preserve">For the memory profiling, both profilers were used to get a better understanding of the </w:t>
+      </w:r>
+      <w:r>
+        <w:t xml:space="preserve">performance. </w:t>
+      </w:r>
+      <w:r>
+        <w:t xml:space="preserve">Memory_profiler </w:t>
+      </w:r>
+      <w:r>
+        <w:t xml:space="preserve">is a sampling profiler that uses the psutil library under the hood to inspect </w:t>
+      </w:r>
+      <w:r>
+        <w:t>memory</w:t>
+      </w:r>
+      <w:r>
+        <w:t xml:space="preserve"> usage of the current process. </w:t>
+      </w:r>
+      <w:r>
+        <w:t xml:space="preserve">Tracemalloc gives us a plethora of </w:t>
+      </w:r>
+      <w:r>
+        <w:t>option to see how memory is allocated.</w:t>
+      </w:r>
+      <w:r>
+        <w:t xml:space="preserve"> </w:t>
+      </w:r>
       <w:r>
         <w:rPr>
           <w:b/>
           <w:bCs/>
         </w:rPr>
-        <w:t>asyncio</w:t>
-      </w:r>
-      <w:proofErr w:type="spellEnd"/>
-      <w:r>
-        <w:t xml:space="preserve"> Using the </w:t>
-      </w:r>
-      <w:r>
-        <w:rPr>
-          <w:i/>
-          <w:iCs/>
-        </w:rPr>
-        <w:t>await/async</w:t>
-      </w:r>
-      <w:r>
-        <w:t xml:space="preserve"> method, a user can make a function wait that would otherwise be </w:t>
-      </w:r>
-      <w:r>
-        <w:t>blocking and</w:t>
-      </w:r>
-      <w:r>
-        <w:t xml:space="preserve"> allow other function to run during the waiting period.</w:t>
-      </w:r>
-      <w:r>
-        <w:t xml:space="preserve"> The main issue with coroutines is that, when a coroutine </w:t>
-      </w:r>
-      <w:r>
-        <w:rPr>
-          <w:i/>
-          <w:iCs/>
-        </w:rPr>
-        <w:t>yield</w:t>
-      </w:r>
-      <w:r>
-        <w:t xml:space="preserve">s, the profilers receive a </w:t>
-      </w:r>
-      <w:r>
-        <w:rPr>
-          <w:i/>
-          <w:iCs/>
-        </w:rPr>
-        <w:t xml:space="preserve">return </w:t>
-      </w:r>
-      <w:r>
-        <w:t>event just like we exit from the function. That means that the time spent in the coroutine does not get accumulated and the call count get incremented since it is a regular function exit. Th</w:t>
-      </w:r>
-      <w:r>
-        <w:t>is</w:t>
-      </w:r>
-      <w:r>
-        <w:t xml:space="preserve"> is a problem when measuring the wall time because the time in the coroutines do</w:t>
-      </w:r>
-      <w:r>
-        <w:t>es</w:t>
-      </w:r>
-      <w:r>
-        <w:t xml:space="preserve"> not get added. </w:t>
-      </w:r>
-      <w:proofErr w:type="spellStart"/>
-      <w:r>
-        <w:t>Yappi</w:t>
-      </w:r>
-      <w:proofErr w:type="spellEnd"/>
-      <w:r>
-        <w:t xml:space="preserve"> differentiates the </w:t>
-      </w:r>
-      <w:r>
-        <w:rPr>
-          <w:i/>
-          <w:iCs/>
-        </w:rPr>
-        <w:t xml:space="preserve">yield </w:t>
-      </w:r>
-      <w:r>
-        <w:t xml:space="preserve">from a real function exit and will accumulate the time correctly and correct the call count. </w:t>
-      </w:r>
-      <w:r>
-        <w:t>Hence</w:t>
-      </w:r>
-      <w:r>
-        <w:t xml:space="preserve">, we chose </w:t>
-      </w:r>
-      <w:proofErr w:type="spellStart"/>
-      <w:r>
-        <w:t>Y</w:t>
-      </w:r>
-      <w:r>
-        <w:t>appi</w:t>
-      </w:r>
-      <w:proofErr w:type="spellEnd"/>
-      <w:r>
-        <w:t xml:space="preserve"> as ou</w:t>
-      </w:r>
-      <w:r>
-        <w:t>r</w:t>
-      </w:r>
-      <w:r>
-        <w:t xml:space="preserve"> time profiler. The module </w:t>
-      </w:r>
-      <w:proofErr w:type="spellStart"/>
-      <w:r>
-        <w:t>pstats</w:t>
-      </w:r>
-      <w:proofErr w:type="spellEnd"/>
-      <w:r>
-        <w:t xml:space="preserve"> [4]</w:t>
-      </w:r>
-      <w:r>
-        <w:t xml:space="preserve"> was used to format the profiling statistics into reports and </w:t>
-      </w:r>
-      <w:proofErr w:type="spellStart"/>
-      <w:r>
-        <w:t>snak</w:t>
-      </w:r>
-      <w:r>
-        <w:t>e</w:t>
-      </w:r>
-      <w:r>
-        <w:t>viz</w:t>
-      </w:r>
-      <w:proofErr w:type="spellEnd"/>
-      <w:r>
-        <w:t xml:space="preserve"> was used to visualize them.</w:t>
-      </w:r>
-    </w:p>
-    <w:p>
-      <w:pPr>
-        <w:spacing w:after="0" w:line="240" w:lineRule="auto"/>
-      </w:pPr>
-    </w:p>
-    <w:p>
-      <w:pPr>
-        <w:spacing w:after="0" w:line="240" w:lineRule="auto"/>
-      </w:pPr>
-    </w:p>
-    <w:p>
-      <w:pPr>
-        <w:spacing w:after="0" w:line="240" w:lineRule="auto"/>
-      </w:pPr>
-    </w:p>
-    <w:p>
-      <w:pPr>
-        <w:spacing w:after="0" w:line="240" w:lineRule="auto"/>
-      </w:pPr>
-    </w:p>
-    <w:p>
-      <w:pPr>
-        <w:spacing w:after="0" w:line="240" w:lineRule="auto"/>
-      </w:pPr>
-    </w:p>
-    <w:p>
-      <w:pPr>
-        <w:pStyle w:val="Heading3"/>
-      </w:pPr>
-      <w:bookmarkStart w:id="11" w:name="_Toc198134919"/>
-      <w:proofErr w:type="spellStart"/>
-      <w:r>
-        <w:t>Tracemalloc</w:t>
-      </w:r>
-      <w:bookmarkEnd w:id="11"/>
-      <w:proofErr w:type="spellEnd"/>
-      <w:r>
-        <w:t xml:space="preserve"> &amp; </w:t>
-      </w:r>
-      <w:proofErr w:type="spellStart"/>
-      <w:r>
-        <w:t>memory_profiler</w:t>
-      </w:r>
-      <w:proofErr w:type="spellEnd"/>
-    </w:p>
-    <w:p>
-      <w:r>
-        <w:t xml:space="preserve">For the memory profiling, both profilers were used to get a better understanding of the </w:t>
-      </w:r>
-      <w:r>
-        <w:t xml:space="preserve">performance. </w:t>
-      </w:r>
-      <w:proofErr w:type="spellStart"/>
-      <w:r>
-        <w:t>Memory_profiler</w:t>
-      </w:r>
-      <w:proofErr w:type="spellEnd"/>
-      <w:r>
-        <w:t xml:space="preserve"> </w:t>
-      </w:r>
-      <w:r>
-        <w:t xml:space="preserve">is a sampling profiler that uses the </w:t>
-      </w:r>
-      <w:proofErr w:type="spellStart"/>
-      <w:r>
-        <w:t>psutil</w:t>
-      </w:r>
-      <w:proofErr w:type="spellEnd"/>
-      <w:r>
-        <w:t xml:space="preserve"> library under the hood to inspect </w:t>
-      </w:r>
-      <w:r>
-        <w:t>memory</w:t>
-      </w:r>
-      <w:r>
-        <w:t xml:space="preserve"> usage of the current process. </w:t>
-      </w:r>
-      <w:proofErr w:type="spellStart"/>
-      <w:r>
-        <w:t>Tracemalloc</w:t>
-      </w:r>
-      <w:proofErr w:type="spellEnd"/>
-      <w:r>
-        <w:t xml:space="preserve"> gives us a plethora of </w:t>
-      </w:r>
-      <w:r>
-        <w:t>option to see how memory is allocated.</w:t>
-      </w:r>
-      <w:r>
-        <w:t xml:space="preserve"> </w:t>
+        <w:t>Yet to continu</w:t>
       </w:r>
       <w:r>
         <w:rPr>
           <w:b/>
           <w:bCs/>
         </w:rPr>
-        <w:t>Yet to continu</w:t>
-      </w:r>
-      <w:r>
-        <w:rPr>
-          <w:b/>
-          <w:bCs/>
-        </w:rPr>
         <w:t>e -&gt; compare profilers</w:t>
       </w:r>
     </w:p>
     <w:p>
       <w:pPr>
-        <w:pStyle w:val="Heading1"/>
+        <w:pStyle w:val="Kop1"/>
         <w:rPr>
           <w:lang w:val="en-GB"/>
         </w:rPr>
@@ -4157,7 +3841,7 @@
     </w:p>
     <w:p>
       <w:pPr>
-        <w:pStyle w:val="Heading2"/>
+        <w:pStyle w:val="Kop2"/>
       </w:pPr>
       <w:bookmarkStart w:id="13" w:name="_Toc198134921"/>
       <w:r>
@@ -4459,7 +4143,7 @@
     </w:p>
     <w:p>
       <w:pPr>
-        <w:pStyle w:val="Heading2"/>
+        <w:pStyle w:val="Kop2"/>
         <w:rPr>
           <w:rFonts w:eastAsiaTheme="minorEastAsia"/>
         </w:rPr>
@@ -4483,24 +4167,11 @@
       <w:r>
         <w:t xml:space="preserve">What is common is both time and memory profilers is that they produce significant amount of overhead. The simulation runtime doubles when using </w:t>
       </w:r>
-      <w:proofErr w:type="spellStart"/>
       <w:r>
         <w:t>Y</w:t>
       </w:r>
       <w:r>
-        <w:t>appi</w:t>
-      </w:r>
-      <w:proofErr w:type="spellEnd"/>
-      <w:r>
-        <w:t xml:space="preserve"> and almost quadruples when using </w:t>
-      </w:r>
-      <w:proofErr w:type="spellStart"/>
-      <w:r>
-        <w:t>tracemalloc</w:t>
-      </w:r>
-      <w:proofErr w:type="spellEnd"/>
-      <w:r>
-        <w:t>.</w:t>
+        <w:t>appi and almost quadruples when using tracemalloc.</w:t>
       </w:r>
       <w:r>
         <w:t xml:space="preserve"> </w:t>
@@ -4511,32 +4182,358 @@
     </w:p>
     <w:p>
       <w:pPr>
-        <w:pStyle w:val="Heading3"/>
+        <w:pStyle w:val="Kop3"/>
       </w:pPr>
       <w:r>
         <w:t>Time</w:t>
       </w:r>
     </w:p>
-    <w:p/>
-    <w:p>
-      <w:pPr>
-        <w:pStyle w:val="Heading1"/>
+    <w:p>
+      <w:pPr>
+        <w:rPr>
+          <w:i/>
+          <w:iCs/>
+        </w:rPr>
+      </w:pPr>
+      <w:r>
+        <w:rPr>
+          <w:noProof/>
+        </w:rPr>
+        <w:drawing>
+          <wp:anchor distT="0" distB="0" distL="114300" distR="114300" simplePos="0" relativeHeight="251661312" behindDoc="0" locked="0" layoutInCell="1" allowOverlap="1" wp14:anchorId="1D282D92" wp14:editId="4E34F375">
+            <wp:simplePos x="0" y="0"/>
+            <wp:positionH relativeFrom="column">
+              <wp:posOffset>-3175</wp:posOffset>
+            </wp:positionH>
+            <wp:positionV relativeFrom="paragraph">
+              <wp:posOffset>2540</wp:posOffset>
+            </wp:positionV>
+            <wp:extent cx="5759450" cy="2773045"/>
+            <wp:effectExtent l="0" t="0" r="0" b="8255"/>
+            <wp:wrapSquare wrapText="bothSides"/>
+            <wp:docPr id="1507615552" name="Afbeelding 1"/>
+            <wp:cNvGraphicFramePr>
+              <a:graphicFrameLocks xmlns:a="http://schemas.openxmlformats.org/drawingml/2006/main" noChangeAspect="1"/>
+            </wp:cNvGraphicFramePr>
+            <a:graphic xmlns:a="http://schemas.openxmlformats.org/drawingml/2006/main">
+              <a:graphicData uri="http://schemas.openxmlformats.org/drawingml/2006/picture">
+                <pic:pic xmlns:pic="http://schemas.openxmlformats.org/drawingml/2006/picture">
+                  <pic:nvPicPr>
+                    <pic:cNvPr id="1507615552" name=""/>
+                    <pic:cNvPicPr/>
+                  </pic:nvPicPr>
+                  <pic:blipFill>
+                    <a:blip r:embed="rId11" cstate="print">
+                      <a:extLst>
+                        <a:ext uri="{28A0092B-C50C-407E-A947-70E740481C1C}">
+                          <a14:useLocalDpi xmlns:a14="http://schemas.microsoft.com/office/drawing/2010/main" val="0"/>
+                        </a:ext>
+                      </a:extLst>
+                    </a:blip>
+                    <a:stretch>
+                      <a:fillRect/>
+                    </a:stretch>
+                  </pic:blipFill>
+                  <pic:spPr>
+                    <a:xfrm>
+                      <a:off x="0" y="0"/>
+                      <a:ext cx="5759450" cy="2773045"/>
+                    </a:xfrm>
+                    <a:prstGeom prst="rect">
+                      <a:avLst/>
+                    </a:prstGeom>
+                  </pic:spPr>
+                </pic:pic>
+              </a:graphicData>
+            </a:graphic>
+          </wp:anchor>
+        </w:drawing>
+      </w:r>
+      <w:r>
+        <w:rPr>
+          <w:i/>
+          <w:iCs/>
+        </w:rPr>
+        <w:t>Figure 5: Snakeviz vizualisation of the time per function</w:t>
+      </w:r>
+    </w:p>
+    <w:p>
+      <w:pPr>
+        <w:rPr>
+          <w:b/>
+          <w:bCs/>
+        </w:rPr>
+      </w:pPr>
+      <w:r>
+        <w:t xml:space="preserve">The interesting part however is indicated by yellow box. </w:t>
+      </w:r>
+      <w:r>
+        <w:rPr>
+          <w:b/>
+          <w:bCs/>
+        </w:rPr>
+        <w:t>Yet to add yellow box and explain what exactly takes 3610 seconds</w:t>
+      </w:r>
+      <w:bookmarkStart w:id="15" w:name="_Toc198134923"/>
+    </w:p>
+    <w:p>
+      <w:pPr>
+        <w:rPr>
+          <w:i/>
+          <w:iCs/>
+        </w:rPr>
+      </w:pPr>
+      <w:r>
+        <w:rPr>
+          <w:noProof/>
+        </w:rPr>
+        <w:lastRenderedPageBreak/>
+        <w:drawing>
+          <wp:anchor distT="0" distB="0" distL="114300" distR="114300" simplePos="0" relativeHeight="251662336" behindDoc="0" locked="0" layoutInCell="1" allowOverlap="1" wp14:anchorId="5219FFAA" wp14:editId="5B4A85A2">
+            <wp:simplePos x="0" y="0"/>
+            <wp:positionH relativeFrom="column">
+              <wp:posOffset>-3175</wp:posOffset>
+            </wp:positionH>
+            <wp:positionV relativeFrom="paragraph">
+              <wp:posOffset>0</wp:posOffset>
+            </wp:positionV>
+            <wp:extent cx="5759450" cy="2835275"/>
+            <wp:effectExtent l="0" t="0" r="0" b="3175"/>
+            <wp:wrapSquare wrapText="bothSides"/>
+            <wp:docPr id="1466052017" name="Afbeelding 1"/>
+            <wp:cNvGraphicFramePr>
+              <a:graphicFrameLocks xmlns:a="http://schemas.openxmlformats.org/drawingml/2006/main" noChangeAspect="1"/>
+            </wp:cNvGraphicFramePr>
+            <a:graphic xmlns:a="http://schemas.openxmlformats.org/drawingml/2006/main">
+              <a:graphicData uri="http://schemas.openxmlformats.org/drawingml/2006/picture">
+                <pic:pic xmlns:pic="http://schemas.openxmlformats.org/drawingml/2006/picture">
+                  <pic:nvPicPr>
+                    <pic:cNvPr id="1466052017" name=""/>
+                    <pic:cNvPicPr/>
+                  </pic:nvPicPr>
+                  <pic:blipFill>
+                    <a:blip r:embed="rId12">
+                      <a:extLst>
+                        <a:ext uri="{28A0092B-C50C-407E-A947-70E740481C1C}">
+                          <a14:useLocalDpi xmlns:a14="http://schemas.microsoft.com/office/drawing/2010/main" val="0"/>
+                        </a:ext>
+                      </a:extLst>
+                    </a:blip>
+                    <a:stretch>
+                      <a:fillRect/>
+                    </a:stretch>
+                  </pic:blipFill>
+                  <pic:spPr>
+                    <a:xfrm>
+                      <a:off x="0" y="0"/>
+                      <a:ext cx="5759450" cy="2835275"/>
+                    </a:xfrm>
+                    <a:prstGeom prst="rect">
+                      <a:avLst/>
+                    </a:prstGeom>
+                  </pic:spPr>
+                </pic:pic>
+              </a:graphicData>
+            </a:graphic>
+          </wp:anchor>
+        </w:drawing>
+      </w:r>
+      <w:r>
+        <w:rPr>
+          <w:i/>
+          <w:iCs/>
+        </w:rPr>
+        <w:t>Figure 6: Detailed breakdown of the actual time profile</w:t>
+      </w:r>
+    </w:p>
+    <w:p>
+      <w:r>
+        <w:t xml:space="preserve">The business logic that is beyond the scope of the </w:t>
+      </w:r>
+      <w:r>
+        <w:t>framework</w:t>
+      </w:r>
+      <w:r>
+        <w:t xml:space="preserve"> is not optimizable. </w:t>
+      </w:r>
+    </w:p>
+    <w:p>
+      <w:pPr>
+        <w:rPr>
+          <w:i/>
+          <w:iCs/>
+        </w:rPr>
+      </w:pPr>
+      <w:r>
+        <w:rPr>
+          <w:noProof/>
+        </w:rPr>
+        <w:drawing>
+          <wp:anchor distT="0" distB="0" distL="114300" distR="114300" simplePos="0" relativeHeight="251663360" behindDoc="0" locked="0" layoutInCell="1" allowOverlap="1" wp14:anchorId="06EE66D7" wp14:editId="538DE007">
+            <wp:simplePos x="0" y="0"/>
+            <wp:positionH relativeFrom="column">
+              <wp:posOffset>-3175</wp:posOffset>
+            </wp:positionH>
+            <wp:positionV relativeFrom="paragraph">
+              <wp:posOffset>1270</wp:posOffset>
+            </wp:positionV>
+            <wp:extent cx="5759450" cy="2934335"/>
+            <wp:effectExtent l="0" t="0" r="0" b="0"/>
+            <wp:wrapSquare wrapText="bothSides"/>
+            <wp:docPr id="370839847" name="Afbeelding 1"/>
+            <wp:cNvGraphicFramePr>
+              <a:graphicFrameLocks xmlns:a="http://schemas.openxmlformats.org/drawingml/2006/main" noChangeAspect="1"/>
+            </wp:cNvGraphicFramePr>
+            <a:graphic xmlns:a="http://schemas.openxmlformats.org/drawingml/2006/main">
+              <a:graphicData uri="http://schemas.openxmlformats.org/drawingml/2006/picture">
+                <pic:pic xmlns:pic="http://schemas.openxmlformats.org/drawingml/2006/picture">
+                  <pic:nvPicPr>
+                    <pic:cNvPr id="370839847" name=""/>
+                    <pic:cNvPicPr/>
+                  </pic:nvPicPr>
+                  <pic:blipFill>
+                    <a:blip r:embed="rId13" cstate="print">
+                      <a:extLst>
+                        <a:ext uri="{28A0092B-C50C-407E-A947-70E740481C1C}">
+                          <a14:useLocalDpi xmlns:a14="http://schemas.microsoft.com/office/drawing/2010/main" val="0"/>
+                        </a:ext>
+                      </a:extLst>
+                    </a:blip>
+                    <a:stretch>
+                      <a:fillRect/>
+                    </a:stretch>
+                  </pic:blipFill>
+                  <pic:spPr>
+                    <a:xfrm>
+                      <a:off x="0" y="0"/>
+                      <a:ext cx="5759450" cy="2934335"/>
+                    </a:xfrm>
+                    <a:prstGeom prst="rect">
+                      <a:avLst/>
+                    </a:prstGeom>
+                  </pic:spPr>
+                </pic:pic>
+              </a:graphicData>
+            </a:graphic>
+          </wp:anchor>
+        </w:drawing>
+      </w:r>
+      <w:r>
+        <w:rPr>
+          <w:i/>
+          <w:iCs/>
+        </w:rPr>
+        <w:t xml:space="preserve">Figure 7: Top 20 functions </w:t>
+      </w:r>
+      <w:r>
+        <w:rPr>
+          <w:i/>
+          <w:iCs/>
+        </w:rPr>
+        <w:t>sorted by total time (not is subcalls)</w:t>
+      </w:r>
+    </w:p>
+    <w:p>
+      <w:pPr>
+        <w:rPr>
+          <w:b/>
+          <w:bCs/>
+        </w:rPr>
+      </w:pPr>
+      <w:r>
+        <w:t xml:space="preserve">We can immediately notice that </w:t>
+      </w:r>
+      <w:r>
+        <w:rPr>
+          <w:b/>
+          <w:bCs/>
+        </w:rPr>
+        <w:t>what can we notice?</w:t>
+      </w:r>
+    </w:p>
+    <w:p>
+      <w:pPr>
+        <w:pStyle w:val="Lijstalinea"/>
+        <w:numPr>
+          <w:ilvl w:val="0"/>
+          <w:numId w:val="14"/>
+        </w:numPr>
+        <w:rPr>
+          <w:b/>
+          <w:bCs/>
+        </w:rPr>
+      </w:pPr>
+      <w:r>
+        <w:rPr>
+          <w:b/>
+          <w:bCs/>
+        </w:rPr>
+        <w:t>Big O of aggregate_step_amount</w:t>
+      </w:r>
+    </w:p>
+    <w:p>
+      <w:pPr>
+        <w:pStyle w:val="Lijstalinea"/>
+        <w:numPr>
+          <w:ilvl w:val="0"/>
+          <w:numId w:val="14"/>
+        </w:numPr>
+        <w:rPr>
+          <w:b/>
+          <w:bCs/>
+        </w:rPr>
+      </w:pPr>
+      <w:r>
+        <w:rPr>
+          <w:b/>
+          <w:bCs/>
+        </w:rPr>
+        <w:t xml:space="preserve">Possible optimization? </w:t>
+      </w:r>
+    </w:p>
+    <w:p>
+      <w:pPr>
+        <w:pStyle w:val="Lijstalinea"/>
+        <w:numPr>
+          <w:ilvl w:val="0"/>
+          <w:numId w:val="14"/>
+        </w:numPr>
+        <w:rPr>
+          <w:b/>
+          <w:bCs/>
+        </w:rPr>
+      </w:pPr>
+      <w:r>
+        <w:rPr>
+          <w:b/>
+          <w:bCs/>
+        </w:rPr>
+        <w:t>Conclusion</w:t>
+      </w:r>
+    </w:p>
+    <w:p>
+      <w:pPr>
+        <w:pStyle w:val="Kop1"/>
+        <w:numPr>
+          <w:ilvl w:val="0"/>
+          <w:numId w:val="0"/>
+        </w:numPr>
         <w:rPr>
           <w:lang w:val="en-GB"/>
         </w:rPr>
       </w:pPr>
-      <w:bookmarkStart w:id="15" w:name="_Toc198134923"/>
       <w:r>
         <w:rPr>
           <w:lang w:val="en-GB"/>
         </w:rPr>
+        <w:lastRenderedPageBreak/>
         <w:t>Conclusion</w:t>
       </w:r>
       <w:bookmarkEnd w:id="15"/>
     </w:p>
     <w:p>
       <w:pPr>
-        <w:pStyle w:val="Heading1"/>
+        <w:pStyle w:val="Kop1"/>
         <w:rPr>
           <w:lang w:val="en-GB"/>
         </w:rPr>
@@ -4552,7 +4549,7 @@
     </w:p>
     <w:p>
       <w:pPr>
-        <w:pStyle w:val="Heading1"/>
+        <w:pStyle w:val="Kop1"/>
         <w:rPr>
           <w:lang w:val="en-GB"/>
         </w:rPr>
@@ -4581,7 +4578,7 @@
       <w:r>
         <w:t xml:space="preserve"> </w:t>
       </w:r>
-      <w:hyperlink r:id="rId11" w:anchor="where-does-belgium-get-its-electricity" w:history="1">
+      <w:hyperlink r:id="rId14" w:anchor="where-does-belgium-get-its-electricity" w:history="1">
         <w:r>
           <w:rPr>
             <w:rStyle w:val="Hyperlink"/>
@@ -4591,7 +4588,7 @@
       </w:hyperlink>
     </w:p>
     <w:p>
-      <w:hyperlink r:id="rId12" w:history="1">
+      <w:hyperlink r:id="rId15" w:history="1">
         <w:r>
           <w:rPr>
             <w:rStyle w:val="Hyperlink"/>
@@ -4601,7 +4598,7 @@
       </w:hyperlink>
     </w:p>
     <w:p>
-      <w:hyperlink r:id="rId13" w:history="1">
+      <w:hyperlink r:id="rId16" w:history="1">
         <w:r>
           <w:rPr>
             <w:rStyle w:val="Hyperlink"/>
@@ -4611,7 +4608,7 @@
       </w:hyperlink>
     </w:p>
     <w:p>
-      <w:hyperlink r:id="rId14" w:history="1">
+      <w:hyperlink r:id="rId17" w:history="1">
         <w:r>
           <w:rPr>
             <w:rStyle w:val="Hyperlink"/>
@@ -4621,7 +4618,7 @@
       </w:hyperlink>
     </w:p>
     <w:p>
-      <w:hyperlink r:id="rId15" w:history="1">
+      <w:hyperlink r:id="rId18" w:history="1">
         <w:r>
           <w:rPr>
             <w:rStyle w:val="Hyperlink"/>
@@ -4631,17 +4628,28 @@
       </w:hyperlink>
     </w:p>
     <w:p>
-      <w:r>
-        <w:lastRenderedPageBreak/>
+      <w:pPr>
+        <w:rPr>
+          <w:lang w:val="nl-BE"/>
+        </w:rPr>
+      </w:pPr>
+      <w:r>
+        <w:rPr>
+          <w:lang w:val="nl-BE"/>
+        </w:rPr>
         <w:t xml:space="preserve">[2] </w:t>
       </w:r>
       <w:r>
+        <w:rPr>
+          <w:lang w:val="nl-BE"/>
+        </w:rPr>
         <w:t xml:space="preserve">Smart meter profiles: </w:t>
       </w:r>
-      <w:hyperlink r:id="rId16" w:history="1">
+      <w:hyperlink r:id="rId19" w:history="1">
         <w:r>
           <w:rPr>
             <w:rStyle w:val="Hyperlink"/>
+            <w:lang w:val="nl-BE"/>
           </w:rPr>
           <w:t>https://opendata.fluvius.be/explore/dataset/1_50-verbruiksprofielen-dm-elek-kwartierwaarden-voor-een-volledig-jaar/information/</w:t>
         </w:r>
@@ -4675,7 +4683,7 @@
       <w:r>
         <w:t xml:space="preserve">Total load by all grid users: </w:t>
       </w:r>
-      <w:hyperlink r:id="rId17" w:history="1">
+      <w:hyperlink r:id="rId20" w:history="1">
         <w:r>
           <w:rPr>
             <w:rStyle w:val="Hyperlink"/>
@@ -4693,7 +4701,7 @@
       <w:r>
         <w:t xml:space="preserve">[4] Python profilers: </w:t>
       </w:r>
-      <w:hyperlink r:id="rId18" w:history="1">
+      <w:hyperlink r:id="rId21" w:history="1">
         <w:r>
           <w:rPr>
             <w:rStyle w:val="Hyperlink"/>
@@ -4713,23 +4721,9 @@
         <w:rPr>
           <w:lang w:val="en-US"/>
         </w:rPr>
-        <w:t xml:space="preserve">[5] </w:t>
-      </w:r>
-      <w:proofErr w:type="spellStart"/>
-      <w:r>
-        <w:rPr>
-          <w:lang w:val="en-US"/>
-        </w:rPr>
-        <w:t>Yappi</w:t>
-      </w:r>
-      <w:proofErr w:type="spellEnd"/>
-      <w:r>
-        <w:rPr>
-          <w:lang w:val="en-US"/>
-        </w:rPr>
-        <w:t xml:space="preserve">: </w:t>
-      </w:r>
-      <w:hyperlink r:id="rId19" w:history="1">
+        <w:t xml:space="preserve">[5] Yappi: </w:t>
+      </w:r>
+      <w:hyperlink r:id="rId22" w:history="1">
         <w:r>
           <w:rPr>
             <w:rStyle w:val="Hyperlink"/>
@@ -4749,25 +4743,11 @@
         <w:rPr>
           <w:lang w:val="en-US"/>
         </w:rPr>
-        <w:t xml:space="preserve">[6] </w:t>
-      </w:r>
-      <w:proofErr w:type="spellStart"/>
-      <w:r>
-        <w:rPr>
-          <w:lang w:val="en-US"/>
-        </w:rPr>
-        <w:t>Asyncio</w:t>
-      </w:r>
-      <w:proofErr w:type="spellEnd"/>
-      <w:r>
-        <w:rPr>
-          <w:lang w:val="en-US"/>
-        </w:rPr>
-        <w:t xml:space="preserve">: </w:t>
-      </w:r>
-    </w:p>
-    <w:p>
-      <w:hyperlink r:id="rId20" w:history="1">
+        <w:t xml:space="preserve">[6] Asyncio: </w:t>
+      </w:r>
+    </w:p>
+    <w:p>
+      <w:hyperlink r:id="rId23" w:history="1">
         <w:r>
           <w:rPr>
             <w:rStyle w:val="Hyperlink"/>
@@ -4778,7 +4758,7 @@
       </w:hyperlink>
     </w:p>
     <w:p>
-      <w:hyperlink r:id="rId21" w:history="1">
+      <w:hyperlink r:id="rId24" w:history="1">
         <w:r>
           <w:rPr>
             <w:rStyle w:val="Hyperlink"/>
@@ -4789,19 +4769,11 @@
     </w:p>
     <w:p>
       <w:r>
-        <w:t xml:space="preserve">[7] Coroutine problem with </w:t>
-      </w:r>
-      <w:proofErr w:type="spellStart"/>
-      <w:r>
-        <w:t>cProfile</w:t>
-      </w:r>
-      <w:proofErr w:type="spellEnd"/>
-      <w:r>
-        <w:t xml:space="preserve">: </w:t>
-      </w:r>
-    </w:p>
-    <w:p>
-      <w:hyperlink r:id="rId22" w:history="1">
+        <w:t xml:space="preserve">[7] Coroutine problem with cProfile: </w:t>
+      </w:r>
+    </w:p>
+    <w:p>
+      <w:hyperlink r:id="rId25" w:history="1">
         <w:r>
           <w:rPr>
             <w:rStyle w:val="Hyperlink"/>
@@ -4822,7 +4794,7 @@
         </w:rPr>
         <w:t xml:space="preserve">[8] snakeviz: </w:t>
       </w:r>
-      <w:hyperlink r:id="rId23" w:history="1">
+      <w:hyperlink r:id="rId26" w:history="1">
         <w:r>
           <w:rPr>
             <w:rStyle w:val="Hyperlink"/>
@@ -4838,7 +4810,7 @@
           <w:lang w:val="nl-BE"/>
         </w:rPr>
       </w:pPr>
-      <w:hyperlink r:id="rId24" w:history="1">
+      <w:hyperlink r:id="rId27" w:history="1">
         <w:r>
           <w:rPr>
             <w:rStyle w:val="Hyperlink"/>
@@ -4851,34 +4823,18 @@
     <w:p>
       <w:r>
         <w:rPr>
-          <w:lang w:val="nl-BE"/>
+          <w:lang w:val="en-US"/>
         </w:rPr>
         <w:t xml:space="preserve">Harder, N., Qussous, R., &amp; Weidlich, A. (2023). </w:t>
       </w:r>
       <w:r>
-        <w:t xml:space="preserve">Fit for purpose: </w:t>
-      </w:r>
-      <w:proofErr w:type="spellStart"/>
-      <w:r>
-        <w:t>Modeling</w:t>
-      </w:r>
-      <w:proofErr w:type="spellEnd"/>
-      <w:r>
-        <w:t xml:space="preserve"> wholesale electricity markets</w:t>
+        <w:t>Fit for purpose: Modeling wholesale electricity markets</w:t>
       </w:r>
       <w:r>
         <w:t xml:space="preserve"> </w:t>
       </w:r>
       <w:r>
-        <w:t xml:space="preserve">realistically with multi-agent deep reinforcement learning. Energy and AI, 14, 100295. </w:t>
-      </w:r>
-      <w:proofErr w:type="spellStart"/>
-      <w:r>
-        <w:t>doi</w:t>
-      </w:r>
-      <w:proofErr w:type="spellEnd"/>
-      <w:r>
-        <w:t>:</w:t>
+        <w:t>realistically with multi-agent deep reinforcement learning. Energy and AI, 14, 100295. doi:</w:t>
       </w:r>
       <w:r>
         <w:t xml:space="preserve"> </w:t>
@@ -4889,9 +4845,10 @@
     </w:p>
     <w:p>
       <w:r>
+        <w:lastRenderedPageBreak/>
         <w:t xml:space="preserve">Basics of the Power Market | EPEX SPOT. (2025, May 02). Retrieved from </w:t>
       </w:r>
-      <w:hyperlink r:id="rId25" w:history="1">
+      <w:hyperlink r:id="rId28" w:history="1">
         <w:r>
           <w:rPr>
             <w:rStyle w:val="Hyperlink"/>
@@ -4901,7 +4858,7 @@
       </w:hyperlink>
     </w:p>
     <w:p>
-      <w:hyperlink r:id="rId26" w:history="1">
+      <w:hyperlink r:id="rId29" w:history="1">
         <w:r>
           <w:rPr>
             <w:rStyle w:val="Hyperlink"/>
@@ -4911,7 +4868,7 @@
       </w:hyperlink>
     </w:p>
     <w:p>
-      <w:hyperlink r:id="rId27" w:history="1">
+      <w:hyperlink r:id="rId30" w:history="1">
         <w:r>
           <w:rPr>
             <w:rStyle w:val="Hyperlink"/>
@@ -4921,7 +4878,7 @@
       </w:hyperlink>
     </w:p>
     <w:p>
-      <w:hyperlink r:id="rId28" w:history="1">
+      <w:hyperlink r:id="rId31" w:history="1">
         <w:r>
           <w:rPr>
             <w:rStyle w:val="Hyperlink"/>
@@ -4931,7 +4888,7 @@
       </w:hyperlink>
     </w:p>
     <w:p>
-      <w:hyperlink r:id="rId29" w:history="1">
+      <w:hyperlink r:id="rId32" w:history="1">
         <w:r>
           <w:rPr>
             <w:rStyle w:val="Hyperlink"/>
@@ -4941,7 +4898,7 @@
       </w:hyperlink>
     </w:p>
     <w:p>
-      <w:hyperlink r:id="rId30" w:anchor="research" w:history="1">
+      <w:hyperlink r:id="rId33" w:anchor="research" w:history="1">
         <w:r>
           <w:rPr>
             <w:rStyle w:val="Hyperlink"/>
@@ -4951,7 +4908,7 @@
       </w:hyperlink>
     </w:p>
     <w:p>
-      <w:hyperlink r:id="rId31" w:tgtFrame="_blank" w:tooltip="Original URL: https://docs.python.org/3/library/timeit.html. Click or tap if you trust this link." w:history="1">
+      <w:hyperlink r:id="rId34" w:tgtFrame="_blank" w:tooltip="Original URL: https://docs.python.org/3/library/timeit.html. Click or tap if you trust this link." w:history="1">
         <w:r>
           <w:rPr>
             <w:rStyle w:val="Hyperlink"/>
@@ -4961,7 +4918,7 @@
       </w:hyperlink>
     </w:p>
     <w:p>
-      <w:hyperlink r:id="rId32" w:history="1">
+      <w:hyperlink r:id="rId35" w:history="1">
         <w:r>
           <w:rPr>
             <w:rStyle w:val="Hyperlink"/>
@@ -4971,7 +4928,7 @@
       </w:hyperlink>
     </w:p>
     <w:p>
-      <w:hyperlink r:id="rId33" w:history="1">
+      <w:hyperlink r:id="rId36" w:history="1">
         <w:r>
           <w:rPr>
             <w:rStyle w:val="Hyperlink"/>
@@ -4981,7 +4938,7 @@
       </w:hyperlink>
     </w:p>
     <w:p>
-      <w:hyperlink r:id="rId34" w:history="1">
+      <w:hyperlink r:id="rId37" w:history="1">
         <w:r>
           <w:rPr>
             <w:rStyle w:val="Hyperlink"/>
@@ -4991,7 +4948,7 @@
       </w:hyperlink>
     </w:p>
     <w:p>
-      <w:hyperlink r:id="rId35" w:history="1">
+      <w:hyperlink r:id="rId38" w:history="1">
         <w:r>
           <w:rPr>
             <w:rStyle w:val="Hyperlink"/>
@@ -5003,8 +4960,8 @@
     <w:p/>
     <w:p/>
     <w:sectPr>
-      <w:footerReference w:type="default" r:id="rId36"/>
-      <w:footerReference w:type="first" r:id="rId37"/>
+      <w:footerReference w:type="default" r:id="rId39"/>
+      <w:footerReference w:type="first" r:id="rId40"/>
       <w:type w:val="continuous"/>
       <w:pgSz w:w="11906" w:h="16838"/>
       <w:pgMar w:top="1417" w:right="851" w:bottom="1417" w:left="1985" w:header="708" w:footer="708" w:gutter="0"/>
@@ -5039,7 +4996,7 @@
 <w:ftr xmlns:wpc="http://schemas.microsoft.com/office/word/2010/wordprocessingCanvas" xmlns:cx="http://schemas.microsoft.com/office/drawing/2014/chartex" xmlns:cx1="http://schemas.microsoft.com/office/drawing/2015/9/8/chartex" xmlns:cx2="http://schemas.microsoft.com/office/drawing/2015/10/21/chartex" xmlns:cx3="http://schemas.microsoft.com/office/drawing/2016/5/9/chartex" xmlns:cx4="http://schemas.microsoft.com/office/drawing/2016/5/10/chartex" xmlns:cx5="http://schemas.microsoft.com/office/drawing/2016/5/11/chartex" xmlns:cx6="http://schemas.microsoft.com/office/drawing/2016/5/12/chartex" xmlns:cx7="http://schemas.microsoft.com/office/drawing/2016/5/13/chartex" xmlns:cx8="http://schemas.microsoft.com/office/drawing/2016/5/14/chartex" xmlns:mc="http://schemas.openxmlformats.org/markup-compatibility/2006" xmlns:aink="http://schemas.microsoft.com/office/drawing/2016/ink" xmlns:am3d="http://schemas.microsoft.com/office/drawing/2017/model3d" xmlns:o="urn:schemas-microsoft-com:office:office" xmlns:oel="http://schemas.microsoft.com/office/2019/extlst" xmlns:r="http://schemas.openxmlformats.org/officeDocument/2006/relationships" xmlns:m="http://schemas.openxmlformats.org/officeDocument/2006/math" xmlns:v="urn:schemas-microsoft-com:vml" xmlns:wp14="http://schemas.microsoft.com/office/word/2010/wordprocessingDrawing" xmlns:wp="http://schemas.openxmlformats.org/drawingml/2006/wordprocessingDrawing" xmlns:w10="urn:schemas-microsoft-com:office:word" xmlns:w="http://schemas.openxmlformats.org/wordprocessingml/2006/main" xmlns:w14="http://schemas.microsoft.com/office/word/2010/wordml" xmlns:w15="http://schemas.microsoft.com/office/word/2012/wordml" xmlns:w16cex="http://schemas.microsoft.com/office/word/2018/wordml/cex" xmlns:w16cid="http://schemas.microsoft.com/office/word/2016/wordml/cid" xmlns:w16="http://schemas.microsoft.com/office/word/2018/wordml" xmlns:w16du="http://schemas.microsoft.com/office/word/2023/wordml/word16du" xmlns:w16sdtdh="http://schemas.microsoft.com/office/word/2020/wordml/sdtdatahash" xmlns:w16sdtfl="http://schemas.microsoft.com/office/word/2024/wordml/sdtformatlock" xmlns:w16se="http://schemas.microsoft.com/office/word/2015/wordml/symex" xmlns:wpg="http://schemas.microsoft.com/office/word/2010/wordprocessingGroup" xmlns:wpi="http://schemas.microsoft.com/office/word/2010/wordprocessingInk" xmlns:wne="http://schemas.microsoft.com/office/word/2006/wordml" xmlns:wps="http://schemas.microsoft.com/office/word/2010/wordprocessingShape" mc:Ignorable="w14 w15 w16se w16cid w16 w16cex w16sdtdh w16sdtfl w16du wp14">
   <w:p>
     <w:pPr>
-      <w:pStyle w:val="Footer"/>
+      <w:pStyle w:val="Voettekst"/>
     </w:pPr>
     <w:r>
       <w:rPr>
@@ -5171,7 +5128,7 @@
 <w:ftr xmlns:wpc="http://schemas.microsoft.com/office/word/2010/wordprocessingCanvas" xmlns:cx="http://schemas.microsoft.com/office/drawing/2014/chartex" xmlns:cx1="http://schemas.microsoft.com/office/drawing/2015/9/8/chartex" xmlns:cx2="http://schemas.microsoft.com/office/drawing/2015/10/21/chartex" xmlns:cx3="http://schemas.microsoft.com/office/drawing/2016/5/9/chartex" xmlns:cx4="http://schemas.microsoft.com/office/drawing/2016/5/10/chartex" xmlns:cx5="http://schemas.microsoft.com/office/drawing/2016/5/11/chartex" xmlns:cx6="http://schemas.microsoft.com/office/drawing/2016/5/12/chartex" xmlns:cx7="http://schemas.microsoft.com/office/drawing/2016/5/13/chartex" xmlns:cx8="http://schemas.microsoft.com/office/drawing/2016/5/14/chartex" xmlns:mc="http://schemas.openxmlformats.org/markup-compatibility/2006" xmlns:aink="http://schemas.microsoft.com/office/drawing/2016/ink" xmlns:am3d="http://schemas.microsoft.com/office/drawing/2017/model3d" xmlns:o="urn:schemas-microsoft-com:office:office" xmlns:oel="http://schemas.microsoft.com/office/2019/extlst" xmlns:r="http://schemas.openxmlformats.org/officeDocument/2006/relationships" xmlns:m="http://schemas.openxmlformats.org/officeDocument/2006/math" xmlns:v="urn:schemas-microsoft-com:vml" xmlns:wp14="http://schemas.microsoft.com/office/word/2010/wordprocessingDrawing" xmlns:wp="http://schemas.openxmlformats.org/drawingml/2006/wordprocessingDrawing" xmlns:w10="urn:schemas-microsoft-com:office:word" xmlns:w="http://schemas.openxmlformats.org/wordprocessingml/2006/main" xmlns:w14="http://schemas.microsoft.com/office/word/2010/wordml" xmlns:w15="http://schemas.microsoft.com/office/word/2012/wordml" xmlns:w16cex="http://schemas.microsoft.com/office/word/2018/wordml/cex" xmlns:w16cid="http://schemas.microsoft.com/office/word/2016/wordml/cid" xmlns:w16="http://schemas.microsoft.com/office/word/2018/wordml" xmlns:w16du="http://schemas.microsoft.com/office/word/2023/wordml/word16du" xmlns:w16sdtdh="http://schemas.microsoft.com/office/word/2020/wordml/sdtdatahash" xmlns:w16sdtfl="http://schemas.microsoft.com/office/word/2024/wordml/sdtformatlock" xmlns:w16se="http://schemas.microsoft.com/office/word/2015/wordml/symex" xmlns:wpg="http://schemas.microsoft.com/office/word/2010/wordprocessingGroup" xmlns:wpi="http://schemas.microsoft.com/office/word/2010/wordprocessingInk" xmlns:wne="http://schemas.microsoft.com/office/word/2006/wordml" xmlns:wps="http://schemas.microsoft.com/office/word/2010/wordprocessingShape" mc:Ignorable="w14 w15 w16se w16cid w16 w16cex w16sdtdh w16sdtfl w16du wp14">
   <w:p>
     <w:pPr>
-      <w:pStyle w:val="Footer"/>
+      <w:pStyle w:val="Voettekst"/>
     </w:pPr>
     <w:r>
       <w:rPr>
@@ -5607,7 +5564,7 @@
     <w:lvl w:ilvl="0">
       <w:start w:val="1"/>
       <w:numFmt w:val="bullet"/>
-      <w:pStyle w:val="ListParagraph"/>
+      <w:pStyle w:val="Lijstalinea"/>
       <w:lvlText w:val=""/>
       <w:lvlJc w:val="left"/>
       <w:pPr>
@@ -6152,6 +6109,118 @@
     </w:lvl>
   </w:abstractNum>
   <w:abstractNum w:abstractNumId="8" w15:restartNumberingAfterBreak="0">
+    <w:nsid w:val="27EE114A"/>
+    <w:multiLevelType w:val="hybridMultilevel"/>
+    <w:tmpl w:val="3006D9B0"/>
+    <w:lvl w:ilvl="0" w:tplc="2E6644C8">
+      <w:numFmt w:val="bullet"/>
+      <w:lvlText w:val=""/>
+      <w:lvlJc w:val="left"/>
+      <w:pPr>
+        <w:ind w:left="720" w:hanging="360"/>
+      </w:pPr>
+      <w:rPr>
+        <w:rFonts w:ascii="Wingdings" w:eastAsiaTheme="minorHAnsi" w:hAnsi="Wingdings" w:cstheme="minorBidi" w:hint="default"/>
+      </w:rPr>
+    </w:lvl>
+    <w:lvl w:ilvl="1" w:tplc="08130003" w:tentative="1">
+      <w:start w:val="1"/>
+      <w:numFmt w:val="bullet"/>
+      <w:lvlText w:val="o"/>
+      <w:lvlJc w:val="left"/>
+      <w:pPr>
+        <w:ind w:left="1440" w:hanging="360"/>
+      </w:pPr>
+      <w:rPr>
+        <w:rFonts w:ascii="Courier New" w:hAnsi="Courier New" w:cs="Courier New" w:hint="default"/>
+      </w:rPr>
+    </w:lvl>
+    <w:lvl w:ilvl="2" w:tplc="08130005" w:tentative="1">
+      <w:start w:val="1"/>
+      <w:numFmt w:val="bullet"/>
+      <w:lvlText w:val=""/>
+      <w:lvlJc w:val="left"/>
+      <w:pPr>
+        <w:ind w:left="2160" w:hanging="360"/>
+      </w:pPr>
+      <w:rPr>
+        <w:rFonts w:ascii="Wingdings" w:hAnsi="Wingdings" w:hint="default"/>
+      </w:rPr>
+    </w:lvl>
+    <w:lvl w:ilvl="3" w:tplc="08130001" w:tentative="1">
+      <w:start w:val="1"/>
+      <w:numFmt w:val="bullet"/>
+      <w:lvlText w:val=""/>
+      <w:lvlJc w:val="left"/>
+      <w:pPr>
+        <w:ind w:left="2880" w:hanging="360"/>
+      </w:pPr>
+      <w:rPr>
+        <w:rFonts w:ascii="Symbol" w:hAnsi="Symbol" w:hint="default"/>
+      </w:rPr>
+    </w:lvl>
+    <w:lvl w:ilvl="4" w:tplc="08130003" w:tentative="1">
+      <w:start w:val="1"/>
+      <w:numFmt w:val="bullet"/>
+      <w:lvlText w:val="o"/>
+      <w:lvlJc w:val="left"/>
+      <w:pPr>
+        <w:ind w:left="3600" w:hanging="360"/>
+      </w:pPr>
+      <w:rPr>
+        <w:rFonts w:ascii="Courier New" w:hAnsi="Courier New" w:cs="Courier New" w:hint="default"/>
+      </w:rPr>
+    </w:lvl>
+    <w:lvl w:ilvl="5" w:tplc="08130005" w:tentative="1">
+      <w:start w:val="1"/>
+      <w:numFmt w:val="bullet"/>
+      <w:lvlText w:val=""/>
+      <w:lvlJc w:val="left"/>
+      <w:pPr>
+        <w:ind w:left="4320" w:hanging="360"/>
+      </w:pPr>
+      <w:rPr>
+        <w:rFonts w:ascii="Wingdings" w:hAnsi="Wingdings" w:hint="default"/>
+      </w:rPr>
+    </w:lvl>
+    <w:lvl w:ilvl="6" w:tplc="08130001" w:tentative="1">
+      <w:start w:val="1"/>
+      <w:numFmt w:val="bullet"/>
+      <w:lvlText w:val=""/>
+      <w:lvlJc w:val="left"/>
+      <w:pPr>
+        <w:ind w:left="5040" w:hanging="360"/>
+      </w:pPr>
+      <w:rPr>
+        <w:rFonts w:ascii="Symbol" w:hAnsi="Symbol" w:hint="default"/>
+      </w:rPr>
+    </w:lvl>
+    <w:lvl w:ilvl="7" w:tplc="08130003" w:tentative="1">
+      <w:start w:val="1"/>
+      <w:numFmt w:val="bullet"/>
+      <w:lvlText w:val="o"/>
+      <w:lvlJc w:val="left"/>
+      <w:pPr>
+        <w:ind w:left="5760" w:hanging="360"/>
+      </w:pPr>
+      <w:rPr>
+        <w:rFonts w:ascii="Courier New" w:hAnsi="Courier New" w:cs="Courier New" w:hint="default"/>
+      </w:rPr>
+    </w:lvl>
+    <w:lvl w:ilvl="8" w:tplc="08130005" w:tentative="1">
+      <w:start w:val="1"/>
+      <w:numFmt w:val="bullet"/>
+      <w:lvlText w:val=""/>
+      <w:lvlJc w:val="left"/>
+      <w:pPr>
+        <w:ind w:left="6480" w:hanging="360"/>
+      </w:pPr>
+      <w:rPr>
+        <w:rFonts w:ascii="Wingdings" w:hAnsi="Wingdings" w:hint="default"/>
+      </w:rPr>
+    </w:lvl>
+  </w:abstractNum>
+  <w:abstractNum w:abstractNumId="9" w15:restartNumberingAfterBreak="0">
     <w:nsid w:val="2E01261A"/>
     <w:multiLevelType w:val="hybridMultilevel"/>
     <w:tmpl w:val="4718F572"/>
@@ -6285,7 +6354,7 @@
       </w:pPr>
     </w:lvl>
   </w:abstractNum>
-  <w:abstractNum w:abstractNumId="9" w15:restartNumberingAfterBreak="0">
+  <w:abstractNum w:abstractNumId="10" w15:restartNumberingAfterBreak="0">
     <w:nsid w:val="5187685E"/>
     <w:multiLevelType w:val="hybridMultilevel"/>
     <w:tmpl w:val="4E9E9C1C"/>
@@ -6397,14 +6466,14 @@
       </w:rPr>
     </w:lvl>
   </w:abstractNum>
-  <w:abstractNum w:abstractNumId="10" w15:restartNumberingAfterBreak="0">
+  <w:abstractNum w:abstractNumId="11" w15:restartNumberingAfterBreak="0">
     <w:nsid w:val="731F37B7"/>
     <w:multiLevelType w:val="multilevel"/>
     <w:tmpl w:val="08130025"/>
     <w:lvl w:ilvl="0">
       <w:start w:val="1"/>
       <w:numFmt w:val="decimal"/>
-      <w:pStyle w:val="Heading1"/>
+      <w:pStyle w:val="Kop1"/>
       <w:lvlText w:val="%1"/>
       <w:lvlJc w:val="left"/>
       <w:pPr>
@@ -6414,7 +6483,7 @@
     <w:lvl w:ilvl="1">
       <w:start w:val="1"/>
       <w:numFmt w:val="decimal"/>
-      <w:pStyle w:val="Heading2"/>
+      <w:pStyle w:val="Kop2"/>
       <w:lvlText w:val="%1.%2"/>
       <w:lvlJc w:val="left"/>
       <w:pPr>
@@ -6424,7 +6493,7 @@
     <w:lvl w:ilvl="2">
       <w:start w:val="1"/>
       <w:numFmt w:val="decimal"/>
-      <w:pStyle w:val="Heading3"/>
+      <w:pStyle w:val="Kop3"/>
       <w:lvlText w:val="%1.%2.%3"/>
       <w:lvlJc w:val="left"/>
       <w:pPr>
@@ -6434,7 +6503,7 @@
     <w:lvl w:ilvl="3">
       <w:start w:val="1"/>
       <w:numFmt w:val="decimal"/>
-      <w:pStyle w:val="Heading4"/>
+      <w:pStyle w:val="Kop4"/>
       <w:lvlText w:val="%1.%2.%3.%4"/>
       <w:lvlJc w:val="left"/>
       <w:pPr>
@@ -6444,7 +6513,7 @@
     <w:lvl w:ilvl="4">
       <w:start w:val="1"/>
       <w:numFmt w:val="decimal"/>
-      <w:pStyle w:val="Heading5"/>
+      <w:pStyle w:val="Kop5"/>
       <w:lvlText w:val="%1.%2.%3.%4.%5"/>
       <w:lvlJc w:val="left"/>
       <w:pPr>
@@ -6454,7 +6523,7 @@
     <w:lvl w:ilvl="5">
       <w:start w:val="1"/>
       <w:numFmt w:val="decimal"/>
-      <w:pStyle w:val="Heading6"/>
+      <w:pStyle w:val="Kop6"/>
       <w:lvlText w:val="%1.%2.%3.%4.%5.%6"/>
       <w:lvlJc w:val="left"/>
       <w:pPr>
@@ -6464,7 +6533,7 @@
     <w:lvl w:ilvl="6">
       <w:start w:val="1"/>
       <w:numFmt w:val="decimal"/>
-      <w:pStyle w:val="Heading7"/>
+      <w:pStyle w:val="Kop7"/>
       <w:lvlText w:val="%1.%2.%3.%4.%5.%6.%7"/>
       <w:lvlJc w:val="left"/>
       <w:pPr>
@@ -6474,7 +6543,7 @@
     <w:lvl w:ilvl="7">
       <w:start w:val="1"/>
       <w:numFmt w:val="decimal"/>
-      <w:pStyle w:val="Heading8"/>
+      <w:pStyle w:val="Kop8"/>
       <w:lvlText w:val="%1.%2.%3.%4.%5.%6.%7.%8"/>
       <w:lvlJc w:val="left"/>
       <w:pPr>
@@ -6484,7 +6553,7 @@
     <w:lvl w:ilvl="8">
       <w:start w:val="1"/>
       <w:numFmt w:val="decimal"/>
-      <w:pStyle w:val="Heading9"/>
+      <w:pStyle w:val="Kop9"/>
       <w:lvlText w:val="%1.%2.%3.%4.%5.%6.%7.%8.%9"/>
       <w:lvlJc w:val="left"/>
       <w:pPr>
@@ -6492,7 +6561,7 @@
       </w:pPr>
     </w:lvl>
   </w:abstractNum>
-  <w:abstractNum w:abstractNumId="11" w15:restartNumberingAfterBreak="0">
+  <w:abstractNum w:abstractNumId="12" w15:restartNumberingAfterBreak="0">
     <w:nsid w:val="7E01446F"/>
     <w:multiLevelType w:val="hybridMultilevel"/>
     <w:tmpl w:val="30A466CC"/>
@@ -6608,10 +6677,10 @@
     <w:abstractNumId w:val="4"/>
   </w:num>
   <w:num w:numId="2" w16cid:durableId="1031223640">
-    <w:abstractNumId w:val="9"/>
+    <w:abstractNumId w:val="10"/>
   </w:num>
   <w:num w:numId="3" w16cid:durableId="1283459895">
-    <w:abstractNumId w:val="11"/>
+    <w:abstractNumId w:val="12"/>
   </w:num>
   <w:num w:numId="4" w16cid:durableId="1879273310">
     <w:abstractNumId w:val="6"/>
@@ -6659,16 +6728,19 @@
     </w:lvlOverride>
   </w:num>
   <w:num w:numId="10" w16cid:durableId="1726639289">
-    <w:abstractNumId w:val="8"/>
+    <w:abstractNumId w:val="9"/>
   </w:num>
   <w:num w:numId="11" w16cid:durableId="1772580664">
-    <w:abstractNumId w:val="10"/>
+    <w:abstractNumId w:val="11"/>
   </w:num>
   <w:num w:numId="12" w16cid:durableId="1596087119">
     <w:abstractNumId w:val="1"/>
   </w:num>
   <w:num w:numId="13" w16cid:durableId="489030759">
     <w:abstractNumId w:val="5"/>
+  </w:num>
+  <w:num w:numId="14" w16cid:durableId="1806851735">
+    <w:abstractNumId w:val="8"/>
   </w:num>
 </w:numbering>
 </file>
@@ -7068,7 +7140,7 @@
     <w:lsdException w:name="Unresolved Mention" w:semiHidden="1" w:unhideWhenUsed="1"/>
     <w:lsdException w:name="Smart Link" w:semiHidden="1" w:unhideWhenUsed="1"/>
   </w:latentStyles>
-  <w:style w:type="paragraph" w:default="1" w:styleId="Normal">
+  <w:style w:type="paragraph" w:default="1" w:styleId="Standaard">
     <w:name w:val="Normal"/>
     <w:qFormat/>
     <w:rsid w:val="001B02EA"/>
@@ -7081,11 +7153,11 @@
       <w:lang w:val="en-GB"/>
     </w:rPr>
   </w:style>
-  <w:style w:type="paragraph" w:styleId="Heading1">
+  <w:style w:type="paragraph" w:styleId="Kop1">
     <w:name w:val="heading 1"/>
-    <w:basedOn w:val="Normal"/>
-    <w:next w:val="Normal"/>
-    <w:link w:val="Heading1Char"/>
+    <w:basedOn w:val="Standaard"/>
+    <w:next w:val="Standaard"/>
+    <w:link w:val="Kop1Char"/>
     <w:qFormat/>
     <w:rsid w:val="00542E47"/>
     <w:pPr>
@@ -7107,11 +7179,11 @@
       <w:lang w:val="nl-BE"/>
     </w:rPr>
   </w:style>
-  <w:style w:type="paragraph" w:styleId="Heading2">
+  <w:style w:type="paragraph" w:styleId="Kop2">
     <w:name w:val="heading 2"/>
-    <w:basedOn w:val="Normal"/>
-    <w:next w:val="Normal"/>
-    <w:link w:val="Heading2Char"/>
+    <w:basedOn w:val="Standaard"/>
+    <w:next w:val="Standaard"/>
+    <w:link w:val="Kop2Char"/>
     <w:qFormat/>
     <w:rsid w:val="00542E47"/>
     <w:pPr>
@@ -7131,11 +7203,11 @@
       <w:szCs w:val="28"/>
     </w:rPr>
   </w:style>
-  <w:style w:type="paragraph" w:styleId="Heading3">
+  <w:style w:type="paragraph" w:styleId="Kop3">
     <w:name w:val="heading 3"/>
-    <w:basedOn w:val="Normal"/>
-    <w:next w:val="Normal"/>
-    <w:link w:val="Heading3Char"/>
+    <w:basedOn w:val="Standaard"/>
+    <w:next w:val="Standaard"/>
+    <w:link w:val="Kop3Char"/>
     <w:qFormat/>
     <w:rsid w:val="00542E47"/>
     <w:pPr>
@@ -7155,11 +7227,11 @@
       <w:szCs w:val="24"/>
     </w:rPr>
   </w:style>
-  <w:style w:type="paragraph" w:styleId="Heading4">
+  <w:style w:type="paragraph" w:styleId="Kop4">
     <w:name w:val="heading 4"/>
-    <w:basedOn w:val="Normal"/>
-    <w:next w:val="Normal"/>
-    <w:link w:val="Heading4Char"/>
+    <w:basedOn w:val="Standaard"/>
+    <w:next w:val="Standaard"/>
+    <w:link w:val="Kop4Char"/>
     <w:qFormat/>
     <w:rsid w:val="00542E47"/>
     <w:pPr>
@@ -7180,11 +7252,11 @@
       <w:lang w:val="nl-BE"/>
     </w:rPr>
   </w:style>
-  <w:style w:type="paragraph" w:styleId="Heading5">
+  <w:style w:type="paragraph" w:styleId="Kop5">
     <w:name w:val="heading 5"/>
-    <w:basedOn w:val="Normal"/>
-    <w:next w:val="Normal"/>
-    <w:link w:val="Heading5Char"/>
+    <w:basedOn w:val="Standaard"/>
+    <w:next w:val="Standaard"/>
+    <w:link w:val="Kop5Char"/>
     <w:qFormat/>
     <w:rsid w:val="007E7E29"/>
     <w:pPr>
@@ -7203,11 +7275,11 @@
       <w:lang w:val="nl-BE"/>
     </w:rPr>
   </w:style>
-  <w:style w:type="paragraph" w:styleId="Heading6">
+  <w:style w:type="paragraph" w:styleId="Kop6">
     <w:name w:val="heading 6"/>
-    <w:basedOn w:val="Heading5"/>
-    <w:next w:val="Normal"/>
-    <w:link w:val="Heading6Char"/>
+    <w:basedOn w:val="Kop5"/>
+    <w:next w:val="Standaard"/>
+    <w:link w:val="Kop6Char"/>
     <w:uiPriority w:val="9"/>
     <w:unhideWhenUsed/>
     <w:rsid w:val="00A14CF7"/>
@@ -7218,11 +7290,11 @@
       <w:outlineLvl w:val="5"/>
     </w:pPr>
   </w:style>
-  <w:style w:type="paragraph" w:styleId="Heading7">
+  <w:style w:type="paragraph" w:styleId="Kop7">
     <w:name w:val="heading 7"/>
-    <w:basedOn w:val="Normal"/>
-    <w:next w:val="Normal"/>
-    <w:link w:val="Heading7Char"/>
+    <w:basedOn w:val="Standaard"/>
+    <w:next w:val="Standaard"/>
+    <w:link w:val="Kop7Char"/>
     <w:uiPriority w:val="9"/>
     <w:semiHidden/>
     <w:unhideWhenUsed/>
@@ -7244,11 +7316,11 @@
       <w:color w:val="001632" w:themeColor="accent1" w:themeShade="7F"/>
     </w:rPr>
   </w:style>
-  <w:style w:type="paragraph" w:styleId="Heading8">
+  <w:style w:type="paragraph" w:styleId="Kop8">
     <w:name w:val="heading 8"/>
-    <w:basedOn w:val="Normal"/>
-    <w:next w:val="Normal"/>
-    <w:link w:val="Heading8Char"/>
+    <w:basedOn w:val="Standaard"/>
+    <w:next w:val="Standaard"/>
+    <w:link w:val="Kop8Char"/>
     <w:uiPriority w:val="9"/>
     <w:semiHidden/>
     <w:unhideWhenUsed/>
@@ -7271,11 +7343,11 @@
       <w:szCs w:val="21"/>
     </w:rPr>
   </w:style>
-  <w:style w:type="paragraph" w:styleId="Heading9">
+  <w:style w:type="paragraph" w:styleId="Kop9">
     <w:name w:val="heading 9"/>
-    <w:basedOn w:val="Normal"/>
-    <w:next w:val="Normal"/>
-    <w:link w:val="Heading9Char"/>
+    <w:basedOn w:val="Standaard"/>
+    <w:next w:val="Standaard"/>
+    <w:link w:val="Kop9Char"/>
     <w:uiPriority w:val="9"/>
     <w:semiHidden/>
     <w:unhideWhenUsed/>
@@ -7300,13 +7372,13 @@
       <w:szCs w:val="21"/>
     </w:rPr>
   </w:style>
-  <w:style w:type="character" w:default="1" w:styleId="DefaultParagraphFont">
+  <w:style w:type="character" w:default="1" w:styleId="Standaardalinea-lettertype">
     <w:name w:val="Default Paragraph Font"/>
     <w:uiPriority w:val="1"/>
     <w:semiHidden/>
     <w:unhideWhenUsed/>
   </w:style>
-  <w:style w:type="table" w:default="1" w:styleId="TableNormal">
+  <w:style w:type="table" w:default="1" w:styleId="Standaardtabel">
     <w:name w:val="Normal Table"/>
     <w:uiPriority w:val="99"/>
     <w:semiHidden/>
@@ -7321,16 +7393,16 @@
       </w:tblCellMar>
     </w:tblPr>
   </w:style>
-  <w:style w:type="numbering" w:default="1" w:styleId="NoList">
+  <w:style w:type="numbering" w:default="1" w:styleId="Geenlijst">
     <w:name w:val="No List"/>
     <w:uiPriority w:val="99"/>
     <w:semiHidden/>
     <w:unhideWhenUsed/>
   </w:style>
-  <w:style w:type="paragraph" w:styleId="Header">
+  <w:style w:type="paragraph" w:styleId="Koptekst">
     <w:name w:val="header"/>
-    <w:basedOn w:val="Normal"/>
-    <w:link w:val="HeaderChar"/>
+    <w:basedOn w:val="Standaard"/>
+    <w:link w:val="KoptekstChar"/>
     <w:uiPriority w:val="99"/>
     <w:unhideWhenUsed/>
     <w:rsid w:val="00182105"/>
@@ -7342,17 +7414,17 @@
       <w:spacing w:after="0" w:line="240" w:lineRule="auto"/>
     </w:pPr>
   </w:style>
-  <w:style w:type="character" w:customStyle="1" w:styleId="HeaderChar">
-    <w:name w:val="Header Char"/>
-    <w:basedOn w:val="DefaultParagraphFont"/>
-    <w:link w:val="Header"/>
+  <w:style w:type="character" w:customStyle="1" w:styleId="KoptekstChar">
+    <w:name w:val="Koptekst Char"/>
+    <w:basedOn w:val="Standaardalinea-lettertype"/>
+    <w:link w:val="Koptekst"/>
     <w:uiPriority w:val="99"/>
     <w:rsid w:val="00182105"/>
   </w:style>
-  <w:style w:type="paragraph" w:styleId="Footer">
+  <w:style w:type="paragraph" w:styleId="Voettekst">
     <w:name w:val="footer"/>
-    <w:basedOn w:val="Normal"/>
-    <w:link w:val="FooterChar"/>
+    <w:basedOn w:val="Standaard"/>
+    <w:link w:val="VoettekstChar"/>
     <w:uiPriority w:val="99"/>
     <w:unhideWhenUsed/>
     <w:qFormat/>
@@ -7369,10 +7441,10 @@
       <w:sz w:val="16"/>
     </w:rPr>
   </w:style>
-  <w:style w:type="character" w:customStyle="1" w:styleId="FooterChar">
-    <w:name w:val="Footer Char"/>
-    <w:basedOn w:val="DefaultParagraphFont"/>
-    <w:link w:val="Footer"/>
+  <w:style w:type="character" w:customStyle="1" w:styleId="VoettekstChar">
+    <w:name w:val="Voettekst Char"/>
+    <w:basedOn w:val="Standaardalinea-lettertype"/>
+    <w:link w:val="Voettekst"/>
     <w:uiPriority w:val="99"/>
     <w:rsid w:val="00545A3E"/>
     <w:rPr>
@@ -7381,9 +7453,9 @@
       <w:lang w:val="en-US"/>
     </w:rPr>
   </w:style>
-  <w:style w:type="paragraph" w:styleId="ListParagraph">
+  <w:style w:type="paragraph" w:styleId="Lijstalinea">
     <w:name w:val="List Paragraph"/>
-    <w:basedOn w:val="Normal"/>
+    <w:basedOn w:val="Standaard"/>
     <w:uiPriority w:val="34"/>
     <w:qFormat/>
     <w:rsid w:val="007764A8"/>
@@ -7394,10 +7466,10 @@
       <w:contextualSpacing/>
     </w:pPr>
   </w:style>
-  <w:style w:type="character" w:customStyle="1" w:styleId="Heading1Char">
-    <w:name w:val="Heading 1 Char"/>
-    <w:basedOn w:val="DefaultParagraphFont"/>
-    <w:link w:val="Heading1"/>
+  <w:style w:type="character" w:customStyle="1" w:styleId="Kop1Char">
+    <w:name w:val="Kop 1 Char"/>
+    <w:basedOn w:val="Standaardalinea-lettertype"/>
+    <w:link w:val="Kop1"/>
     <w:rsid w:val="00542E47"/>
     <w:rPr>
       <w:rFonts w:eastAsiaTheme="majorEastAsia" w:cstheme="majorBidi"/>
@@ -7408,10 +7480,10 @@
       <w:szCs w:val="32"/>
     </w:rPr>
   </w:style>
-  <w:style w:type="character" w:customStyle="1" w:styleId="Heading2Char">
-    <w:name w:val="Heading 2 Char"/>
-    <w:basedOn w:val="DefaultParagraphFont"/>
-    <w:link w:val="Heading2"/>
+  <w:style w:type="character" w:customStyle="1" w:styleId="Kop2Char">
+    <w:name w:val="Kop 2 Char"/>
+    <w:basedOn w:val="Standaardalinea-lettertype"/>
+    <w:link w:val="Kop2"/>
     <w:rsid w:val="00542E47"/>
     <w:rPr>
       <w:rFonts w:eastAsiaTheme="majorEastAsia" w:cstheme="majorBidi"/>
@@ -7421,10 +7493,10 @@
       <w:lang w:val="en-US"/>
     </w:rPr>
   </w:style>
-  <w:style w:type="character" w:customStyle="1" w:styleId="Heading3Char">
-    <w:name w:val="Heading 3 Char"/>
-    <w:basedOn w:val="DefaultParagraphFont"/>
-    <w:link w:val="Heading3"/>
+  <w:style w:type="character" w:customStyle="1" w:styleId="Kop3Char">
+    <w:name w:val="Kop 3 Char"/>
+    <w:basedOn w:val="Standaardalinea-lettertype"/>
+    <w:link w:val="Kop3"/>
     <w:rsid w:val="00542E47"/>
     <w:rPr>
       <w:rFonts w:eastAsiaTheme="majorEastAsia" w:cstheme="minorHAnsi"/>
@@ -7434,12 +7506,12 @@
       <w:lang w:val="en-US"/>
     </w:rPr>
   </w:style>
-  <w:style w:type="paragraph" w:styleId="Quote">
+  <w:style w:type="paragraph" w:styleId="Citaat">
     <w:name w:val="Quote"/>
     <w:aliases w:val="Quote / Highlight"/>
-    <w:basedOn w:val="IntenseQuote"/>
-    <w:next w:val="Normal"/>
-    <w:link w:val="QuoteChar"/>
+    <w:basedOn w:val="Duidelijkcitaat"/>
+    <w:next w:val="Standaard"/>
+    <w:link w:val="CitaatChar"/>
     <w:uiPriority w:val="1"/>
     <w:qFormat/>
     <w:rsid w:val="003C0785"/>
@@ -7453,11 +7525,11 @@
       <w:lang w:val="nl-BE"/>
     </w:rPr>
   </w:style>
-  <w:style w:type="character" w:customStyle="1" w:styleId="QuoteChar">
-    <w:name w:val="Quote Char"/>
+  <w:style w:type="character" w:customStyle="1" w:styleId="CitaatChar">
+    <w:name w:val="Citaat Char"/>
     <w:aliases w:val="Quote / Highlight Char"/>
-    <w:basedOn w:val="DefaultParagraphFont"/>
-    <w:link w:val="Quote"/>
+    <w:basedOn w:val="Standaardalinea-lettertype"/>
+    <w:link w:val="Citaat"/>
     <w:uiPriority w:val="1"/>
     <w:rsid w:val="001B02EA"/>
     <w:rPr>
@@ -7467,12 +7539,12 @@
       <w:sz w:val="24"/>
     </w:rPr>
   </w:style>
-  <w:style w:type="paragraph" w:styleId="IntenseQuote">
+  <w:style w:type="paragraph" w:styleId="Duidelijkcitaat">
     <w:name w:val="Intense Quote"/>
     <w:aliases w:val="Quote / Highlight 2"/>
-    <w:basedOn w:val="Normal"/>
-    <w:next w:val="Normal"/>
-    <w:link w:val="IntenseQuoteChar"/>
+    <w:basedOn w:val="Standaard"/>
+    <w:next w:val="Standaard"/>
+    <w:link w:val="DuidelijkcitaatChar"/>
     <w:uiPriority w:val="1"/>
     <w:qFormat/>
     <w:rsid w:val="005B61B7"/>
@@ -7490,11 +7562,11 @@
       <w:sz w:val="24"/>
     </w:rPr>
   </w:style>
-  <w:style w:type="character" w:customStyle="1" w:styleId="IntenseQuoteChar">
-    <w:name w:val="Intense Quote Char"/>
+  <w:style w:type="character" w:customStyle="1" w:styleId="DuidelijkcitaatChar">
+    <w:name w:val="Duidelijk citaat Char"/>
     <w:aliases w:val="Quote / Highlight 2 Char"/>
-    <w:basedOn w:val="DefaultParagraphFont"/>
-    <w:link w:val="IntenseQuote"/>
+    <w:basedOn w:val="Standaardalinea-lettertype"/>
+    <w:link w:val="Duidelijkcitaat"/>
     <w:uiPriority w:val="1"/>
     <w:rsid w:val="001B02EA"/>
     <w:rPr>
@@ -7505,9 +7577,9 @@
       <w:lang w:val="en-US"/>
     </w:rPr>
   </w:style>
-  <w:style w:type="character" w:styleId="SubtleReference">
+  <w:style w:type="character" w:styleId="Subtieleverwijzing">
     <w:name w:val="Subtle Reference"/>
-    <w:basedOn w:val="DefaultParagraphFont"/>
+    <w:basedOn w:val="Standaardalinea-lettertype"/>
     <w:uiPriority w:val="31"/>
     <w:qFormat/>
     <w:rsid w:val="003011BD"/>
@@ -7516,7 +7588,7 @@
       <w:color w:val="002E65" w:themeColor="text1"/>
     </w:rPr>
   </w:style>
-  <w:style w:type="paragraph" w:styleId="NoSpacing">
+  <w:style w:type="paragraph" w:styleId="Geenafstand">
     <w:name w:val="No Spacing"/>
     <w:uiPriority w:val="1"/>
     <w:qFormat/>
@@ -7528,9 +7600,9 @@
       <w:sz w:val="20"/>
     </w:rPr>
   </w:style>
-  <w:style w:type="character" w:styleId="IntenseReference">
+  <w:style w:type="character" w:styleId="Intensieveverwijzing">
     <w:name w:val="Intense Reference"/>
-    <w:basedOn w:val="DefaultParagraphFont"/>
+    <w:basedOn w:val="Standaardalinea-lettertype"/>
     <w:uiPriority w:val="32"/>
     <w:qFormat/>
     <w:rsid w:val="003011BD"/>
@@ -7542,11 +7614,11 @@
       <w:spacing w:val="5"/>
     </w:rPr>
   </w:style>
-  <w:style w:type="paragraph" w:styleId="Title">
+  <w:style w:type="paragraph" w:styleId="Titel">
     <w:name w:val="Title"/>
-    <w:basedOn w:val="Normal"/>
+    <w:basedOn w:val="Standaard"/>
     <w:next w:val="CoverSubtitle"/>
-    <w:link w:val="TitleChar"/>
+    <w:link w:val="TitelChar"/>
     <w:uiPriority w:val="10"/>
     <w:qFormat/>
     <w:rsid w:val="00C82812"/>
@@ -7565,10 +7637,10 @@
       <w:szCs w:val="56"/>
     </w:rPr>
   </w:style>
-  <w:style w:type="character" w:customStyle="1" w:styleId="TitleChar">
-    <w:name w:val="Title Char"/>
-    <w:basedOn w:val="DefaultParagraphFont"/>
-    <w:link w:val="Title"/>
+  <w:style w:type="character" w:customStyle="1" w:styleId="TitelChar">
+    <w:name w:val="Titel Char"/>
+    <w:basedOn w:val="Standaardalinea-lettertype"/>
+    <w:link w:val="Titel"/>
     <w:uiPriority w:val="10"/>
     <w:rsid w:val="00C82812"/>
     <w:rPr>
@@ -7583,10 +7655,10 @@
       <w:lang w:val="en-US"/>
     </w:rPr>
   </w:style>
-  <w:style w:type="character" w:customStyle="1" w:styleId="Heading4Char">
-    <w:name w:val="Heading 4 Char"/>
-    <w:basedOn w:val="DefaultParagraphFont"/>
-    <w:link w:val="Heading4"/>
+  <w:style w:type="character" w:customStyle="1" w:styleId="Kop4Char">
+    <w:name w:val="Kop 4 Char"/>
+    <w:basedOn w:val="Standaardalinea-lettertype"/>
+    <w:link w:val="Kop4"/>
     <w:rsid w:val="00542E47"/>
     <w:rPr>
       <w:rFonts w:eastAsiaTheme="majorEastAsia" w:cstheme="minorHAnsi"/>
@@ -7594,10 +7666,10 @@
       <w:szCs w:val="24"/>
     </w:rPr>
   </w:style>
-  <w:style w:type="character" w:customStyle="1" w:styleId="Heading5Char">
-    <w:name w:val="Heading 5 Char"/>
-    <w:basedOn w:val="DefaultParagraphFont"/>
-    <w:link w:val="Heading5"/>
+  <w:style w:type="character" w:customStyle="1" w:styleId="Kop5Char">
+    <w:name w:val="Kop 5 Char"/>
+    <w:basedOn w:val="Standaardalinea-lettertype"/>
+    <w:link w:val="Kop5"/>
     <w:rsid w:val="00CD64D7"/>
     <w:rPr>
       <w:rFonts w:eastAsiaTheme="majorEastAsia" w:cstheme="minorHAnsi"/>
@@ -7605,10 +7677,10 @@
       <w:sz w:val="20"/>
     </w:rPr>
   </w:style>
-  <w:style w:type="character" w:customStyle="1" w:styleId="Heading6Char">
-    <w:name w:val="Heading 6 Char"/>
-    <w:basedOn w:val="DefaultParagraphFont"/>
-    <w:link w:val="Heading6"/>
+  <w:style w:type="character" w:customStyle="1" w:styleId="Kop6Char">
+    <w:name w:val="Kop 6 Char"/>
+    <w:basedOn w:val="Standaardalinea-lettertype"/>
+    <w:link w:val="Kop6"/>
     <w:uiPriority w:val="9"/>
     <w:rsid w:val="00A14CF7"/>
     <w:rPr>
@@ -7620,18 +7692,18 @@
       <w:lang w:val="en-US"/>
     </w:rPr>
   </w:style>
-  <w:style w:type="paragraph" w:styleId="Subtitle">
+  <w:style w:type="paragraph" w:styleId="Ondertitel">
     <w:name w:val="Subtitle"/>
-    <w:basedOn w:val="Heading4"/>
-    <w:next w:val="Normal"/>
-    <w:link w:val="SubtitleChar"/>
+    <w:basedOn w:val="Kop4"/>
+    <w:next w:val="Standaard"/>
+    <w:link w:val="OndertitelChar"/>
     <w:uiPriority w:val="11"/>
     <w:rsid w:val="00A14CF7"/>
   </w:style>
-  <w:style w:type="character" w:customStyle="1" w:styleId="SubtitleChar">
-    <w:name w:val="Subtitle Char"/>
-    <w:basedOn w:val="DefaultParagraphFont"/>
-    <w:link w:val="Subtitle"/>
+  <w:style w:type="character" w:customStyle="1" w:styleId="OndertitelChar">
+    <w:name w:val="Ondertitel Char"/>
+    <w:basedOn w:val="Standaardalinea-lettertype"/>
+    <w:link w:val="Ondertitel"/>
     <w:uiPriority w:val="11"/>
     <w:rsid w:val="00A14CF7"/>
     <w:rPr>
@@ -7640,9 +7712,9 @@
       <w:sz w:val="20"/>
     </w:rPr>
   </w:style>
-  <w:style w:type="character" w:styleId="SubtleEmphasis">
+  <w:style w:type="character" w:styleId="Subtielebenadrukking">
     <w:name w:val="Subtle Emphasis"/>
-    <w:basedOn w:val="DefaultParagraphFont"/>
+    <w:basedOn w:val="Standaardalinea-lettertype"/>
     <w:uiPriority w:val="19"/>
     <w:qFormat/>
     <w:rsid w:val="001B02EA"/>
@@ -7652,9 +7724,9 @@
       <w:color w:val="002E65" w:themeColor="text1"/>
     </w:rPr>
   </w:style>
-  <w:style w:type="character" w:styleId="IntenseEmphasis">
+  <w:style w:type="character" w:styleId="Intensievebenadrukking">
     <w:name w:val="Intense Emphasis"/>
-    <w:basedOn w:val="DefaultParagraphFont"/>
+    <w:basedOn w:val="Standaardalinea-lettertype"/>
     <w:uiPriority w:val="21"/>
     <w:rsid w:val="00A14CF7"/>
     <w:rPr>
@@ -7665,7 +7737,7 @@
   </w:style>
   <w:style w:type="paragraph" w:customStyle="1" w:styleId="Introduction">
     <w:name w:val="Introduction"/>
-    <w:basedOn w:val="Normal"/>
+    <w:basedOn w:val="Standaard"/>
     <w:uiPriority w:val="1"/>
     <w:qFormat/>
     <w:rsid w:val="00C82812"/>
@@ -7678,10 +7750,10 @@
       <w:color w:val="002E65" w:themeColor="text1"/>
     </w:rPr>
   </w:style>
-  <w:style w:type="paragraph" w:styleId="TOCHeading">
+  <w:style w:type="paragraph" w:styleId="Kopvaninhoudsopgave">
     <w:name w:val="TOC Heading"/>
-    <w:basedOn w:val="Heading1"/>
-    <w:next w:val="Normal"/>
+    <w:basedOn w:val="Kop1"/>
+    <w:next w:val="Standaard"/>
     <w:uiPriority w:val="39"/>
     <w:unhideWhenUsed/>
     <w:qFormat/>
@@ -7699,10 +7771,10 @@
       <w:color w:val="00224B" w:themeColor="accent1" w:themeShade="BF"/>
     </w:rPr>
   </w:style>
-  <w:style w:type="paragraph" w:styleId="TOC1">
+  <w:style w:type="paragraph" w:styleId="Inhopg1">
     <w:name w:val="toc 1"/>
-    <w:basedOn w:val="Normal"/>
-    <w:next w:val="Normal"/>
+    <w:basedOn w:val="Standaard"/>
+    <w:next w:val="Standaard"/>
     <w:autoRedefine/>
     <w:uiPriority w:val="39"/>
     <w:unhideWhenUsed/>
@@ -7712,10 +7784,10 @@
       <w:ind w:left="425" w:hanging="425"/>
     </w:pPr>
   </w:style>
-  <w:style w:type="paragraph" w:styleId="TOC2">
+  <w:style w:type="paragraph" w:styleId="Inhopg2">
     <w:name w:val="toc 2"/>
-    <w:basedOn w:val="Normal"/>
-    <w:next w:val="Normal"/>
+    <w:basedOn w:val="Standaard"/>
+    <w:next w:val="Standaard"/>
     <w:autoRedefine/>
     <w:uiPriority w:val="39"/>
     <w:unhideWhenUsed/>
@@ -7728,10 +7800,10 @@
       <w:ind w:left="851" w:hanging="426"/>
     </w:pPr>
   </w:style>
-  <w:style w:type="paragraph" w:styleId="TOC3">
+  <w:style w:type="paragraph" w:styleId="Inhopg3">
     <w:name w:val="toc 3"/>
-    <w:basedOn w:val="Normal"/>
-    <w:next w:val="Normal"/>
+    <w:basedOn w:val="Standaard"/>
+    <w:next w:val="Standaard"/>
     <w:autoRedefine/>
     <w:uiPriority w:val="39"/>
     <w:unhideWhenUsed/>
@@ -7751,7 +7823,7 @@
   </w:style>
   <w:style w:type="character" w:styleId="Hyperlink">
     <w:name w:val="Hyperlink"/>
-    <w:basedOn w:val="DefaultParagraphFont"/>
+    <w:basedOn w:val="Standaardalinea-lettertype"/>
     <w:uiPriority w:val="99"/>
     <w:unhideWhenUsed/>
     <w:rsid w:val="003C0785"/>
@@ -7760,9 +7832,9 @@
       <w:u w:val="single"/>
     </w:rPr>
   </w:style>
-  <w:style w:type="character" w:styleId="Emphasis">
+  <w:style w:type="character" w:styleId="Nadruk">
     <w:name w:val="Emphasis"/>
-    <w:basedOn w:val="DefaultParagraphFont"/>
+    <w:basedOn w:val="Standaardalinea-lettertype"/>
     <w:uiPriority w:val="1"/>
     <w:qFormat/>
     <w:rsid w:val="003011BD"/>
@@ -7774,9 +7846,9 @@
       <w:sz w:val="20"/>
     </w:rPr>
   </w:style>
-  <w:style w:type="table" w:styleId="TableGrid">
+  <w:style w:type="table" w:styleId="Tabelraster">
     <w:name w:val="Table Grid"/>
-    <w:basedOn w:val="TableNormal"/>
+    <w:basedOn w:val="Standaardtabel"/>
     <w:uiPriority w:val="39"/>
     <w:rsid w:val="00D46080"/>
     <w:pPr>
@@ -7793,9 +7865,9 @@
       </w:tblBorders>
     </w:tblPr>
   </w:style>
-  <w:style w:type="table" w:styleId="GridTable1Light-Accent5">
+  <w:style w:type="table" w:styleId="Rastertabel1licht-Accent5">
     <w:name w:val="Grid Table 1 Light Accent 5"/>
-    <w:basedOn w:val="TableNormal"/>
+    <w:basedOn w:val="Standaardtabel"/>
     <w:uiPriority w:val="46"/>
     <w:rsid w:val="00D46080"/>
     <w:pPr>
@@ -7850,9 +7922,9 @@
       </w:rPr>
     </w:tblStylePr>
   </w:style>
-  <w:style w:type="table" w:styleId="ListTable6Colorful-Accent2">
+  <w:style w:type="table" w:styleId="Lijsttabel6kleurrijk-Accent2">
     <w:name w:val="List Table 6 Colorful Accent 2"/>
-    <w:basedOn w:val="TableNormal"/>
+    <w:basedOn w:val="Standaardtabel"/>
     <w:uiPriority w:val="51"/>
     <w:rsid w:val="00D46080"/>
     <w:pPr>
@@ -7920,7 +7992,7 @@
   </w:style>
   <w:style w:type="table" w:customStyle="1" w:styleId="UATable">
     <w:name w:val="UA Table"/>
-    <w:basedOn w:val="TableNormal"/>
+    <w:basedOn w:val="Standaardtabel"/>
     <w:uiPriority w:val="99"/>
     <w:rsid w:val="000D75B5"/>
     <w:pPr>
@@ -7956,9 +8028,9 @@
       </w:tcPr>
     </w:tblStylePr>
   </w:style>
-  <w:style w:type="character" w:styleId="PlaceholderText">
+  <w:style w:type="character" w:styleId="Tekstvantijdelijkeaanduiding">
     <w:name w:val="Placeholder Text"/>
-    <w:basedOn w:val="DefaultParagraphFont"/>
+    <w:basedOn w:val="Standaardalinea-lettertype"/>
     <w:uiPriority w:val="99"/>
     <w:semiHidden/>
     <w:rsid w:val="00170EE3"/>
@@ -7966,10 +8038,10 @@
       <w:color w:val="808080"/>
     </w:rPr>
   </w:style>
-  <w:style w:type="paragraph" w:styleId="Caption">
+  <w:style w:type="paragraph" w:styleId="Bijschrift">
     <w:name w:val="caption"/>
-    <w:basedOn w:val="Normal"/>
-    <w:next w:val="Normal"/>
+    <w:basedOn w:val="Standaard"/>
+    <w:next w:val="Standaard"/>
     <w:uiPriority w:val="35"/>
     <w:unhideWhenUsed/>
     <w:qFormat/>
@@ -7987,7 +8059,7 @@
   </w:style>
   <w:style w:type="table" w:customStyle="1" w:styleId="UATable2">
     <w:name w:val="UA Table 2"/>
-    <w:basedOn w:val="TableNormal"/>
+    <w:basedOn w:val="Standaardtabel"/>
     <w:uiPriority w:val="99"/>
     <w:rsid w:val="006542BD"/>
     <w:pPr>
@@ -8016,7 +8088,7 @@
   </w:style>
   <w:style w:type="character" w:customStyle="1" w:styleId="CompanyInformationChar">
     <w:name w:val="Company Information Char"/>
-    <w:basedOn w:val="DefaultParagraphFont"/>
+    <w:basedOn w:val="Standaardalinea-lettertype"/>
     <w:link w:val="Bedrijfsgegevens"/>
     <w:uiPriority w:val="2"/>
     <w:rsid w:val="00CD64D7"/>
@@ -8030,7 +8102,7 @@
   </w:style>
   <w:style w:type="paragraph" w:customStyle="1" w:styleId="Bedrijfsgegevens">
     <w:name w:val="Bedrijfsgegevens"/>
-    <w:basedOn w:val="Normal"/>
+    <w:basedOn w:val="Standaard"/>
     <w:link w:val="CompanyInformationChar"/>
     <w:uiPriority w:val="2"/>
     <w:rsid w:val="00C61F7F"/>
@@ -8047,7 +8119,7 @@
   </w:style>
   <w:style w:type="paragraph" w:customStyle="1" w:styleId="CompanyInformationItalic">
     <w:name w:val="Company Information Italic"/>
-    <w:basedOn w:val="Normal"/>
+    <w:basedOn w:val="Standaard"/>
     <w:link w:val="Tekensvoorbedrijfsgegevenscursief"/>
     <w:uiPriority w:val="2"/>
     <w:rsid w:val="00C61F7F"/>
@@ -8064,7 +8136,7 @@
   </w:style>
   <w:style w:type="character" w:customStyle="1" w:styleId="Tekensvoorbedrijfsgegevenscursief">
     <w:name w:val="Tekens voor bedrijfsgegevens cursief"/>
-    <w:basedOn w:val="DefaultParagraphFont"/>
+    <w:basedOn w:val="Standaardalinea-lettertype"/>
     <w:link w:val="CompanyInformationItalic"/>
     <w:uiPriority w:val="2"/>
     <w:locked/>
@@ -8100,7 +8172,7 @@
   </w:style>
   <w:style w:type="paragraph" w:customStyle="1" w:styleId="HeaderCover">
     <w:name w:val="Header Cover"/>
-    <w:basedOn w:val="NoSpacing"/>
+    <w:basedOn w:val="Geenafstand"/>
     <w:uiPriority w:val="2"/>
     <w:qFormat/>
     <w:rsid w:val="003356AD"/>
@@ -8110,24 +8182,24 @@
   </w:style>
   <w:style w:type="paragraph" w:customStyle="1" w:styleId="CoverSubtitle">
     <w:name w:val="Cover Subtitle"/>
-    <w:basedOn w:val="Heading1"/>
+    <w:basedOn w:val="Kop1"/>
     <w:uiPriority w:val="2"/>
     <w:qFormat/>
     <w:rsid w:val="0062635B"/>
   </w:style>
   <w:style w:type="paragraph" w:customStyle="1" w:styleId="Body">
     <w:name w:val="Body"/>
-    <w:basedOn w:val="Normal"/>
+    <w:basedOn w:val="Standaard"/>
     <w:qFormat/>
     <w:rsid w:val="00545A3E"/>
     <w:rPr>
       <w:lang w:val="nl-BE"/>
     </w:rPr>
   </w:style>
-  <w:style w:type="paragraph" w:styleId="TOC4">
+  <w:style w:type="paragraph" w:styleId="Inhopg4">
     <w:name w:val="toc 4"/>
-    <w:basedOn w:val="Normal"/>
-    <w:next w:val="Normal"/>
+    <w:basedOn w:val="Standaard"/>
+    <w:next w:val="Standaard"/>
     <w:autoRedefine/>
     <w:uiPriority w:val="39"/>
     <w:unhideWhenUsed/>
@@ -8141,10 +8213,10 @@
       <w:ind w:left="1701" w:hanging="425"/>
     </w:pPr>
   </w:style>
-  <w:style w:type="paragraph" w:styleId="TOC5">
+  <w:style w:type="paragraph" w:styleId="Inhopg5">
     <w:name w:val="toc 5"/>
-    <w:basedOn w:val="Normal"/>
-    <w:next w:val="Normal"/>
+    <w:basedOn w:val="Standaard"/>
+    <w:next w:val="Standaard"/>
     <w:autoRedefine/>
     <w:uiPriority w:val="39"/>
     <w:unhideWhenUsed/>
@@ -8213,9 +8285,9 @@
       <w:szCs w:val="48"/>
     </w:rPr>
   </w:style>
-  <w:style w:type="character" w:styleId="Strong">
+  <w:style w:type="character" w:styleId="Zwaar">
     <w:name w:val="Strong"/>
-    <w:basedOn w:val="DefaultParagraphFont"/>
+    <w:basedOn w:val="Standaardalinea-lettertype"/>
     <w:uiPriority w:val="1"/>
     <w:qFormat/>
     <w:rsid w:val="00A47803"/>
@@ -8226,8 +8298,8 @@
   </w:style>
   <w:style w:type="paragraph" w:customStyle="1" w:styleId="Academiejaar">
     <w:name w:val="Academiejaar"/>
-    <w:basedOn w:val="Normal"/>
-    <w:next w:val="Normal"/>
+    <w:basedOn w:val="Standaard"/>
+    <w:next w:val="Standaard"/>
     <w:uiPriority w:val="2"/>
     <w:qFormat/>
     <w:rsid w:val="00A47803"/>
@@ -8246,7 +8318,7 @@
   <w:style w:type="paragraph" w:customStyle="1" w:styleId="Jaartallen">
     <w:name w:val="Jaartallen"/>
     <w:basedOn w:val="Academiejaar"/>
-    <w:next w:val="Normal"/>
+    <w:next w:val="Standaard"/>
     <w:uiPriority w:val="1"/>
     <w:qFormat/>
     <w:rsid w:val="00A47803"/>
@@ -8261,7 +8333,7 @@
   </w:style>
   <w:style w:type="paragraph" w:customStyle="1" w:styleId="NaamDepartement">
     <w:name w:val="Naam Departement"/>
-    <w:basedOn w:val="Normal"/>
+    <w:basedOn w:val="Standaard"/>
     <w:next w:val="Body"/>
     <w:uiPriority w:val="2"/>
     <w:qFormat/>
@@ -8280,7 +8352,7 @@
   </w:style>
   <w:style w:type="paragraph" w:customStyle="1" w:styleId="Tekstcover">
     <w:name w:val="Tekst cover"/>
-    <w:basedOn w:val="Normal"/>
+    <w:basedOn w:val="Standaard"/>
     <w:uiPriority w:val="2"/>
     <w:qFormat/>
     <w:rsid w:val="00B81599"/>
@@ -8296,7 +8368,7 @@
   </w:style>
   <w:style w:type="paragraph" w:customStyle="1" w:styleId="Naampromotorenenco">
     <w:name w:val="Naam promotoren en co"/>
-    <w:basedOn w:val="Normal"/>
+    <w:basedOn w:val="Standaard"/>
     <w:uiPriority w:val="2"/>
     <w:qFormat/>
     <w:rsid w:val="00F82804"/>
@@ -8313,10 +8385,10 @@
       <w:lang w:val="nl-BE"/>
     </w:rPr>
   </w:style>
-  <w:style w:type="paragraph" w:styleId="EndnoteText">
+  <w:style w:type="paragraph" w:styleId="Eindnoottekst">
     <w:name w:val="endnote text"/>
-    <w:basedOn w:val="Normal"/>
-    <w:link w:val="EndnoteTextChar"/>
+    <w:basedOn w:val="Standaard"/>
+    <w:link w:val="EindnoottekstChar"/>
     <w:uiPriority w:val="99"/>
     <w:semiHidden/>
     <w:unhideWhenUsed/>
@@ -8328,10 +8400,10 @@
       <w:szCs w:val="20"/>
     </w:rPr>
   </w:style>
-  <w:style w:type="character" w:customStyle="1" w:styleId="EndnoteTextChar">
-    <w:name w:val="Endnote Text Char"/>
-    <w:basedOn w:val="DefaultParagraphFont"/>
-    <w:link w:val="EndnoteText"/>
+  <w:style w:type="character" w:customStyle="1" w:styleId="EindnoottekstChar">
+    <w:name w:val="Eindnoottekst Char"/>
+    <w:basedOn w:val="Standaardalinea-lettertype"/>
+    <w:link w:val="Eindnoottekst"/>
     <w:uiPriority w:val="99"/>
     <w:semiHidden/>
     <w:rsid w:val="00D92ACA"/>
@@ -8342,9 +8414,9 @@
       <w:lang w:val="en-US"/>
     </w:rPr>
   </w:style>
-  <w:style w:type="character" w:styleId="EndnoteReference">
+  <w:style w:type="character" w:styleId="Eindnootmarkering">
     <w:name w:val="endnote reference"/>
-    <w:basedOn w:val="DefaultParagraphFont"/>
+    <w:basedOn w:val="Standaardalinea-lettertype"/>
     <w:uiPriority w:val="99"/>
     <w:semiHidden/>
     <w:unhideWhenUsed/>
@@ -8353,10 +8425,10 @@
       <w:vertAlign w:val="superscript"/>
     </w:rPr>
   </w:style>
-  <w:style w:type="paragraph" w:styleId="FootnoteText">
+  <w:style w:type="paragraph" w:styleId="Voetnoottekst">
     <w:name w:val="footnote text"/>
-    <w:basedOn w:val="Normal"/>
-    <w:link w:val="FootnoteTextChar"/>
+    <w:basedOn w:val="Standaard"/>
+    <w:link w:val="VoetnoottekstChar"/>
     <w:uiPriority w:val="99"/>
     <w:semiHidden/>
     <w:unhideWhenUsed/>
@@ -8368,10 +8440,10 @@
       <w:szCs w:val="20"/>
     </w:rPr>
   </w:style>
-  <w:style w:type="character" w:customStyle="1" w:styleId="FootnoteTextChar">
-    <w:name w:val="Footnote Text Char"/>
-    <w:basedOn w:val="DefaultParagraphFont"/>
-    <w:link w:val="FootnoteText"/>
+  <w:style w:type="character" w:customStyle="1" w:styleId="VoetnoottekstChar">
+    <w:name w:val="Voetnoottekst Char"/>
+    <w:basedOn w:val="Standaardalinea-lettertype"/>
+    <w:link w:val="Voetnoottekst"/>
     <w:uiPriority w:val="99"/>
     <w:semiHidden/>
     <w:rsid w:val="00D92ACA"/>
@@ -8382,9 +8454,9 @@
       <w:lang w:val="en-US"/>
     </w:rPr>
   </w:style>
-  <w:style w:type="character" w:styleId="FootnoteReference">
+  <w:style w:type="character" w:styleId="Voetnootmarkering">
     <w:name w:val="footnote reference"/>
-    <w:basedOn w:val="DefaultParagraphFont"/>
+    <w:basedOn w:val="Standaardalinea-lettertype"/>
     <w:uiPriority w:val="99"/>
     <w:semiHidden/>
     <w:unhideWhenUsed/>
@@ -8393,10 +8465,10 @@
       <w:vertAlign w:val="superscript"/>
     </w:rPr>
   </w:style>
-  <w:style w:type="character" w:customStyle="1" w:styleId="Heading7Char">
-    <w:name w:val="Heading 7 Char"/>
-    <w:basedOn w:val="DefaultParagraphFont"/>
-    <w:link w:val="Heading7"/>
+  <w:style w:type="character" w:customStyle="1" w:styleId="Kop7Char">
+    <w:name w:val="Kop 7 Char"/>
+    <w:basedOn w:val="Standaardalinea-lettertype"/>
+    <w:link w:val="Kop7"/>
     <w:uiPriority w:val="9"/>
     <w:semiHidden/>
     <w:rsid w:val="007E7E29"/>
@@ -8409,10 +8481,10 @@
       <w:lang w:val="en-US"/>
     </w:rPr>
   </w:style>
-  <w:style w:type="character" w:customStyle="1" w:styleId="Heading8Char">
-    <w:name w:val="Heading 8 Char"/>
-    <w:basedOn w:val="DefaultParagraphFont"/>
-    <w:link w:val="Heading8"/>
+  <w:style w:type="character" w:customStyle="1" w:styleId="Kop8Char">
+    <w:name w:val="Kop 8 Char"/>
+    <w:basedOn w:val="Standaardalinea-lettertype"/>
+    <w:link w:val="Kop8"/>
     <w:uiPriority w:val="9"/>
     <w:semiHidden/>
     <w:rsid w:val="007E7E29"/>
@@ -8424,10 +8496,10 @@
       <w:lang w:val="en-US"/>
     </w:rPr>
   </w:style>
-  <w:style w:type="character" w:customStyle="1" w:styleId="Heading9Char">
-    <w:name w:val="Heading 9 Char"/>
-    <w:basedOn w:val="DefaultParagraphFont"/>
-    <w:link w:val="Heading9"/>
+  <w:style w:type="character" w:customStyle="1" w:styleId="Kop9Char">
+    <w:name w:val="Kop 9 Char"/>
+    <w:basedOn w:val="Standaardalinea-lettertype"/>
+    <w:link w:val="Kop9"/>
     <w:uiPriority w:val="9"/>
     <w:semiHidden/>
     <w:rsid w:val="007E7E29"/>
@@ -8443,7 +8515,7 @@
   </w:style>
   <w:style w:type="character" w:customStyle="1" w:styleId="Cursief">
     <w:name w:val="Cursief"/>
-    <w:basedOn w:val="DefaultParagraphFont"/>
+    <w:basedOn w:val="Standaardalinea-lettertype"/>
     <w:uiPriority w:val="1"/>
     <w:qFormat/>
     <w:rsid w:val="00376CF4"/>
@@ -8452,9 +8524,9 @@
       <w:lang w:val="en-US"/>
     </w:rPr>
   </w:style>
-  <w:style w:type="character" w:styleId="UnresolvedMention">
+  <w:style w:type="character" w:styleId="Onopgelostemelding">
     <w:name w:val="Unresolved Mention"/>
-    <w:basedOn w:val="DefaultParagraphFont"/>
+    <w:basedOn w:val="Standaardalinea-lettertype"/>
     <w:uiPriority w:val="99"/>
     <w:semiHidden/>
     <w:unhideWhenUsed/>
@@ -8464,9 +8536,9 @@
       <w:shd w:val="clear" w:color="auto" w:fill="E1DFDD"/>
     </w:rPr>
   </w:style>
-  <w:style w:type="character" w:styleId="FollowedHyperlink">
+  <w:style w:type="character" w:styleId="GevolgdeHyperlink">
     <w:name w:val="FollowedHyperlink"/>
-    <w:basedOn w:val="DefaultParagraphFont"/>
+    <w:basedOn w:val="Standaardalinea-lettertype"/>
     <w:uiPriority w:val="99"/>
     <w:semiHidden/>
     <w:unhideWhenUsed/>
@@ -8476,10 +8548,10 @@
       <w:u w:val="single"/>
     </w:rPr>
   </w:style>
-  <w:style w:type="paragraph" w:styleId="CommentText">
+  <w:style w:type="paragraph" w:styleId="Tekstopmerking">
     <w:name w:val="annotation text"/>
-    <w:basedOn w:val="Normal"/>
-    <w:link w:val="CommentTextChar"/>
+    <w:basedOn w:val="Standaard"/>
+    <w:link w:val="TekstopmerkingChar"/>
     <w:uiPriority w:val="99"/>
     <w:semiHidden/>
     <w:unhideWhenUsed/>
@@ -8491,10 +8563,10 @@
       <w:szCs w:val="20"/>
     </w:rPr>
   </w:style>
-  <w:style w:type="character" w:customStyle="1" w:styleId="CommentTextChar">
-    <w:name w:val="Comment Text Char"/>
-    <w:basedOn w:val="DefaultParagraphFont"/>
-    <w:link w:val="CommentText"/>
+  <w:style w:type="character" w:customStyle="1" w:styleId="TekstopmerkingChar">
+    <w:name w:val="Tekst opmerking Char"/>
+    <w:basedOn w:val="Standaardalinea-lettertype"/>
+    <w:link w:val="Tekstopmerking"/>
     <w:uiPriority w:val="99"/>
     <w:semiHidden/>
     <w:rsid w:val="00705EB5"/>
@@ -8505,9 +8577,9 @@
       <w:lang w:val="en-GB"/>
     </w:rPr>
   </w:style>
-  <w:style w:type="character" w:styleId="CommentReference">
+  <w:style w:type="character" w:styleId="Verwijzingopmerking">
     <w:name w:val="annotation reference"/>
-    <w:basedOn w:val="DefaultParagraphFont"/>
+    <w:basedOn w:val="Standaardalinea-lettertype"/>
     <w:uiPriority w:val="99"/>
     <w:semiHidden/>
     <w:unhideWhenUsed/>
@@ -8523,7 +8595,7 @@
 <file path=word/charts/chart1.xml><?xml version="1.0" encoding="utf-8"?>
 <c:chartSpace xmlns:c="http://schemas.openxmlformats.org/drawingml/2006/chart" xmlns:a="http://schemas.openxmlformats.org/drawingml/2006/main" xmlns:r="http://schemas.openxmlformats.org/officeDocument/2006/relationships" xmlns:c16r2="http://schemas.microsoft.com/office/drawing/2015/06/chart">
   <c:date1904 val="0"/>
-  <c:lang val="en-US"/>
+  <c:lang val="nl-NL"/>
   <c:roundedCorners val="0"/>
   <mc:AlternateContent xmlns:mc="http://schemas.openxmlformats.org/markup-compatibility/2006">
     <mc:Choice xmlns:c14="http://schemas.microsoft.com/office/drawing/2007/8/2/chart" Requires="c14">
@@ -9614,7 +9686,7 @@
           </w:pPr>
           <w:r>
             <w:rPr>
-              <w:rStyle w:val="PlaceholderText"/>
+              <w:rStyle w:val="Tekstvantijdelijkeaanduiding"/>
             </w:rPr>
             <w:t>Choose an item.</w:t>
           </w:r>
@@ -9660,7 +9732,7 @@
     <w:charset w:val="00"/>
     <w:family w:val="swiss"/>
     <w:pitch w:val="variable"/>
-    <w:sig w:usb0="E4002EFF" w:usb1="C200247B" w:usb2="00000009" w:usb3="00000000" w:csb0="000001FF" w:csb1="00000000"/>
+    <w:sig w:usb0="E4002EFF" w:usb1="C000247B" w:usb2="00000009" w:usb3="00000000" w:csb0="000001FF" w:csb1="00000000"/>
   </w:font>
   <w:font w:name="Verdana">
     <w:panose1 w:val="020B0604030504040204"/>
@@ -9714,6 +9786,7 @@
     <w:rsid w:val="00062540"/>
     <w:rsid w:val="003B50EF"/>
     <w:rsid w:val="003C1EAC"/>
+    <w:rsid w:val="00515AED"/>
     <w:rsid w:val="00542090"/>
     <w:rsid w:val="00604C99"/>
     <w:rsid w:val="006663B6"/>
@@ -9728,6 +9801,7 @@
     <w:rsid w:val="00C952EC"/>
     <w:rsid w:val="00D25C33"/>
     <w:rsid w:val="00D7499D"/>
+    <w:rsid w:val="00D92812"/>
     <w:rsid w:val="00E82195"/>
   </w:rsids>
   <m:mathPr>
@@ -10146,17 +10220,17 @@
     <w:lsdException w:name="Unresolved Mention" w:semiHidden="1" w:unhideWhenUsed="1"/>
     <w:lsdException w:name="Smart Link" w:semiHidden="1" w:unhideWhenUsed="1"/>
   </w:latentStyles>
-  <w:style w:type="paragraph" w:default="1" w:styleId="Normal">
+  <w:style w:type="paragraph" w:default="1" w:styleId="Standaard">
     <w:name w:val="Normal"/>
     <w:qFormat/>
   </w:style>
-  <w:style w:type="character" w:default="1" w:styleId="DefaultParagraphFont">
+  <w:style w:type="character" w:default="1" w:styleId="Standaardalinea-lettertype">
     <w:name w:val="Default Paragraph Font"/>
     <w:uiPriority w:val="1"/>
     <w:semiHidden/>
     <w:unhideWhenUsed/>
   </w:style>
-  <w:style w:type="table" w:default="1" w:styleId="TableNormal">
+  <w:style w:type="table" w:default="1" w:styleId="Standaardtabel">
     <w:name w:val="Normal Table"/>
     <w:uiPriority w:val="99"/>
     <w:semiHidden/>
@@ -10171,15 +10245,15 @@
       </w:tblCellMar>
     </w:tblPr>
   </w:style>
-  <w:style w:type="numbering" w:default="1" w:styleId="NoList">
+  <w:style w:type="numbering" w:default="1" w:styleId="Geenlijst">
     <w:name w:val="No List"/>
     <w:uiPriority w:val="99"/>
     <w:semiHidden/>
     <w:unhideWhenUsed/>
   </w:style>
-  <w:style w:type="character" w:styleId="PlaceholderText">
+  <w:style w:type="character" w:styleId="Tekstvantijdelijkeaanduiding">
     <w:name w:val="Placeholder Text"/>
-    <w:basedOn w:val="DefaultParagraphFont"/>
+    <w:basedOn w:val="Standaardalinea-lettertype"/>
     <w:uiPriority w:val="99"/>
     <w:semiHidden/>
     <w:rsid w:val="00750449"/>

</xml_diff>

<commit_message>
Thesis update - Results profiling time section
</commit_message>
<xml_diff>
--- a/Thesis_final.docx
+++ b/Thesis_final.docx
@@ -377,8 +377,16 @@
         <w:rPr>
           <w:lang w:val="en-GB"/>
         </w:rPr>
-        <w:t>Peter Hellinckx</w:t>
-      </w:r>
+        <w:t xml:space="preserve">Peter </w:t>
+      </w:r>
+      <w:proofErr w:type="spellStart"/>
+      <w:r>
+        <w:rPr>
+          <w:lang w:val="en-GB"/>
+        </w:rPr>
+        <w:t>Hellinckx</w:t>
+      </w:r>
+      <w:proofErr w:type="spellEnd"/>
     </w:p>
     <w:p>
       <w:pPr>
@@ -462,7 +470,7 @@
           <w:r>
             <w:fldChar w:fldCharType="separate"/>
           </w:r>
-          <w:hyperlink w:anchor="_Toc198134909" w:history="1">
+          <w:hyperlink w:anchor="_Toc198297319" w:history="1">
             <w:r>
               <w:rPr>
                 <w:rStyle w:val="Hyperlink"/>
@@ -509,7 +517,7 @@
                 <w:noProof/>
                 <w:webHidden/>
               </w:rPr>
-              <w:instrText xml:space="preserve"> PAGEREF _Toc198134909 \h </w:instrText>
+              <w:instrText xml:space="preserve"> PAGEREF _Toc198297319 \h </w:instrText>
             </w:r>
             <w:r>
               <w:rPr>
@@ -557,7 +565,7 @@
               <w14:ligatures w14:val="standardContextual"/>
             </w:rPr>
           </w:pPr>
-          <w:hyperlink w:anchor="_Toc198134910" w:history="1">
+          <w:hyperlink w:anchor="_Toc198297320" w:history="1">
             <w:r>
               <w:rPr>
                 <w:rStyle w:val="Hyperlink"/>
@@ -604,7 +612,7 @@
                 <w:noProof/>
                 <w:webHidden/>
               </w:rPr>
-              <w:instrText xml:space="preserve"> PAGEREF _Toc198134910 \h </w:instrText>
+              <w:instrText xml:space="preserve"> PAGEREF _Toc198297320 \h </w:instrText>
             </w:r>
             <w:r>
               <w:rPr>
@@ -652,7 +660,7 @@
               <w14:ligatures w14:val="standardContextual"/>
             </w:rPr>
           </w:pPr>
-          <w:hyperlink w:anchor="_Toc198134911" w:history="1">
+          <w:hyperlink w:anchor="_Toc198297321" w:history="1">
             <w:r>
               <w:rPr>
                 <w:rStyle w:val="Hyperlink"/>
@@ -699,7 +707,7 @@
                 <w:noProof/>
                 <w:webHidden/>
               </w:rPr>
-              <w:instrText xml:space="preserve"> PAGEREF _Toc198134911 \h </w:instrText>
+              <w:instrText xml:space="preserve"> PAGEREF _Toc198297321 \h </w:instrText>
             </w:r>
             <w:r>
               <w:rPr>
@@ -747,7 +755,7 @@
               <w14:ligatures w14:val="standardContextual"/>
             </w:rPr>
           </w:pPr>
-          <w:hyperlink w:anchor="_Toc198134912" w:history="1">
+          <w:hyperlink w:anchor="_Toc198297322" w:history="1">
             <w:r>
               <w:rPr>
                 <w:rStyle w:val="Hyperlink"/>
@@ -794,7 +802,7 @@
                 <w:noProof/>
                 <w:webHidden/>
               </w:rPr>
-              <w:instrText xml:space="preserve"> PAGEREF _Toc198134912 \h </w:instrText>
+              <w:instrText xml:space="preserve"> PAGEREF _Toc198297322 \h </w:instrText>
             </w:r>
             <w:r>
               <w:rPr>
@@ -842,7 +850,7 @@
               <w14:ligatures w14:val="standardContextual"/>
             </w:rPr>
           </w:pPr>
-          <w:hyperlink w:anchor="_Toc198134913" w:history="1">
+          <w:hyperlink w:anchor="_Toc198297323" w:history="1">
             <w:r>
               <w:rPr>
                 <w:rStyle w:val="Hyperlink"/>
@@ -889,7 +897,7 @@
                 <w:noProof/>
                 <w:webHidden/>
               </w:rPr>
-              <w:instrText xml:space="preserve"> PAGEREF _Toc198134913 \h </w:instrText>
+              <w:instrText xml:space="preserve"> PAGEREF _Toc198297323 \h </w:instrText>
             </w:r>
             <w:r>
               <w:rPr>
@@ -937,7 +945,7 @@
               <w14:ligatures w14:val="standardContextual"/>
             </w:rPr>
           </w:pPr>
-          <w:hyperlink w:anchor="_Toc198134914" w:history="1">
+          <w:hyperlink w:anchor="_Toc198297324" w:history="1">
             <w:r>
               <w:rPr>
                 <w:rStyle w:val="Hyperlink"/>
@@ -967,8 +975,8 @@
             </w:r>
             <w:r>
               <w:rPr>
-                <w:rStyle w:val="Hyperlink"/>
-                <w:noProof/>
+                <w:noProof/>
+                <w:webHidden/>
               </w:rPr>
               <w:tab/>
             </w:r>
@@ -991,7 +999,7 @@
                 <w:noProof/>
                 <w:webHidden/>
               </w:rPr>
-              <w:instrText xml:space="preserve"> PAGEREF _Toc198134914 \h </w:instrText>
+              <w:instrText xml:space="preserve"> PAGEREF _Toc198297324 \h </w:instrText>
             </w:r>
             <w:r>
               <w:rPr>
@@ -1039,7 +1047,7 @@
               <w14:ligatures w14:val="standardContextual"/>
             </w:rPr>
           </w:pPr>
-          <w:hyperlink w:anchor="_Toc198134915" w:history="1">
+          <w:hyperlink w:anchor="_Toc198297325" w:history="1">
             <w:r>
               <w:rPr>
                 <w:rStyle w:val="Hyperlink"/>
@@ -1086,7 +1094,7 @@
                 <w:noProof/>
                 <w:webHidden/>
               </w:rPr>
-              <w:instrText xml:space="preserve"> PAGEREF _Toc198134915 \h </w:instrText>
+              <w:instrText xml:space="preserve"> PAGEREF _Toc198297325 \h </w:instrText>
             </w:r>
             <w:r>
               <w:rPr>
@@ -1134,7 +1142,7 @@
               <w14:ligatures w14:val="standardContextual"/>
             </w:rPr>
           </w:pPr>
-          <w:hyperlink w:anchor="_Toc198134916" w:history="1">
+          <w:hyperlink w:anchor="_Toc198297326" w:history="1">
             <w:r>
               <w:rPr>
                 <w:rStyle w:val="Hyperlink"/>
@@ -1181,7 +1189,7 @@
                 <w:noProof/>
                 <w:webHidden/>
               </w:rPr>
-              <w:instrText xml:space="preserve"> PAGEREF _Toc198134916 \h </w:instrText>
+              <w:instrText xml:space="preserve"> PAGEREF _Toc198297326 \h </w:instrText>
             </w:r>
             <w:r>
               <w:rPr>
@@ -1229,7 +1237,7 @@
               <w14:ligatures w14:val="standardContextual"/>
             </w:rPr>
           </w:pPr>
-          <w:hyperlink w:anchor="_Toc198134917" w:history="1">
+          <w:hyperlink w:anchor="_Toc198297327" w:history="1">
             <w:r>
               <w:rPr>
                 <w:rStyle w:val="Hyperlink"/>
@@ -1276,7 +1284,7 @@
                 <w:noProof/>
                 <w:webHidden/>
               </w:rPr>
-              <w:instrText xml:space="preserve"> PAGEREF _Toc198134917 \h </w:instrText>
+              <w:instrText xml:space="preserve"> PAGEREF _Toc198297327 \h </w:instrText>
             </w:r>
             <w:r>
               <w:rPr>
@@ -1320,7 +1328,7 @@
               <w14:ligatures w14:val="standardContextual"/>
             </w:rPr>
           </w:pPr>
-          <w:hyperlink w:anchor="_Toc198134918" w:history="1">
+          <w:hyperlink w:anchor="_Toc198297328" w:history="1">
             <w:r>
               <w:rPr>
                 <w:rStyle w:val="Hyperlink"/>
@@ -1361,7 +1369,7 @@
               <w:rPr>
                 <w:webHidden/>
               </w:rPr>
-              <w:instrText xml:space="preserve"> PAGEREF _Toc198134918 \h </w:instrText>
+              <w:instrText xml:space="preserve"> PAGEREF _Toc198297328 \h </w:instrText>
             </w:r>
             <w:r>
               <w:rPr>
@@ -1401,7 +1409,7 @@
               <w14:ligatures w14:val="standardContextual"/>
             </w:rPr>
           </w:pPr>
-          <w:hyperlink w:anchor="_Toc198134919" w:history="1">
+          <w:hyperlink w:anchor="_Toc198297329" w:history="1">
             <w:r>
               <w:rPr>
                 <w:rStyle w:val="Hyperlink"/>
@@ -1424,7 +1432,7 @@
               <w:rPr>
                 <w:rStyle w:val="Hyperlink"/>
               </w:rPr>
-              <w:t>Tracemalloc</w:t>
+              <w:t>Tracemalloc &amp; memory_profiler</w:t>
             </w:r>
             <w:r>
               <w:rPr>
@@ -1442,7 +1450,7 @@
               <w:rPr>
                 <w:webHidden/>
               </w:rPr>
-              <w:instrText xml:space="preserve"> PAGEREF _Toc198134919 \h </w:instrText>
+              <w:instrText xml:space="preserve"> PAGEREF _Toc198297329 \h </w:instrText>
             </w:r>
             <w:r>
               <w:rPr>
@@ -1459,7 +1467,7 @@
               <w:rPr>
                 <w:webHidden/>
               </w:rPr>
-              <w:t>7</w:t>
+              <w:t>8</w:t>
             </w:r>
             <w:r>
               <w:rPr>
@@ -1486,7 +1494,7 @@
               <w14:ligatures w14:val="standardContextual"/>
             </w:rPr>
           </w:pPr>
-          <w:hyperlink w:anchor="_Toc198134920" w:history="1">
+          <w:hyperlink w:anchor="_Toc198297330" w:history="1">
             <w:r>
               <w:rPr>
                 <w:rStyle w:val="Hyperlink"/>
@@ -1533,7 +1541,7 @@
                 <w:noProof/>
                 <w:webHidden/>
               </w:rPr>
-              <w:instrText xml:space="preserve"> PAGEREF _Toc198134920 \h </w:instrText>
+              <w:instrText xml:space="preserve"> PAGEREF _Toc198297330 \h </w:instrText>
             </w:r>
             <w:r>
               <w:rPr>
@@ -1581,7 +1589,7 @@
               <w14:ligatures w14:val="standardContextual"/>
             </w:rPr>
           </w:pPr>
-          <w:hyperlink w:anchor="_Toc198134921" w:history="1">
+          <w:hyperlink w:anchor="_Toc198297331" w:history="1">
             <w:r>
               <w:rPr>
                 <w:rStyle w:val="Hyperlink"/>
@@ -1628,7 +1636,7 @@
                 <w:noProof/>
                 <w:webHidden/>
               </w:rPr>
-              <w:instrText xml:space="preserve"> PAGEREF _Toc198134921 \h </w:instrText>
+              <w:instrText xml:space="preserve"> PAGEREF _Toc198297331 \h </w:instrText>
             </w:r>
             <w:r>
               <w:rPr>
@@ -1676,7 +1684,7 @@
               <w14:ligatures w14:val="standardContextual"/>
             </w:rPr>
           </w:pPr>
-          <w:hyperlink w:anchor="_Toc198134922" w:history="1">
+          <w:hyperlink w:anchor="_Toc198297332" w:history="1">
             <w:r>
               <w:rPr>
                 <w:rStyle w:val="Hyperlink"/>
@@ -1723,7 +1731,7 @@
                 <w:noProof/>
                 <w:webHidden/>
               </w:rPr>
-              <w:instrText xml:space="preserve"> PAGEREF _Toc198134922 \h </w:instrText>
+              <w:instrText xml:space="preserve"> PAGEREF _Toc198297332 \h </w:instrText>
             </w:r>
             <w:r>
               <w:rPr>
@@ -1744,6 +1752,184 @@
                 <w:webHidden/>
               </w:rPr>
               <w:t>9</w:t>
+            </w:r>
+            <w:r>
+              <w:rPr>
+                <w:noProof/>
+                <w:webHidden/>
+              </w:rPr>
+              <w:fldChar w:fldCharType="end"/>
+            </w:r>
+          </w:hyperlink>
+        </w:p>
+        <w:p>
+          <w:pPr>
+            <w:pStyle w:val="Inhopg3"/>
+            <w:rPr>
+              <w:rFonts w:eastAsiaTheme="minorEastAsia"/>
+              <w:color w:val="auto"/>
+              <w:kern w:val="2"/>
+              <w:sz w:val="24"/>
+              <w:szCs w:val="24"/>
+              <w:lang w:eastAsia="nl-BE"/>
+              <w14:ligatures w14:val="standardContextual"/>
+            </w:rPr>
+          </w:pPr>
+          <w:hyperlink w:anchor="_Toc198297333" w:history="1">
+            <w:r>
+              <w:rPr>
+                <w:rStyle w:val="Hyperlink"/>
+              </w:rPr>
+              <w:t>5.2.1</w:t>
+            </w:r>
+            <w:r>
+              <w:rPr>
+                <w:rFonts w:eastAsiaTheme="minorEastAsia"/>
+                <w:color w:val="auto"/>
+                <w:kern w:val="2"/>
+                <w:sz w:val="24"/>
+                <w:szCs w:val="24"/>
+                <w:lang w:eastAsia="nl-BE"/>
+                <w14:ligatures w14:val="standardContextual"/>
+              </w:rPr>
+              <w:tab/>
+            </w:r>
+            <w:r>
+              <w:rPr>
+                <w:rStyle w:val="Hyperlink"/>
+              </w:rPr>
+              <w:t>Time</w:t>
+            </w:r>
+            <w:r>
+              <w:rPr>
+                <w:webHidden/>
+              </w:rPr>
+              <w:tab/>
+            </w:r>
+            <w:r>
+              <w:rPr>
+                <w:webHidden/>
+              </w:rPr>
+              <w:fldChar w:fldCharType="begin"/>
+            </w:r>
+            <w:r>
+              <w:rPr>
+                <w:webHidden/>
+              </w:rPr>
+              <w:instrText xml:space="preserve"> PAGEREF _Toc198297333 \h </w:instrText>
+            </w:r>
+            <w:r>
+              <w:rPr>
+                <w:webHidden/>
+              </w:rPr>
+            </w:r>
+            <w:r>
+              <w:rPr>
+                <w:webHidden/>
+              </w:rPr>
+              <w:fldChar w:fldCharType="separate"/>
+            </w:r>
+            <w:r>
+              <w:rPr>
+                <w:webHidden/>
+              </w:rPr>
+              <w:t>9</w:t>
+            </w:r>
+            <w:r>
+              <w:rPr>
+                <w:webHidden/>
+              </w:rPr>
+              <w:fldChar w:fldCharType="end"/>
+            </w:r>
+          </w:hyperlink>
+        </w:p>
+        <w:p>
+          <w:pPr>
+            <w:pStyle w:val="Inhopg2"/>
+            <w:tabs>
+              <w:tab w:val="left" w:pos="1418"/>
+            </w:tabs>
+            <w:rPr>
+              <w:rFonts w:eastAsiaTheme="minorEastAsia"/>
+              <w:noProof/>
+              <w:color w:val="auto"/>
+              <w:kern w:val="2"/>
+              <w:sz w:val="24"/>
+              <w:szCs w:val="24"/>
+              <w:lang w:val="nl-BE" w:eastAsia="nl-BE"/>
+              <w14:ligatures w14:val="standardContextual"/>
+            </w:rPr>
+          </w:pPr>
+          <w:hyperlink w:anchor="_Toc198297334" w:history="1">
+            <w:r>
+              <w:rPr>
+                <w:rStyle w:val="Hyperlink"/>
+                <w:noProof/>
+                <w:lang w:val="en-US"/>
+              </w:rPr>
+              <w:t>5.3</w:t>
+            </w:r>
+            <w:r>
+              <w:rPr>
+                <w:rFonts w:eastAsiaTheme="minorEastAsia"/>
+                <w:noProof/>
+                <w:color w:val="auto"/>
+                <w:kern w:val="2"/>
+                <w:sz w:val="24"/>
+                <w:szCs w:val="24"/>
+                <w:lang w:val="nl-BE" w:eastAsia="nl-BE"/>
+                <w14:ligatures w14:val="standardContextual"/>
+              </w:rPr>
+              <w:tab/>
+            </w:r>
+            <w:r>
+              <w:rPr>
+                <w:rStyle w:val="Hyperlink"/>
+                <w:noProof/>
+                <w:lang w:val="en-US"/>
+              </w:rPr>
+              <w:t>Optimization</w:t>
+            </w:r>
+            <w:r>
+              <w:rPr>
+                <w:noProof/>
+                <w:webHidden/>
+              </w:rPr>
+              <w:tab/>
+            </w:r>
+            <w:r>
+              <w:rPr>
+                <w:noProof/>
+                <w:webHidden/>
+              </w:rPr>
+              <w:fldChar w:fldCharType="begin"/>
+            </w:r>
+            <w:r>
+              <w:rPr>
+                <w:noProof/>
+                <w:webHidden/>
+              </w:rPr>
+              <w:instrText xml:space="preserve"> PAGEREF _Toc198297334 \h </w:instrText>
+            </w:r>
+            <w:r>
+              <w:rPr>
+                <w:noProof/>
+                <w:webHidden/>
+              </w:rPr>
+            </w:r>
+            <w:r>
+              <w:rPr>
+                <w:noProof/>
+                <w:webHidden/>
+              </w:rPr>
+              <w:fldChar w:fldCharType="separate"/>
+            </w:r>
+            <w:r>
+              <w:rPr>
+                <w:noProof/>
+                <w:webHidden/>
+              </w:rPr>
+              <w:t>11</w:t>
             </w:r>
             <w:r>
               <w:rPr>
@@ -1771,7 +1957,7 @@
               <w14:ligatures w14:val="standardContextual"/>
             </w:rPr>
           </w:pPr>
-          <w:hyperlink w:anchor="_Toc198134923" w:history="1">
+          <w:hyperlink w:anchor="_Toc198297335" w:history="1">
             <w:r>
               <w:rPr>
                 <w:rStyle w:val="Hyperlink"/>
@@ -1818,7 +2004,7 @@
                 <w:noProof/>
                 <w:webHidden/>
               </w:rPr>
-              <w:instrText xml:space="preserve"> PAGEREF _Toc198134923 \h </w:instrText>
+              <w:instrText xml:space="preserve"> PAGEREF _Toc198297335 \h </w:instrText>
             </w:r>
             <w:r>
               <w:rPr>
@@ -1838,7 +2024,7 @@
                 <w:noProof/>
                 <w:webHidden/>
               </w:rPr>
-              <w:t>9</w:t>
+              <w:t>12</w:t>
             </w:r>
             <w:r>
               <w:rPr>
@@ -1866,7 +2052,7 @@
               <w14:ligatures w14:val="standardContextual"/>
             </w:rPr>
           </w:pPr>
-          <w:hyperlink w:anchor="_Toc198134924" w:history="1">
+          <w:hyperlink w:anchor="_Toc198297336" w:history="1">
             <w:r>
               <w:rPr>
                 <w:rStyle w:val="Hyperlink"/>
@@ -1913,7 +2099,7 @@
                 <w:noProof/>
                 <w:webHidden/>
               </w:rPr>
-              <w:instrText xml:space="preserve"> PAGEREF _Toc198134924 \h </w:instrText>
+              <w:instrText xml:space="preserve"> PAGEREF _Toc198297336 \h </w:instrText>
             </w:r>
             <w:r>
               <w:rPr>
@@ -1933,7 +2119,7 @@
                 <w:noProof/>
                 <w:webHidden/>
               </w:rPr>
-              <w:t>9</w:t>
+              <w:t>12</w:t>
             </w:r>
             <w:r>
               <w:rPr>
@@ -1961,7 +2147,7 @@
               <w14:ligatures w14:val="standardContextual"/>
             </w:rPr>
           </w:pPr>
-          <w:hyperlink w:anchor="_Toc198134925" w:history="1">
+          <w:hyperlink w:anchor="_Toc198297337" w:history="1">
             <w:r>
               <w:rPr>
                 <w:rStyle w:val="Hyperlink"/>
@@ -2008,7 +2194,7 @@
                 <w:noProof/>
                 <w:webHidden/>
               </w:rPr>
-              <w:instrText xml:space="preserve"> PAGEREF _Toc198134925 \h </w:instrText>
+              <w:instrText xml:space="preserve"> PAGEREF _Toc198297337 \h </w:instrText>
             </w:r>
             <w:r>
               <w:rPr>
@@ -2028,7 +2214,7 @@
                 <w:noProof/>
                 <w:webHidden/>
               </w:rPr>
-              <w:t>9</w:t>
+              <w:t>12</w:t>
             </w:r>
             <w:r>
               <w:rPr>
@@ -2074,7 +2260,7 @@
           <w:lang w:val="en-GB"/>
         </w:rPr>
       </w:pPr>
-      <w:bookmarkStart w:id="1" w:name="_Toc198134909"/>
+      <w:bookmarkStart w:id="1" w:name="_Toc198297319"/>
       <w:bookmarkEnd w:id="0"/>
       <w:r>
         <w:rPr>
@@ -2109,7 +2295,7 @@
           <w:lang w:val="en-GB"/>
         </w:rPr>
       </w:pPr>
-      <w:bookmarkStart w:id="2" w:name="_Toc198134910"/>
+      <w:bookmarkStart w:id="2" w:name="_Toc198297320"/>
       <w:r>
         <w:rPr>
           <w:lang w:val="en-GB"/>
@@ -2373,7 +2559,7 @@
           <w:lang w:val="en-GB"/>
         </w:rPr>
       </w:pPr>
-      <w:bookmarkStart w:id="3" w:name="_Toc198134911"/>
+      <w:bookmarkStart w:id="3" w:name="_Toc198297321"/>
       <w:r>
         <w:rPr>
           <w:lang w:val="en-GB"/>
@@ -2386,7 +2572,7 @@
       <w:pPr>
         <w:pStyle w:val="Kop2"/>
       </w:pPr>
-      <w:bookmarkStart w:id="4" w:name="_Toc198134912"/>
+      <w:bookmarkStart w:id="4" w:name="_Toc198297322"/>
       <w:r>
         <w:t>The electricity market</w:t>
       </w:r>
@@ -2488,7 +2674,7 @@
       <w:pPr>
         <w:pStyle w:val="Kop2"/>
       </w:pPr>
-      <w:bookmarkStart w:id="5" w:name="_Toc198134913"/>
+      <w:bookmarkStart w:id="5" w:name="_Toc198297323"/>
       <w:r>
         <w:t>The ASSUME Framework</w:t>
       </w:r>
@@ -2531,13 +2717,93 @@
         <w:t xml:space="preserve">: </w:t>
       </w:r>
       <w:r>
-        <w:t xml:space="preserve"> id, unit_type, unit_operator_id, unit_params and forecaster. The id is used to avoid </w:t>
+        <w:t xml:space="preserve"> id, </w:t>
+      </w:r>
+      <w:proofErr w:type="spellStart"/>
+      <w:r>
+        <w:t>unit_type</w:t>
+      </w:r>
+      <w:proofErr w:type="spellEnd"/>
+      <w:r>
+        <w:t xml:space="preserve">, </w:t>
+      </w:r>
+      <w:proofErr w:type="spellStart"/>
+      <w:r>
+        <w:t>unit_operator_id</w:t>
+      </w:r>
+      <w:proofErr w:type="spellEnd"/>
+      <w:r>
+        <w:t xml:space="preserve">, </w:t>
+      </w:r>
+      <w:proofErr w:type="spellStart"/>
+      <w:r>
+        <w:t>unit_params</w:t>
+      </w:r>
+      <w:proofErr w:type="spellEnd"/>
+      <w:r>
+        <w:t xml:space="preserve"> and forecaster. The id is used to avoid </w:t>
       </w:r>
       <w:r>
         <w:t>duplicates,</w:t>
       </w:r>
       <w:r>
-        <w:t xml:space="preserve"> and the unit_type is used to differentiate whether it is a producer, ‘power_plant’, or a consumer, ‘demand’. There are seven unit_types defined, and the simulation will throw an error if you choose one that is not defined. The unit_operator_id acts as a RoleAgent from the mango framework where the units defined under this operator act as roles. Without going into much detail, the operator (RoleAgent) is activated and in turns activates all the units (roles). The unit_params defines the market that the units belong to, the bidding strategy, the minimum or maximum power and the price at which they bid of offer.</w:t>
+        <w:t xml:space="preserve"> and the </w:t>
+      </w:r>
+      <w:proofErr w:type="spellStart"/>
+      <w:r>
+        <w:t>unit_type</w:t>
+      </w:r>
+      <w:proofErr w:type="spellEnd"/>
+      <w:r>
+        <w:t xml:space="preserve"> is used to differentiate whether it is a producer, ‘</w:t>
+      </w:r>
+      <w:proofErr w:type="spellStart"/>
+      <w:r>
+        <w:t>power_plant</w:t>
+      </w:r>
+      <w:proofErr w:type="spellEnd"/>
+      <w:r>
+        <w:t xml:space="preserve">’, or a consumer, ‘demand’. There are seven </w:t>
+      </w:r>
+      <w:proofErr w:type="spellStart"/>
+      <w:r>
+        <w:t>unit_types</w:t>
+      </w:r>
+      <w:proofErr w:type="spellEnd"/>
+      <w:r>
+        <w:t xml:space="preserve"> defined, and the simulation will throw an error if you choose one that is not defined. The </w:t>
+      </w:r>
+      <w:proofErr w:type="spellStart"/>
+      <w:r>
+        <w:t>unit_operator_id</w:t>
+      </w:r>
+      <w:proofErr w:type="spellEnd"/>
+      <w:r>
+        <w:t xml:space="preserve"> acts as a </w:t>
+      </w:r>
+      <w:proofErr w:type="spellStart"/>
+      <w:r>
+        <w:t>RoleAgent</w:t>
+      </w:r>
+      <w:proofErr w:type="spellEnd"/>
+      <w:r>
+        <w:t xml:space="preserve"> from the mango framework where the units defined under this operator act as roles. Without going into much detail, the operator (</w:t>
+      </w:r>
+      <w:proofErr w:type="spellStart"/>
+      <w:r>
+        <w:t>RoleAgent</w:t>
+      </w:r>
+      <w:proofErr w:type="spellEnd"/>
+      <w:r>
+        <w:t xml:space="preserve">) is activated and in turns activates all the units (roles). The </w:t>
+      </w:r>
+      <w:proofErr w:type="spellStart"/>
+      <w:r>
+        <w:t>unit_params</w:t>
+      </w:r>
+      <w:proofErr w:type="spellEnd"/>
+      <w:r>
+        <w:t xml:space="preserve"> defines the market that the units belong to, the bidding strategy, the minimum or maximum power and the price at which they bid of offer.</w:t>
       </w:r>
       <w:r>
         <w:t xml:space="preserve"> </w:t>
@@ -2625,7 +2891,7 @@
       <w:pPr>
         <w:pStyle w:val="Kop2"/>
       </w:pPr>
-      <w:bookmarkStart w:id="6" w:name="_Toc198134914"/>
+      <w:bookmarkStart w:id="6" w:name="_Toc198297324"/>
       <w:r>
         <w:t>Big O</w:t>
       </w:r>
@@ -2755,8 +3021,17 @@
           <w:i/>
           <w:iCs/>
         </w:rPr>
-        <w:t>: Big-O complexity chart, source: freecodecamp</w:t>
-      </w:r>
+        <w:t xml:space="preserve">: Big-O complexity chart, source: </w:t>
+      </w:r>
+      <w:proofErr w:type="spellStart"/>
+      <w:r>
+        <w:rPr>
+          <w:i/>
+          <w:iCs/>
+        </w:rPr>
+        <w:t>freecodecamp</w:t>
+      </w:r>
+      <w:proofErr w:type="spellEnd"/>
     </w:p>
     <w:p>
       <w:pPr>
@@ -2765,7 +3040,7 @@
           <w:lang w:val="en-GB"/>
         </w:rPr>
       </w:pPr>
-      <w:bookmarkStart w:id="7" w:name="_Toc198134915"/>
+      <w:bookmarkStart w:id="7" w:name="_Toc198297325"/>
       <w:r>
         <w:rPr>
           <w:lang w:val="en-GB"/>
@@ -2828,7 +3103,7 @@
       <w:pPr>
         <w:pStyle w:val="Kop2"/>
       </w:pPr>
-      <w:bookmarkStart w:id="8" w:name="_Toc198134916"/>
+      <w:bookmarkStart w:id="8" w:name="_Toc198297326"/>
       <w:r>
         <w:t>Initial simulation</w:t>
       </w:r>
@@ -3316,7 +3591,23 @@
         <w:jc w:val="both"/>
       </w:pPr>
       <w:r>
-        <w:t xml:space="preserve">To simulate ten thousand agents, we use the meter data gathered from the Fluvius database [2].  Fluvius is the distribution service operator (DSO) of Flanders. The database consists of 1300 meter profiles with </w:t>
+        <w:t xml:space="preserve">To simulate ten thousand agents, we use the meter data gathered from the </w:t>
+      </w:r>
+      <w:proofErr w:type="spellStart"/>
+      <w:r>
+        <w:t>Fluvius</w:t>
+      </w:r>
+      <w:proofErr w:type="spellEnd"/>
+      <w:r>
+        <w:t xml:space="preserve"> database [2].  </w:t>
+      </w:r>
+      <w:proofErr w:type="spellStart"/>
+      <w:r>
+        <w:t>Fluvius</w:t>
+      </w:r>
+      <w:proofErr w:type="spellEnd"/>
+      <w:r>
+        <w:t xml:space="preserve"> is the distribution service operator (DSO) of Flanders. The database consists of 1300 meter profiles with </w:t>
       </w:r>
       <w:r>
         <w:t xml:space="preserve">two </w:t>
@@ -3399,7 +3690,15 @@
         <w:t>, t</w:t>
       </w:r>
       <w:r>
-        <w:t>he market is defined using a yaml file. We store all th</w:t>
+        <w:t xml:space="preserve">he market is defined using a </w:t>
+      </w:r>
+      <w:proofErr w:type="spellStart"/>
+      <w:r>
+        <w:t>yaml</w:t>
+      </w:r>
+      <w:proofErr w:type="spellEnd"/>
+      <w:r>
+        <w:t xml:space="preserve"> file. We store all th</w:t>
       </w:r>
       <w:r>
         <w:t>ese</w:t>
@@ -3432,8 +3731,13 @@
         <w:t>for</w:t>
       </w:r>
       <w:r>
-        <w:t xml:space="preserve"> which the Fluvius</w:t>
-      </w:r>
+        <w:t xml:space="preserve"> which the </w:t>
+      </w:r>
+      <w:proofErr w:type="spellStart"/>
+      <w:r>
+        <w:t>Fluvius</w:t>
+      </w:r>
+      <w:proofErr w:type="spellEnd"/>
       <w:r>
         <w:t xml:space="preserve"> meter</w:t>
       </w:r>
@@ -3448,7 +3752,7 @@
       <w:pPr>
         <w:pStyle w:val="Kop2"/>
       </w:pPr>
-      <w:bookmarkStart w:id="9" w:name="_Toc198134917"/>
+      <w:bookmarkStart w:id="9" w:name="_Toc198297327"/>
       <w:r>
         <w:t>Profiling</w:t>
       </w:r>
@@ -3487,11 +3791,24 @@
           <w:numId w:val="12"/>
         </w:numPr>
       </w:pPr>
-      <w:r>
-        <w:t xml:space="preserve">cProfile </w:t>
-      </w:r>
-      <w:r>
-        <w:t>&amp; yappi (time)</w:t>
+      <w:proofErr w:type="spellStart"/>
+      <w:r>
+        <w:t>cProfile</w:t>
+      </w:r>
+      <w:proofErr w:type="spellEnd"/>
+      <w:r>
+        <w:t xml:space="preserve"> </w:t>
+      </w:r>
+      <w:r>
+        <w:t xml:space="preserve">&amp; </w:t>
+      </w:r>
+      <w:proofErr w:type="spellStart"/>
+      <w:r>
+        <w:t>yappi</w:t>
+      </w:r>
+      <w:proofErr w:type="spellEnd"/>
+      <w:r>
+        <w:t xml:space="preserve"> (time)</w:t>
       </w:r>
     </w:p>
     <w:p>
@@ -3502,14 +3819,24 @@
           <w:numId w:val="12"/>
         </w:numPr>
       </w:pPr>
+      <w:proofErr w:type="spellStart"/>
       <w:r>
         <w:t>tracemalloc</w:t>
       </w:r>
+      <w:proofErr w:type="spellEnd"/>
       <w:r>
         <w:t xml:space="preserve"> </w:t>
       </w:r>
       <w:r>
-        <w:t xml:space="preserve">&amp; memory_profiler </w:t>
+        <w:t xml:space="preserve">&amp; </w:t>
+      </w:r>
+      <w:proofErr w:type="spellStart"/>
+      <w:r>
+        <w:t>memory_profiler</w:t>
+      </w:r>
+      <w:proofErr w:type="spellEnd"/>
+      <w:r>
+        <w:t xml:space="preserve"> </w:t>
       </w:r>
       <w:r>
         <w:t>(memory)</w:t>
@@ -3527,14 +3854,21 @@
       <w:pPr>
         <w:pStyle w:val="Kop3"/>
       </w:pPr>
-      <w:bookmarkStart w:id="10" w:name="_Toc198134918"/>
+      <w:bookmarkStart w:id="10" w:name="_Toc198297328"/>
+      <w:proofErr w:type="spellStart"/>
       <w:r>
         <w:t>cProfile</w:t>
       </w:r>
-      <w:r>
-        <w:t xml:space="preserve"> &amp; yappi</w:t>
+      <w:proofErr w:type="spellEnd"/>
+      <w:r>
+        <w:t xml:space="preserve"> &amp; </w:t>
+      </w:r>
+      <w:proofErr w:type="spellStart"/>
+      <w:r>
+        <w:t>yappi</w:t>
       </w:r>
       <w:bookmarkEnd w:id="10"/>
+      <w:proofErr w:type="spellEnd"/>
     </w:p>
     <w:p>
       <w:pPr>
@@ -3562,7 +3896,23 @@
         <w:t>profilers:</w:t>
       </w:r>
       <w:r>
-        <w:t xml:space="preserve"> cProfile and Yappi (Yet Another Python profiler)</w:t>
+        <w:t xml:space="preserve"> </w:t>
+      </w:r>
+      <w:proofErr w:type="spellStart"/>
+      <w:r>
+        <w:t>cProfile</w:t>
+      </w:r>
+      <w:proofErr w:type="spellEnd"/>
+      <w:r>
+        <w:t xml:space="preserve"> and </w:t>
+      </w:r>
+      <w:proofErr w:type="spellStart"/>
+      <w:r>
+        <w:t>Yappi</w:t>
+      </w:r>
+      <w:proofErr w:type="spellEnd"/>
+      <w:r>
+        <w:t xml:space="preserve"> (Yet Another Python profiler)</w:t>
       </w:r>
       <w:r>
         <w:t>.</w:t>
@@ -3572,14 +3922,24 @@
       <w:pPr>
         <w:spacing w:after="0" w:line="240" w:lineRule="auto"/>
       </w:pPr>
+      <w:proofErr w:type="spellStart"/>
       <w:r>
         <w:t>cProfile</w:t>
       </w:r>
+      <w:proofErr w:type="spellEnd"/>
       <w:r>
         <w:t xml:space="preserve"> [4]</w:t>
       </w:r>
       <w:r>
-        <w:t xml:space="preserve"> is a built-in python module while yappi </w:t>
+        <w:t xml:space="preserve"> is a built-in python module while </w:t>
+      </w:r>
+      <w:proofErr w:type="spellStart"/>
+      <w:r>
+        <w:t>yappi</w:t>
+      </w:r>
+      <w:proofErr w:type="spellEnd"/>
+      <w:r>
+        <w:t xml:space="preserve"> </w:t>
       </w:r>
       <w:r>
         <w:t xml:space="preserve">[5] </w:t>
@@ -3591,20 +3951,65 @@
         <w:t>must</w:t>
       </w:r>
       <w:r>
-        <w:t xml:space="preserve"> be installed first. The main difference is that yappi support multithreaded, asyncio and gevent profiling. It can also track either WALL time </w:t>
+        <w:t xml:space="preserve"> be installed first. The main difference is that </w:t>
+      </w:r>
+      <w:proofErr w:type="spellStart"/>
+      <w:r>
+        <w:t>yappi</w:t>
+      </w:r>
+      <w:proofErr w:type="spellEnd"/>
+      <w:r>
+        <w:t xml:space="preserve"> support multithreaded, </w:t>
+      </w:r>
+      <w:proofErr w:type="spellStart"/>
+      <w:r>
+        <w:t>asyncio</w:t>
+      </w:r>
+      <w:proofErr w:type="spellEnd"/>
+      <w:r>
+        <w:t xml:space="preserve"> and </w:t>
+      </w:r>
+      <w:proofErr w:type="spellStart"/>
+      <w:r>
+        <w:t>gevent</w:t>
+      </w:r>
+      <w:proofErr w:type="spellEnd"/>
+      <w:r>
+        <w:t xml:space="preserve"> profiling. It can also track either WALL time </w:t>
       </w:r>
       <w:r>
         <w:t>or</w:t>
       </w:r>
       <w:r>
-        <w:t xml:space="preserve"> CPU time while cProfile only tracks CPU time. The ASSUME framework is built on top of the Mango framework which in turn </w:t>
+        <w:t xml:space="preserve"> CPU time while </w:t>
+      </w:r>
+      <w:proofErr w:type="spellStart"/>
+      <w:r>
+        <w:t>cProfile</w:t>
+      </w:r>
+      <w:proofErr w:type="spellEnd"/>
+      <w:r>
+        <w:t xml:space="preserve"> only tracks CPU time. The ASSUME framework is built on top of the Mango framework which in turn </w:t>
       </w:r>
       <w:r>
         <w:t xml:space="preserve">is </w:t>
       </w:r>
       <w:r>
-        <w:t>built on top of asyncio. Asyncio</w:t>
-      </w:r>
+        <w:t xml:space="preserve">built on top of </w:t>
+      </w:r>
+      <w:proofErr w:type="spellStart"/>
+      <w:r>
+        <w:t>asyncio</w:t>
+      </w:r>
+      <w:proofErr w:type="spellEnd"/>
+      <w:r>
+        <w:t xml:space="preserve">. </w:t>
+      </w:r>
+      <w:proofErr w:type="spellStart"/>
+      <w:r>
+        <w:t>Asyncio</w:t>
+      </w:r>
+      <w:proofErr w:type="spellEnd"/>
       <w:r>
         <w:t xml:space="preserve"> [6]</w:t>
       </w:r>
@@ -3625,8 +4030,17 @@
           <w:b/>
           <w:bCs/>
         </w:rPr>
-        <w:t>Explanation of asyncio</w:t>
-      </w:r>
+        <w:t xml:space="preserve">Explanation of </w:t>
+      </w:r>
+      <w:proofErr w:type="spellStart"/>
+      <w:r>
+        <w:rPr>
+          <w:b/>
+          <w:bCs/>
+        </w:rPr>
+        <w:t>asyncio</w:t>
+      </w:r>
+      <w:proofErr w:type="spellEnd"/>
       <w:r>
         <w:t xml:space="preserve"> Using the </w:t>
       </w:r>
@@ -3679,7 +4093,15 @@
         <w:t>es</w:t>
       </w:r>
       <w:r>
-        <w:t xml:space="preserve"> not get added. Yappi differentiates the </w:t>
+        <w:t xml:space="preserve"> not get added. </w:t>
+      </w:r>
+      <w:proofErr w:type="spellStart"/>
+      <w:r>
+        <w:t>Yappi</w:t>
+      </w:r>
+      <w:proofErr w:type="spellEnd"/>
+      <w:r>
+        <w:t xml:space="preserve"> differentiates the </w:t>
       </w:r>
       <w:r>
         <w:rPr>
@@ -3697,29 +4119,47 @@
       <w:r>
         <w:t xml:space="preserve">, we chose </w:t>
       </w:r>
+      <w:proofErr w:type="spellStart"/>
       <w:r>
         <w:t>Y</w:t>
       </w:r>
       <w:r>
-        <w:t>appi as ou</w:t>
+        <w:t>appi</w:t>
+      </w:r>
+      <w:proofErr w:type="spellEnd"/>
+      <w:r>
+        <w:t xml:space="preserve"> as ou</w:t>
       </w:r>
       <w:r>
         <w:t>r</w:t>
       </w:r>
       <w:r>
-        <w:t xml:space="preserve"> time profiler. The module pstats</w:t>
-      </w:r>
+        <w:t xml:space="preserve"> time profiler. The module </w:t>
+      </w:r>
+      <w:proofErr w:type="spellStart"/>
+      <w:r>
+        <w:t>pstats</w:t>
+      </w:r>
+      <w:proofErr w:type="spellEnd"/>
       <w:r>
         <w:t xml:space="preserve"> [4]</w:t>
       </w:r>
       <w:r>
-        <w:t xml:space="preserve"> was used to format the profiling statistics into reports and snak</w:t>
+        <w:t xml:space="preserve"> was used to format the profiling statistics into reports and </w:t>
+      </w:r>
+      <w:proofErr w:type="spellStart"/>
+      <w:r>
+        <w:t>snak</w:t>
       </w:r>
       <w:r>
         <w:t>e</w:t>
       </w:r>
       <w:r>
-        <w:t>viz was used to visualize them.</w:t>
+        <w:t>viz</w:t>
+      </w:r>
+      <w:proofErr w:type="spellEnd"/>
+      <w:r>
+        <w:t xml:space="preserve"> was used to visualize them.</w:t>
       </w:r>
     </w:p>
     <w:p>
@@ -3744,21 +4184,23 @@
     </w:p>
     <w:p>
       <w:pPr>
-        <w:spacing w:after="0" w:line="240" w:lineRule="auto"/>
-      </w:pPr>
-    </w:p>
-    <w:p>
-      <w:pPr>
         <w:pStyle w:val="Kop3"/>
       </w:pPr>
-      <w:bookmarkStart w:id="11" w:name="_Toc198134919"/>
+      <w:bookmarkStart w:id="11" w:name="_Toc198297329"/>
+      <w:proofErr w:type="spellStart"/>
       <w:r>
         <w:t>Tracemalloc</w:t>
       </w:r>
+      <w:proofErr w:type="spellEnd"/>
+      <w:r>
+        <w:t xml:space="preserve"> &amp; </w:t>
+      </w:r>
+      <w:proofErr w:type="spellStart"/>
+      <w:r>
+        <w:t>memory_profiler</w:t>
+      </w:r>
       <w:bookmarkEnd w:id="11"/>
-      <w:r>
-        <w:t xml:space="preserve"> &amp; memory_profiler</w:t>
-      </w:r>
+      <w:proofErr w:type="spellEnd"/>
     </w:p>
     <w:p>
       <w:r>
@@ -3767,11 +4209,24 @@
       <w:r>
         <w:t xml:space="preserve">performance. </w:t>
       </w:r>
-      <w:r>
-        <w:t xml:space="preserve">Memory_profiler </w:t>
-      </w:r>
-      <w:r>
-        <w:t xml:space="preserve">is a sampling profiler that uses the psutil library under the hood to inspect </w:t>
+      <w:proofErr w:type="spellStart"/>
+      <w:r>
+        <w:t>Memory_profiler</w:t>
+      </w:r>
+      <w:proofErr w:type="spellEnd"/>
+      <w:r>
+        <w:t xml:space="preserve"> </w:t>
+      </w:r>
+      <w:r>
+        <w:t xml:space="preserve">is a sampling profiler that uses the </w:t>
+      </w:r>
+      <w:proofErr w:type="spellStart"/>
+      <w:r>
+        <w:t>psutil</w:t>
+      </w:r>
+      <w:proofErr w:type="spellEnd"/>
+      <w:r>
+        <w:t xml:space="preserve"> library under the hood to inspect </w:t>
       </w:r>
       <w:r>
         <w:t>memory</w:t>
@@ -3779,8 +4234,13 @@
       <w:r>
         <w:t xml:space="preserve"> usage of the current process. </w:t>
       </w:r>
-      <w:r>
-        <w:t xml:space="preserve">Tracemalloc gives us a plethora of </w:t>
+      <w:proofErr w:type="spellStart"/>
+      <w:r>
+        <w:t>Tracemalloc</w:t>
+      </w:r>
+      <w:proofErr w:type="spellEnd"/>
+      <w:r>
+        <w:t xml:space="preserve"> gives us a plethora of </w:t>
       </w:r>
       <w:r>
         <w:t>option to see how memory is allocated.</w:t>
@@ -3810,7 +4270,7 @@
           <w:lang w:val="en-GB"/>
         </w:rPr>
       </w:pPr>
-      <w:bookmarkStart w:id="12" w:name="_Toc198134920"/>
+      <w:bookmarkStart w:id="12" w:name="_Toc198297330"/>
       <w:r>
         <w:rPr>
           <w:lang w:val="en-GB"/>
@@ -3836,14 +4296,20 @@
         <w:t>time</w:t>
       </w:r>
       <w:r>
-        <w:t xml:space="preserve"> profiler and assess the bottlenecks in the framework. Finally, we outline the possible optimization that could be used to improve runtime and scalability using the Big O notation.</w:t>
+        <w:t xml:space="preserve"> </w:t>
+      </w:r>
+      <w:r>
+        <w:t xml:space="preserve">and memory </w:t>
+      </w:r>
+      <w:r>
+        <w:t>profiler and assess the bottlenecks in the framework. Finally, we outline the possible optimization that could be used to improve runtime and scalability using the Big O notation.</w:t>
       </w:r>
     </w:p>
     <w:p>
       <w:pPr>
         <w:pStyle w:val="Kop2"/>
       </w:pPr>
-      <w:bookmarkStart w:id="13" w:name="_Toc198134921"/>
+      <w:bookmarkStart w:id="13" w:name="_Toc198297331"/>
       <w:r>
         <w:t>Simulation results</w:t>
       </w:r>
@@ -4054,7 +4520,6 @@
         <w:rPr>
           <w:rFonts w:eastAsiaTheme="minorEastAsia"/>
         </w:rPr>
-        <w:lastRenderedPageBreak/>
         <w:t xml:space="preserve">That means that for every added agent, the runtime increases with 5.61 seconds. If this trendline continues, we would get the following time for the simulation of ten thousand agents. </w:t>
       </w:r>
     </w:p>
@@ -4070,6 +4535,7 @@
             <w:rPr>
               <w:rFonts w:ascii="Cambria Math" w:hAnsi="Cambria Math"/>
             </w:rPr>
+            <w:lastRenderedPageBreak/>
             <m:t>y= 5.61*10000+143</m:t>
           </m:r>
         </m:oMath>
@@ -4111,7 +4577,6 @@
         <w:t>This is about 187 times slower than our goal of a simulation runtime of 5 minutes.</w:t>
       </w:r>
     </w:p>
-    <w:p/>
     <w:p>
       <w:r>
         <w:t>We can conclude from the graph that the simulation scales linearly with a base runtime of about 143 seconds. This means that the system scales in a stable way and is not experiencing slowdowns but that has yet to be tested by running the simulation with more agents.</w:t>
@@ -4138,7 +4603,13 @@
         <w:t xml:space="preserve">take </w:t>
       </w:r>
       <w:r>
-        <w:t>a lot some time. We analysed which functions took up the most time and discussed how we can optimize them in the following paragraphs.</w:t>
+        <w:t>a lot some time</w:t>
+      </w:r>
+      <w:r>
+        <w:t xml:space="preserve"> so optimization is necessary</w:t>
+      </w:r>
+      <w:r>
+        <w:t>. We analysed which functions took up the most time and discussed how we can optimize them in the following paragraphs.</w:t>
       </w:r>
     </w:p>
     <w:p>
@@ -4148,7 +4619,7 @@
           <w:rFonts w:eastAsiaTheme="minorEastAsia"/>
         </w:rPr>
       </w:pPr>
-      <w:bookmarkStart w:id="14" w:name="_Toc198134922"/>
+      <w:bookmarkStart w:id="14" w:name="_Toc198297332"/>
       <w:r>
         <w:rPr>
           <w:rFonts w:eastAsiaTheme="minorEastAsia"/>
@@ -4167,51 +4638,134 @@
       <w:r>
         <w:t xml:space="preserve">What is common is both time and memory profilers is that they produce significant amount of overhead. The simulation runtime doubles when using </w:t>
       </w:r>
+      <w:proofErr w:type="spellStart"/>
       <w:r>
         <w:t>Y</w:t>
       </w:r>
       <w:r>
-        <w:t>appi and almost quadruples when using tracemalloc.</w:t>
+        <w:t>appi</w:t>
+      </w:r>
+      <w:proofErr w:type="spellEnd"/>
+      <w:r>
+        <w:t xml:space="preserve"> and almost quadruples when using </w:t>
+      </w:r>
+      <w:proofErr w:type="spellStart"/>
+      <w:r>
+        <w:t>tracemalloc</w:t>
+      </w:r>
+      <w:proofErr w:type="spellEnd"/>
+      <w:r>
+        <w:t>.</w:t>
       </w:r>
       <w:r>
         <w:t xml:space="preserve"> </w:t>
       </w:r>
       <w:r>
-        <w:t xml:space="preserve">They were never used simultaneously when profiling, either only the time performance was or profiled or only the memory consumption. The time performance was profiled more rigorously and in greater detail since it served as a greater bottleneck than the memory consumption as mentioned above. </w:t>
+        <w:t xml:space="preserve">They were never used simultaneously when profiling, either only the time performance was profiled or only the memory consumption. The time performance was profiled more rigorously and in greater detail since it served as a greater bottleneck than the memory consumption as mentioned above. </w:t>
       </w:r>
     </w:p>
     <w:p>
       <w:pPr>
         <w:pStyle w:val="Kop3"/>
       </w:pPr>
-      <w:r>
-        <w:t>Time</w:t>
-      </w:r>
-    </w:p>
-    <w:p>
-      <w:pPr>
-        <w:rPr>
-          <w:i/>
-          <w:iCs/>
-        </w:rPr>
-      </w:pPr>
+      <w:bookmarkStart w:id="15" w:name="_Toc198297333"/>
       <w:r>
         <w:rPr>
           <w:noProof/>
         </w:rPr>
+        <mc:AlternateContent>
+          <mc:Choice Requires="wps">
+            <w:drawing>
+              <wp:anchor distT="0" distB="0" distL="114300" distR="114300" simplePos="0" relativeHeight="251664384" behindDoc="0" locked="0" layoutInCell="1" allowOverlap="1" wp14:anchorId="7AD353C2" wp14:editId="09237694">
+                <wp:simplePos x="0" y="0"/>
+                <wp:positionH relativeFrom="margin">
+                  <wp:align>right</wp:align>
+                </wp:positionH>
+                <wp:positionV relativeFrom="paragraph">
+                  <wp:posOffset>624840</wp:posOffset>
+                </wp:positionV>
+                <wp:extent cx="297180" cy="2011680"/>
+                <wp:effectExtent l="0" t="0" r="26670" b="26670"/>
+                <wp:wrapSquare wrapText="bothSides"/>
+                <wp:docPr id="113139841" name="Rechthoek 1"/>
+                <wp:cNvGraphicFramePr/>
+                <a:graphic xmlns:a="http://schemas.openxmlformats.org/drawingml/2006/main">
+                  <a:graphicData uri="http://schemas.microsoft.com/office/word/2010/wordprocessingShape">
+                    <wps:wsp>
+                      <wps:cNvSpPr/>
+                      <wps:spPr>
+                        <a:xfrm>
+                          <a:off x="0" y="0"/>
+                          <a:ext cx="297180" cy="2011680"/>
+                        </a:xfrm>
+                        <a:prstGeom prst="rect">
+                          <a:avLst/>
+                        </a:prstGeom>
+                        <a:noFill/>
+                        <a:ln>
+                          <a:solidFill>
+                            <a:srgbClr val="FFFF00"/>
+                          </a:solidFill>
+                        </a:ln>
+                      </wps:spPr>
+                      <wps:style>
+                        <a:lnRef idx="2">
+                          <a:schemeClr val="accent6"/>
+                        </a:lnRef>
+                        <a:fillRef idx="1">
+                          <a:schemeClr val="lt1"/>
+                        </a:fillRef>
+                        <a:effectRef idx="0">
+                          <a:schemeClr val="accent6"/>
+                        </a:effectRef>
+                        <a:fontRef idx="minor">
+                          <a:schemeClr val="dk1"/>
+                        </a:fontRef>
+                      </wps:style>
+                      <wps:bodyPr rot="0" spcFirstLastPara="0" vertOverflow="overflow" horzOverflow="overflow" vert="horz" wrap="square" lIns="91440" tIns="45720" rIns="91440" bIns="45720" numCol="1" spcCol="0" rtlCol="0" fromWordArt="0" anchor="ctr" anchorCtr="0" forceAA="0" compatLnSpc="1">
+                        <a:prstTxWarp prst="textNoShape">
+                          <a:avLst/>
+                        </a:prstTxWarp>
+                        <a:noAutofit/>
+                      </wps:bodyPr>
+                    </wps:wsp>
+                  </a:graphicData>
+                </a:graphic>
+                <wp14:sizeRelH relativeFrom="margin">
+                  <wp14:pctWidth>0</wp14:pctWidth>
+                </wp14:sizeRelH>
+                <wp14:sizeRelV relativeFrom="margin">
+                  <wp14:pctHeight>0</wp14:pctHeight>
+                </wp14:sizeRelV>
+              </wp:anchor>
+            </w:drawing>
+          </mc:Choice>
+          <mc:Fallback>
+            <w:pict>
+              <v:rect w14:anchorId="51FBE176" id="Rechthoek 1" o:spid="_x0000_s1026" style="position:absolute;margin-left:-27.8pt;margin-top:49.2pt;width:23.4pt;height:158.4pt;z-index:251664384;visibility:visible;mso-wrap-style:square;mso-width-percent:0;mso-height-percent:0;mso-wrap-distance-left:9pt;mso-wrap-distance-top:0;mso-wrap-distance-right:9pt;mso-wrap-distance-bottom:0;mso-position-horizontal:right;mso-position-horizontal-relative:margin;mso-position-vertical:absolute;mso-position-vertical-relative:text;mso-width-percent:0;mso-height-percent:0;mso-width-relative:margin;mso-height-relative:margin;v-text-anchor:middle" o:gfxdata="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" filled="f" strokecolor="yellow" strokeweight="1pt">
+                <w10:wrap type="square" anchorx="margin"/>
+              </v:rect>
+            </w:pict>
+          </mc:Fallback>
+        </mc:AlternateContent>
+      </w:r>
+      <w:r>
+        <w:rPr>
+          <w:noProof/>
+        </w:rPr>
         <w:drawing>
-          <wp:anchor distT="0" distB="0" distL="114300" distR="114300" simplePos="0" relativeHeight="251661312" behindDoc="0" locked="0" layoutInCell="1" allowOverlap="1" wp14:anchorId="1D282D92" wp14:editId="4E34F375">
+          <wp:anchor distT="0" distB="0" distL="114300" distR="114300" simplePos="0" relativeHeight="251659775" behindDoc="0" locked="0" layoutInCell="1" allowOverlap="1" wp14:anchorId="1BD8577C" wp14:editId="09D861BD">
             <wp:simplePos x="0" y="0"/>
-            <wp:positionH relativeFrom="column">
-              <wp:posOffset>-3175</wp:posOffset>
+            <wp:positionH relativeFrom="margin">
+              <wp:align>right</wp:align>
             </wp:positionH>
             <wp:positionV relativeFrom="paragraph">
-              <wp:posOffset>2540</wp:posOffset>
+              <wp:posOffset>296545</wp:posOffset>
             </wp:positionV>
-            <wp:extent cx="5759450" cy="2773045"/>
-            <wp:effectExtent l="0" t="0" r="0" b="8255"/>
+            <wp:extent cx="5759450" cy="2429510"/>
+            <wp:effectExtent l="0" t="0" r="0" b="8890"/>
             <wp:wrapSquare wrapText="bothSides"/>
-            <wp:docPr id="1507615552" name="Afbeelding 1"/>
+            <wp:docPr id="839964274" name="Afbeelding 1" descr="Afbeelding met schermopname, tekst, lijn&#10;&#10;Door AI gegenereerde inhoud is mogelijk onjuist."/>
             <wp:cNvGraphicFramePr>
               <a:graphicFrameLocks xmlns:a="http://schemas.openxmlformats.org/drawingml/2006/main" noChangeAspect="1"/>
             </wp:cNvGraphicFramePr>
@@ -4219,11 +4773,11 @@
               <a:graphicData uri="http://schemas.openxmlformats.org/drawingml/2006/picture">
                 <pic:pic xmlns:pic="http://schemas.openxmlformats.org/drawingml/2006/picture">
                   <pic:nvPicPr>
-                    <pic:cNvPr id="1507615552" name=""/>
+                    <pic:cNvPr id="839964274" name="Afbeelding 1" descr="Afbeelding met schermopname, tekst, lijn&#10;&#10;Door AI gegenereerde inhoud is mogelijk onjuist."/>
                     <pic:cNvPicPr/>
                   </pic:nvPicPr>
                   <pic:blipFill>
-                    <a:blip r:embed="rId11" cstate="print">
+                    <a:blip r:embed="rId11">
                       <a:extLst>
                         <a:ext uri="{28A0092B-C50C-407E-A947-70E740481C1C}">
                           <a14:useLocalDpi xmlns:a14="http://schemas.microsoft.com/office/drawing/2010/main" val="0"/>
@@ -4237,7 +4791,7 @@
                   <pic:spPr>
                     <a:xfrm>
                       <a:off x="0" y="0"/>
-                      <a:ext cx="5759450" cy="2773045"/>
+                      <a:ext cx="5759450" cy="2429510"/>
                     </a:xfrm>
                     <a:prstGeom prst="rect">
                       <a:avLst/>
@@ -4250,31 +4804,78 @@
         </w:drawing>
       </w:r>
       <w:r>
+        <w:t>Time</w:t>
+      </w:r>
+      <w:bookmarkEnd w:id="15"/>
+    </w:p>
+    <w:p>
+      <w:pPr>
         <w:rPr>
           <w:i/>
           <w:iCs/>
         </w:rPr>
-        <w:t>Figure 5: Snakeviz vizualisation of the time per function</w:t>
-      </w:r>
-    </w:p>
-    <w:p>
-      <w:pPr>
+      </w:pPr>
+      <w:r>
+        <w:rPr>
+          <w:i/>
+          <w:iCs/>
+        </w:rPr>
+        <w:t xml:space="preserve">Figure 5: </w:t>
+      </w:r>
+      <w:proofErr w:type="spellStart"/>
+      <w:r>
+        <w:rPr>
+          <w:i/>
+          <w:iCs/>
+        </w:rPr>
+        <w:t>Snakeviz</w:t>
+      </w:r>
+      <w:proofErr w:type="spellEnd"/>
+      <w:r>
+        <w:rPr>
+          <w:i/>
+          <w:iCs/>
+        </w:rPr>
+        <w:t xml:space="preserve"> </w:t>
+      </w:r>
+      <w:proofErr w:type="spellStart"/>
+      <w:r>
+        <w:rPr>
+          <w:i/>
+          <w:iCs/>
+        </w:rPr>
+        <w:t>vizualisation</w:t>
+      </w:r>
+      <w:proofErr w:type="spellEnd"/>
+      <w:r>
+        <w:rPr>
+          <w:i/>
+          <w:iCs/>
+        </w:rPr>
+        <w:t xml:space="preserve"> of the time per function</w:t>
+      </w:r>
+    </w:p>
+    <w:p>
+      <w:r>
+        <w:t xml:space="preserve">The interesting part however is indicated by yellow box. </w:t>
+      </w:r>
+      <w:r>
         <w:rPr>
           <w:b/>
           <w:bCs/>
         </w:rPr>
-      </w:pPr>
-      <w:r>
-        <w:t xml:space="preserve">The interesting part however is indicated by yellow box. </w:t>
+        <w:t>Yet to explain what exactly takes 3610 seconds</w:t>
       </w:r>
       <w:r>
         <w:rPr>
           <w:b/>
           <w:bCs/>
         </w:rPr>
-        <w:t>Yet to add yellow box and explain what exactly takes 3610 seconds</w:t>
-      </w:r>
-      <w:bookmarkStart w:id="15" w:name="_Toc198134923"/>
+        <w:t xml:space="preserve"> </w:t>
+      </w:r>
+      <w:r>
+        <w:t>The figure below shows the zoomed in figure of the yellow box.</w:t>
+      </w:r>
     </w:p>
     <w:p>
       <w:pPr>
@@ -4289,18 +4890,10 @@
         </w:rPr>
         <w:lastRenderedPageBreak/>
         <w:drawing>
-          <wp:anchor distT="0" distB="0" distL="114300" distR="114300" simplePos="0" relativeHeight="251662336" behindDoc="0" locked="0" layoutInCell="1" allowOverlap="1" wp14:anchorId="5219FFAA" wp14:editId="5B4A85A2">
-            <wp:simplePos x="0" y="0"/>
-            <wp:positionH relativeFrom="column">
-              <wp:posOffset>-3175</wp:posOffset>
-            </wp:positionH>
-            <wp:positionV relativeFrom="paragraph">
-              <wp:posOffset>0</wp:posOffset>
-            </wp:positionV>
-            <wp:extent cx="5759450" cy="2835275"/>
-            <wp:effectExtent l="0" t="0" r="0" b="3175"/>
-            <wp:wrapSquare wrapText="bothSides"/>
-            <wp:docPr id="1466052017" name="Afbeelding 1"/>
+          <wp:inline distT="0" distB="0" distL="0" distR="0" wp14:anchorId="1EFB6525" wp14:editId="6CFC01FD">
+            <wp:extent cx="5759450" cy="2783205"/>
+            <wp:effectExtent l="0" t="0" r="0" b="0"/>
+            <wp:docPr id="644715465" name="Afbeelding 1" descr="Afbeelding met tekst, schermopname, Kleurrijkheid, ontwerp&#10;&#10;Door AI gegenereerde inhoud is mogelijk onjuist."/>
             <wp:cNvGraphicFramePr>
               <a:graphicFrameLocks xmlns:a="http://schemas.openxmlformats.org/drawingml/2006/main" noChangeAspect="1"/>
             </wp:cNvGraphicFramePr>
@@ -4308,11 +4901,170 @@
               <a:graphicData uri="http://schemas.openxmlformats.org/drawingml/2006/picture">
                 <pic:pic xmlns:pic="http://schemas.openxmlformats.org/drawingml/2006/picture">
                   <pic:nvPicPr>
-                    <pic:cNvPr id="1466052017" name=""/>
+                    <pic:cNvPr id="644715465" name="Afbeelding 1" descr="Afbeelding met tekst, schermopname, Kleurrijkheid, ontwerp&#10;&#10;Door AI gegenereerde inhoud is mogelijk onjuist."/>
                     <pic:cNvPicPr/>
                   </pic:nvPicPr>
                   <pic:blipFill>
-                    <a:blip r:embed="rId12">
+                    <a:blip r:embed="rId12"/>
+                    <a:stretch>
+                      <a:fillRect/>
+                    </a:stretch>
+                  </pic:blipFill>
+                  <pic:spPr>
+                    <a:xfrm>
+                      <a:off x="0" y="0"/>
+                      <a:ext cx="5759450" cy="2783205"/>
+                    </a:xfrm>
+                    <a:prstGeom prst="rect">
+                      <a:avLst/>
+                    </a:prstGeom>
+                  </pic:spPr>
+                </pic:pic>
+              </a:graphicData>
+            </a:graphic>
+          </wp:inline>
+        </w:drawing>
+      </w:r>
+      <w:r>
+        <w:rPr>
+          <w:noProof/>
+        </w:rPr>
+        <w:t xml:space="preserve"> </w:t>
+      </w:r>
+      <w:r>
+        <w:rPr>
+          <w:i/>
+          <w:iCs/>
+        </w:rPr>
+        <w:t>Figure 6: Detailed breakdown of the actual time profile</w:t>
+      </w:r>
+    </w:p>
+    <w:p>
+      <w:r>
+        <w:t xml:space="preserve">The business logic that is beyond the scope of the </w:t>
+      </w:r>
+      <w:r>
+        <w:t>framework</w:t>
+      </w:r>
+      <w:r>
+        <w:t xml:space="preserve"> is not </w:t>
+      </w:r>
+      <w:r>
+        <w:t>for optimization</w:t>
+      </w:r>
+      <w:r>
+        <w:t xml:space="preserve">. </w:t>
+      </w:r>
+      <w:r>
+        <w:t xml:space="preserve">The visualization works by denoting the function and amount of </w:t>
+      </w:r>
+      <w:r>
+        <w:t xml:space="preserve">cumulative </w:t>
+      </w:r>
+      <w:r>
+        <w:t xml:space="preserve">runtime it takes, meaning the time in the </w:t>
+      </w:r>
+      <w:proofErr w:type="spellStart"/>
+      <w:r>
+        <w:t>subcalls</w:t>
+      </w:r>
+      <w:proofErr w:type="spellEnd"/>
+      <w:r>
+        <w:t xml:space="preserve"> are also added. The </w:t>
+      </w:r>
+      <w:proofErr w:type="spellStart"/>
+      <w:r>
+        <w:t>subcalls</w:t>
+      </w:r>
+      <w:proofErr w:type="spellEnd"/>
+      <w:r>
+        <w:t>/functions are the boxes below the function</w:t>
+      </w:r>
+      <w:r>
+        <w:t xml:space="preserve"> </w:t>
+      </w:r>
+      <w:r>
+        <w:t>constrained</w:t>
+      </w:r>
+      <w:r>
+        <w:t xml:space="preserve"> by the width of the box</w:t>
+      </w:r>
+      <w:r>
+        <w:t xml:space="preserve">. </w:t>
+      </w:r>
+      <w:r>
+        <w:t xml:space="preserve">The following flow chart shows the path to the </w:t>
+      </w:r>
+      <w:r>
+        <w:t>two</w:t>
+      </w:r>
+      <w:r>
+        <w:t xml:space="preserve"> main time consuming function</w:t>
+      </w:r>
+      <w:r>
+        <w:t>s</w:t>
+      </w:r>
+      <w:r>
+        <w:t xml:space="preserve"> that can potentially be optimized.</w:t>
+      </w:r>
+      <w:r>
+        <w:t xml:space="preserve"> This shows all the function below the orange box, but the names are </w:t>
+      </w:r>
+      <w:r>
+        <w:t xml:space="preserve">not </w:t>
+      </w:r>
+      <w:r>
+        <w:t xml:space="preserve">shown in the </w:t>
+      </w:r>
+      <w:proofErr w:type="spellStart"/>
+      <w:r>
+        <w:t>snakeviz</w:t>
+      </w:r>
+      <w:proofErr w:type="spellEnd"/>
+      <w:r>
+        <w:t xml:space="preserve"> </w:t>
+      </w:r>
+      <w:r>
+        <w:t>visualization</w:t>
+      </w:r>
+      <w:r>
+        <w:t>.</w:t>
+      </w:r>
+      <w:r>
+        <w:rPr>
+          <w:noProof/>
+        </w:rPr>
+        <w:t xml:space="preserve"> </w:t>
+      </w:r>
+      <w:r>
+        <w:rPr>
+          <w:noProof/>
+        </w:rPr>
+        <w:drawing>
+          <wp:anchor distT="0" distB="0" distL="114300" distR="114300" simplePos="0" relativeHeight="251667456" behindDoc="0" locked="0" layoutInCell="1" allowOverlap="1" wp14:anchorId="15E229F8" wp14:editId="36434E2F">
+            <wp:simplePos x="0" y="0"/>
+            <wp:positionH relativeFrom="column">
+              <wp:posOffset>-3175</wp:posOffset>
+            </wp:positionH>
+            <wp:positionV relativeFrom="paragraph">
+              <wp:posOffset>1001395</wp:posOffset>
+            </wp:positionV>
+            <wp:extent cx="5759450" cy="4357370"/>
+            <wp:effectExtent l="0" t="0" r="0" b="5080"/>
+            <wp:wrapSquare wrapText="bothSides"/>
+            <wp:docPr id="1742055666" name="Afbeelding 1" descr="Afbeelding met tekst, schermopname, Lettertype, diagram&#10;&#10;Door AI gegenereerde inhoud is mogelijk onjuist."/>
+            <wp:cNvGraphicFramePr>
+              <a:graphicFrameLocks xmlns:a="http://schemas.openxmlformats.org/drawingml/2006/main" noChangeAspect="1"/>
+            </wp:cNvGraphicFramePr>
+            <a:graphic xmlns:a="http://schemas.openxmlformats.org/drawingml/2006/main">
+              <a:graphicData uri="http://schemas.openxmlformats.org/drawingml/2006/picture">
+                <pic:pic xmlns:pic="http://schemas.openxmlformats.org/drawingml/2006/picture">
+                  <pic:nvPicPr>
+                    <pic:cNvPr id="1742055666" name="Afbeelding 1" descr="Afbeelding met tekst, schermopname, Lettertype, diagram&#10;&#10;Door AI gegenereerde inhoud is mogelijk onjuist."/>
+                    <pic:cNvPicPr/>
+                  </pic:nvPicPr>
+                  <pic:blipFill>
+                    <a:blip r:embed="rId13">
                       <a:extLst>
                         <a:ext uri="{28A0092B-C50C-407E-A947-70E740481C1C}">
                           <a14:useLocalDpi xmlns:a14="http://schemas.microsoft.com/office/drawing/2010/main" val="0"/>
@@ -4326,7 +5078,7 @@
                   <pic:spPr>
                     <a:xfrm>
                       <a:off x="0" y="0"/>
-                      <a:ext cx="5759450" cy="2835275"/>
+                      <a:ext cx="5759450" cy="4357370"/>
                     </a:xfrm>
                     <a:prstGeom prst="rect">
                       <a:avLst/>
@@ -4338,49 +5090,203 @@
           </wp:anchor>
         </w:drawing>
       </w:r>
-      <w:r>
+    </w:p>
+    <w:p>
+      <w:pPr>
         <w:rPr>
           <w:i/>
           <w:iCs/>
         </w:rPr>
-        <w:t>Figure 6: Detailed breakdown of the actual time profile</w:t>
-      </w:r>
-    </w:p>
-    <w:p>
-      <w:r>
-        <w:t xml:space="preserve">The business logic that is beyond the scope of the </w:t>
-      </w:r>
-      <w:r>
-        <w:t>framework</w:t>
-      </w:r>
-      <w:r>
-        <w:t xml:space="preserve"> is not optimizable. </w:t>
-      </w:r>
-    </w:p>
-    <w:p>
-      <w:pPr>
+      </w:pPr>
+      <w:r>
+        <w:rPr>
+          <w:noProof/>
+        </w:rPr>
+        <w:t xml:space="preserve"> </w:t>
+      </w:r>
+      <w:r>
+        <w:t xml:space="preserve"> </w:t>
+      </w:r>
+      <w:r>
         <w:rPr>
           <w:i/>
           <w:iCs/>
         </w:rPr>
-      </w:pPr>
+        <w:t xml:space="preserve">Figure 7: flow chart of the </w:t>
+      </w:r>
+      <w:r>
+        <w:rPr>
+          <w:i/>
+          <w:iCs/>
+        </w:rPr>
+        <w:t>two</w:t>
+      </w:r>
+      <w:r>
+        <w:rPr>
+          <w:i/>
+          <w:iCs/>
+        </w:rPr>
+        <w:t xml:space="preserve"> main time consuming functions</w:t>
+      </w:r>
+    </w:p>
+    <w:p>
+      <w:r>
+        <w:lastRenderedPageBreak/>
+        <w:t>T</w:t>
+      </w:r>
+      <w:r>
+        <w:t xml:space="preserve">he reason for leaving out the other functions that </w:t>
+      </w:r>
+      <w:r>
+        <w:t>consume</w:t>
+      </w:r>
+      <w:r>
+        <w:t xml:space="preserve"> time like for example the other subfunctions of the </w:t>
+      </w:r>
+      <w:proofErr w:type="spellStart"/>
+      <w:r>
+        <w:rPr>
+          <w:i/>
+          <w:iCs/>
+        </w:rPr>
+        <w:t>UnitsOperator.get_actual_dispatch</w:t>
+      </w:r>
+      <w:proofErr w:type="spellEnd"/>
+      <w:r>
+        <w:t>, is that:</w:t>
+      </w:r>
+    </w:p>
+    <w:p>
+      <w:pPr>
+        <w:pStyle w:val="Lijstalinea"/>
+        <w:numPr>
+          <w:ilvl w:val="0"/>
+          <w:numId w:val="16"/>
+        </w:numPr>
+      </w:pPr>
+      <w:r>
+        <w:t>They each consist of subfunctions that take up the time</w:t>
+      </w:r>
+    </w:p>
+    <w:p>
+      <w:pPr>
+        <w:pStyle w:val="Lijstalinea"/>
+        <w:numPr>
+          <w:ilvl w:val="0"/>
+          <w:numId w:val="16"/>
+        </w:numPr>
+      </w:pPr>
+      <w:r>
+        <w:t xml:space="preserve">Most of the subfunctions are already optimized </w:t>
+      </w:r>
+    </w:p>
+    <w:p>
+      <w:pPr>
+        <w:pStyle w:val="Lijstalinea"/>
+        <w:numPr>
+          <w:ilvl w:val="0"/>
+          <w:numId w:val="16"/>
+        </w:numPr>
+      </w:pPr>
+      <w:r>
+        <w:t>There is not enough gain for the time spent optimizing those subfunctions.</w:t>
+      </w:r>
+    </w:p>
+    <w:p>
+      <w:r>
+        <w:t xml:space="preserve">The </w:t>
+      </w:r>
+      <w:r>
+        <w:t>two</w:t>
+      </w:r>
+      <w:r>
+        <w:t xml:space="preserve"> main optimizable functions then are: </w:t>
+      </w:r>
+    </w:p>
+    <w:p>
+      <w:pPr>
+        <w:pStyle w:val="Lijstalinea"/>
+        <w:numPr>
+          <w:ilvl w:val="0"/>
+          <w:numId w:val="17"/>
+        </w:numPr>
+      </w:pPr>
+      <w:r>
+        <w:rPr>
+          <w:i/>
+          <w:iCs/>
+        </w:rPr>
+        <w:t xml:space="preserve">aggregate_step_amount </w:t>
+      </w:r>
+      <w:r>
+        <w:t>in the utils.py script</w:t>
+      </w:r>
+    </w:p>
+    <w:p>
+      <w:pPr>
+        <w:pStyle w:val="Lijstalinea"/>
+        <w:numPr>
+          <w:ilvl w:val="0"/>
+          <w:numId w:val="17"/>
+        </w:numPr>
+      </w:pPr>
+      <w:r>
+        <w:rPr>
+          <w:i/>
+          <w:iCs/>
+        </w:rPr>
+        <w:t xml:space="preserve">calculate_cashflow </w:t>
+      </w:r>
+      <w:r>
+        <w:t xml:space="preserve">in the base.py script, </w:t>
+      </w:r>
+      <w:proofErr w:type="spellStart"/>
+      <w:r>
+        <w:t>BaseUnit</w:t>
+      </w:r>
+      <w:proofErr w:type="spellEnd"/>
+      <w:r>
+        <w:t xml:space="preserve"> class (</w:t>
+      </w:r>
+      <w:r>
+        <w:t>Demand</w:t>
+      </w:r>
+      <w:r>
+        <w:t xml:space="preserve"> inherits from </w:t>
+      </w:r>
+      <w:proofErr w:type="spellStart"/>
+      <w:r>
+        <w:t>BaseUnit</w:t>
+      </w:r>
+      <w:proofErr w:type="spellEnd"/>
+      <w:r>
+        <w:t>)</w:t>
+      </w:r>
+    </w:p>
+    <w:p>
       <w:r>
         <w:rPr>
           <w:noProof/>
         </w:rPr>
         <w:drawing>
-          <wp:anchor distT="0" distB="0" distL="114300" distR="114300" simplePos="0" relativeHeight="251663360" behindDoc="0" locked="0" layoutInCell="1" allowOverlap="1" wp14:anchorId="06EE66D7" wp14:editId="538DE007">
+          <wp:anchor distT="0" distB="0" distL="114300" distR="114300" simplePos="0" relativeHeight="251666432" behindDoc="0" locked="0" layoutInCell="1" allowOverlap="1" wp14:anchorId="7D595259" wp14:editId="152EC735">
             <wp:simplePos x="0" y="0"/>
-            <wp:positionH relativeFrom="column">
-              <wp:posOffset>-3175</wp:posOffset>
+            <wp:positionH relativeFrom="margin">
+              <wp:align>right</wp:align>
             </wp:positionH>
             <wp:positionV relativeFrom="paragraph">
-              <wp:posOffset>1270</wp:posOffset>
+              <wp:posOffset>316230</wp:posOffset>
             </wp:positionV>
-            <wp:extent cx="5759450" cy="2934335"/>
-            <wp:effectExtent l="0" t="0" r="0" b="0"/>
+            <wp:extent cx="5759450" cy="529590"/>
+            <wp:effectExtent l="0" t="0" r="0" b="3810"/>
             <wp:wrapSquare wrapText="bothSides"/>
-            <wp:docPr id="370839847" name="Afbeelding 1"/>
+            <wp:docPr id="9" name="Afbeelding 8">
+              <a:extLst xmlns:a="http://schemas.openxmlformats.org/drawingml/2006/main">
+                <a:ext uri="{FF2B5EF4-FFF2-40B4-BE49-F238E27FC236}">
+                  <a16:creationId xmlns:a16="http://schemas.microsoft.com/office/drawing/2014/main" id="{F342CFF8-2997-CB04-6164-FBF5506C6297}"/>
+                </a:ext>
+              </a:extLst>
+            </wp:docPr>
             <wp:cNvGraphicFramePr>
               <a:graphicFrameLocks xmlns:a="http://schemas.openxmlformats.org/drawingml/2006/main" noChangeAspect="1"/>
             </wp:cNvGraphicFramePr>
@@ -4388,25 +5294,32 @@
               <a:graphicData uri="http://schemas.openxmlformats.org/drawingml/2006/picture">
                 <pic:pic xmlns:pic="http://schemas.openxmlformats.org/drawingml/2006/picture">
                   <pic:nvPicPr>
-                    <pic:cNvPr id="370839847" name=""/>
-                    <pic:cNvPicPr/>
+                    <pic:cNvPr id="9" name="Afbeelding 8">
+                      <a:extLst>
+                        <a:ext uri="{FF2B5EF4-FFF2-40B4-BE49-F238E27FC236}">
+                          <a16:creationId xmlns:a16="http://schemas.microsoft.com/office/drawing/2014/main" id="{F342CFF8-2997-CB04-6164-FBF5506C6297}"/>
+                        </a:ext>
+                      </a:extLst>
+                    </pic:cNvPr>
+                    <pic:cNvPicPr>
+                      <a:picLocks noChangeAspect="1"/>
+                    </pic:cNvPicPr>
                   </pic:nvPicPr>
                   <pic:blipFill>
-                    <a:blip r:embed="rId13" cstate="print">
+                    <a:blip r:embed="rId14">
                       <a:extLst>
                         <a:ext uri="{28A0092B-C50C-407E-A947-70E740481C1C}">
                           <a14:useLocalDpi xmlns:a14="http://schemas.microsoft.com/office/drawing/2010/main" val="0"/>
                         </a:ext>
                       </a:extLst>
                     </a:blip>
-                    <a:stretch>
-                      <a:fillRect/>
-                    </a:stretch>
+                    <a:srcRect r="20118"/>
+                    <a:stretch/>
                   </pic:blipFill>
                   <pic:spPr>
                     <a:xfrm>
                       <a:off x="0" y="0"/>
-                      <a:ext cx="5759450" cy="2934335"/>
+                      <a:ext cx="5759450" cy="529590"/>
                     </a:xfrm>
                     <a:prstGeom prst="rect">
                       <a:avLst/>
@@ -4419,109 +5332,189 @@
         </w:drawing>
       </w:r>
       <w:r>
+        <w:t>We then look at the detailed time performance for each of the function</w:t>
+      </w:r>
+      <w:r>
+        <w:t>s</w:t>
+      </w:r>
+      <w:r>
+        <w:t xml:space="preserve"> and get the following figure.</w:t>
+      </w:r>
+    </w:p>
+    <w:p>
+      <w:pPr>
         <w:rPr>
           <w:i/>
           <w:iCs/>
         </w:rPr>
-        <w:t xml:space="preserve">Figure 7: Top 20 functions </w:t>
-      </w:r>
+      </w:pPr>
       <w:r>
         <w:rPr>
           <w:i/>
           <w:iCs/>
-        </w:rPr>
-        <w:t>sorted by total time (not is subcalls)</w:t>
-      </w:r>
-    </w:p>
-    <w:p>
-      <w:pPr>
-        <w:rPr>
-          <w:b/>
-          <w:bCs/>
-        </w:rPr>
-      </w:pPr>
-      <w:r>
-        <w:t xml:space="preserve">We can immediately notice that </w:t>
-      </w:r>
-      <w:r>
-        <w:rPr>
-          <w:b/>
-          <w:bCs/>
-        </w:rPr>
-        <w:t>what can we notice?</w:t>
-      </w:r>
-    </w:p>
-    <w:p>
-      <w:pPr>
-        <w:pStyle w:val="Lijstalinea"/>
-        <w:numPr>
-          <w:ilvl w:val="0"/>
-          <w:numId w:val="14"/>
-        </w:numPr>
-        <w:rPr>
-          <w:b/>
-          <w:bCs/>
-        </w:rPr>
-      </w:pPr>
-      <w:r>
-        <w:rPr>
-          <w:b/>
-          <w:bCs/>
-        </w:rPr>
-        <w:t>Big O of aggregate_step_amount</w:t>
-      </w:r>
-    </w:p>
-    <w:p>
-      <w:pPr>
-        <w:pStyle w:val="Lijstalinea"/>
-        <w:numPr>
-          <w:ilvl w:val="0"/>
-          <w:numId w:val="14"/>
-        </w:numPr>
-        <w:rPr>
-          <w:b/>
-          <w:bCs/>
-        </w:rPr>
-      </w:pPr>
-      <w:r>
-        <w:rPr>
-          <w:b/>
-          <w:bCs/>
-        </w:rPr>
-        <w:t xml:space="preserve">Possible optimization? </w:t>
-      </w:r>
-    </w:p>
-    <w:p>
-      <w:pPr>
-        <w:pStyle w:val="Lijstalinea"/>
-        <w:numPr>
-          <w:ilvl w:val="0"/>
-          <w:numId w:val="14"/>
-        </w:numPr>
-        <w:rPr>
-          <w:b/>
-          <w:bCs/>
-        </w:rPr>
-      </w:pPr>
-      <w:r>
-        <w:rPr>
-          <w:b/>
-          <w:bCs/>
-        </w:rPr>
-        <w:t>Conclusion</w:t>
-      </w:r>
+          <w:noProof/>
+        </w:rPr>
+        <w:t xml:space="preserve"> </w:t>
+      </w:r>
+      <w:r>
+        <w:rPr>
+          <w:i/>
+          <w:iCs/>
+        </w:rPr>
+        <w:t xml:space="preserve">Figure 8: Top </w:t>
+      </w:r>
+      <w:r>
+        <w:rPr>
+          <w:i/>
+          <w:iCs/>
+        </w:rPr>
+        <w:t>two</w:t>
+      </w:r>
+      <w:r>
+        <w:rPr>
+          <w:i/>
+          <w:iCs/>
+        </w:rPr>
+        <w:t xml:space="preserve"> optimizable functions and their detailed time performance</w:t>
+      </w:r>
+    </w:p>
+    <w:p>
+      <w:r>
+        <w:t xml:space="preserve">The </w:t>
+      </w:r>
+      <w:proofErr w:type="spellStart"/>
+      <w:r>
+        <w:t>ncalls</w:t>
+      </w:r>
+      <w:proofErr w:type="spellEnd"/>
+      <w:r>
+        <w:t xml:space="preserve"> is the amount of times the function is called, the </w:t>
+      </w:r>
+      <w:proofErr w:type="spellStart"/>
+      <w:r>
+        <w:t>tottime</w:t>
+      </w:r>
+      <w:proofErr w:type="spellEnd"/>
+      <w:r>
+        <w:t xml:space="preserve"> is the amount of time spent in the function excluding subfunctions and the </w:t>
+      </w:r>
+      <w:proofErr w:type="spellStart"/>
+      <w:r>
+        <w:t>cumtime</w:t>
+      </w:r>
+      <w:proofErr w:type="spellEnd"/>
+      <w:r>
+        <w:t xml:space="preserve"> is the amount of time spend in the function including subfunctions. </w:t>
+      </w:r>
+    </w:p>
+    <w:p>
+      <w:r>
+        <w:t>We focus on function (1) where a theoretical analysis using the Big O notation will be done because it is an extensive function</w:t>
+      </w:r>
+      <w:r>
+        <w:t xml:space="preserve"> and provide the potential optimizations</w:t>
+      </w:r>
+      <w:r>
+        <w:t xml:space="preserve">. </w:t>
+      </w:r>
+      <w:r>
+        <w:t>For function (2) a simple optimization will be tried and the profiled after to be compared in terms of performance.</w:t>
+      </w:r>
+    </w:p>
+    <w:p>
+      <w:pPr>
+        <w:pStyle w:val="Kop4"/>
+        <w:rPr>
+          <w:lang w:val="en-US"/>
+        </w:rPr>
+      </w:pPr>
+      <w:r>
+        <w:rPr>
+          <w:lang w:val="en-US"/>
+        </w:rPr>
+        <w:t xml:space="preserve">Big O analysis </w:t>
+      </w:r>
+      <w:proofErr w:type="spellStart"/>
+      <w:r>
+        <w:rPr>
+          <w:lang w:val="en-US"/>
+        </w:rPr>
+        <w:t>aggregate_s</w:t>
+      </w:r>
+      <w:r>
+        <w:rPr>
+          <w:lang w:val="en-US"/>
+        </w:rPr>
+        <w:t>tep_amount</w:t>
+      </w:r>
+      <w:proofErr w:type="spellEnd"/>
+    </w:p>
+    <w:p>
+      <w:pPr>
+        <w:rPr>
+          <w:lang w:val="en-US"/>
+        </w:rPr>
+      </w:pPr>
+    </w:p>
+    <w:p>
+      <w:pPr>
+        <w:pStyle w:val="Kop2"/>
+        <w:rPr>
+          <w:lang w:val="en-US"/>
+        </w:rPr>
+      </w:pPr>
+      <w:bookmarkStart w:id="16" w:name="_Toc198297334"/>
+      <w:r>
+        <w:rPr>
+          <w:lang w:val="en-US"/>
+        </w:rPr>
+        <w:t>Optimization</w:t>
+      </w:r>
+      <w:bookmarkEnd w:id="16"/>
+    </w:p>
+    <w:p>
+      <w:pPr>
+        <w:rPr>
+          <w:lang w:val="en-US"/>
+        </w:rPr>
+      </w:pPr>
+    </w:p>
+    <w:p>
+      <w:pPr>
+        <w:rPr>
+          <w:lang w:val="en-US"/>
+        </w:rPr>
+      </w:pPr>
+    </w:p>
+    <w:p>
+      <w:pPr>
+        <w:rPr>
+          <w:lang w:val="en-US"/>
+        </w:rPr>
+      </w:pPr>
+    </w:p>
+    <w:p>
+      <w:pPr>
+        <w:rPr>
+          <w:lang w:val="en-US"/>
+        </w:rPr>
+      </w:pPr>
+    </w:p>
+    <w:p>
+      <w:pPr>
+        <w:rPr>
+          <w:lang w:val="en-US"/>
+        </w:rPr>
+      </w:pPr>
     </w:p>
     <w:p>
       <w:pPr>
         <w:pStyle w:val="Kop1"/>
-        <w:numPr>
-          <w:ilvl w:val="0"/>
-          <w:numId w:val="0"/>
-        </w:numPr>
         <w:rPr>
           <w:lang w:val="en-GB"/>
         </w:rPr>
       </w:pPr>
+      <w:bookmarkStart w:id="17" w:name="_Toc198297335"/>
       <w:r>
         <w:rPr>
           <w:lang w:val="en-GB"/>
@@ -4529,7 +5522,7 @@
         <w:lastRenderedPageBreak/>
         <w:t>Conclusion</w:t>
       </w:r>
-      <w:bookmarkEnd w:id="15"/>
+      <w:bookmarkEnd w:id="17"/>
     </w:p>
     <w:p>
       <w:pPr>
@@ -4538,14 +5531,14 @@
           <w:lang w:val="en-GB"/>
         </w:rPr>
       </w:pPr>
-      <w:bookmarkStart w:id="16" w:name="_Toc198134924"/>
+      <w:bookmarkStart w:id="18" w:name="_Toc198297336"/>
       <w:r>
         <w:rPr>
           <w:lang w:val="en-GB"/>
         </w:rPr>
         <w:t>Acknowledgements</w:t>
       </w:r>
-      <w:bookmarkEnd w:id="16"/>
+      <w:bookmarkEnd w:id="18"/>
     </w:p>
     <w:p>
       <w:pPr>
@@ -4554,14 +5547,14 @@
           <w:lang w:val="en-GB"/>
         </w:rPr>
       </w:pPr>
-      <w:bookmarkStart w:id="17" w:name="_Toc198134925"/>
+      <w:bookmarkStart w:id="19" w:name="_Toc198297337"/>
       <w:r>
         <w:rPr>
           <w:lang w:val="en-GB"/>
         </w:rPr>
         <w:t>References</w:t>
       </w:r>
-      <w:bookmarkEnd w:id="17"/>
+      <w:bookmarkEnd w:id="19"/>
     </w:p>
     <w:p>
       <w:r>
@@ -4575,10 +5568,7 @@
       </w:r>
     </w:p>
     <w:p>
-      <w:r>
-        <w:t xml:space="preserve"> </w:t>
-      </w:r>
-      <w:hyperlink r:id="rId14" w:anchor="where-does-belgium-get-its-electricity" w:history="1">
+      <w:hyperlink r:id="rId15" w:history="1">
         <w:r>
           <w:rPr>
             <w:rStyle w:val="Hyperlink"/>
@@ -4588,7 +5578,7 @@
       </w:hyperlink>
     </w:p>
     <w:p>
-      <w:hyperlink r:id="rId15" w:history="1">
+      <w:hyperlink r:id="rId16" w:history="1">
         <w:r>
           <w:rPr>
             <w:rStyle w:val="Hyperlink"/>
@@ -4598,7 +5588,7 @@
       </w:hyperlink>
     </w:p>
     <w:p>
-      <w:hyperlink r:id="rId16" w:history="1">
+      <w:hyperlink r:id="rId17" w:history="1">
         <w:r>
           <w:rPr>
             <w:rStyle w:val="Hyperlink"/>
@@ -4608,7 +5598,7 @@
       </w:hyperlink>
     </w:p>
     <w:p>
-      <w:hyperlink r:id="rId17" w:history="1">
+      <w:hyperlink r:id="rId18" w:history="1">
         <w:r>
           <w:rPr>
             <w:rStyle w:val="Hyperlink"/>
@@ -4618,7 +5608,7 @@
       </w:hyperlink>
     </w:p>
     <w:p>
-      <w:hyperlink r:id="rId18" w:history="1">
+      <w:hyperlink r:id="rId19" w:history="1">
         <w:r>
           <w:rPr>
             <w:rStyle w:val="Hyperlink"/>
@@ -4643,9 +5633,23 @@
         <w:rPr>
           <w:lang w:val="nl-BE"/>
         </w:rPr>
-        <w:t xml:space="preserve">Smart meter profiles: </w:t>
-      </w:r>
-      <w:hyperlink r:id="rId19" w:history="1">
+        <w:t xml:space="preserve">Smart meter </w:t>
+      </w:r>
+      <w:proofErr w:type="spellStart"/>
+      <w:r>
+        <w:rPr>
+          <w:lang w:val="nl-BE"/>
+        </w:rPr>
+        <w:t>profiles</w:t>
+      </w:r>
+      <w:proofErr w:type="spellEnd"/>
+      <w:r>
+        <w:rPr>
+          <w:lang w:val="nl-BE"/>
+        </w:rPr>
+        <w:t xml:space="preserve">: </w:t>
+      </w:r>
+      <w:hyperlink r:id="rId20" w:history="1">
         <w:r>
           <w:rPr>
             <w:rStyle w:val="Hyperlink"/>
@@ -4683,7 +5687,7 @@
       <w:r>
         <w:t xml:space="preserve">Total load by all grid users: </w:t>
       </w:r>
-      <w:hyperlink r:id="rId20" w:history="1">
+      <w:hyperlink r:id="rId21" w:history="1">
         <w:r>
           <w:rPr>
             <w:rStyle w:val="Hyperlink"/>
@@ -4701,7 +5705,7 @@
       <w:r>
         <w:t xml:space="preserve">[4] Python profilers: </w:t>
       </w:r>
-      <w:hyperlink r:id="rId21" w:history="1">
+      <w:hyperlink r:id="rId22" w:history="1">
         <w:r>
           <w:rPr>
             <w:rStyle w:val="Hyperlink"/>
@@ -4721,9 +5725,23 @@
         <w:rPr>
           <w:lang w:val="en-US"/>
         </w:rPr>
-        <w:t xml:space="preserve">[5] Yappi: </w:t>
-      </w:r>
-      <w:hyperlink r:id="rId22" w:history="1">
+        <w:t xml:space="preserve">[5] </w:t>
+      </w:r>
+      <w:proofErr w:type="spellStart"/>
+      <w:r>
+        <w:rPr>
+          <w:lang w:val="en-US"/>
+        </w:rPr>
+        <w:t>Yappi</w:t>
+      </w:r>
+      <w:proofErr w:type="spellEnd"/>
+      <w:r>
+        <w:rPr>
+          <w:lang w:val="en-US"/>
+        </w:rPr>
+        <w:t xml:space="preserve">: </w:t>
+      </w:r>
+      <w:hyperlink r:id="rId23" w:history="1">
         <w:r>
           <w:rPr>
             <w:rStyle w:val="Hyperlink"/>
@@ -4743,11 +5761,25 @@
         <w:rPr>
           <w:lang w:val="en-US"/>
         </w:rPr>
-        <w:t xml:space="preserve">[6] Asyncio: </w:t>
-      </w:r>
-    </w:p>
-    <w:p>
-      <w:hyperlink r:id="rId23" w:history="1">
+        <w:t xml:space="preserve">[6] </w:t>
+      </w:r>
+      <w:proofErr w:type="spellStart"/>
+      <w:r>
+        <w:rPr>
+          <w:lang w:val="en-US"/>
+        </w:rPr>
+        <w:t>Asyncio</w:t>
+      </w:r>
+      <w:proofErr w:type="spellEnd"/>
+      <w:r>
+        <w:rPr>
+          <w:lang w:val="en-US"/>
+        </w:rPr>
+        <w:t xml:space="preserve">: </w:t>
+      </w:r>
+    </w:p>
+    <w:p>
+      <w:hyperlink r:id="rId24" w:history="1">
         <w:r>
           <w:rPr>
             <w:rStyle w:val="Hyperlink"/>
@@ -4758,7 +5790,7 @@
       </w:hyperlink>
     </w:p>
     <w:p>
-      <w:hyperlink r:id="rId24" w:history="1">
+      <w:hyperlink r:id="rId25" w:history="1">
         <w:r>
           <w:rPr>
             <w:rStyle w:val="Hyperlink"/>
@@ -4769,11 +5801,19 @@
     </w:p>
     <w:p>
       <w:r>
-        <w:t xml:space="preserve">[7] Coroutine problem with cProfile: </w:t>
-      </w:r>
-    </w:p>
-    <w:p>
-      <w:hyperlink r:id="rId25" w:history="1">
+        <w:t xml:space="preserve">[7] Coroutine problem with </w:t>
+      </w:r>
+      <w:proofErr w:type="spellStart"/>
+      <w:r>
+        <w:t>cProfile</w:t>
+      </w:r>
+      <w:proofErr w:type="spellEnd"/>
+      <w:r>
+        <w:t xml:space="preserve">: </w:t>
+      </w:r>
+    </w:p>
+    <w:p>
+      <w:hyperlink r:id="rId26" w:history="1">
         <w:r>
           <w:rPr>
             <w:rStyle w:val="Hyperlink"/>
@@ -4792,9 +5832,23 @@
         <w:rPr>
           <w:lang w:val="nl-BE"/>
         </w:rPr>
-        <w:t xml:space="preserve">[8] snakeviz: </w:t>
-      </w:r>
-      <w:hyperlink r:id="rId26" w:history="1">
+        <w:t xml:space="preserve">[8] </w:t>
+      </w:r>
+      <w:proofErr w:type="spellStart"/>
+      <w:r>
+        <w:rPr>
+          <w:lang w:val="nl-BE"/>
+        </w:rPr>
+        <w:t>snakeviz</w:t>
+      </w:r>
+      <w:proofErr w:type="spellEnd"/>
+      <w:r>
+        <w:rPr>
+          <w:lang w:val="nl-BE"/>
+        </w:rPr>
+        <w:t xml:space="preserve">: </w:t>
+      </w:r>
+      <w:hyperlink r:id="rId27" w:history="1">
         <w:r>
           <w:rPr>
             <w:rStyle w:val="Hyperlink"/>
@@ -4810,7 +5864,7 @@
           <w:lang w:val="nl-BE"/>
         </w:rPr>
       </w:pPr>
-      <w:hyperlink r:id="rId27" w:history="1">
+      <w:hyperlink r:id="rId28" w:history="1">
         <w:r>
           <w:rPr>
             <w:rStyle w:val="Hyperlink"/>
@@ -4825,16 +5879,46 @@
         <w:rPr>
           <w:lang w:val="en-US"/>
         </w:rPr>
-        <w:t xml:space="preserve">Harder, N., Qussous, R., &amp; Weidlich, A. (2023). </w:t>
-      </w:r>
-      <w:r>
-        <w:t>Fit for purpose: Modeling wholesale electricity markets</w:t>
+        <w:t xml:space="preserve">Harder, N., </w:t>
+      </w:r>
+      <w:proofErr w:type="spellStart"/>
+      <w:r>
+        <w:rPr>
+          <w:lang w:val="en-US"/>
+        </w:rPr>
+        <w:t>Qussous</w:t>
+      </w:r>
+      <w:proofErr w:type="spellEnd"/>
+      <w:r>
+        <w:rPr>
+          <w:lang w:val="en-US"/>
+        </w:rPr>
+        <w:t xml:space="preserve">, R., &amp; Weidlich, A. (2023). </w:t>
+      </w:r>
+      <w:r>
+        <w:t xml:space="preserve">Fit for purpose: </w:t>
+      </w:r>
+      <w:proofErr w:type="spellStart"/>
+      <w:r>
+        <w:t>Modeling</w:t>
+      </w:r>
+      <w:proofErr w:type="spellEnd"/>
+      <w:r>
+        <w:t xml:space="preserve"> wholesale electricity markets</w:t>
       </w:r>
       <w:r>
         <w:t xml:space="preserve"> </w:t>
       </w:r>
       <w:r>
-        <w:t>realistically with multi-agent deep reinforcement learning. Energy and AI, 14, 100295. doi:</w:t>
+        <w:t xml:space="preserve">realistically with multi-agent deep reinforcement learning. Energy and AI, 14, 100295. </w:t>
+      </w:r>
+      <w:proofErr w:type="spellStart"/>
+      <w:r>
+        <w:t>doi</w:t>
+      </w:r>
+      <w:proofErr w:type="spellEnd"/>
+      <w:r>
+        <w:t>:</w:t>
       </w:r>
       <w:r>
         <w:t xml:space="preserve"> </w:t>
@@ -4848,7 +5932,7 @@
         <w:lastRenderedPageBreak/>
         <w:t xml:space="preserve">Basics of the Power Market | EPEX SPOT. (2025, May 02). Retrieved from </w:t>
       </w:r>
-      <w:hyperlink r:id="rId28" w:history="1">
+      <w:hyperlink r:id="rId29" w:history="1">
         <w:r>
           <w:rPr>
             <w:rStyle w:val="Hyperlink"/>
@@ -4858,7 +5942,7 @@
       </w:hyperlink>
     </w:p>
     <w:p>
-      <w:hyperlink r:id="rId29" w:history="1">
+      <w:hyperlink r:id="rId30" w:history="1">
         <w:r>
           <w:rPr>
             <w:rStyle w:val="Hyperlink"/>
@@ -4868,7 +5952,7 @@
       </w:hyperlink>
     </w:p>
     <w:p>
-      <w:hyperlink r:id="rId30" w:history="1">
+      <w:hyperlink r:id="rId31" w:history="1">
         <w:r>
           <w:rPr>
             <w:rStyle w:val="Hyperlink"/>
@@ -4878,7 +5962,7 @@
       </w:hyperlink>
     </w:p>
     <w:p>
-      <w:hyperlink r:id="rId31" w:history="1">
+      <w:hyperlink r:id="rId32" w:history="1">
         <w:r>
           <w:rPr>
             <w:rStyle w:val="Hyperlink"/>
@@ -4888,7 +5972,7 @@
       </w:hyperlink>
     </w:p>
     <w:p>
-      <w:hyperlink r:id="rId32" w:history="1">
+      <w:hyperlink r:id="rId33" w:history="1">
         <w:r>
           <w:rPr>
             <w:rStyle w:val="Hyperlink"/>
@@ -4898,7 +5982,7 @@
       </w:hyperlink>
     </w:p>
     <w:p>
-      <w:hyperlink r:id="rId33" w:anchor="research" w:history="1">
+      <w:hyperlink r:id="rId34" w:anchor="research" w:history="1">
         <w:r>
           <w:rPr>
             <w:rStyle w:val="Hyperlink"/>
@@ -4908,7 +5992,7 @@
       </w:hyperlink>
     </w:p>
     <w:p>
-      <w:hyperlink r:id="rId34" w:tgtFrame="_blank" w:tooltip="Original URL: https://docs.python.org/3/library/timeit.html. Click or tap if you trust this link." w:history="1">
+      <w:hyperlink r:id="rId35" w:tgtFrame="_blank" w:tooltip="Original URL: https://docs.python.org/3/library/timeit.html. Click or tap if you trust this link." w:history="1">
         <w:r>
           <w:rPr>
             <w:rStyle w:val="Hyperlink"/>
@@ -4918,7 +6002,7 @@
       </w:hyperlink>
     </w:p>
     <w:p>
-      <w:hyperlink r:id="rId35" w:history="1">
+      <w:hyperlink r:id="rId36" w:history="1">
         <w:r>
           <w:rPr>
             <w:rStyle w:val="Hyperlink"/>
@@ -4928,7 +6012,7 @@
       </w:hyperlink>
     </w:p>
     <w:p>
-      <w:hyperlink r:id="rId36" w:history="1">
+      <w:hyperlink r:id="rId37" w:history="1">
         <w:r>
           <w:rPr>
             <w:rStyle w:val="Hyperlink"/>
@@ -4938,7 +6022,7 @@
       </w:hyperlink>
     </w:p>
     <w:p>
-      <w:hyperlink r:id="rId37" w:history="1">
+      <w:hyperlink r:id="rId38" w:history="1">
         <w:r>
           <w:rPr>
             <w:rStyle w:val="Hyperlink"/>
@@ -4948,7 +6032,7 @@
       </w:hyperlink>
     </w:p>
     <w:p>
-      <w:hyperlink r:id="rId38" w:history="1">
+      <w:hyperlink r:id="rId39" w:history="1">
         <w:r>
           <w:rPr>
             <w:rStyle w:val="Hyperlink"/>
@@ -4960,8 +6044,8 @@
     <w:p/>
     <w:p/>
     <w:sectPr>
-      <w:footerReference w:type="default" r:id="rId39"/>
-      <w:footerReference w:type="first" r:id="rId40"/>
+      <w:footerReference w:type="default" r:id="rId40"/>
+      <w:footerReference w:type="first" r:id="rId41"/>
       <w:type w:val="continuous"/>
       <w:pgSz w:w="11906" w:h="16838"/>
       <w:pgMar w:top="1417" w:right="851" w:bottom="1417" w:left="1985" w:header="708" w:footer="708" w:gutter="0"/>
@@ -6355,6 +7439,185 @@
     </w:lvl>
   </w:abstractNum>
   <w:abstractNum w:abstractNumId="10" w15:restartNumberingAfterBreak="0">
+    <w:nsid w:val="335E59D7"/>
+    <w:multiLevelType w:val="hybridMultilevel"/>
+    <w:tmpl w:val="1BE8073A"/>
+    <w:lvl w:ilvl="0" w:tplc="3DB8477E">
+      <w:start w:val="1"/>
+      <w:numFmt w:val="decimal"/>
+      <w:lvlText w:val="(%1)"/>
+      <w:lvlJc w:val="left"/>
+      <w:pPr>
+        <w:ind w:left="720" w:hanging="360"/>
+      </w:pPr>
+      <w:rPr>
+        <w:rFonts w:hint="default"/>
+        <w:i/>
+      </w:rPr>
+    </w:lvl>
+    <w:lvl w:ilvl="1" w:tplc="08130019" w:tentative="1">
+      <w:start w:val="1"/>
+      <w:numFmt w:val="lowerLetter"/>
+      <w:lvlText w:val="%2."/>
+      <w:lvlJc w:val="left"/>
+      <w:pPr>
+        <w:ind w:left="1440" w:hanging="360"/>
+      </w:pPr>
+    </w:lvl>
+    <w:lvl w:ilvl="2" w:tplc="0813001B" w:tentative="1">
+      <w:start w:val="1"/>
+      <w:numFmt w:val="lowerRoman"/>
+      <w:lvlText w:val="%3."/>
+      <w:lvlJc w:val="right"/>
+      <w:pPr>
+        <w:ind w:left="2160" w:hanging="180"/>
+      </w:pPr>
+    </w:lvl>
+    <w:lvl w:ilvl="3" w:tplc="0813000F" w:tentative="1">
+      <w:start w:val="1"/>
+      <w:numFmt w:val="decimal"/>
+      <w:lvlText w:val="%4."/>
+      <w:lvlJc w:val="left"/>
+      <w:pPr>
+        <w:ind w:left="2880" w:hanging="360"/>
+      </w:pPr>
+    </w:lvl>
+    <w:lvl w:ilvl="4" w:tplc="08130019" w:tentative="1">
+      <w:start w:val="1"/>
+      <w:numFmt w:val="lowerLetter"/>
+      <w:lvlText w:val="%5."/>
+      <w:lvlJc w:val="left"/>
+      <w:pPr>
+        <w:ind w:left="3600" w:hanging="360"/>
+      </w:pPr>
+    </w:lvl>
+    <w:lvl w:ilvl="5" w:tplc="0813001B" w:tentative="1">
+      <w:start w:val="1"/>
+      <w:numFmt w:val="lowerRoman"/>
+      <w:lvlText w:val="%6."/>
+      <w:lvlJc w:val="right"/>
+      <w:pPr>
+        <w:ind w:left="4320" w:hanging="180"/>
+      </w:pPr>
+    </w:lvl>
+    <w:lvl w:ilvl="6" w:tplc="0813000F" w:tentative="1">
+      <w:start w:val="1"/>
+      <w:numFmt w:val="decimal"/>
+      <w:lvlText w:val="%7."/>
+      <w:lvlJc w:val="left"/>
+      <w:pPr>
+        <w:ind w:left="5040" w:hanging="360"/>
+      </w:pPr>
+    </w:lvl>
+    <w:lvl w:ilvl="7" w:tplc="08130019" w:tentative="1">
+      <w:start w:val="1"/>
+      <w:numFmt w:val="lowerLetter"/>
+      <w:lvlText w:val="%8."/>
+      <w:lvlJc w:val="left"/>
+      <w:pPr>
+        <w:ind w:left="5760" w:hanging="360"/>
+      </w:pPr>
+    </w:lvl>
+    <w:lvl w:ilvl="8" w:tplc="0813001B" w:tentative="1">
+      <w:start w:val="1"/>
+      <w:numFmt w:val="lowerRoman"/>
+      <w:lvlText w:val="%9."/>
+      <w:lvlJc w:val="right"/>
+      <w:pPr>
+        <w:ind w:left="6480" w:hanging="180"/>
+      </w:pPr>
+    </w:lvl>
+  </w:abstractNum>
+  <w:abstractNum w:abstractNumId="11" w15:restartNumberingAfterBreak="0">
+    <w:nsid w:val="38B376B0"/>
+    <w:multiLevelType w:val="hybridMultilevel"/>
+    <w:tmpl w:val="F79A8E78"/>
+    <w:lvl w:ilvl="0" w:tplc="0813000F">
+      <w:start w:val="1"/>
+      <w:numFmt w:val="decimal"/>
+      <w:lvlText w:val="%1."/>
+      <w:lvlJc w:val="left"/>
+      <w:pPr>
+        <w:ind w:left="720" w:hanging="360"/>
+      </w:pPr>
+      <w:rPr>
+        <w:rFonts w:hint="default"/>
+      </w:rPr>
+    </w:lvl>
+    <w:lvl w:ilvl="1" w:tplc="08130019" w:tentative="1">
+      <w:start w:val="1"/>
+      <w:numFmt w:val="lowerLetter"/>
+      <w:lvlText w:val="%2."/>
+      <w:lvlJc w:val="left"/>
+      <w:pPr>
+        <w:ind w:left="1440" w:hanging="360"/>
+      </w:pPr>
+    </w:lvl>
+    <w:lvl w:ilvl="2" w:tplc="0813001B" w:tentative="1">
+      <w:start w:val="1"/>
+      <w:numFmt w:val="lowerRoman"/>
+      <w:lvlText w:val="%3."/>
+      <w:lvlJc w:val="right"/>
+      <w:pPr>
+        <w:ind w:left="2160" w:hanging="180"/>
+      </w:pPr>
+    </w:lvl>
+    <w:lvl w:ilvl="3" w:tplc="0813000F" w:tentative="1">
+      <w:start w:val="1"/>
+      <w:numFmt w:val="decimal"/>
+      <w:lvlText w:val="%4."/>
+      <w:lvlJc w:val="left"/>
+      <w:pPr>
+        <w:ind w:left="2880" w:hanging="360"/>
+      </w:pPr>
+    </w:lvl>
+    <w:lvl w:ilvl="4" w:tplc="08130019" w:tentative="1">
+      <w:start w:val="1"/>
+      <w:numFmt w:val="lowerLetter"/>
+      <w:lvlText w:val="%5."/>
+      <w:lvlJc w:val="left"/>
+      <w:pPr>
+        <w:ind w:left="3600" w:hanging="360"/>
+      </w:pPr>
+    </w:lvl>
+    <w:lvl w:ilvl="5" w:tplc="0813001B" w:tentative="1">
+      <w:start w:val="1"/>
+      <w:numFmt w:val="lowerRoman"/>
+      <w:lvlText w:val="%6."/>
+      <w:lvlJc w:val="right"/>
+      <w:pPr>
+        <w:ind w:left="4320" w:hanging="180"/>
+      </w:pPr>
+    </w:lvl>
+    <w:lvl w:ilvl="6" w:tplc="0813000F" w:tentative="1">
+      <w:start w:val="1"/>
+      <w:numFmt w:val="decimal"/>
+      <w:lvlText w:val="%7."/>
+      <w:lvlJc w:val="left"/>
+      <w:pPr>
+        <w:ind w:left="5040" w:hanging="360"/>
+      </w:pPr>
+    </w:lvl>
+    <w:lvl w:ilvl="7" w:tplc="08130019" w:tentative="1">
+      <w:start w:val="1"/>
+      <w:numFmt w:val="lowerLetter"/>
+      <w:lvlText w:val="%8."/>
+      <w:lvlJc w:val="left"/>
+      <w:pPr>
+        <w:ind w:left="5760" w:hanging="360"/>
+      </w:pPr>
+    </w:lvl>
+    <w:lvl w:ilvl="8" w:tplc="0813001B" w:tentative="1">
+      <w:start w:val="1"/>
+      <w:numFmt w:val="lowerRoman"/>
+      <w:lvlText w:val="%9."/>
+      <w:lvlJc w:val="right"/>
+      <w:pPr>
+        <w:ind w:left="6480" w:hanging="180"/>
+      </w:pPr>
+    </w:lvl>
+  </w:abstractNum>
+  <w:abstractNum w:abstractNumId="12" w15:restartNumberingAfterBreak="0">
     <w:nsid w:val="5187685E"/>
     <w:multiLevelType w:val="hybridMultilevel"/>
     <w:tmpl w:val="4E9E9C1C"/>
@@ -6466,7 +7729,96 @@
       </w:rPr>
     </w:lvl>
   </w:abstractNum>
-  <w:abstractNum w:abstractNumId="11" w15:restartNumberingAfterBreak="0">
+  <w:abstractNum w:abstractNumId="13" w15:restartNumberingAfterBreak="0">
+    <w:nsid w:val="554A4565"/>
+    <w:multiLevelType w:val="hybridMultilevel"/>
+    <w:tmpl w:val="66E2777C"/>
+    <w:lvl w:ilvl="0" w:tplc="0813000F">
+      <w:start w:val="1"/>
+      <w:numFmt w:val="decimal"/>
+      <w:lvlText w:val="%1."/>
+      <w:lvlJc w:val="left"/>
+      <w:pPr>
+        <w:ind w:left="720" w:hanging="360"/>
+      </w:pPr>
+      <w:rPr>
+        <w:rFonts w:hint="default"/>
+      </w:rPr>
+    </w:lvl>
+    <w:lvl w:ilvl="1" w:tplc="08130019" w:tentative="1">
+      <w:start w:val="1"/>
+      <w:numFmt w:val="lowerLetter"/>
+      <w:lvlText w:val="%2."/>
+      <w:lvlJc w:val="left"/>
+      <w:pPr>
+        <w:ind w:left="1440" w:hanging="360"/>
+      </w:pPr>
+    </w:lvl>
+    <w:lvl w:ilvl="2" w:tplc="0813001B" w:tentative="1">
+      <w:start w:val="1"/>
+      <w:numFmt w:val="lowerRoman"/>
+      <w:lvlText w:val="%3."/>
+      <w:lvlJc w:val="right"/>
+      <w:pPr>
+        <w:ind w:left="2160" w:hanging="180"/>
+      </w:pPr>
+    </w:lvl>
+    <w:lvl w:ilvl="3" w:tplc="0813000F" w:tentative="1">
+      <w:start w:val="1"/>
+      <w:numFmt w:val="decimal"/>
+      <w:lvlText w:val="%4."/>
+      <w:lvlJc w:val="left"/>
+      <w:pPr>
+        <w:ind w:left="2880" w:hanging="360"/>
+      </w:pPr>
+    </w:lvl>
+    <w:lvl w:ilvl="4" w:tplc="08130019" w:tentative="1">
+      <w:start w:val="1"/>
+      <w:numFmt w:val="lowerLetter"/>
+      <w:lvlText w:val="%5."/>
+      <w:lvlJc w:val="left"/>
+      <w:pPr>
+        <w:ind w:left="3600" w:hanging="360"/>
+      </w:pPr>
+    </w:lvl>
+    <w:lvl w:ilvl="5" w:tplc="0813001B" w:tentative="1">
+      <w:start w:val="1"/>
+      <w:numFmt w:val="lowerRoman"/>
+      <w:lvlText w:val="%6."/>
+      <w:lvlJc w:val="right"/>
+      <w:pPr>
+        <w:ind w:left="4320" w:hanging="180"/>
+      </w:pPr>
+    </w:lvl>
+    <w:lvl w:ilvl="6" w:tplc="0813000F" w:tentative="1">
+      <w:start w:val="1"/>
+      <w:numFmt w:val="decimal"/>
+      <w:lvlText w:val="%7."/>
+      <w:lvlJc w:val="left"/>
+      <w:pPr>
+        <w:ind w:left="5040" w:hanging="360"/>
+      </w:pPr>
+    </w:lvl>
+    <w:lvl w:ilvl="7" w:tplc="08130019" w:tentative="1">
+      <w:start w:val="1"/>
+      <w:numFmt w:val="lowerLetter"/>
+      <w:lvlText w:val="%8."/>
+      <w:lvlJc w:val="left"/>
+      <w:pPr>
+        <w:ind w:left="5760" w:hanging="360"/>
+      </w:pPr>
+    </w:lvl>
+    <w:lvl w:ilvl="8" w:tplc="0813001B" w:tentative="1">
+      <w:start w:val="1"/>
+      <w:numFmt w:val="lowerRoman"/>
+      <w:lvlText w:val="%9."/>
+      <w:lvlJc w:val="right"/>
+      <w:pPr>
+        <w:ind w:left="6480" w:hanging="180"/>
+      </w:pPr>
+    </w:lvl>
+  </w:abstractNum>
+  <w:abstractNum w:abstractNumId="14" w15:restartNumberingAfterBreak="0">
     <w:nsid w:val="731F37B7"/>
     <w:multiLevelType w:val="multilevel"/>
     <w:tmpl w:val="08130025"/>
@@ -6561,7 +7913,7 @@
       </w:pPr>
     </w:lvl>
   </w:abstractNum>
-  <w:abstractNum w:abstractNumId="12" w15:restartNumberingAfterBreak="0">
+  <w:abstractNum w:abstractNumId="15" w15:restartNumberingAfterBreak="0">
     <w:nsid w:val="7E01446F"/>
     <w:multiLevelType w:val="hybridMultilevel"/>
     <w:tmpl w:val="30A466CC"/>
@@ -6677,10 +8029,10 @@
     <w:abstractNumId w:val="4"/>
   </w:num>
   <w:num w:numId="2" w16cid:durableId="1031223640">
-    <w:abstractNumId w:val="10"/>
+    <w:abstractNumId w:val="12"/>
   </w:num>
   <w:num w:numId="3" w16cid:durableId="1283459895">
-    <w:abstractNumId w:val="12"/>
+    <w:abstractNumId w:val="15"/>
   </w:num>
   <w:num w:numId="4" w16cid:durableId="1879273310">
     <w:abstractNumId w:val="6"/>
@@ -6731,7 +8083,7 @@
     <w:abstractNumId w:val="9"/>
   </w:num>
   <w:num w:numId="11" w16cid:durableId="1772580664">
-    <w:abstractNumId w:val="11"/>
+    <w:abstractNumId w:val="14"/>
   </w:num>
   <w:num w:numId="12" w16cid:durableId="1596087119">
     <w:abstractNumId w:val="1"/>
@@ -6741,6 +8093,15 @@
   </w:num>
   <w:num w:numId="14" w16cid:durableId="1806851735">
     <w:abstractNumId w:val="8"/>
+  </w:num>
+  <w:num w:numId="15" w16cid:durableId="1127353477">
+    <w:abstractNumId w:val="11"/>
+  </w:num>
+  <w:num w:numId="16" w16cid:durableId="1483809788">
+    <w:abstractNumId w:val="13"/>
+  </w:num>
+  <w:num w:numId="17" w16cid:durableId="1136264179">
+    <w:abstractNumId w:val="10"/>
   </w:num>
 </w:numbering>
 </file>
@@ -7375,7 +8736,6 @@
   <w:style w:type="character" w:default="1" w:styleId="Standaardalinea-lettertype">
     <w:name w:val="Default Paragraph Font"/>
     <w:uiPriority w:val="1"/>
-    <w:semiHidden/>
     <w:unhideWhenUsed/>
   </w:style>
   <w:style w:type="table" w:default="1" w:styleId="Standaardtabel">
@@ -9784,12 +11144,14 @@
     <w:rsid w:val="000065A8"/>
     <w:rsid w:val="00017F15"/>
     <w:rsid w:val="00062540"/>
+    <w:rsid w:val="002F77BD"/>
     <w:rsid w:val="003B50EF"/>
     <w:rsid w:val="003C1EAC"/>
     <w:rsid w:val="00515AED"/>
     <w:rsid w:val="00542090"/>
     <w:rsid w:val="00604C99"/>
     <w:rsid w:val="006663B6"/>
+    <w:rsid w:val="006B7BB9"/>
     <w:rsid w:val="00750449"/>
     <w:rsid w:val="0078250E"/>
     <w:rsid w:val="009509B1"/>
@@ -9803,6 +11165,7 @@
     <w:rsid w:val="00D7499D"/>
     <w:rsid w:val="00D92812"/>
     <w:rsid w:val="00E82195"/>
+    <w:rsid w:val="00FA0E22"/>
   </w:rsids>
   <m:mathPr>
     <m:mathFont m:val="Cambria Math"/>

</xml_diff>

<commit_message>
assume added name changed to assume.assume Watch out for this
</commit_message>
<xml_diff>
--- a/Thesis_final.docx
+++ b/Thesis_final.docx
@@ -7,14 +7,14 @@
         <w:pStyle w:val="Jaartallen"/>
         <w:jc w:val="both"/>
         <w:rPr>
-          <w:rStyle w:val="Strong"/>
+          <w:rStyle w:val="Zwaar"/>
           <w:sz w:val="24"/>
           <w:szCs w:val="24"/>
         </w:rPr>
       </w:pPr>
       <w:r>
         <w:rPr>
-          <w:rStyle w:val="Strong"/>
+          <w:rStyle w:val="Zwaar"/>
           <w:sz w:val="24"/>
           <w:szCs w:val="24"/>
         </w:rPr>
@@ -85,7 +85,7 @@
     </w:p>
     <w:p>
       <w:pPr>
-        <w:pStyle w:val="NoSpacing"/>
+        <w:pStyle w:val="Geenafstand"/>
         <w:jc w:val="both"/>
         <w:rPr>
           <w:lang w:val="en-GB"/>
@@ -462,7 +462,7 @@
       <w:sdtContent>
         <w:p>
           <w:pPr>
-            <w:pStyle w:val="TOCHeading"/>
+            <w:pStyle w:val="Kopvaninhoudsopgave"/>
             <w:jc w:val="both"/>
           </w:pPr>
           <w:r>
@@ -474,7 +474,7 @@
         </w:p>
         <w:p>
           <w:pPr>
-            <w:pStyle w:val="TOC1"/>
+            <w:pStyle w:val="Inhopg1"/>
             <w:tabs>
               <w:tab w:val="right" w:leader="dot" w:pos="9060"/>
             </w:tabs>
@@ -485,6 +485,7 @@
               <w:kern w:val="2"/>
               <w:sz w:val="24"/>
               <w:szCs w:val="24"/>
+              <w:lang w:val="nl-BE" w:eastAsia="nl-BE"/>
               <w14:ligatures w14:val="standardContextual"/>
             </w:rPr>
           </w:pPr>
@@ -497,7 +498,7 @@
           <w:r>
             <w:fldChar w:fldCharType="separate"/>
           </w:r>
-          <w:hyperlink w:anchor="_Toc198389184" w:history="1">
+          <w:hyperlink w:anchor="_Toc198505032" w:history="1">
             <w:r>
               <w:rPr>
                 <w:rStyle w:val="Hyperlink"/>
@@ -513,6 +514,7 @@
                 <w:kern w:val="2"/>
                 <w:sz w:val="24"/>
                 <w:szCs w:val="24"/>
+                <w:lang w:val="nl-BE" w:eastAsia="nl-BE"/>
                 <w14:ligatures w14:val="standardContextual"/>
               </w:rPr>
               <w:tab/>
@@ -543,7 +545,7 @@
                 <w:noProof/>
                 <w:webHidden/>
               </w:rPr>
-              <w:instrText xml:space="preserve"> PAGEREF _Toc198389184 \h </w:instrText>
+              <w:instrText xml:space="preserve"> PAGEREF _Toc198505032 \h </w:instrText>
             </w:r>
             <w:r>
               <w:rPr>
@@ -576,7 +578,7 @@
         </w:p>
         <w:p>
           <w:pPr>
-            <w:pStyle w:val="TOC1"/>
+            <w:pStyle w:val="Inhopg1"/>
             <w:tabs>
               <w:tab w:val="right" w:leader="dot" w:pos="9060"/>
             </w:tabs>
@@ -587,10 +589,11 @@
               <w:kern w:val="2"/>
               <w:sz w:val="24"/>
               <w:szCs w:val="24"/>
+              <w:lang w:val="nl-BE" w:eastAsia="nl-BE"/>
               <w14:ligatures w14:val="standardContextual"/>
             </w:rPr>
           </w:pPr>
-          <w:hyperlink w:anchor="_Toc198389185" w:history="1">
+          <w:hyperlink w:anchor="_Toc198505033" w:history="1">
             <w:r>
               <w:rPr>
                 <w:rStyle w:val="Hyperlink"/>
@@ -606,6 +609,7 @@
                 <w:kern w:val="2"/>
                 <w:sz w:val="24"/>
                 <w:szCs w:val="24"/>
+                <w:lang w:val="nl-BE" w:eastAsia="nl-BE"/>
                 <w14:ligatures w14:val="standardContextual"/>
               </w:rPr>
               <w:tab/>
@@ -636,7 +640,7 @@
                 <w:noProof/>
                 <w:webHidden/>
               </w:rPr>
-              <w:instrText xml:space="preserve"> PAGEREF _Toc198389185 \h </w:instrText>
+              <w:instrText xml:space="preserve"> PAGEREF _Toc198505033 \h </w:instrText>
             </w:r>
             <w:r>
               <w:rPr>
@@ -669,7 +673,7 @@
         </w:p>
         <w:p>
           <w:pPr>
-            <w:pStyle w:val="TOC1"/>
+            <w:pStyle w:val="Inhopg1"/>
             <w:tabs>
               <w:tab w:val="right" w:leader="dot" w:pos="9060"/>
             </w:tabs>
@@ -680,10 +684,11 @@
               <w:kern w:val="2"/>
               <w:sz w:val="24"/>
               <w:szCs w:val="24"/>
+              <w:lang w:val="nl-BE" w:eastAsia="nl-BE"/>
               <w14:ligatures w14:val="standardContextual"/>
             </w:rPr>
           </w:pPr>
-          <w:hyperlink w:anchor="_Toc198389186" w:history="1">
+          <w:hyperlink w:anchor="_Toc198505034" w:history="1">
             <w:r>
               <w:rPr>
                 <w:rStyle w:val="Hyperlink"/>
@@ -699,6 +704,7 @@
                 <w:kern w:val="2"/>
                 <w:sz w:val="24"/>
                 <w:szCs w:val="24"/>
+                <w:lang w:val="nl-BE" w:eastAsia="nl-BE"/>
                 <w14:ligatures w14:val="standardContextual"/>
               </w:rPr>
               <w:tab/>
@@ -729,7 +735,7 @@
                 <w:noProof/>
                 <w:webHidden/>
               </w:rPr>
-              <w:instrText xml:space="preserve"> PAGEREF _Toc198389186 \h </w:instrText>
+              <w:instrText xml:space="preserve"> PAGEREF _Toc198505034 \h </w:instrText>
             </w:r>
             <w:r>
               <w:rPr>
@@ -762,7 +768,7 @@
         </w:p>
         <w:p>
           <w:pPr>
-            <w:pStyle w:val="TOC2"/>
+            <w:pStyle w:val="Inhopg2"/>
             <w:tabs>
               <w:tab w:val="left" w:pos="1418"/>
             </w:tabs>
@@ -773,10 +779,11 @@
               <w:kern w:val="2"/>
               <w:sz w:val="24"/>
               <w:szCs w:val="24"/>
+              <w:lang w:val="nl-BE" w:eastAsia="nl-BE"/>
               <w14:ligatures w14:val="standardContextual"/>
             </w:rPr>
           </w:pPr>
-          <w:hyperlink w:anchor="_Toc198389187" w:history="1">
+          <w:hyperlink w:anchor="_Toc198505035" w:history="1">
             <w:r>
               <w:rPr>
                 <w:rStyle w:val="Hyperlink"/>
@@ -792,6 +799,7 @@
                 <w:kern w:val="2"/>
                 <w:sz w:val="24"/>
                 <w:szCs w:val="24"/>
+                <w:lang w:val="nl-BE" w:eastAsia="nl-BE"/>
                 <w14:ligatures w14:val="standardContextual"/>
               </w:rPr>
               <w:tab/>
@@ -822,7 +830,7 @@
                 <w:noProof/>
                 <w:webHidden/>
               </w:rPr>
-              <w:instrText xml:space="preserve"> PAGEREF _Toc198389187 \h </w:instrText>
+              <w:instrText xml:space="preserve"> PAGEREF _Toc198505035 \h </w:instrText>
             </w:r>
             <w:r>
               <w:rPr>
@@ -855,7 +863,7 @@
         </w:p>
         <w:p>
           <w:pPr>
-            <w:pStyle w:val="TOC2"/>
+            <w:pStyle w:val="Inhopg2"/>
             <w:tabs>
               <w:tab w:val="left" w:pos="1418"/>
             </w:tabs>
@@ -866,10 +874,11 @@
               <w:kern w:val="2"/>
               <w:sz w:val="24"/>
               <w:szCs w:val="24"/>
+              <w:lang w:val="nl-BE" w:eastAsia="nl-BE"/>
               <w14:ligatures w14:val="standardContextual"/>
             </w:rPr>
           </w:pPr>
-          <w:hyperlink w:anchor="_Toc198389188" w:history="1">
+          <w:hyperlink w:anchor="_Toc198505036" w:history="1">
             <w:r>
               <w:rPr>
                 <w:rStyle w:val="Hyperlink"/>
@@ -885,6 +894,7 @@
                 <w:kern w:val="2"/>
                 <w:sz w:val="24"/>
                 <w:szCs w:val="24"/>
+                <w:lang w:val="nl-BE" w:eastAsia="nl-BE"/>
                 <w14:ligatures w14:val="standardContextual"/>
               </w:rPr>
               <w:tab/>
@@ -915,7 +925,7 @@
                 <w:noProof/>
                 <w:webHidden/>
               </w:rPr>
-              <w:instrText xml:space="preserve"> PAGEREF _Toc198389188 \h </w:instrText>
+              <w:instrText xml:space="preserve"> PAGEREF _Toc198505036 \h </w:instrText>
             </w:r>
             <w:r>
               <w:rPr>
@@ -948,7 +958,7 @@
         </w:p>
         <w:p>
           <w:pPr>
-            <w:pStyle w:val="TOC2"/>
+            <w:pStyle w:val="Inhopg2"/>
             <w:tabs>
               <w:tab w:val="left" w:pos="1418"/>
             </w:tabs>
@@ -959,10 +969,11 @@
               <w:kern w:val="2"/>
               <w:sz w:val="24"/>
               <w:szCs w:val="24"/>
+              <w:lang w:val="nl-BE" w:eastAsia="nl-BE"/>
               <w14:ligatures w14:val="standardContextual"/>
             </w:rPr>
           </w:pPr>
-          <w:hyperlink w:anchor="_Toc198389189" w:history="1">
+          <w:hyperlink w:anchor="_Toc198505037" w:history="1">
             <w:r>
               <w:rPr>
                 <w:rStyle w:val="Hyperlink"/>
@@ -978,6 +989,7 @@
                 <w:kern w:val="2"/>
                 <w:sz w:val="24"/>
                 <w:szCs w:val="24"/>
+                <w:lang w:val="nl-BE" w:eastAsia="nl-BE"/>
                 <w14:ligatures w14:val="standardContextual"/>
               </w:rPr>
               <w:tab/>
@@ -1008,7 +1020,7 @@
                 <w:noProof/>
                 <w:webHidden/>
               </w:rPr>
-              <w:instrText xml:space="preserve"> PAGEREF _Toc198389189 \h </w:instrText>
+              <w:instrText xml:space="preserve"> PAGEREF _Toc198505037 \h </w:instrText>
             </w:r>
             <w:r>
               <w:rPr>
@@ -1041,7 +1053,88 @@
         </w:p>
         <w:p>
           <w:pPr>
-            <w:pStyle w:val="TOC1"/>
+            <w:pStyle w:val="Inhopg3"/>
+            <w:rPr>
+              <w:rFonts w:eastAsiaTheme="minorEastAsia"/>
+              <w:color w:val="auto"/>
+              <w:kern w:val="2"/>
+              <w:sz w:val="24"/>
+              <w:szCs w:val="24"/>
+              <w:lang w:eastAsia="nl-BE"/>
+              <w14:ligatures w14:val="standardContextual"/>
+            </w:rPr>
+          </w:pPr>
+          <w:hyperlink w:anchor="_Toc198505038" w:history="1">
+            <w:r>
+              <w:rPr>
+                <w:rStyle w:val="Hyperlink"/>
+              </w:rPr>
+              <w:t>3.3.1</w:t>
+            </w:r>
+            <w:r>
+              <w:rPr>
+                <w:rFonts w:eastAsiaTheme="minorEastAsia"/>
+                <w:color w:val="auto"/>
+                <w:kern w:val="2"/>
+                <w:sz w:val="24"/>
+                <w:szCs w:val="24"/>
+                <w:lang w:eastAsia="nl-BE"/>
+                <w14:ligatures w14:val="standardContextual"/>
+              </w:rPr>
+              <w:tab/>
+            </w:r>
+            <w:r>
+              <w:rPr>
+                <w:rStyle w:val="Hyperlink"/>
+              </w:rPr>
+              <w:t>Math</w:t>
+            </w:r>
+            <w:r>
+              <w:rPr>
+                <w:webHidden/>
+              </w:rPr>
+              <w:tab/>
+            </w:r>
+            <w:r>
+              <w:rPr>
+                <w:webHidden/>
+              </w:rPr>
+              <w:fldChar w:fldCharType="begin"/>
+            </w:r>
+            <w:r>
+              <w:rPr>
+                <w:webHidden/>
+              </w:rPr>
+              <w:instrText xml:space="preserve"> PAGEREF _Toc198505038 \h </w:instrText>
+            </w:r>
+            <w:r>
+              <w:rPr>
+                <w:webHidden/>
+              </w:rPr>
+            </w:r>
+            <w:r>
+              <w:rPr>
+                <w:webHidden/>
+              </w:rPr>
+              <w:fldChar w:fldCharType="separate"/>
+            </w:r>
+            <w:r>
+              <w:rPr>
+                <w:webHidden/>
+              </w:rPr>
+              <w:t>5</w:t>
+            </w:r>
+            <w:r>
+              <w:rPr>
+                <w:webHidden/>
+              </w:rPr>
+              <w:fldChar w:fldCharType="end"/>
+            </w:r>
+          </w:hyperlink>
+        </w:p>
+        <w:p>
+          <w:pPr>
+            <w:pStyle w:val="Inhopg1"/>
             <w:tabs>
               <w:tab w:val="right" w:leader="dot" w:pos="9060"/>
             </w:tabs>
@@ -1052,10 +1145,11 @@
               <w:kern w:val="2"/>
               <w:sz w:val="24"/>
               <w:szCs w:val="24"/>
+              <w:lang w:val="nl-BE" w:eastAsia="nl-BE"/>
               <w14:ligatures w14:val="standardContextual"/>
             </w:rPr>
           </w:pPr>
-          <w:hyperlink w:anchor="_Toc198389190" w:history="1">
+          <w:hyperlink w:anchor="_Toc198505039" w:history="1">
             <w:r>
               <w:rPr>
                 <w:rStyle w:val="Hyperlink"/>
@@ -1071,6 +1165,7 @@
                 <w:kern w:val="2"/>
                 <w:sz w:val="24"/>
                 <w:szCs w:val="24"/>
+                <w:lang w:val="nl-BE" w:eastAsia="nl-BE"/>
                 <w14:ligatures w14:val="standardContextual"/>
               </w:rPr>
               <w:tab/>
@@ -1101,7 +1196,7 @@
                 <w:noProof/>
                 <w:webHidden/>
               </w:rPr>
-              <w:instrText xml:space="preserve"> PAGEREF _Toc198389190 \h </w:instrText>
+              <w:instrText xml:space="preserve"> PAGEREF _Toc198505039 \h </w:instrText>
             </w:r>
             <w:r>
               <w:rPr>
@@ -1134,7 +1229,7 @@
         </w:p>
         <w:p>
           <w:pPr>
-            <w:pStyle w:val="TOC2"/>
+            <w:pStyle w:val="Inhopg2"/>
             <w:tabs>
               <w:tab w:val="left" w:pos="1418"/>
             </w:tabs>
@@ -1145,10 +1240,11 @@
               <w:kern w:val="2"/>
               <w:sz w:val="24"/>
               <w:szCs w:val="24"/>
+              <w:lang w:val="nl-BE" w:eastAsia="nl-BE"/>
               <w14:ligatures w14:val="standardContextual"/>
             </w:rPr>
           </w:pPr>
-          <w:hyperlink w:anchor="_Toc198389191" w:history="1">
+          <w:hyperlink w:anchor="_Toc198505040" w:history="1">
             <w:r>
               <w:rPr>
                 <w:rStyle w:val="Hyperlink"/>
@@ -1164,6 +1260,7 @@
                 <w:kern w:val="2"/>
                 <w:sz w:val="24"/>
                 <w:szCs w:val="24"/>
+                <w:lang w:val="nl-BE" w:eastAsia="nl-BE"/>
                 <w14:ligatures w14:val="standardContextual"/>
               </w:rPr>
               <w:tab/>
@@ -1194,7 +1291,7 @@
                 <w:noProof/>
                 <w:webHidden/>
               </w:rPr>
-              <w:instrText xml:space="preserve"> PAGEREF _Toc198389191 \h </w:instrText>
+              <w:instrText xml:space="preserve"> PAGEREF _Toc198505040 \h </w:instrText>
             </w:r>
             <w:r>
               <w:rPr>
@@ -1227,7 +1324,7 @@
         </w:p>
         <w:p>
           <w:pPr>
-            <w:pStyle w:val="TOC2"/>
+            <w:pStyle w:val="Inhopg2"/>
             <w:tabs>
               <w:tab w:val="left" w:pos="1418"/>
             </w:tabs>
@@ -1238,10 +1335,11 @@
               <w:kern w:val="2"/>
               <w:sz w:val="24"/>
               <w:szCs w:val="24"/>
+              <w:lang w:val="nl-BE" w:eastAsia="nl-BE"/>
               <w14:ligatures w14:val="standardContextual"/>
             </w:rPr>
           </w:pPr>
-          <w:hyperlink w:anchor="_Toc198389192" w:history="1">
+          <w:hyperlink w:anchor="_Toc198505041" w:history="1">
             <w:r>
               <w:rPr>
                 <w:rStyle w:val="Hyperlink"/>
@@ -1257,6 +1355,7 @@
                 <w:kern w:val="2"/>
                 <w:sz w:val="24"/>
                 <w:szCs w:val="24"/>
+                <w:lang w:val="nl-BE" w:eastAsia="nl-BE"/>
                 <w14:ligatures w14:val="standardContextual"/>
               </w:rPr>
               <w:tab/>
@@ -1287,7 +1386,7 @@
                 <w:noProof/>
                 <w:webHidden/>
               </w:rPr>
-              <w:instrText xml:space="preserve"> PAGEREF _Toc198389192 \h </w:instrText>
+              <w:instrText xml:space="preserve"> PAGEREF _Toc198505041 \h </w:instrText>
             </w:r>
             <w:r>
               <w:rPr>
@@ -1320,17 +1419,18 @@
         </w:p>
         <w:p>
           <w:pPr>
-            <w:pStyle w:val="TOC3"/>
+            <w:pStyle w:val="Inhopg3"/>
             <w:rPr>
               <w:rFonts w:eastAsiaTheme="minorEastAsia"/>
               <w:color w:val="auto"/>
               <w:kern w:val="2"/>
               <w:sz w:val="24"/>
               <w:szCs w:val="24"/>
+              <w:lang w:eastAsia="nl-BE"/>
               <w14:ligatures w14:val="standardContextual"/>
             </w:rPr>
           </w:pPr>
-          <w:hyperlink w:anchor="_Toc198389193" w:history="1">
+          <w:hyperlink w:anchor="_Toc198505042" w:history="1">
             <w:r>
               <w:rPr>
                 <w:rStyle w:val="Hyperlink"/>
@@ -1344,6 +1444,7 @@
                 <w:kern w:val="2"/>
                 <w:sz w:val="24"/>
                 <w:szCs w:val="24"/>
+                <w:lang w:eastAsia="nl-BE"/>
                 <w14:ligatures w14:val="standardContextual"/>
               </w:rPr>
               <w:tab/>
@@ -1370,7 +1471,7 @@
               <w:rPr>
                 <w:webHidden/>
               </w:rPr>
-              <w:instrText xml:space="preserve"> PAGEREF _Toc198389193 \h </w:instrText>
+              <w:instrText xml:space="preserve"> PAGEREF _Toc198505042 \h </w:instrText>
             </w:r>
             <w:r>
               <w:rPr>
@@ -1399,17 +1500,18 @@
         </w:p>
         <w:p>
           <w:pPr>
-            <w:pStyle w:val="TOC3"/>
+            <w:pStyle w:val="Inhopg3"/>
             <w:rPr>
               <w:rFonts w:eastAsiaTheme="minorEastAsia"/>
               <w:color w:val="auto"/>
               <w:kern w:val="2"/>
               <w:sz w:val="24"/>
               <w:szCs w:val="24"/>
+              <w:lang w:eastAsia="nl-BE"/>
               <w14:ligatures w14:val="standardContextual"/>
             </w:rPr>
           </w:pPr>
-          <w:hyperlink w:anchor="_Toc198389194" w:history="1">
+          <w:hyperlink w:anchor="_Toc198505043" w:history="1">
             <w:r>
               <w:rPr>
                 <w:rStyle w:val="Hyperlink"/>
@@ -1423,6 +1525,7 @@
                 <w:kern w:val="2"/>
                 <w:sz w:val="24"/>
                 <w:szCs w:val="24"/>
+                <w:lang w:eastAsia="nl-BE"/>
                 <w14:ligatures w14:val="standardContextual"/>
               </w:rPr>
               <w:tab/>
@@ -1449,7 +1552,7 @@
               <w:rPr>
                 <w:webHidden/>
               </w:rPr>
-              <w:instrText xml:space="preserve"> PAGEREF _Toc198389194 \h </w:instrText>
+              <w:instrText xml:space="preserve"> PAGEREF _Toc198505043 \h </w:instrText>
             </w:r>
             <w:r>
               <w:rPr>
@@ -1478,7 +1581,7 @@
         </w:p>
         <w:p>
           <w:pPr>
-            <w:pStyle w:val="TOC1"/>
+            <w:pStyle w:val="Inhopg1"/>
             <w:tabs>
               <w:tab w:val="right" w:leader="dot" w:pos="9060"/>
             </w:tabs>
@@ -1489,10 +1592,11 @@
               <w:kern w:val="2"/>
               <w:sz w:val="24"/>
               <w:szCs w:val="24"/>
+              <w:lang w:val="nl-BE" w:eastAsia="nl-BE"/>
               <w14:ligatures w14:val="standardContextual"/>
             </w:rPr>
           </w:pPr>
-          <w:hyperlink w:anchor="_Toc198389195" w:history="1">
+          <w:hyperlink w:anchor="_Toc198505044" w:history="1">
             <w:r>
               <w:rPr>
                 <w:rStyle w:val="Hyperlink"/>
@@ -1508,6 +1612,7 @@
                 <w:kern w:val="2"/>
                 <w:sz w:val="24"/>
                 <w:szCs w:val="24"/>
+                <w:lang w:val="nl-BE" w:eastAsia="nl-BE"/>
                 <w14:ligatures w14:val="standardContextual"/>
               </w:rPr>
               <w:tab/>
@@ -1538,7 +1643,7 @@
                 <w:noProof/>
                 <w:webHidden/>
               </w:rPr>
-              <w:instrText xml:space="preserve"> PAGEREF _Toc198389195 \h </w:instrText>
+              <w:instrText xml:space="preserve"> PAGEREF _Toc198505044 \h </w:instrText>
             </w:r>
             <w:r>
               <w:rPr>
@@ -1571,7 +1676,7 @@
         </w:p>
         <w:p>
           <w:pPr>
-            <w:pStyle w:val="TOC2"/>
+            <w:pStyle w:val="Inhopg2"/>
             <w:tabs>
               <w:tab w:val="left" w:pos="1418"/>
             </w:tabs>
@@ -1582,10 +1687,11 @@
               <w:kern w:val="2"/>
               <w:sz w:val="24"/>
               <w:szCs w:val="24"/>
+              <w:lang w:val="nl-BE" w:eastAsia="nl-BE"/>
               <w14:ligatures w14:val="standardContextual"/>
             </w:rPr>
           </w:pPr>
-          <w:hyperlink w:anchor="_Toc198389196" w:history="1">
+          <w:hyperlink w:anchor="_Toc198505045" w:history="1">
             <w:r>
               <w:rPr>
                 <w:rStyle w:val="Hyperlink"/>
@@ -1601,6 +1707,7 @@
                 <w:kern w:val="2"/>
                 <w:sz w:val="24"/>
                 <w:szCs w:val="24"/>
+                <w:lang w:val="nl-BE" w:eastAsia="nl-BE"/>
                 <w14:ligatures w14:val="standardContextual"/>
               </w:rPr>
               <w:tab/>
@@ -1631,7 +1738,7 @@
                 <w:noProof/>
                 <w:webHidden/>
               </w:rPr>
-              <w:instrText xml:space="preserve"> PAGEREF _Toc198389196 \h </w:instrText>
+              <w:instrText xml:space="preserve"> PAGEREF _Toc198505045 \h </w:instrText>
             </w:r>
             <w:r>
               <w:rPr>
@@ -1664,7 +1771,7 @@
         </w:p>
         <w:p>
           <w:pPr>
-            <w:pStyle w:val="TOC2"/>
+            <w:pStyle w:val="Inhopg2"/>
             <w:tabs>
               <w:tab w:val="left" w:pos="1418"/>
             </w:tabs>
@@ -1675,10 +1782,11 @@
               <w:kern w:val="2"/>
               <w:sz w:val="24"/>
               <w:szCs w:val="24"/>
+              <w:lang w:val="nl-BE" w:eastAsia="nl-BE"/>
               <w14:ligatures w14:val="standardContextual"/>
             </w:rPr>
           </w:pPr>
-          <w:hyperlink w:anchor="_Toc198389197" w:history="1">
+          <w:hyperlink w:anchor="_Toc198505046" w:history="1">
             <w:r>
               <w:rPr>
                 <w:rStyle w:val="Hyperlink"/>
@@ -1694,6 +1802,7 @@
                 <w:kern w:val="2"/>
                 <w:sz w:val="24"/>
                 <w:szCs w:val="24"/>
+                <w:lang w:val="nl-BE" w:eastAsia="nl-BE"/>
                 <w14:ligatures w14:val="standardContextual"/>
               </w:rPr>
               <w:tab/>
@@ -1724,7 +1833,7 @@
                 <w:noProof/>
                 <w:webHidden/>
               </w:rPr>
-              <w:instrText xml:space="preserve"> PAGEREF _Toc198389197 \h </w:instrText>
+              <w:instrText xml:space="preserve"> PAGEREF _Toc198505046 \h </w:instrText>
             </w:r>
             <w:r>
               <w:rPr>
@@ -1757,17 +1866,18 @@
         </w:p>
         <w:p>
           <w:pPr>
-            <w:pStyle w:val="TOC3"/>
+            <w:pStyle w:val="Inhopg3"/>
             <w:rPr>
               <w:rFonts w:eastAsiaTheme="minorEastAsia"/>
               <w:color w:val="auto"/>
               <w:kern w:val="2"/>
               <w:sz w:val="24"/>
               <w:szCs w:val="24"/>
+              <w:lang w:eastAsia="nl-BE"/>
               <w14:ligatures w14:val="standardContextual"/>
             </w:rPr>
           </w:pPr>
-          <w:hyperlink w:anchor="_Toc198389198" w:history="1">
+          <w:hyperlink w:anchor="_Toc198505047" w:history="1">
             <w:r>
               <w:rPr>
                 <w:rStyle w:val="Hyperlink"/>
@@ -1781,6 +1891,7 @@
                 <w:kern w:val="2"/>
                 <w:sz w:val="24"/>
                 <w:szCs w:val="24"/>
+                <w:lang w:eastAsia="nl-BE"/>
                 <w14:ligatures w14:val="standardContextual"/>
               </w:rPr>
               <w:tab/>
@@ -1807,7 +1918,7 @@
               <w:rPr>
                 <w:webHidden/>
               </w:rPr>
-              <w:instrText xml:space="preserve"> PAGEREF _Toc198389198 \h </w:instrText>
+              <w:instrText xml:space="preserve"> PAGEREF _Toc198505047 \h </w:instrText>
             </w:r>
             <w:r>
               <w:rPr>
@@ -1836,17 +1947,18 @@
         </w:p>
         <w:p>
           <w:pPr>
-            <w:pStyle w:val="TOC3"/>
+            <w:pStyle w:val="Inhopg3"/>
             <w:rPr>
               <w:rFonts w:eastAsiaTheme="minorEastAsia"/>
               <w:color w:val="auto"/>
               <w:kern w:val="2"/>
               <w:sz w:val="24"/>
               <w:szCs w:val="24"/>
+              <w:lang w:eastAsia="nl-BE"/>
               <w14:ligatures w14:val="standardContextual"/>
             </w:rPr>
           </w:pPr>
-          <w:hyperlink w:anchor="_Toc198389199" w:history="1">
+          <w:hyperlink w:anchor="_Toc198505048" w:history="1">
             <w:r>
               <w:rPr>
                 <w:rStyle w:val="Hyperlink"/>
@@ -1861,6 +1973,7 @@
                 <w:kern w:val="2"/>
                 <w:sz w:val="24"/>
                 <w:szCs w:val="24"/>
+                <w:lang w:eastAsia="nl-BE"/>
                 <w14:ligatures w14:val="standardContextual"/>
               </w:rPr>
               <w:tab/>
@@ -1888,7 +2001,7 @@
               <w:rPr>
                 <w:webHidden/>
               </w:rPr>
-              <w:instrText xml:space="preserve"> PAGEREF _Toc198389199 \h </w:instrText>
+              <w:instrText xml:space="preserve"> PAGEREF _Toc198505048 \h </w:instrText>
             </w:r>
             <w:r>
               <w:rPr>
@@ -1917,7 +2030,7 @@
         </w:p>
         <w:p>
           <w:pPr>
-            <w:pStyle w:val="TOC2"/>
+            <w:pStyle w:val="Inhopg2"/>
             <w:tabs>
               <w:tab w:val="left" w:pos="1418"/>
             </w:tabs>
@@ -1928,10 +2041,11 @@
               <w:kern w:val="2"/>
               <w:sz w:val="24"/>
               <w:szCs w:val="24"/>
+              <w:lang w:val="nl-BE" w:eastAsia="nl-BE"/>
               <w14:ligatures w14:val="standardContextual"/>
             </w:rPr>
           </w:pPr>
-          <w:hyperlink w:anchor="_Toc198389200" w:history="1">
+          <w:hyperlink w:anchor="_Toc198505049" w:history="1">
             <w:r>
               <w:rPr>
                 <w:rStyle w:val="Hyperlink"/>
@@ -1948,6 +2062,7 @@
                 <w:kern w:val="2"/>
                 <w:sz w:val="24"/>
                 <w:szCs w:val="24"/>
+                <w:lang w:val="nl-BE" w:eastAsia="nl-BE"/>
                 <w14:ligatures w14:val="standardContextual"/>
               </w:rPr>
               <w:tab/>
@@ -1979,7 +2094,7 @@
                 <w:noProof/>
                 <w:webHidden/>
               </w:rPr>
-              <w:instrText xml:space="preserve"> PAGEREF _Toc198389200 \h </w:instrText>
+              <w:instrText xml:space="preserve"> PAGEREF _Toc198505049 \h </w:instrText>
             </w:r>
             <w:r>
               <w:rPr>
@@ -2012,7 +2127,90 @@
         </w:p>
         <w:p>
           <w:pPr>
-            <w:pStyle w:val="TOC1"/>
+            <w:pStyle w:val="Inhopg3"/>
+            <w:rPr>
+              <w:rFonts w:eastAsiaTheme="minorEastAsia"/>
+              <w:color w:val="auto"/>
+              <w:kern w:val="2"/>
+              <w:sz w:val="24"/>
+              <w:szCs w:val="24"/>
+              <w:lang w:eastAsia="nl-BE"/>
+              <w14:ligatures w14:val="standardContextual"/>
+            </w:rPr>
+          </w:pPr>
+          <w:hyperlink w:anchor="_Toc198505050" w:history="1">
+            <w:r>
+              <w:rPr>
+                <w:rStyle w:val="Hyperlink"/>
+                <w:lang w:val="en-US"/>
+              </w:rPr>
+              <w:t>5.3.1</w:t>
+            </w:r>
+            <w:r>
+              <w:rPr>
+                <w:rFonts w:eastAsiaTheme="minorEastAsia"/>
+                <w:color w:val="auto"/>
+                <w:kern w:val="2"/>
+                <w:sz w:val="24"/>
+                <w:szCs w:val="24"/>
+                <w:lang w:eastAsia="nl-BE"/>
+                <w14:ligatures w14:val="standardContextual"/>
+              </w:rPr>
+              <w:tab/>
+            </w:r>
+            <w:r>
+              <w:rPr>
+                <w:rStyle w:val="Hyperlink"/>
+                <w:lang w:val="en-US"/>
+              </w:rPr>
+              <w:t>Aggregate_step_amount function</w:t>
+            </w:r>
+            <w:r>
+              <w:rPr>
+                <w:webHidden/>
+              </w:rPr>
+              <w:tab/>
+            </w:r>
+            <w:r>
+              <w:rPr>
+                <w:webHidden/>
+              </w:rPr>
+              <w:fldChar w:fldCharType="begin"/>
+            </w:r>
+            <w:r>
+              <w:rPr>
+                <w:webHidden/>
+              </w:rPr>
+              <w:instrText xml:space="preserve"> PAGEREF _Toc198505050 \h </w:instrText>
+            </w:r>
+            <w:r>
+              <w:rPr>
+                <w:webHidden/>
+              </w:rPr>
+            </w:r>
+            <w:r>
+              <w:rPr>
+                <w:webHidden/>
+              </w:rPr>
+              <w:fldChar w:fldCharType="separate"/>
+            </w:r>
+            <w:r>
+              <w:rPr>
+                <w:webHidden/>
+              </w:rPr>
+              <w:t>14</w:t>
+            </w:r>
+            <w:r>
+              <w:rPr>
+                <w:webHidden/>
+              </w:rPr>
+              <w:fldChar w:fldCharType="end"/>
+            </w:r>
+          </w:hyperlink>
+        </w:p>
+        <w:p>
+          <w:pPr>
+            <w:pStyle w:val="Inhopg1"/>
             <w:tabs>
               <w:tab w:val="right" w:leader="dot" w:pos="9060"/>
             </w:tabs>
@@ -2023,10 +2221,11 @@
               <w:kern w:val="2"/>
               <w:sz w:val="24"/>
               <w:szCs w:val="24"/>
+              <w:lang w:val="nl-BE" w:eastAsia="nl-BE"/>
               <w14:ligatures w14:val="standardContextual"/>
             </w:rPr>
           </w:pPr>
-          <w:hyperlink w:anchor="_Toc198389201" w:history="1">
+          <w:hyperlink w:anchor="_Toc198505051" w:history="1">
             <w:r>
               <w:rPr>
                 <w:rStyle w:val="Hyperlink"/>
@@ -2042,6 +2241,7 @@
                 <w:kern w:val="2"/>
                 <w:sz w:val="24"/>
                 <w:szCs w:val="24"/>
+                <w:lang w:val="nl-BE" w:eastAsia="nl-BE"/>
                 <w14:ligatures w14:val="standardContextual"/>
               </w:rPr>
               <w:tab/>
@@ -2072,7 +2272,7 @@
                 <w:noProof/>
                 <w:webHidden/>
               </w:rPr>
-              <w:instrText xml:space="preserve"> PAGEREF _Toc198389201 \h </w:instrText>
+              <w:instrText xml:space="preserve"> PAGEREF _Toc198505051 \h </w:instrText>
             </w:r>
             <w:r>
               <w:rPr>
@@ -2092,7 +2292,7 @@
                 <w:noProof/>
                 <w:webHidden/>
               </w:rPr>
-              <w:t>14</w:t>
+              <w:t>15</w:t>
             </w:r>
             <w:r>
               <w:rPr>
@@ -2105,7 +2305,7 @@
         </w:p>
         <w:p>
           <w:pPr>
-            <w:pStyle w:val="TOC1"/>
+            <w:pStyle w:val="Inhopg1"/>
             <w:tabs>
               <w:tab w:val="right" w:leader="dot" w:pos="9060"/>
             </w:tabs>
@@ -2116,10 +2316,11 @@
               <w:kern w:val="2"/>
               <w:sz w:val="24"/>
               <w:szCs w:val="24"/>
+              <w:lang w:val="nl-BE" w:eastAsia="nl-BE"/>
               <w14:ligatures w14:val="standardContextual"/>
             </w:rPr>
           </w:pPr>
-          <w:hyperlink w:anchor="_Toc198389202" w:history="1">
+          <w:hyperlink w:anchor="_Toc198505052" w:history="1">
             <w:r>
               <w:rPr>
                 <w:rStyle w:val="Hyperlink"/>
@@ -2135,6 +2336,7 @@
                 <w:kern w:val="2"/>
                 <w:sz w:val="24"/>
                 <w:szCs w:val="24"/>
+                <w:lang w:val="nl-BE" w:eastAsia="nl-BE"/>
                 <w14:ligatures w14:val="standardContextual"/>
               </w:rPr>
               <w:tab/>
@@ -2165,7 +2367,7 @@
                 <w:noProof/>
                 <w:webHidden/>
               </w:rPr>
-              <w:instrText xml:space="preserve"> PAGEREF _Toc198389202 \h </w:instrText>
+              <w:instrText xml:space="preserve"> PAGEREF _Toc198505052 \h </w:instrText>
             </w:r>
             <w:r>
               <w:rPr>
@@ -2185,7 +2387,7 @@
                 <w:noProof/>
                 <w:webHidden/>
               </w:rPr>
-              <w:t>14</w:t>
+              <w:t>15</w:t>
             </w:r>
             <w:r>
               <w:rPr>
@@ -2198,7 +2400,7 @@
         </w:p>
         <w:p>
           <w:pPr>
-            <w:pStyle w:val="TOC1"/>
+            <w:pStyle w:val="Inhopg1"/>
             <w:tabs>
               <w:tab w:val="right" w:leader="dot" w:pos="9060"/>
             </w:tabs>
@@ -2209,10 +2411,11 @@
               <w:kern w:val="2"/>
               <w:sz w:val="24"/>
               <w:szCs w:val="24"/>
+              <w:lang w:val="nl-BE" w:eastAsia="nl-BE"/>
               <w14:ligatures w14:val="standardContextual"/>
             </w:rPr>
           </w:pPr>
-          <w:hyperlink w:anchor="_Toc198389203" w:history="1">
+          <w:hyperlink w:anchor="_Toc198505053" w:history="1">
             <w:r>
               <w:rPr>
                 <w:rStyle w:val="Hyperlink"/>
@@ -2228,6 +2431,7 @@
                 <w:kern w:val="2"/>
                 <w:sz w:val="24"/>
                 <w:szCs w:val="24"/>
+                <w:lang w:val="nl-BE" w:eastAsia="nl-BE"/>
                 <w14:ligatures w14:val="standardContextual"/>
               </w:rPr>
               <w:tab/>
@@ -2258,7 +2462,7 @@
                 <w:noProof/>
                 <w:webHidden/>
               </w:rPr>
-              <w:instrText xml:space="preserve"> PAGEREF _Toc198389203 \h </w:instrText>
+              <w:instrText xml:space="preserve"> PAGEREF _Toc198505053 \h </w:instrText>
             </w:r>
             <w:r>
               <w:rPr>
@@ -2278,7 +2482,7 @@
                 <w:noProof/>
                 <w:webHidden/>
               </w:rPr>
-              <w:t>14</w:t>
+              <w:t>15</w:t>
             </w:r>
             <w:r>
               <w:rPr>
@@ -2323,13 +2527,13 @@
     </w:p>
     <w:p>
       <w:pPr>
-        <w:pStyle w:val="Heading1"/>
+        <w:pStyle w:val="Kop1"/>
         <w:jc w:val="both"/>
         <w:rPr>
           <w:lang w:val="en-GB"/>
         </w:rPr>
       </w:pPr>
-      <w:bookmarkStart w:id="1" w:name="_Toc198389184"/>
+      <w:bookmarkStart w:id="1" w:name="_Toc198505032"/>
       <w:bookmarkEnd w:id="0"/>
       <w:r>
         <w:rPr>
@@ -2362,13 +2566,13 @@
     </w:p>
     <w:p>
       <w:pPr>
-        <w:pStyle w:val="Heading1"/>
+        <w:pStyle w:val="Kop1"/>
         <w:jc w:val="both"/>
         <w:rPr>
           <w:lang w:val="en-GB"/>
         </w:rPr>
       </w:pPr>
-      <w:bookmarkStart w:id="2" w:name="_Toc198389185"/>
+      <w:bookmarkStart w:id="2" w:name="_Toc198505033"/>
       <w:r>
         <w:rPr>
           <w:lang w:val="en-GB"/>
@@ -2462,7 +2666,7 @@
     </w:p>
     <w:p>
       <w:pPr>
-        <w:pStyle w:val="ListParagraph"/>
+        <w:pStyle w:val="Lijstalinea"/>
         <w:numPr>
           <w:ilvl w:val="0"/>
           <w:numId w:val="12"/>
@@ -2475,7 +2679,7 @@
     </w:p>
     <w:p>
       <w:pPr>
-        <w:pStyle w:val="ListParagraph"/>
+        <w:pStyle w:val="Lijstalinea"/>
         <w:numPr>
           <w:ilvl w:val="0"/>
           <w:numId w:val="12"/>
@@ -2488,7 +2692,7 @@
     </w:p>
     <w:p>
       <w:pPr>
-        <w:pStyle w:val="ListParagraph"/>
+        <w:pStyle w:val="Lijstalinea"/>
         <w:numPr>
           <w:ilvl w:val="0"/>
           <w:numId w:val="12"/>
@@ -2667,13 +2871,13 @@
     </w:p>
     <w:p>
       <w:pPr>
-        <w:pStyle w:val="Heading1"/>
+        <w:pStyle w:val="Kop1"/>
         <w:jc w:val="both"/>
         <w:rPr>
           <w:lang w:val="en-GB"/>
         </w:rPr>
       </w:pPr>
-      <w:bookmarkStart w:id="3" w:name="_Toc198389186"/>
+      <w:bookmarkStart w:id="3" w:name="_Toc198505034"/>
       <w:r>
         <w:rPr>
           <w:lang w:val="en-GB"/>
@@ -2684,10 +2888,10 @@
     </w:p>
     <w:p>
       <w:pPr>
-        <w:pStyle w:val="Heading2"/>
-        <w:jc w:val="both"/>
-      </w:pPr>
-      <w:bookmarkStart w:id="4" w:name="_Toc198389187"/>
+        <w:pStyle w:val="Kop2"/>
+        <w:jc w:val="both"/>
+      </w:pPr>
+      <w:bookmarkStart w:id="4" w:name="_Toc198505035"/>
       <w:r>
         <w:t>The electricity market</w:t>
       </w:r>
@@ -2790,10 +2994,10 @@
     </w:p>
     <w:p>
       <w:pPr>
-        <w:pStyle w:val="Heading2"/>
-        <w:jc w:val="both"/>
-      </w:pPr>
-      <w:bookmarkStart w:id="5" w:name="_Toc198389188"/>
+        <w:pStyle w:val="Kop2"/>
+        <w:jc w:val="both"/>
+      </w:pPr>
+      <w:bookmarkStart w:id="5" w:name="_Toc198505036"/>
       <w:r>
         <w:t>The ASSUME Framework</w:t>
       </w:r>
@@ -3134,10 +3338,10 @@
     </w:p>
     <w:p>
       <w:pPr>
-        <w:pStyle w:val="Heading2"/>
-        <w:jc w:val="both"/>
-      </w:pPr>
-      <w:bookmarkStart w:id="6" w:name="_Toc198389189"/>
+        <w:pStyle w:val="Kop2"/>
+        <w:jc w:val="both"/>
+      </w:pPr>
+      <w:bookmarkStart w:id="6" w:name="_Toc198505037"/>
       <w:r>
         <w:t>Big O</w:t>
       </w:r>
@@ -3168,15 +3372,17 @@
     </w:p>
     <w:p>
       <w:pPr>
-        <w:pStyle w:val="Heading3"/>
-      </w:pPr>
+        <w:pStyle w:val="Kop3"/>
+      </w:pPr>
+      <w:bookmarkStart w:id="7" w:name="_Toc198505038"/>
       <w:r>
         <w:t>Math</w:t>
       </w:r>
-    </w:p>
-    <w:p>
-      <w:pPr>
-        <w:pStyle w:val="Heading4"/>
+      <w:bookmarkEnd w:id="7"/>
+    </w:p>
+    <w:p>
+      <w:pPr>
+        <w:pStyle w:val="Kop4"/>
       </w:pPr>
       <w:r>
         <w:t>Definition</w:t>
@@ -3250,7 +3456,7 @@
               <w:rFonts w:ascii="Cambria Math" w:hAnsi="Cambria Math"/>
               <w:lang w:val="nl-BE"/>
             </w:rPr>
-            <m:t xml:space="preserve"> be functions from </m:t>
+            <m:t xml:space="preserve"> be functions from</m:t>
           </m:r>
           <m:r>
             <m:rPr>
@@ -3260,7 +3466,7 @@
               <w:rFonts w:ascii="Cambria Math" w:hAnsi="Cambria Math"/>
               <w:lang w:val="nl-BE"/>
             </w:rPr>
-            <m:t>N→</m:t>
+            <m:t xml:space="preserve"> N→</m:t>
           </m:r>
           <m:sSup>
             <m:sSupPr>
@@ -4207,13 +4413,13 @@
     </w:p>
     <w:p>
       <w:pPr>
-        <w:pStyle w:val="Heading1"/>
+        <w:pStyle w:val="Kop1"/>
         <w:jc w:val="both"/>
         <w:rPr>
           <w:lang w:val="en-GB"/>
         </w:rPr>
       </w:pPr>
-      <w:bookmarkStart w:id="7" w:name="_Toc198389190"/>
+      <w:bookmarkStart w:id="8" w:name="_Toc198505039"/>
       <w:r>
         <w:rPr>
           <w:lang w:val="en-GB"/>
@@ -4221,7 +4427,7 @@
         <w:lastRenderedPageBreak/>
         <w:t>Methodology</w:t>
       </w:r>
-      <w:bookmarkEnd w:id="7"/>
+      <w:bookmarkEnd w:id="8"/>
     </w:p>
     <w:p>
       <w:pPr>
@@ -4236,7 +4442,7 @@
     </w:p>
     <w:p>
       <w:pPr>
-        <w:pStyle w:val="ListParagraph"/>
+        <w:pStyle w:val="Lijstalinea"/>
         <w:numPr>
           <w:ilvl w:val="0"/>
           <w:numId w:val="13"/>
@@ -4249,7 +4455,7 @@
     </w:p>
     <w:p>
       <w:pPr>
-        <w:pStyle w:val="ListParagraph"/>
+        <w:pStyle w:val="Lijstalinea"/>
         <w:numPr>
           <w:ilvl w:val="0"/>
           <w:numId w:val="13"/>
@@ -4262,7 +4468,7 @@
     </w:p>
     <w:p>
       <w:pPr>
-        <w:pStyle w:val="ListParagraph"/>
+        <w:pStyle w:val="Lijstalinea"/>
         <w:numPr>
           <w:ilvl w:val="0"/>
           <w:numId w:val="13"/>
@@ -4283,14 +4489,14 @@
     </w:p>
     <w:p>
       <w:pPr>
-        <w:pStyle w:val="Heading2"/>
-        <w:jc w:val="both"/>
-      </w:pPr>
-      <w:bookmarkStart w:id="8" w:name="_Toc198389191"/>
+        <w:pStyle w:val="Kop2"/>
+        <w:jc w:val="both"/>
+      </w:pPr>
+      <w:bookmarkStart w:id="9" w:name="_Toc198505040"/>
       <w:r>
         <w:t>Initial simulation</w:t>
       </w:r>
-      <w:bookmarkEnd w:id="8"/>
+      <w:bookmarkEnd w:id="9"/>
     </w:p>
     <w:p>
       <w:pPr>
@@ -4893,15 +5099,7 @@
       </w:r>
       <w:proofErr w:type="spellEnd"/>
       <w:r>
-        <w:t xml:space="preserve"> is the distribution service operator (DSO) of Flanders. The database consists of </w:t>
-      </w:r>
-      <w:proofErr w:type="gramStart"/>
-      <w:r>
-        <w:t>1300 meter</w:t>
-      </w:r>
-      <w:proofErr w:type="gramEnd"/>
-      <w:r>
-        <w:t xml:space="preserve"> profiles with </w:t>
+        <w:t xml:space="preserve"> is the distribution service operator (DSO) of Flanders. The database consists of 1300 meter profiles with </w:t>
       </w:r>
       <w:r>
         <w:t xml:space="preserve">two </w:t>
@@ -4959,15 +5157,7 @@
         <w:t xml:space="preserve">. </w:t>
       </w:r>
       <w:r>
-        <w:t xml:space="preserve">The set up of the demand units is an abstraction used only for simulation purposes. In a </w:t>
-      </w:r>
-      <w:proofErr w:type="gramStart"/>
-      <w:r>
-        <w:t>real life</w:t>
-      </w:r>
-      <w:proofErr w:type="gramEnd"/>
-      <w:r>
-        <w:t xml:space="preserve"> scenario, consumers would not trade full demand at a single </w:t>
+        <w:t xml:space="preserve">The set up of the demand units is an abstraction used only for simulation purposes. In a real life scenario, consumers would not trade full demand at a single </w:t>
       </w:r>
       <w:r>
         <w:t>moment but</w:t>
@@ -5071,14 +5261,14 @@
     </w:p>
     <w:p>
       <w:pPr>
-        <w:pStyle w:val="Heading2"/>
-        <w:jc w:val="both"/>
-      </w:pPr>
-      <w:bookmarkStart w:id="9" w:name="_Toc198389192"/>
+        <w:pStyle w:val="Kop2"/>
+        <w:jc w:val="both"/>
+      </w:pPr>
+      <w:bookmarkStart w:id="10" w:name="_Toc198505041"/>
       <w:r>
         <w:t>Profiling</w:t>
       </w:r>
-      <w:bookmarkEnd w:id="9"/>
+      <w:bookmarkEnd w:id="10"/>
     </w:p>
     <w:p>
       <w:pPr>
@@ -5113,7 +5303,7 @@
     </w:p>
     <w:p>
       <w:pPr>
-        <w:pStyle w:val="ListParagraph"/>
+        <w:pStyle w:val="Lijstalinea"/>
         <w:numPr>
           <w:ilvl w:val="0"/>
           <w:numId w:val="12"/>
@@ -5142,7 +5332,7 @@
     </w:p>
     <w:p>
       <w:pPr>
-        <w:pStyle w:val="ListParagraph"/>
+        <w:pStyle w:val="Lijstalinea"/>
         <w:numPr>
           <w:ilvl w:val="0"/>
           <w:numId w:val="12"/>
@@ -5185,10 +5375,10 @@
     </w:p>
     <w:p>
       <w:pPr>
-        <w:pStyle w:val="Heading3"/>
-        <w:jc w:val="both"/>
-      </w:pPr>
-      <w:bookmarkStart w:id="10" w:name="_Toc198389193"/>
+        <w:pStyle w:val="Kop3"/>
+        <w:jc w:val="both"/>
+      </w:pPr>
+      <w:bookmarkStart w:id="11" w:name="_Toc198505042"/>
       <w:proofErr w:type="spellStart"/>
       <w:r>
         <w:t>cProfile</w:t>
@@ -5201,7 +5391,7 @@
       <w:r>
         <w:t>yappi</w:t>
       </w:r>
-      <w:bookmarkEnd w:id="10"/>
+      <w:bookmarkEnd w:id="11"/>
       <w:proofErr w:type="spellEnd"/>
     </w:p>
     <w:p>
@@ -5530,10 +5720,10 @@
     </w:p>
     <w:p>
       <w:pPr>
-        <w:pStyle w:val="Heading3"/>
-        <w:jc w:val="both"/>
-      </w:pPr>
-      <w:bookmarkStart w:id="11" w:name="_Toc198389194"/>
+        <w:pStyle w:val="Kop3"/>
+        <w:jc w:val="both"/>
+      </w:pPr>
+      <w:bookmarkStart w:id="12" w:name="_Toc198505043"/>
       <w:proofErr w:type="spellStart"/>
       <w:r>
         <w:t>Tracemalloc</w:t>
@@ -5546,7 +5736,7 @@
       <w:r>
         <w:t>memory_profiler</w:t>
       </w:r>
-      <w:bookmarkEnd w:id="11"/>
+      <w:bookmarkEnd w:id="12"/>
       <w:proofErr w:type="spellEnd"/>
     </w:p>
     <w:p>
@@ -5601,20 +5791,20 @@
     </w:p>
     <w:p>
       <w:pPr>
-        <w:pStyle w:val="Heading1"/>
+        <w:pStyle w:val="Kop1"/>
         <w:jc w:val="both"/>
         <w:rPr>
           <w:lang w:val="en-GB"/>
         </w:rPr>
       </w:pPr>
-      <w:bookmarkStart w:id="12" w:name="_Toc198389195"/>
+      <w:bookmarkStart w:id="13" w:name="_Toc198505044"/>
       <w:r>
         <w:rPr>
           <w:lang w:val="en-GB"/>
         </w:rPr>
         <w:t>Results</w:t>
       </w:r>
-      <w:bookmarkEnd w:id="12"/>
+      <w:bookmarkEnd w:id="13"/>
     </w:p>
     <w:p>
       <w:pPr>
@@ -5647,14 +5837,14 @@
     </w:p>
     <w:p>
       <w:pPr>
-        <w:pStyle w:val="Heading2"/>
-        <w:jc w:val="both"/>
-      </w:pPr>
-      <w:bookmarkStart w:id="13" w:name="_Toc198389196"/>
+        <w:pStyle w:val="Kop2"/>
+        <w:jc w:val="both"/>
+      </w:pPr>
+      <w:bookmarkStart w:id="14" w:name="_Toc198505045"/>
       <w:r>
         <w:t>Simulation results</w:t>
       </w:r>
-      <w:bookmarkEnd w:id="13"/>
+      <w:bookmarkEnd w:id="14"/>
     </w:p>
     <w:p>
       <w:pPr>
@@ -5768,25 +5958,7 @@
             <w:rPr>
               <w:rFonts w:ascii="Cambria Math" w:hAnsi="Cambria Math"/>
             </w:rPr>
-            <m:t>y=</m:t>
-          </m:r>
-          <m:r>
-            <w:rPr>
-              <w:rFonts w:ascii="Cambria Math" w:hAnsi="Cambria Math"/>
-            </w:rPr>
-            <m:t>3.70</m:t>
-          </m:r>
-          <m:r>
-            <w:rPr>
-              <w:rFonts w:ascii="Cambria Math" w:hAnsi="Cambria Math"/>
-            </w:rPr>
-            <m:t>x+1</m:t>
-          </m:r>
-          <m:r>
-            <w:rPr>
-              <w:rFonts w:ascii="Cambria Math" w:hAnsi="Cambria Math"/>
-            </w:rPr>
-            <m:t>20</m:t>
+            <m:t>y=3.70x+120</m:t>
           </m:r>
         </m:oMath>
       </m:oMathPara>
@@ -5845,25 +6017,7 @@
             <w:rPr>
               <w:rFonts w:ascii="Cambria Math" w:hAnsi="Cambria Math"/>
             </w:rPr>
-            <m:t xml:space="preserve">y= </m:t>
-          </m:r>
-          <m:r>
-            <w:rPr>
-              <w:rFonts w:ascii="Cambria Math" w:hAnsi="Cambria Math"/>
-            </w:rPr>
-            <m:t>3.70</m:t>
-          </m:r>
-          <m:r>
-            <w:rPr>
-              <w:rFonts w:ascii="Cambria Math" w:hAnsi="Cambria Math"/>
-            </w:rPr>
-            <m:t>*10000+</m:t>
-          </m:r>
-          <m:r>
-            <w:rPr>
-              <w:rFonts w:ascii="Cambria Math" w:hAnsi="Cambria Math"/>
-            </w:rPr>
-            <m:t>120</m:t>
+            <m:t>y= 3.70*10000+120</m:t>
           </m:r>
         </m:oMath>
       </m:oMathPara>
@@ -5881,31 +6035,13 @@
             <w:rPr>
               <w:rFonts w:ascii="Cambria Math" w:hAnsi="Cambria Math"/>
             </w:rPr>
-            <m:t>y=</m:t>
+            <m:t xml:space="preserve">y=37120 s≅10.3 </m:t>
           </m:r>
           <m:r>
             <w:rPr>
               <w:rFonts w:ascii="Cambria Math" w:hAnsi="Cambria Math"/>
             </w:rPr>
-            <m:t>37120</m:t>
-          </m:r>
-          <m:r>
-            <w:rPr>
-              <w:rFonts w:ascii="Cambria Math" w:hAnsi="Cambria Math"/>
-            </w:rPr>
-            <m:t xml:space="preserve"> s≅</m:t>
-          </m:r>
-          <m:r>
-            <w:rPr>
-              <w:rFonts w:ascii="Cambria Math" w:hAnsi="Cambria Math"/>
-            </w:rPr>
-            <m:t>10.3</m:t>
-          </m:r>
-          <m:r>
-            <w:rPr>
-              <w:rFonts w:ascii="Cambria Math" w:hAnsi="Cambria Math"/>
-            </w:rPr>
-            <m:t xml:space="preserve"> h </m:t>
+            <m:t xml:space="preserve">h </m:t>
           </m:r>
         </m:oMath>
       </m:oMathPara>
@@ -5982,20 +6118,20 @@
     </w:p>
     <w:p>
       <w:pPr>
-        <w:pStyle w:val="Heading2"/>
+        <w:pStyle w:val="Kop2"/>
         <w:jc w:val="both"/>
         <w:rPr>
           <w:rFonts w:eastAsiaTheme="minorEastAsia"/>
         </w:rPr>
       </w:pPr>
-      <w:bookmarkStart w:id="14" w:name="_Toc198389197"/>
+      <w:bookmarkStart w:id="15" w:name="_Toc198505046"/>
       <w:r>
         <w:rPr>
           <w:rFonts w:eastAsiaTheme="minorEastAsia"/>
         </w:rPr>
         <w:t>Profiling</w:t>
       </w:r>
-      <w:bookmarkEnd w:id="14"/>
+      <w:bookmarkEnd w:id="15"/>
       <w:r>
         <w:rPr>
           <w:rFonts w:eastAsiaTheme="minorEastAsia"/>
@@ -6036,10 +6172,10 @@
         <w:t xml:space="preserve">They were never used simultaneously when profiling, either only the time performance was profiled or only the memory consumption. The time performance was profiled more rigorously and in greater detail since it served as a greater bottleneck than the memory consumption as mentioned above. </w:t>
       </w:r>
     </w:p>
-    <w:bookmarkStart w:id="15" w:name="_Toc198389198"/>
-    <w:p>
-      <w:pPr>
-        <w:pStyle w:val="Heading3"/>
+    <w:bookmarkStart w:id="16" w:name="_Toc198505047"/>
+    <w:p>
+      <w:pPr>
+        <w:pStyle w:val="Kop3"/>
         <w:jc w:val="both"/>
       </w:pPr>
       <w:r>
@@ -6179,7 +6315,7 @@
       <w:r>
         <w:t>Time</w:t>
       </w:r>
-      <w:bookmarkEnd w:id="15"/>
+      <w:bookmarkEnd w:id="16"/>
     </w:p>
     <w:p>
       <w:pPr>
@@ -6212,15 +6348,13 @@
         </w:rPr>
         <w:t xml:space="preserve"> </w:t>
       </w:r>
-      <w:proofErr w:type="spellStart"/>
       <w:r>
         <w:rPr>
           <w:i/>
           <w:iCs/>
         </w:rPr>
-        <w:t>vizualisation</w:t>
-      </w:r>
-      <w:proofErr w:type="spellEnd"/>
+        <w:t>visualization</w:t>
+      </w:r>
       <w:r>
         <w:rPr>
           <w:i/>
@@ -6563,7 +6697,7 @@
     </w:p>
     <w:p>
       <w:pPr>
-        <w:pStyle w:val="ListParagraph"/>
+        <w:pStyle w:val="Lijstalinea"/>
         <w:numPr>
           <w:ilvl w:val="0"/>
           <w:numId w:val="16"/>
@@ -6576,7 +6710,7 @@
     </w:p>
     <w:p>
       <w:pPr>
-        <w:pStyle w:val="ListParagraph"/>
+        <w:pStyle w:val="Lijstalinea"/>
         <w:numPr>
           <w:ilvl w:val="0"/>
           <w:numId w:val="16"/>
@@ -6589,7 +6723,7 @@
     </w:p>
     <w:p>
       <w:pPr>
-        <w:pStyle w:val="ListParagraph"/>
+        <w:pStyle w:val="Lijstalinea"/>
         <w:numPr>
           <w:ilvl w:val="0"/>
           <w:numId w:val="16"/>
@@ -6616,7 +6750,7 @@
     </w:p>
     <w:p>
       <w:pPr>
-        <w:pStyle w:val="ListParagraph"/>
+        <w:pStyle w:val="Lijstalinea"/>
         <w:numPr>
           <w:ilvl w:val="0"/>
           <w:numId w:val="17"/>
@@ -6645,7 +6779,7 @@
     </w:p>
     <w:p>
       <w:pPr>
-        <w:pStyle w:val="ListParagraph"/>
+        <w:pStyle w:val="Lijstalinea"/>
         <w:numPr>
           <w:ilvl w:val="0"/>
           <w:numId w:val="17"/>
@@ -6859,7 +6993,13 @@
         <w:t>We focus on function (1) where a theoretical analysis using the Big O notation will be done because it is an extensive function</w:t>
       </w:r>
       <w:r>
-        <w:t xml:space="preserve"> and provide the potential optimizations</w:t>
+        <w:t xml:space="preserve"> and provide the</w:t>
+      </w:r>
+      <w:r>
+        <w:t xml:space="preserve"> </w:t>
+      </w:r>
+      <w:r>
+        <w:t>optimizations</w:t>
       </w:r>
       <w:r>
         <w:t xml:space="preserve">. </w:t>
@@ -6876,7 +7016,7 @@
     </w:p>
     <w:p>
       <w:pPr>
-        <w:pStyle w:val="Heading4"/>
+        <w:pStyle w:val="Kop4"/>
         <w:jc w:val="both"/>
         <w:rPr>
           <w:lang w:val="en-US"/>
@@ -6959,7 +7099,7 @@
     </w:p>
     <w:p>
       <w:pPr>
-        <w:pStyle w:val="ListParagraph"/>
+        <w:pStyle w:val="Lijstalinea"/>
         <w:numPr>
           <w:ilvl w:val="0"/>
           <w:numId w:val="19"/>
@@ -7035,7 +7175,7 @@
     </w:p>
     <w:p>
       <w:pPr>
-        <w:pStyle w:val="ListParagraph"/>
+        <w:pStyle w:val="Lijstalinea"/>
         <w:numPr>
           <w:ilvl w:val="0"/>
           <w:numId w:val="19"/>
@@ -7097,14 +7237,7 @@
                   <w:rFonts w:ascii="Cambria Math" w:hAnsi="Cambria Math"/>
                   <w:lang w:val="en-US"/>
                 </w:rPr>
-                <m:t>n)</m:t>
-              </m:r>
-              <m:r>
-                <w:rPr>
-                  <w:rFonts w:ascii="Cambria Math" w:hAnsi="Cambria Math"/>
-                  <w:lang w:val="en-US"/>
-                </w:rPr>
-                <m:t xml:space="preserve"> [Average case]</m:t>
+                <m:t>n) [Average case]</m:t>
               </m:r>
             </m:e>
           </m:func>
@@ -7113,7 +7246,7 @@
     </w:p>
     <w:p>
       <w:pPr>
-        <w:pStyle w:val="ListParagraph"/>
+        <w:pStyle w:val="Lijstalinea"/>
         <w:numPr>
           <w:ilvl w:val="0"/>
           <w:numId w:val="19"/>
@@ -7151,7 +7284,7 @@
     </w:p>
     <w:p>
       <w:pPr>
-        <w:pStyle w:val="ListParagraph"/>
+        <w:pStyle w:val="Lijstalinea"/>
         <w:numPr>
           <w:ilvl w:val="0"/>
           <w:numId w:val="19"/>
@@ -7379,27 +7512,7 @@
                 <w:bCs/>
                 <w:lang w:val="en-US"/>
               </w:rPr>
-              <w:t>Function AGGREGATE_STEP_</w:t>
-            </w:r>
-            <w:proofErr w:type="gramStart"/>
-            <w:r>
-              <w:rPr>
-                <w:rFonts w:cstheme="minorHAnsi"/>
-                <w:b w:val="0"/>
-                <w:bCs/>
-                <w:lang w:val="en-US"/>
-              </w:rPr>
-              <w:t>AMOUNT(</w:t>
-            </w:r>
-            <w:proofErr w:type="gramEnd"/>
-            <w:r>
-              <w:rPr>
-                <w:rFonts w:cstheme="minorHAnsi"/>
-                <w:b w:val="0"/>
-                <w:bCs/>
-                <w:lang w:val="en-US"/>
-              </w:rPr>
-              <w:t xml:space="preserve">orderbook, begin = None, end = None, </w:t>
+              <w:t xml:space="preserve">Function AGGREGATE_STEP_AMOUNT(orderbook, begin = None, end = None, </w:t>
             </w:r>
             <w:proofErr w:type="spellStart"/>
             <w:r>
@@ -8204,27 +8317,7 @@
                 <w:bCs/>
                 <w:lang w:val="en-US"/>
               </w:rPr>
-              <w:t xml:space="preserve">            </w:t>
-            </w:r>
-            <w:proofErr w:type="gramStart"/>
-            <w:r>
-              <w:rPr>
-                <w:rFonts w:cstheme="minorHAnsi"/>
-                <w:b w:val="0"/>
-                <w:bCs/>
-                <w:lang w:val="en-US"/>
-              </w:rPr>
-              <w:t>Compute</w:t>
-            </w:r>
-            <w:proofErr w:type="gramEnd"/>
-            <w:r>
-              <w:rPr>
-                <w:rFonts w:cstheme="minorHAnsi"/>
-                <w:b w:val="0"/>
-                <w:bCs/>
-                <w:lang w:val="en-US"/>
-              </w:rPr>
-              <w:t xml:space="preserve"> duration from </w:t>
+              <w:t xml:space="preserve">            Compute duration from </w:t>
             </w:r>
             <w:proofErr w:type="spellStart"/>
             <w:r>
@@ -9012,13 +9105,13 @@
     </w:p>
     <w:p>
       <w:pPr>
-        <w:pStyle w:val="Heading3"/>
+        <w:pStyle w:val="Kop3"/>
         <w:jc w:val="both"/>
         <w:rPr>
           <w:lang w:val="en-US"/>
         </w:rPr>
       </w:pPr>
-      <w:bookmarkStart w:id="16" w:name="_Toc198389199"/>
+      <w:bookmarkStart w:id="17" w:name="_Toc198505048"/>
       <w:r>
         <w:rPr>
           <w:lang w:val="en-US"/>
@@ -9026,7 +9119,7 @@
         <w:lastRenderedPageBreak/>
         <w:t>Memory</w:t>
       </w:r>
-      <w:bookmarkEnd w:id="16"/>
+      <w:bookmarkEnd w:id="17"/>
     </w:p>
     <w:p>
       <w:pPr>
@@ -9074,7 +9167,7 @@
     </w:p>
     <w:p>
       <w:pPr>
-        <w:pStyle w:val="ListParagraph"/>
+        <w:pStyle w:val="Lijstalinea"/>
         <w:numPr>
           <w:ilvl w:val="0"/>
           <w:numId w:val="22"/>
@@ -9092,20 +9185,20 @@
     </w:p>
     <w:p>
       <w:pPr>
-        <w:pStyle w:val="Heading2"/>
+        <w:pStyle w:val="Kop2"/>
         <w:jc w:val="both"/>
         <w:rPr>
           <w:lang w:val="en-US"/>
         </w:rPr>
       </w:pPr>
-      <w:bookmarkStart w:id="17" w:name="_Toc198389200"/>
+      <w:bookmarkStart w:id="18" w:name="_Toc198505049"/>
       <w:r>
         <w:rPr>
           <w:lang w:val="en-US"/>
         </w:rPr>
         <w:t>Optimization</w:t>
       </w:r>
-      <w:bookmarkEnd w:id="17"/>
+      <w:bookmarkEnd w:id="18"/>
     </w:p>
     <w:p>
       <w:pPr>
@@ -9150,11 +9243,12 @@
     </w:p>
     <w:p>
       <w:pPr>
-        <w:pStyle w:val="Heading3"/>
+        <w:pStyle w:val="Kop3"/>
         <w:rPr>
           <w:lang w:val="en-US"/>
         </w:rPr>
       </w:pPr>
+      <w:bookmarkStart w:id="19" w:name="_Toc198505050"/>
       <w:proofErr w:type="spellStart"/>
       <w:r>
         <w:rPr>
@@ -9169,6 +9263,7 @@
         </w:rPr>
         <w:t xml:space="preserve"> function</w:t>
       </w:r>
+      <w:bookmarkEnd w:id="19"/>
     </w:p>
     <w:p>
       <w:pPr>
@@ -9182,29 +9277,53 @@
         </w:rPr>
         <w:t xml:space="preserve">The time complexity analysis showed that the major time-consuming component of the function was sorting. The default algorithm uses the built-in </w:t>
       </w:r>
-      <w:proofErr w:type="gramStart"/>
       <w:r>
         <w:rPr>
           <w:i/>
           <w:iCs/>
           <w:lang w:val="en-US"/>
         </w:rPr>
-        <w:t>sorted(</w:t>
-      </w:r>
-      <w:proofErr w:type="gramEnd"/>
+        <w:t xml:space="preserve">sorted() </w:t>
+      </w:r>
+      <w:r>
+        <w:rPr>
+          <w:lang w:val="en-US"/>
+        </w:rPr>
+        <w:t xml:space="preserve">function that takes in any </w:t>
+      </w:r>
+      <w:proofErr w:type="spellStart"/>
+      <w:r>
+        <w:rPr>
+          <w:lang w:val="en-US"/>
+        </w:rPr>
+        <w:t>iterable</w:t>
+      </w:r>
+      <w:proofErr w:type="spellEnd"/>
+      <w:r>
+        <w:rPr>
+          <w:lang w:val="en-US"/>
+        </w:rPr>
+        <w:t xml:space="preserve"> and a potential </w:t>
+      </w:r>
       <w:r>
         <w:rPr>
           <w:i/>
           <w:iCs/>
           <w:lang w:val="en-US"/>
         </w:rPr>
-        <w:t xml:space="preserve">) </w:t>
+        <w:t>lambda</w:t>
       </w:r>
       <w:r>
         <w:rPr>
           <w:lang w:val="en-US"/>
         </w:rPr>
-        <w:t xml:space="preserve">function that takes in any </w:t>
+        <w:t xml:space="preserve"> key and sorts it. The function </w:t>
+      </w:r>
+      <w:r>
+        <w:rPr>
+          <w:lang w:val="en-US"/>
+        </w:rPr>
+        <w:t xml:space="preserve">does this by making a copy of the </w:t>
       </w:r>
       <w:proofErr w:type="spellStart"/>
       <w:r>
@@ -9218,115 +9337,71 @@
         <w:rPr>
           <w:lang w:val="en-US"/>
         </w:rPr>
-        <w:t xml:space="preserve"> and a potential </w:t>
-      </w:r>
+        <w:t xml:space="preserve"> and sorting the copy, leaving the original unchanged. This would be useful if we needed the original, but we do not. Various sources [x] compared the functions </w:t>
+      </w:r>
+      <w:proofErr w:type="spellStart"/>
       <w:r>
         <w:rPr>
           <w:i/>
           <w:iCs/>
           <w:lang w:val="en-US"/>
         </w:rPr>
-        <w:t>lambda</w:t>
-      </w:r>
-      <w:r>
-        <w:rPr>
-          <w:lang w:val="en-US"/>
-        </w:rPr>
-        <w:t xml:space="preserve"> key and sorts it. The function </w:t>
-      </w:r>
-      <w:r>
-        <w:rPr>
-          <w:lang w:val="en-US"/>
-        </w:rPr>
-        <w:t xml:space="preserve">does this by making a copy of the </w:t>
-      </w:r>
-      <w:proofErr w:type="spellStart"/>
-      <w:r>
-        <w:rPr>
-          <w:lang w:val="en-US"/>
-        </w:rPr>
-        <w:t>iterable</w:t>
+        <w:t>list.sort</w:t>
       </w:r>
       <w:proofErr w:type="spellEnd"/>
-      <w:r>
-        <w:rPr>
-          <w:lang w:val="en-US"/>
-        </w:rPr>
-        <w:t xml:space="preserve"> and sorting the copy, leaving the original unchanged. This would be useful if we needed the original, but we do not. Various sources [x] compared the functions </w:t>
-      </w:r>
-      <w:proofErr w:type="spellStart"/>
-      <w:proofErr w:type="gramStart"/>
       <w:r>
         <w:rPr>
           <w:i/>
           <w:iCs/>
           <w:lang w:val="en-US"/>
         </w:rPr>
-        <w:t>list.sort</w:t>
-      </w:r>
-      <w:proofErr w:type="spellEnd"/>
-      <w:proofErr w:type="gramEnd"/>
+        <w:t xml:space="preserve">() </w:t>
+      </w:r>
+      <w:r>
+        <w:rPr>
+          <w:lang w:val="en-US"/>
+        </w:rPr>
+        <w:t xml:space="preserve">and </w:t>
+      </w:r>
       <w:r>
         <w:rPr>
           <w:i/>
           <w:iCs/>
           <w:lang w:val="en-US"/>
         </w:rPr>
-        <w:t xml:space="preserve">() </w:t>
-      </w:r>
-      <w:r>
-        <w:rPr>
-          <w:lang w:val="en-US"/>
-        </w:rPr>
-        <w:t xml:space="preserve">and </w:t>
-      </w:r>
-      <w:proofErr w:type="gramStart"/>
+        <w:t>sorted(</w:t>
+      </w:r>
       <w:r>
         <w:rPr>
           <w:i/>
           <w:iCs/>
           <w:lang w:val="en-US"/>
         </w:rPr>
-        <w:t>sorted(</w:t>
-      </w:r>
-      <w:r>
-        <w:rPr>
-          <w:i/>
-          <w:iCs/>
+        <w:t>)</w:t>
+      </w:r>
+      <w:r>
+        <w:rPr>
           <w:lang w:val="en-US"/>
         </w:rPr>
-        <w:t>)</w:t>
-      </w:r>
-      <w:r>
+        <w:t>, and concluded that the first is 13% faster and consumes around 24% less memory. The only downside is that it can be only used on lists.</w:t>
+      </w:r>
+    </w:p>
+    <w:p>
+      <w:pPr>
         <w:rPr>
           <w:lang w:val="en-US"/>
         </w:rPr>
-        <w:t>, and</w:t>
-      </w:r>
-      <w:proofErr w:type="gramEnd"/>
+      </w:pPr>
       <w:r>
         <w:rPr>
           <w:lang w:val="en-US"/>
         </w:rPr>
-        <w:t xml:space="preserve"> concluded that the first is 13% faster and consumes around 24% less memory. The only downside is that it can be only used on lists.</w:t>
-      </w:r>
-    </w:p>
-    <w:p>
-      <w:pPr>
-        <w:rPr>
-          <w:lang w:val="en-US"/>
-        </w:rPr>
-      </w:pPr>
-      <w:r>
-        <w:rPr>
-          <w:lang w:val="en-US"/>
-        </w:rPr>
         <w:t>We then implemented this strategy in the code and got the following results.</w:t>
       </w:r>
     </w:p>
     <w:p>
       <w:pPr>
-        <w:pStyle w:val="ListParagraph"/>
+        <w:pStyle w:val="Lijstalinea"/>
         <w:numPr>
           <w:ilvl w:val="0"/>
           <w:numId w:val="21"/>
@@ -9342,7 +9417,6 @@
         <w:t xml:space="preserve">Add results of </w:t>
       </w:r>
       <w:proofErr w:type="spellStart"/>
-      <w:proofErr w:type="gramStart"/>
       <w:r>
         <w:rPr>
           <w:lang w:val="en-US"/>
@@ -9350,7 +9424,6 @@
         <w:t>list.sort</w:t>
       </w:r>
       <w:proofErr w:type="spellEnd"/>
-      <w:proofErr w:type="gramEnd"/>
       <w:r>
         <w:rPr>
           <w:lang w:val="en-US"/>
@@ -9360,7 +9433,7 @@
     </w:p>
     <w:p>
       <w:pPr>
-        <w:pStyle w:val="ListParagraph"/>
+        <w:pStyle w:val="Lijstalinea"/>
         <w:numPr>
           <w:ilvl w:val="0"/>
           <w:numId w:val="21"/>
@@ -9378,7 +9451,7 @@
     </w:p>
     <w:p>
       <w:pPr>
-        <w:pStyle w:val="ListParagraph"/>
+        <w:pStyle w:val="Lijstalinea"/>
         <w:numPr>
           <w:ilvl w:val="0"/>
           <w:numId w:val="21"/>
@@ -9424,54 +9497,54 @@
     </w:p>
     <w:p>
       <w:pPr>
-        <w:pStyle w:val="Heading1"/>
+        <w:pStyle w:val="Kop1"/>
         <w:jc w:val="both"/>
         <w:rPr>
           <w:lang w:val="en-GB"/>
         </w:rPr>
       </w:pPr>
-      <w:bookmarkStart w:id="18" w:name="_Toc198389201"/>
+      <w:bookmarkStart w:id="20" w:name="_Toc198505051"/>
       <w:r>
         <w:rPr>
           <w:lang w:val="en-GB"/>
         </w:rPr>
         <w:t>Conclusion</w:t>
       </w:r>
-      <w:bookmarkEnd w:id="18"/>
-    </w:p>
-    <w:p>
-      <w:pPr>
-        <w:pStyle w:val="Heading1"/>
+      <w:bookmarkEnd w:id="20"/>
+    </w:p>
+    <w:p>
+      <w:pPr>
+        <w:pStyle w:val="Kop1"/>
         <w:jc w:val="both"/>
         <w:rPr>
           <w:lang w:val="en-GB"/>
         </w:rPr>
       </w:pPr>
-      <w:bookmarkStart w:id="19" w:name="_Toc198389202"/>
+      <w:bookmarkStart w:id="21" w:name="_Toc198505052"/>
       <w:r>
         <w:rPr>
           <w:lang w:val="en-GB"/>
         </w:rPr>
         <w:t>Acknowledgements</w:t>
       </w:r>
-      <w:bookmarkEnd w:id="19"/>
-    </w:p>
-    <w:p>
-      <w:pPr>
-        <w:pStyle w:val="Heading1"/>
+      <w:bookmarkEnd w:id="21"/>
+    </w:p>
+    <w:p>
+      <w:pPr>
+        <w:pStyle w:val="Kop1"/>
         <w:jc w:val="both"/>
         <w:rPr>
           <w:lang w:val="en-GB"/>
         </w:rPr>
       </w:pPr>
-      <w:bookmarkStart w:id="20" w:name="_Toc198389203"/>
+      <w:bookmarkStart w:id="22" w:name="_Toc198505053"/>
       <w:r>
         <w:rPr>
           <w:lang w:val="en-GB"/>
         </w:rPr>
         <w:t>References</w:t>
       </w:r>
-      <w:bookmarkEnd w:id="20"/>
+      <w:bookmarkEnd w:id="22"/>
     </w:p>
     <w:p>
       <w:pPr>
@@ -9555,17 +9628,41 @@
     <w:p>
       <w:pPr>
         <w:jc w:val="both"/>
-      </w:pPr>
-      <w:r>
+        <w:rPr>
+          <w:lang w:val="nl-BE"/>
+        </w:rPr>
+      </w:pPr>
+      <w:r>
+        <w:rPr>
+          <w:lang w:val="nl-BE"/>
+        </w:rPr>
         <w:t xml:space="preserve">[2] </w:t>
       </w:r>
       <w:r>
-        <w:t xml:space="preserve">Smart meter profiles: </w:t>
+        <w:rPr>
+          <w:lang w:val="nl-BE"/>
+        </w:rPr>
+        <w:t xml:space="preserve">Smart meter </w:t>
+      </w:r>
+      <w:proofErr w:type="spellStart"/>
+      <w:r>
+        <w:rPr>
+          <w:lang w:val="nl-BE"/>
+        </w:rPr>
+        <w:t>profiles</w:t>
+      </w:r>
+      <w:proofErr w:type="spellEnd"/>
+      <w:r>
+        <w:rPr>
+          <w:lang w:val="nl-BE"/>
+        </w:rPr>
+        <w:t xml:space="preserve">: </w:t>
       </w:r>
       <w:hyperlink r:id="rId22" w:history="1">
         <w:r>
           <w:rPr>
             <w:rStyle w:val="Hyperlink"/>
+            <w:lang w:val="nl-BE"/>
           </w:rPr>
           <w:t>https://opendata.fluvius.be/explore/dataset/1_50-verbruiksprofielen-dm-elek-kwartierwaarden-voor-een-volledig-jaar/information/</w:t>
         </w:r>
@@ -9710,28 +9807,15 @@
         </w:rPr>
         <w:t xml:space="preserve">[8] snakeviz: </w:t>
       </w:r>
-      <w:r>
-        <w:fldChar w:fldCharType="begin"/>
-      </w:r>
-      <w:r>
-        <w:rPr>
-          <w:lang w:val="nl-BE"/>
-        </w:rPr>
-        <w:instrText>HYPERLINK "https://jiffyclub.github.io/snakeviz/"</w:instrText>
-      </w:r>
-      <w:r>
-        <w:fldChar w:fldCharType="separate"/>
-      </w:r>
-      <w:r>
-        <w:rPr>
-          <w:rStyle w:val="Hyperlink"/>
-          <w:lang w:val="nl-BE"/>
-        </w:rPr>
-        <w:t>https://jiffyclub.github.io/snakeviz/</w:t>
-      </w:r>
-      <w:r>
-        <w:fldChar w:fldCharType="end"/>
-      </w:r>
+      <w:hyperlink r:id="rId27" w:history="1">
+        <w:r>
+          <w:rPr>
+            <w:rStyle w:val="Hyperlink"/>
+            <w:lang w:val="nl-BE"/>
+          </w:rPr>
+          <w:t>https://jiffyclub.github.io/snakeviz/</w:t>
+        </w:r>
+      </w:hyperlink>
     </w:p>
     <w:p>
       <w:pPr>
@@ -9745,7 +9829,7 @@
       <w:pPr>
         <w:jc w:val="both"/>
       </w:pPr>
-      <w:hyperlink r:id="rId27" w:history="1">
+      <w:hyperlink r:id="rId28" w:history="1">
         <w:r>
           <w:rPr>
             <w:rStyle w:val="Hyperlink"/>
@@ -9758,7 +9842,7 @@
       <w:pPr>
         <w:jc w:val="both"/>
       </w:pPr>
-      <w:hyperlink r:id="rId28" w:history="1">
+      <w:hyperlink r:id="rId29" w:history="1">
         <w:r>
           <w:rPr>
             <w:rStyle w:val="Hyperlink"/>
@@ -9771,7 +9855,7 @@
       <w:pPr>
         <w:jc w:val="both"/>
       </w:pPr>
-      <w:hyperlink r:id="rId29" w:history="1">
+      <w:hyperlink r:id="rId30" w:history="1">
         <w:r>
           <w:rPr>
             <w:rStyle w:val="Hyperlink"/>
@@ -9797,7 +9881,7 @@
       <w:pPr>
         <w:jc w:val="both"/>
       </w:pPr>
-      <w:hyperlink r:id="rId30" w:anchor="research" w:history="1">
+      <w:hyperlink r:id="rId31" w:anchor="research" w:history="1">
         <w:r>
           <w:rPr>
             <w:rStyle w:val="Hyperlink"/>
@@ -9866,7 +9950,7 @@
       <w:pPr>
         <w:jc w:val="both"/>
       </w:pPr>
-      <w:hyperlink r:id="rId31" w:history="1">
+      <w:hyperlink r:id="rId32" w:history="1">
         <w:r>
           <w:rPr>
             <w:rStyle w:val="Hyperlink"/>
@@ -9880,7 +9964,7 @@
       <w:pPr>
         <w:jc w:val="both"/>
       </w:pPr>
-      <w:hyperlink r:id="rId32" w:history="1">
+      <w:hyperlink r:id="rId33" w:history="1">
         <w:r>
           <w:rPr>
             <w:rStyle w:val="Hyperlink"/>
@@ -9893,7 +9977,7 @@
       <w:pPr>
         <w:jc w:val="both"/>
       </w:pPr>
-      <w:hyperlink r:id="rId33" w:history="1">
+      <w:hyperlink r:id="rId34" w:history="1">
         <w:r>
           <w:rPr>
             <w:rStyle w:val="Hyperlink"/>
@@ -9914,24 +9998,12 @@
       <w:pPr>
         <w:jc w:val="both"/>
       </w:pPr>
-      <w:hyperlink r:id="rId34" w:history="1">
+      <w:hyperlink r:id="rId35" w:history="1">
         <w:r>
           <w:rPr>
             <w:rStyle w:val="Hyperlink"/>
           </w:rPr>
-          <w:t>https://www.freecod</w:t>
-        </w:r>
-        <w:r>
-          <w:rPr>
-            <w:rStyle w:val="Hyperlink"/>
-          </w:rPr>
-          <w:t>e</w:t>
-        </w:r>
-        <w:r>
-          <w:rPr>
-            <w:rStyle w:val="Hyperlink"/>
-          </w:rPr>
-          <w:t>camp.org/news/all-you-need-to-know-about-big-o-notation-to-crack-your-next-coding-interview-9d575e7eec4/</w:t>
+          <w:t>https://www.freecodecamp.org/news/all-you-need-to-know-about-big-o-notation-to-crack-your-next-coding-interview-9d575e7eec4/</w:t>
         </w:r>
       </w:hyperlink>
     </w:p>
@@ -9939,7 +10011,7 @@
       <w:pPr>
         <w:jc w:val="both"/>
       </w:pPr>
-      <w:hyperlink r:id="rId35" w:history="1">
+      <w:hyperlink r:id="rId36" w:history="1">
         <w:r>
           <w:rPr>
             <w:rStyle w:val="Hyperlink"/>
@@ -9960,7 +10032,7 @@
       <w:pPr>
         <w:jc w:val="both"/>
       </w:pPr>
-      <w:hyperlink r:id="rId36" w:history="1">
+      <w:hyperlink r:id="rId37" w:history="1">
         <w:r>
           <w:rPr>
             <w:rStyle w:val="Hyperlink"/>
@@ -9973,7 +10045,7 @@
       <w:pPr>
         <w:jc w:val="both"/>
       </w:pPr>
-      <w:hyperlink r:id="rId37" w:history="1">
+      <w:hyperlink r:id="rId38" w:history="1">
         <w:r>
           <w:rPr>
             <w:rStyle w:val="Hyperlink"/>
@@ -9986,7 +10058,7 @@
       <w:pPr>
         <w:jc w:val="both"/>
       </w:pPr>
-      <w:hyperlink r:id="rId38" w:history="1">
+      <w:hyperlink r:id="rId39" w:history="1">
         <w:r>
           <w:rPr>
             <w:rStyle w:val="Hyperlink"/>
@@ -9999,7 +10071,7 @@
       <w:pPr>
         <w:jc w:val="both"/>
       </w:pPr>
-      <w:hyperlink r:id="rId39" w:history="1">
+      <w:hyperlink r:id="rId40" w:history="1">
         <w:r>
           <w:rPr>
             <w:rStyle w:val="Hyperlink"/>
@@ -10017,7 +10089,7 @@
       <w:pPr>
         <w:jc w:val="both"/>
       </w:pPr>
-      <w:hyperlink r:id="rId40" w:history="1">
+      <w:hyperlink r:id="rId41" w:history="1">
         <w:r>
           <w:rPr>
             <w:rStyle w:val="Hyperlink"/>
@@ -10039,12 +10111,10 @@
         <w:t xml:space="preserve">[x] </w:t>
       </w:r>
       <w:proofErr w:type="spellStart"/>
-      <w:proofErr w:type="gramStart"/>
       <w:r>
         <w:t>list.sort</w:t>
       </w:r>
       <w:proofErr w:type="spellEnd"/>
-      <w:proofErr w:type="gramEnd"/>
       <w:r>
         <w:t xml:space="preserve"> and sorted</w:t>
       </w:r>
@@ -10053,7 +10123,7 @@
       <w:pPr>
         <w:jc w:val="both"/>
       </w:pPr>
-      <w:hyperlink r:id="rId41" w:history="1">
+      <w:hyperlink r:id="rId42" w:history="1">
         <w:r>
           <w:rPr>
             <w:rStyle w:val="Hyperlink"/>
@@ -10066,7 +10136,7 @@
       <w:pPr>
         <w:jc w:val="both"/>
       </w:pPr>
-      <w:hyperlink r:id="rId42" w:history="1">
+      <w:hyperlink r:id="rId43" w:history="1">
         <w:r>
           <w:rPr>
             <w:rStyle w:val="Hyperlink"/>
@@ -10079,7 +10149,7 @@
       <w:pPr>
         <w:jc w:val="both"/>
       </w:pPr>
-      <w:hyperlink r:id="rId43" w:history="1">
+      <w:hyperlink r:id="rId44" w:history="1">
         <w:r>
           <w:rPr>
             <w:rStyle w:val="Hyperlink"/>
@@ -10094,8 +10164,8 @@
       </w:pPr>
     </w:p>
     <w:sectPr>
-      <w:footerReference w:type="default" r:id="rId44"/>
-      <w:footerReference w:type="first" r:id="rId45"/>
+      <w:footerReference w:type="default" r:id="rId45"/>
+      <w:footerReference w:type="first" r:id="rId46"/>
       <w:type w:val="continuous"/>
       <w:pgSz w:w="11906" w:h="16838"/>
       <w:pgMar w:top="1417" w:right="851" w:bottom="1417" w:left="1985" w:header="708" w:footer="708" w:gutter="0"/>
@@ -10130,7 +10200,7 @@
 <w:ftr xmlns:wpc="http://schemas.microsoft.com/office/word/2010/wordprocessingCanvas" xmlns:cx="http://schemas.microsoft.com/office/drawing/2014/chartex" xmlns:cx1="http://schemas.microsoft.com/office/drawing/2015/9/8/chartex" xmlns:cx2="http://schemas.microsoft.com/office/drawing/2015/10/21/chartex" xmlns:cx3="http://schemas.microsoft.com/office/drawing/2016/5/9/chartex" xmlns:cx4="http://schemas.microsoft.com/office/drawing/2016/5/10/chartex" xmlns:cx5="http://schemas.microsoft.com/office/drawing/2016/5/11/chartex" xmlns:cx6="http://schemas.microsoft.com/office/drawing/2016/5/12/chartex" xmlns:cx7="http://schemas.microsoft.com/office/drawing/2016/5/13/chartex" xmlns:cx8="http://schemas.microsoft.com/office/drawing/2016/5/14/chartex" xmlns:mc="http://schemas.openxmlformats.org/markup-compatibility/2006" xmlns:aink="http://schemas.microsoft.com/office/drawing/2016/ink" xmlns:am3d="http://schemas.microsoft.com/office/drawing/2017/model3d" xmlns:o="urn:schemas-microsoft-com:office:office" xmlns:oel="http://schemas.microsoft.com/office/2019/extlst" xmlns:r="http://schemas.openxmlformats.org/officeDocument/2006/relationships" xmlns:m="http://schemas.openxmlformats.org/officeDocument/2006/math" xmlns:v="urn:schemas-microsoft-com:vml" xmlns:wp14="http://schemas.microsoft.com/office/word/2010/wordprocessingDrawing" xmlns:wp="http://schemas.openxmlformats.org/drawingml/2006/wordprocessingDrawing" xmlns:w10="urn:schemas-microsoft-com:office:word" xmlns:w="http://schemas.openxmlformats.org/wordprocessingml/2006/main" xmlns:w14="http://schemas.microsoft.com/office/word/2010/wordml" xmlns:w15="http://schemas.microsoft.com/office/word/2012/wordml" xmlns:w16cex="http://schemas.microsoft.com/office/word/2018/wordml/cex" xmlns:w16cid="http://schemas.microsoft.com/office/word/2016/wordml/cid" xmlns:w16="http://schemas.microsoft.com/office/word/2018/wordml" xmlns:w16du="http://schemas.microsoft.com/office/word/2023/wordml/word16du" xmlns:w16sdtdh="http://schemas.microsoft.com/office/word/2020/wordml/sdtdatahash" xmlns:w16sdtfl="http://schemas.microsoft.com/office/word/2024/wordml/sdtformatlock" xmlns:w16se="http://schemas.microsoft.com/office/word/2015/wordml/symex" xmlns:wpg="http://schemas.microsoft.com/office/word/2010/wordprocessingGroup" xmlns:wpi="http://schemas.microsoft.com/office/word/2010/wordprocessingInk" xmlns:wne="http://schemas.microsoft.com/office/word/2006/wordml" xmlns:wps="http://schemas.microsoft.com/office/word/2010/wordprocessingShape" mc:Ignorable="w14 w15 w16se w16cid w16 w16cex w16sdtdh w16sdtfl w16du wp14">
   <w:p>
     <w:pPr>
-      <w:pStyle w:val="Footer"/>
+      <w:pStyle w:val="Voettekst"/>
       <w:rPr>
         <w:color w:val="002E65" w:themeColor="text1"/>
       </w:rPr>
@@ -10265,7 +10335,7 @@
 <w:ftr xmlns:wpc="http://schemas.microsoft.com/office/word/2010/wordprocessingCanvas" xmlns:cx="http://schemas.microsoft.com/office/drawing/2014/chartex" xmlns:cx1="http://schemas.microsoft.com/office/drawing/2015/9/8/chartex" xmlns:cx2="http://schemas.microsoft.com/office/drawing/2015/10/21/chartex" xmlns:cx3="http://schemas.microsoft.com/office/drawing/2016/5/9/chartex" xmlns:cx4="http://schemas.microsoft.com/office/drawing/2016/5/10/chartex" xmlns:cx5="http://schemas.microsoft.com/office/drawing/2016/5/11/chartex" xmlns:cx6="http://schemas.microsoft.com/office/drawing/2016/5/12/chartex" xmlns:cx7="http://schemas.microsoft.com/office/drawing/2016/5/13/chartex" xmlns:cx8="http://schemas.microsoft.com/office/drawing/2016/5/14/chartex" xmlns:mc="http://schemas.openxmlformats.org/markup-compatibility/2006" xmlns:aink="http://schemas.microsoft.com/office/drawing/2016/ink" xmlns:am3d="http://schemas.microsoft.com/office/drawing/2017/model3d" xmlns:o="urn:schemas-microsoft-com:office:office" xmlns:oel="http://schemas.microsoft.com/office/2019/extlst" xmlns:r="http://schemas.openxmlformats.org/officeDocument/2006/relationships" xmlns:m="http://schemas.openxmlformats.org/officeDocument/2006/math" xmlns:v="urn:schemas-microsoft-com:vml" xmlns:wp14="http://schemas.microsoft.com/office/word/2010/wordprocessingDrawing" xmlns:wp="http://schemas.openxmlformats.org/drawingml/2006/wordprocessingDrawing" xmlns:w10="urn:schemas-microsoft-com:office:word" xmlns:w="http://schemas.openxmlformats.org/wordprocessingml/2006/main" xmlns:w14="http://schemas.microsoft.com/office/word/2010/wordml" xmlns:w15="http://schemas.microsoft.com/office/word/2012/wordml" xmlns:w16cex="http://schemas.microsoft.com/office/word/2018/wordml/cex" xmlns:w16cid="http://schemas.microsoft.com/office/word/2016/wordml/cid" xmlns:w16="http://schemas.microsoft.com/office/word/2018/wordml" xmlns:w16du="http://schemas.microsoft.com/office/word/2023/wordml/word16du" xmlns:w16sdtdh="http://schemas.microsoft.com/office/word/2020/wordml/sdtdatahash" xmlns:w16sdtfl="http://schemas.microsoft.com/office/word/2024/wordml/sdtformatlock" xmlns:w16se="http://schemas.microsoft.com/office/word/2015/wordml/symex" xmlns:wpg="http://schemas.microsoft.com/office/word/2010/wordprocessingGroup" xmlns:wpi="http://schemas.microsoft.com/office/word/2010/wordprocessingInk" xmlns:wne="http://schemas.microsoft.com/office/word/2006/wordml" xmlns:wps="http://schemas.microsoft.com/office/word/2010/wordprocessingShape" mc:Ignorable="w14 w15 w16se w16cid w16 w16cex w16sdtdh w16sdtfl w16du wp14">
   <w:p>
     <w:pPr>
-      <w:pStyle w:val="Footer"/>
+      <w:pStyle w:val="Voettekst"/>
     </w:pPr>
     <w:r>
       <w:rPr>
@@ -10925,7 +10995,7 @@
     <w:lvl w:ilvl="0">
       <w:start w:val="1"/>
       <w:numFmt w:val="bullet"/>
-      <w:pStyle w:val="ListParagraph"/>
+      <w:pStyle w:val="Lijstalinea"/>
       <w:lvlText w:val=""/>
       <w:lvlJc w:val="left"/>
       <w:pPr>
@@ -12303,7 +12373,7 @@
     <w:lvl w:ilvl="0">
       <w:start w:val="1"/>
       <w:numFmt w:val="decimal"/>
-      <w:pStyle w:val="Heading1"/>
+      <w:pStyle w:val="Kop1"/>
       <w:lvlText w:val="%1"/>
       <w:lvlJc w:val="left"/>
       <w:pPr>
@@ -12313,7 +12383,7 @@
     <w:lvl w:ilvl="1">
       <w:start w:val="1"/>
       <w:numFmt w:val="decimal"/>
-      <w:pStyle w:val="Heading2"/>
+      <w:pStyle w:val="Kop2"/>
       <w:lvlText w:val="%1.%2"/>
       <w:lvlJc w:val="left"/>
       <w:pPr>
@@ -12323,7 +12393,7 @@
     <w:lvl w:ilvl="2">
       <w:start w:val="1"/>
       <w:numFmt w:val="decimal"/>
-      <w:pStyle w:val="Heading3"/>
+      <w:pStyle w:val="Kop3"/>
       <w:lvlText w:val="%1.%2.%3"/>
       <w:lvlJc w:val="left"/>
       <w:pPr>
@@ -12333,7 +12403,7 @@
     <w:lvl w:ilvl="3">
       <w:start w:val="1"/>
       <w:numFmt w:val="decimal"/>
-      <w:pStyle w:val="Heading4"/>
+      <w:pStyle w:val="Kop4"/>
       <w:lvlText w:val="%1.%2.%3.%4"/>
       <w:lvlJc w:val="left"/>
       <w:pPr>
@@ -12343,7 +12413,7 @@
     <w:lvl w:ilvl="4">
       <w:start w:val="1"/>
       <w:numFmt w:val="decimal"/>
-      <w:pStyle w:val="Heading5"/>
+      <w:pStyle w:val="Kop5"/>
       <w:lvlText w:val="%1.%2.%3.%4.%5"/>
       <w:lvlJc w:val="left"/>
       <w:pPr>
@@ -12353,7 +12423,7 @@
     <w:lvl w:ilvl="5">
       <w:start w:val="1"/>
       <w:numFmt w:val="decimal"/>
-      <w:pStyle w:val="Heading6"/>
+      <w:pStyle w:val="Kop6"/>
       <w:lvlText w:val="%1.%2.%3.%4.%5.%6"/>
       <w:lvlJc w:val="left"/>
       <w:pPr>
@@ -12363,7 +12433,7 @@
     <w:lvl w:ilvl="6">
       <w:start w:val="1"/>
       <w:numFmt w:val="decimal"/>
-      <w:pStyle w:val="Heading7"/>
+      <w:pStyle w:val="Kop7"/>
       <w:lvlText w:val="%1.%2.%3.%4.%5.%6.%7"/>
       <w:lvlJc w:val="left"/>
       <w:pPr>
@@ -12373,7 +12443,7 @@
     <w:lvl w:ilvl="7">
       <w:start w:val="1"/>
       <w:numFmt w:val="decimal"/>
-      <w:pStyle w:val="Heading8"/>
+      <w:pStyle w:val="Kop8"/>
       <w:lvlText w:val="%1.%2.%3.%4.%5.%6.%7.%8"/>
       <w:lvlJc w:val="left"/>
       <w:pPr>
@@ -12383,7 +12453,7 @@
     <w:lvl w:ilvl="8">
       <w:start w:val="1"/>
       <w:numFmt w:val="decimal"/>
-      <w:pStyle w:val="Heading9"/>
+      <w:pStyle w:val="Kop9"/>
       <w:lvlText w:val="%1.%2.%3.%4.%5.%6.%7.%8.%9"/>
       <w:lvlJc w:val="left"/>
       <w:pPr>
@@ -13083,7 +13153,7 @@
     <w:lsdException w:name="Unresolved Mention" w:semiHidden="1" w:unhideWhenUsed="1"/>
     <w:lsdException w:name="Smart Link" w:semiHidden="1" w:unhideWhenUsed="1"/>
   </w:latentStyles>
-  <w:style w:type="paragraph" w:default="1" w:styleId="Normal">
+  <w:style w:type="paragraph" w:default="1" w:styleId="Standaard">
     <w:name w:val="Normal"/>
     <w:qFormat/>
     <w:rsid w:val="001B02EA"/>
@@ -13096,11 +13166,11 @@
       <w:lang w:val="en-GB"/>
     </w:rPr>
   </w:style>
-  <w:style w:type="paragraph" w:styleId="Heading1">
+  <w:style w:type="paragraph" w:styleId="Kop1">
     <w:name w:val="heading 1"/>
-    <w:basedOn w:val="Normal"/>
-    <w:next w:val="Normal"/>
-    <w:link w:val="Heading1Char"/>
+    <w:basedOn w:val="Standaard"/>
+    <w:next w:val="Standaard"/>
+    <w:link w:val="Kop1Char"/>
     <w:qFormat/>
     <w:rsid w:val="00542E47"/>
     <w:pPr>
@@ -13122,11 +13192,11 @@
       <w:lang w:val="nl-BE"/>
     </w:rPr>
   </w:style>
-  <w:style w:type="paragraph" w:styleId="Heading2">
+  <w:style w:type="paragraph" w:styleId="Kop2">
     <w:name w:val="heading 2"/>
-    <w:basedOn w:val="Normal"/>
-    <w:next w:val="Normal"/>
-    <w:link w:val="Heading2Char"/>
+    <w:basedOn w:val="Standaard"/>
+    <w:next w:val="Standaard"/>
+    <w:link w:val="Kop2Char"/>
     <w:qFormat/>
     <w:rsid w:val="00542E47"/>
     <w:pPr>
@@ -13146,11 +13216,11 @@
       <w:szCs w:val="28"/>
     </w:rPr>
   </w:style>
-  <w:style w:type="paragraph" w:styleId="Heading3">
+  <w:style w:type="paragraph" w:styleId="Kop3">
     <w:name w:val="heading 3"/>
-    <w:basedOn w:val="Normal"/>
-    <w:next w:val="Normal"/>
-    <w:link w:val="Heading3Char"/>
+    <w:basedOn w:val="Standaard"/>
+    <w:next w:val="Standaard"/>
+    <w:link w:val="Kop3Char"/>
     <w:qFormat/>
     <w:rsid w:val="00542E47"/>
     <w:pPr>
@@ -13170,11 +13240,11 @@
       <w:szCs w:val="24"/>
     </w:rPr>
   </w:style>
-  <w:style w:type="paragraph" w:styleId="Heading4">
+  <w:style w:type="paragraph" w:styleId="Kop4">
     <w:name w:val="heading 4"/>
-    <w:basedOn w:val="Normal"/>
-    <w:next w:val="Normal"/>
-    <w:link w:val="Heading4Char"/>
+    <w:basedOn w:val="Standaard"/>
+    <w:next w:val="Standaard"/>
+    <w:link w:val="Kop4Char"/>
     <w:qFormat/>
     <w:rsid w:val="00542E47"/>
     <w:pPr>
@@ -13195,11 +13265,11 @@
       <w:lang w:val="nl-BE"/>
     </w:rPr>
   </w:style>
-  <w:style w:type="paragraph" w:styleId="Heading5">
+  <w:style w:type="paragraph" w:styleId="Kop5">
     <w:name w:val="heading 5"/>
-    <w:basedOn w:val="Normal"/>
-    <w:next w:val="Normal"/>
-    <w:link w:val="Heading5Char"/>
+    <w:basedOn w:val="Standaard"/>
+    <w:next w:val="Standaard"/>
+    <w:link w:val="Kop5Char"/>
     <w:qFormat/>
     <w:rsid w:val="007E7E29"/>
     <w:pPr>
@@ -13218,11 +13288,11 @@
       <w:lang w:val="nl-BE"/>
     </w:rPr>
   </w:style>
-  <w:style w:type="paragraph" w:styleId="Heading6">
+  <w:style w:type="paragraph" w:styleId="Kop6">
     <w:name w:val="heading 6"/>
-    <w:basedOn w:val="Heading5"/>
-    <w:next w:val="Normal"/>
-    <w:link w:val="Heading6Char"/>
+    <w:basedOn w:val="Kop5"/>
+    <w:next w:val="Standaard"/>
+    <w:link w:val="Kop6Char"/>
     <w:uiPriority w:val="9"/>
     <w:unhideWhenUsed/>
     <w:rsid w:val="00A14CF7"/>
@@ -13233,11 +13303,11 @@
       <w:outlineLvl w:val="5"/>
     </w:pPr>
   </w:style>
-  <w:style w:type="paragraph" w:styleId="Heading7">
+  <w:style w:type="paragraph" w:styleId="Kop7">
     <w:name w:val="heading 7"/>
-    <w:basedOn w:val="Normal"/>
-    <w:next w:val="Normal"/>
-    <w:link w:val="Heading7Char"/>
+    <w:basedOn w:val="Standaard"/>
+    <w:next w:val="Standaard"/>
+    <w:link w:val="Kop7Char"/>
     <w:uiPriority w:val="9"/>
     <w:semiHidden/>
     <w:unhideWhenUsed/>
@@ -13259,11 +13329,11 @@
       <w:color w:val="001632" w:themeColor="accent1" w:themeShade="7F"/>
     </w:rPr>
   </w:style>
-  <w:style w:type="paragraph" w:styleId="Heading8">
+  <w:style w:type="paragraph" w:styleId="Kop8">
     <w:name w:val="heading 8"/>
-    <w:basedOn w:val="Normal"/>
-    <w:next w:val="Normal"/>
-    <w:link w:val="Heading8Char"/>
+    <w:basedOn w:val="Standaard"/>
+    <w:next w:val="Standaard"/>
+    <w:link w:val="Kop8Char"/>
     <w:uiPriority w:val="9"/>
     <w:semiHidden/>
     <w:unhideWhenUsed/>
@@ -13286,11 +13356,11 @@
       <w:szCs w:val="21"/>
     </w:rPr>
   </w:style>
-  <w:style w:type="paragraph" w:styleId="Heading9">
+  <w:style w:type="paragraph" w:styleId="Kop9">
     <w:name w:val="heading 9"/>
-    <w:basedOn w:val="Normal"/>
-    <w:next w:val="Normal"/>
-    <w:link w:val="Heading9Char"/>
+    <w:basedOn w:val="Standaard"/>
+    <w:next w:val="Standaard"/>
+    <w:link w:val="Kop9Char"/>
     <w:uiPriority w:val="9"/>
     <w:semiHidden/>
     <w:unhideWhenUsed/>
@@ -13315,12 +13385,13 @@
       <w:szCs w:val="21"/>
     </w:rPr>
   </w:style>
-  <w:style w:type="character" w:default="1" w:styleId="DefaultParagraphFont">
+  <w:style w:type="character" w:default="1" w:styleId="Standaardalinea-lettertype">
     <w:name w:val="Default Paragraph Font"/>
     <w:uiPriority w:val="1"/>
+    <w:semiHidden/>
     <w:unhideWhenUsed/>
   </w:style>
-  <w:style w:type="table" w:default="1" w:styleId="TableNormal">
+  <w:style w:type="table" w:default="1" w:styleId="Standaardtabel">
     <w:name w:val="Normal Table"/>
     <w:uiPriority w:val="99"/>
     <w:semiHidden/>
@@ -13335,16 +13406,16 @@
       </w:tblCellMar>
     </w:tblPr>
   </w:style>
-  <w:style w:type="numbering" w:default="1" w:styleId="NoList">
+  <w:style w:type="numbering" w:default="1" w:styleId="Geenlijst">
     <w:name w:val="No List"/>
     <w:uiPriority w:val="99"/>
     <w:semiHidden/>
     <w:unhideWhenUsed/>
   </w:style>
-  <w:style w:type="paragraph" w:styleId="Header">
+  <w:style w:type="paragraph" w:styleId="Koptekst">
     <w:name w:val="header"/>
-    <w:basedOn w:val="Normal"/>
-    <w:link w:val="HeaderChar"/>
+    <w:basedOn w:val="Standaard"/>
+    <w:link w:val="KoptekstChar"/>
     <w:uiPriority w:val="99"/>
     <w:unhideWhenUsed/>
     <w:rsid w:val="00182105"/>
@@ -13356,17 +13427,17 @@
       <w:spacing w:after="0" w:line="240" w:lineRule="auto"/>
     </w:pPr>
   </w:style>
-  <w:style w:type="character" w:customStyle="1" w:styleId="HeaderChar">
-    <w:name w:val="Header Char"/>
-    <w:basedOn w:val="DefaultParagraphFont"/>
-    <w:link w:val="Header"/>
+  <w:style w:type="character" w:customStyle="1" w:styleId="KoptekstChar">
+    <w:name w:val="Koptekst Char"/>
+    <w:basedOn w:val="Standaardalinea-lettertype"/>
+    <w:link w:val="Koptekst"/>
     <w:uiPriority w:val="99"/>
     <w:rsid w:val="00182105"/>
   </w:style>
-  <w:style w:type="paragraph" w:styleId="Footer">
+  <w:style w:type="paragraph" w:styleId="Voettekst">
     <w:name w:val="footer"/>
-    <w:basedOn w:val="Normal"/>
-    <w:link w:val="FooterChar"/>
+    <w:basedOn w:val="Standaard"/>
+    <w:link w:val="VoettekstChar"/>
     <w:uiPriority w:val="99"/>
     <w:unhideWhenUsed/>
     <w:qFormat/>
@@ -13383,10 +13454,10 @@
       <w:sz w:val="16"/>
     </w:rPr>
   </w:style>
-  <w:style w:type="character" w:customStyle="1" w:styleId="FooterChar">
-    <w:name w:val="Footer Char"/>
-    <w:basedOn w:val="DefaultParagraphFont"/>
-    <w:link w:val="Footer"/>
+  <w:style w:type="character" w:customStyle="1" w:styleId="VoettekstChar">
+    <w:name w:val="Voettekst Char"/>
+    <w:basedOn w:val="Standaardalinea-lettertype"/>
+    <w:link w:val="Voettekst"/>
     <w:uiPriority w:val="99"/>
     <w:rsid w:val="00545A3E"/>
     <w:rPr>
@@ -13395,9 +13466,9 @@
       <w:lang w:val="en-US"/>
     </w:rPr>
   </w:style>
-  <w:style w:type="paragraph" w:styleId="ListParagraph">
+  <w:style w:type="paragraph" w:styleId="Lijstalinea">
     <w:name w:val="List Paragraph"/>
-    <w:basedOn w:val="Normal"/>
+    <w:basedOn w:val="Standaard"/>
     <w:uiPriority w:val="34"/>
     <w:qFormat/>
     <w:rsid w:val="007764A8"/>
@@ -13408,10 +13479,10 @@
       <w:contextualSpacing/>
     </w:pPr>
   </w:style>
-  <w:style w:type="character" w:customStyle="1" w:styleId="Heading1Char">
-    <w:name w:val="Heading 1 Char"/>
-    <w:basedOn w:val="DefaultParagraphFont"/>
-    <w:link w:val="Heading1"/>
+  <w:style w:type="character" w:customStyle="1" w:styleId="Kop1Char">
+    <w:name w:val="Kop 1 Char"/>
+    <w:basedOn w:val="Standaardalinea-lettertype"/>
+    <w:link w:val="Kop1"/>
     <w:rsid w:val="00542E47"/>
     <w:rPr>
       <w:rFonts w:eastAsiaTheme="majorEastAsia" w:cstheme="majorBidi"/>
@@ -13422,10 +13493,10 @@
       <w:szCs w:val="32"/>
     </w:rPr>
   </w:style>
-  <w:style w:type="character" w:customStyle="1" w:styleId="Heading2Char">
-    <w:name w:val="Heading 2 Char"/>
-    <w:basedOn w:val="DefaultParagraphFont"/>
-    <w:link w:val="Heading2"/>
+  <w:style w:type="character" w:customStyle="1" w:styleId="Kop2Char">
+    <w:name w:val="Kop 2 Char"/>
+    <w:basedOn w:val="Standaardalinea-lettertype"/>
+    <w:link w:val="Kop2"/>
     <w:rsid w:val="00542E47"/>
     <w:rPr>
       <w:rFonts w:eastAsiaTheme="majorEastAsia" w:cstheme="majorBidi"/>
@@ -13435,10 +13506,10 @@
       <w:lang w:val="en-US"/>
     </w:rPr>
   </w:style>
-  <w:style w:type="character" w:customStyle="1" w:styleId="Heading3Char">
-    <w:name w:val="Heading 3 Char"/>
-    <w:basedOn w:val="DefaultParagraphFont"/>
-    <w:link w:val="Heading3"/>
+  <w:style w:type="character" w:customStyle="1" w:styleId="Kop3Char">
+    <w:name w:val="Kop 3 Char"/>
+    <w:basedOn w:val="Standaardalinea-lettertype"/>
+    <w:link w:val="Kop3"/>
     <w:rsid w:val="00542E47"/>
     <w:rPr>
       <w:rFonts w:eastAsiaTheme="majorEastAsia" w:cstheme="minorHAnsi"/>
@@ -13448,12 +13519,12 @@
       <w:lang w:val="en-US"/>
     </w:rPr>
   </w:style>
-  <w:style w:type="paragraph" w:styleId="Quote">
+  <w:style w:type="paragraph" w:styleId="Citaat">
     <w:name w:val="Quote"/>
     <w:aliases w:val="Quote / Highlight"/>
-    <w:basedOn w:val="IntenseQuote"/>
-    <w:next w:val="Normal"/>
-    <w:link w:val="QuoteChar"/>
+    <w:basedOn w:val="Duidelijkcitaat"/>
+    <w:next w:val="Standaard"/>
+    <w:link w:val="CitaatChar"/>
     <w:uiPriority w:val="1"/>
     <w:qFormat/>
     <w:rsid w:val="003C0785"/>
@@ -13467,11 +13538,11 @@
       <w:lang w:val="nl-BE"/>
     </w:rPr>
   </w:style>
-  <w:style w:type="character" w:customStyle="1" w:styleId="QuoteChar">
-    <w:name w:val="Quote Char"/>
+  <w:style w:type="character" w:customStyle="1" w:styleId="CitaatChar">
+    <w:name w:val="Citaat Char"/>
     <w:aliases w:val="Quote / Highlight Char"/>
-    <w:basedOn w:val="DefaultParagraphFont"/>
-    <w:link w:val="Quote"/>
+    <w:basedOn w:val="Standaardalinea-lettertype"/>
+    <w:link w:val="Citaat"/>
     <w:uiPriority w:val="1"/>
     <w:rsid w:val="001B02EA"/>
     <w:rPr>
@@ -13481,12 +13552,12 @@
       <w:sz w:val="24"/>
     </w:rPr>
   </w:style>
-  <w:style w:type="paragraph" w:styleId="IntenseQuote">
+  <w:style w:type="paragraph" w:styleId="Duidelijkcitaat">
     <w:name w:val="Intense Quote"/>
     <w:aliases w:val="Quote / Highlight 2"/>
-    <w:basedOn w:val="Normal"/>
-    <w:next w:val="Normal"/>
-    <w:link w:val="IntenseQuoteChar"/>
+    <w:basedOn w:val="Standaard"/>
+    <w:next w:val="Standaard"/>
+    <w:link w:val="DuidelijkcitaatChar"/>
     <w:uiPriority w:val="1"/>
     <w:qFormat/>
     <w:rsid w:val="005B61B7"/>
@@ -13504,11 +13575,11 @@
       <w:sz w:val="24"/>
     </w:rPr>
   </w:style>
-  <w:style w:type="character" w:customStyle="1" w:styleId="IntenseQuoteChar">
-    <w:name w:val="Intense Quote Char"/>
+  <w:style w:type="character" w:customStyle="1" w:styleId="DuidelijkcitaatChar">
+    <w:name w:val="Duidelijk citaat Char"/>
     <w:aliases w:val="Quote / Highlight 2 Char"/>
-    <w:basedOn w:val="DefaultParagraphFont"/>
-    <w:link w:val="IntenseQuote"/>
+    <w:basedOn w:val="Standaardalinea-lettertype"/>
+    <w:link w:val="Duidelijkcitaat"/>
     <w:uiPriority w:val="1"/>
     <w:rsid w:val="001B02EA"/>
     <w:rPr>
@@ -13519,9 +13590,9 @@
       <w:lang w:val="en-US"/>
     </w:rPr>
   </w:style>
-  <w:style w:type="character" w:styleId="SubtleReference">
+  <w:style w:type="character" w:styleId="Subtieleverwijzing">
     <w:name w:val="Subtle Reference"/>
-    <w:basedOn w:val="DefaultParagraphFont"/>
+    <w:basedOn w:val="Standaardalinea-lettertype"/>
     <w:uiPriority w:val="31"/>
     <w:qFormat/>
     <w:rsid w:val="003011BD"/>
@@ -13530,7 +13601,7 @@
       <w:color w:val="002E65" w:themeColor="text1"/>
     </w:rPr>
   </w:style>
-  <w:style w:type="paragraph" w:styleId="NoSpacing">
+  <w:style w:type="paragraph" w:styleId="Geenafstand">
     <w:name w:val="No Spacing"/>
     <w:uiPriority w:val="1"/>
     <w:qFormat/>
@@ -13542,9 +13613,9 @@
       <w:sz w:val="20"/>
     </w:rPr>
   </w:style>
-  <w:style w:type="character" w:styleId="IntenseReference">
+  <w:style w:type="character" w:styleId="Intensieveverwijzing">
     <w:name w:val="Intense Reference"/>
-    <w:basedOn w:val="DefaultParagraphFont"/>
+    <w:basedOn w:val="Standaardalinea-lettertype"/>
     <w:uiPriority w:val="32"/>
     <w:qFormat/>
     <w:rsid w:val="003011BD"/>
@@ -13556,11 +13627,11 @@
       <w:spacing w:val="5"/>
     </w:rPr>
   </w:style>
-  <w:style w:type="paragraph" w:styleId="Title">
+  <w:style w:type="paragraph" w:styleId="Titel">
     <w:name w:val="Title"/>
-    <w:basedOn w:val="Normal"/>
+    <w:basedOn w:val="Standaard"/>
     <w:next w:val="CoverSubtitle"/>
-    <w:link w:val="TitleChar"/>
+    <w:link w:val="TitelChar"/>
     <w:uiPriority w:val="10"/>
     <w:qFormat/>
     <w:rsid w:val="00C82812"/>
@@ -13579,10 +13650,10 @@
       <w:szCs w:val="56"/>
     </w:rPr>
   </w:style>
-  <w:style w:type="character" w:customStyle="1" w:styleId="TitleChar">
-    <w:name w:val="Title Char"/>
-    <w:basedOn w:val="DefaultParagraphFont"/>
-    <w:link w:val="Title"/>
+  <w:style w:type="character" w:customStyle="1" w:styleId="TitelChar">
+    <w:name w:val="Titel Char"/>
+    <w:basedOn w:val="Standaardalinea-lettertype"/>
+    <w:link w:val="Titel"/>
     <w:uiPriority w:val="10"/>
     <w:rsid w:val="00C82812"/>
     <w:rPr>
@@ -13597,10 +13668,10 @@
       <w:lang w:val="en-US"/>
     </w:rPr>
   </w:style>
-  <w:style w:type="character" w:customStyle="1" w:styleId="Heading4Char">
-    <w:name w:val="Heading 4 Char"/>
-    <w:basedOn w:val="DefaultParagraphFont"/>
-    <w:link w:val="Heading4"/>
+  <w:style w:type="character" w:customStyle="1" w:styleId="Kop4Char">
+    <w:name w:val="Kop 4 Char"/>
+    <w:basedOn w:val="Standaardalinea-lettertype"/>
+    <w:link w:val="Kop4"/>
     <w:rsid w:val="00542E47"/>
     <w:rPr>
       <w:rFonts w:eastAsiaTheme="majorEastAsia" w:cstheme="minorHAnsi"/>
@@ -13608,10 +13679,10 @@
       <w:szCs w:val="24"/>
     </w:rPr>
   </w:style>
-  <w:style w:type="character" w:customStyle="1" w:styleId="Heading5Char">
-    <w:name w:val="Heading 5 Char"/>
-    <w:basedOn w:val="DefaultParagraphFont"/>
-    <w:link w:val="Heading5"/>
+  <w:style w:type="character" w:customStyle="1" w:styleId="Kop5Char">
+    <w:name w:val="Kop 5 Char"/>
+    <w:basedOn w:val="Standaardalinea-lettertype"/>
+    <w:link w:val="Kop5"/>
     <w:rsid w:val="00CD64D7"/>
     <w:rPr>
       <w:rFonts w:eastAsiaTheme="majorEastAsia" w:cstheme="minorHAnsi"/>
@@ -13619,10 +13690,10 @@
       <w:sz w:val="20"/>
     </w:rPr>
   </w:style>
-  <w:style w:type="character" w:customStyle="1" w:styleId="Heading6Char">
-    <w:name w:val="Heading 6 Char"/>
-    <w:basedOn w:val="DefaultParagraphFont"/>
-    <w:link w:val="Heading6"/>
+  <w:style w:type="character" w:customStyle="1" w:styleId="Kop6Char">
+    <w:name w:val="Kop 6 Char"/>
+    <w:basedOn w:val="Standaardalinea-lettertype"/>
+    <w:link w:val="Kop6"/>
     <w:uiPriority w:val="9"/>
     <w:rsid w:val="00A14CF7"/>
     <w:rPr>
@@ -13634,18 +13705,18 @@
       <w:lang w:val="en-US"/>
     </w:rPr>
   </w:style>
-  <w:style w:type="paragraph" w:styleId="Subtitle">
+  <w:style w:type="paragraph" w:styleId="Ondertitel">
     <w:name w:val="Subtitle"/>
-    <w:basedOn w:val="Heading4"/>
-    <w:next w:val="Normal"/>
-    <w:link w:val="SubtitleChar"/>
+    <w:basedOn w:val="Kop4"/>
+    <w:next w:val="Standaard"/>
+    <w:link w:val="OndertitelChar"/>
     <w:uiPriority w:val="11"/>
     <w:rsid w:val="00A14CF7"/>
   </w:style>
-  <w:style w:type="character" w:customStyle="1" w:styleId="SubtitleChar">
-    <w:name w:val="Subtitle Char"/>
-    <w:basedOn w:val="DefaultParagraphFont"/>
-    <w:link w:val="Subtitle"/>
+  <w:style w:type="character" w:customStyle="1" w:styleId="OndertitelChar">
+    <w:name w:val="Ondertitel Char"/>
+    <w:basedOn w:val="Standaardalinea-lettertype"/>
+    <w:link w:val="Ondertitel"/>
     <w:uiPriority w:val="11"/>
     <w:rsid w:val="00A14CF7"/>
     <w:rPr>
@@ -13654,9 +13725,9 @@
       <w:sz w:val="20"/>
     </w:rPr>
   </w:style>
-  <w:style w:type="character" w:styleId="SubtleEmphasis">
+  <w:style w:type="character" w:styleId="Subtielebenadrukking">
     <w:name w:val="Subtle Emphasis"/>
-    <w:basedOn w:val="DefaultParagraphFont"/>
+    <w:basedOn w:val="Standaardalinea-lettertype"/>
     <w:uiPriority w:val="19"/>
     <w:qFormat/>
     <w:rsid w:val="001B02EA"/>
@@ -13666,9 +13737,9 @@
       <w:color w:val="002E65" w:themeColor="text1"/>
     </w:rPr>
   </w:style>
-  <w:style w:type="character" w:styleId="IntenseEmphasis">
+  <w:style w:type="character" w:styleId="Intensievebenadrukking">
     <w:name w:val="Intense Emphasis"/>
-    <w:basedOn w:val="DefaultParagraphFont"/>
+    <w:basedOn w:val="Standaardalinea-lettertype"/>
     <w:uiPriority w:val="21"/>
     <w:rsid w:val="00A14CF7"/>
     <w:rPr>
@@ -13679,7 +13750,7 @@
   </w:style>
   <w:style w:type="paragraph" w:customStyle="1" w:styleId="Introduction">
     <w:name w:val="Introduction"/>
-    <w:basedOn w:val="Normal"/>
+    <w:basedOn w:val="Standaard"/>
     <w:uiPriority w:val="1"/>
     <w:qFormat/>
     <w:rsid w:val="00C82812"/>
@@ -13692,10 +13763,10 @@
       <w:color w:val="002E65" w:themeColor="text1"/>
     </w:rPr>
   </w:style>
-  <w:style w:type="paragraph" w:styleId="TOCHeading">
+  <w:style w:type="paragraph" w:styleId="Kopvaninhoudsopgave">
     <w:name w:val="TOC Heading"/>
-    <w:basedOn w:val="Heading1"/>
-    <w:next w:val="Normal"/>
+    <w:basedOn w:val="Kop1"/>
+    <w:next w:val="Standaard"/>
     <w:uiPriority w:val="39"/>
     <w:unhideWhenUsed/>
     <w:qFormat/>
@@ -13713,10 +13784,10 @@
       <w:color w:val="00224B" w:themeColor="accent1" w:themeShade="BF"/>
     </w:rPr>
   </w:style>
-  <w:style w:type="paragraph" w:styleId="TOC1">
+  <w:style w:type="paragraph" w:styleId="Inhopg1">
     <w:name w:val="toc 1"/>
-    <w:basedOn w:val="Normal"/>
-    <w:next w:val="Normal"/>
+    <w:basedOn w:val="Standaard"/>
+    <w:next w:val="Standaard"/>
     <w:autoRedefine/>
     <w:uiPriority w:val="39"/>
     <w:unhideWhenUsed/>
@@ -13726,10 +13797,10 @@
       <w:ind w:left="425" w:hanging="425"/>
     </w:pPr>
   </w:style>
-  <w:style w:type="paragraph" w:styleId="TOC2">
+  <w:style w:type="paragraph" w:styleId="Inhopg2">
     <w:name w:val="toc 2"/>
-    <w:basedOn w:val="Normal"/>
-    <w:next w:val="Normal"/>
+    <w:basedOn w:val="Standaard"/>
+    <w:next w:val="Standaard"/>
     <w:autoRedefine/>
     <w:uiPriority w:val="39"/>
     <w:unhideWhenUsed/>
@@ -13742,10 +13813,10 @@
       <w:ind w:left="851" w:hanging="426"/>
     </w:pPr>
   </w:style>
-  <w:style w:type="paragraph" w:styleId="TOC3">
+  <w:style w:type="paragraph" w:styleId="Inhopg3">
     <w:name w:val="toc 3"/>
-    <w:basedOn w:val="Normal"/>
-    <w:next w:val="Normal"/>
+    <w:basedOn w:val="Standaard"/>
+    <w:next w:val="Standaard"/>
     <w:autoRedefine/>
     <w:uiPriority w:val="39"/>
     <w:unhideWhenUsed/>
@@ -13765,7 +13836,7 @@
   </w:style>
   <w:style w:type="character" w:styleId="Hyperlink">
     <w:name w:val="Hyperlink"/>
-    <w:basedOn w:val="DefaultParagraphFont"/>
+    <w:basedOn w:val="Standaardalinea-lettertype"/>
     <w:uiPriority w:val="99"/>
     <w:unhideWhenUsed/>
     <w:rsid w:val="003C0785"/>
@@ -13774,9 +13845,9 @@
       <w:u w:val="single"/>
     </w:rPr>
   </w:style>
-  <w:style w:type="character" w:styleId="Emphasis">
+  <w:style w:type="character" w:styleId="Nadruk">
     <w:name w:val="Emphasis"/>
-    <w:basedOn w:val="DefaultParagraphFont"/>
+    <w:basedOn w:val="Standaardalinea-lettertype"/>
     <w:uiPriority w:val="1"/>
     <w:qFormat/>
     <w:rsid w:val="003011BD"/>
@@ -13788,9 +13859,9 @@
       <w:sz w:val="20"/>
     </w:rPr>
   </w:style>
-  <w:style w:type="table" w:styleId="TableGrid">
+  <w:style w:type="table" w:styleId="Tabelraster">
     <w:name w:val="Table Grid"/>
-    <w:basedOn w:val="TableNormal"/>
+    <w:basedOn w:val="Standaardtabel"/>
     <w:uiPriority w:val="39"/>
     <w:rsid w:val="00D46080"/>
     <w:pPr>
@@ -13807,9 +13878,9 @@
       </w:tblBorders>
     </w:tblPr>
   </w:style>
-  <w:style w:type="table" w:styleId="GridTable1Light-Accent5">
+  <w:style w:type="table" w:styleId="Rastertabel1licht-Accent5">
     <w:name w:val="Grid Table 1 Light Accent 5"/>
-    <w:basedOn w:val="TableNormal"/>
+    <w:basedOn w:val="Standaardtabel"/>
     <w:uiPriority w:val="46"/>
     <w:rsid w:val="00D46080"/>
     <w:pPr>
@@ -13864,9 +13935,9 @@
       </w:rPr>
     </w:tblStylePr>
   </w:style>
-  <w:style w:type="table" w:styleId="ListTable6Colorful-Accent2">
+  <w:style w:type="table" w:styleId="Lijsttabel6kleurrijk-Accent2">
     <w:name w:val="List Table 6 Colorful Accent 2"/>
-    <w:basedOn w:val="TableNormal"/>
+    <w:basedOn w:val="Standaardtabel"/>
     <w:uiPriority w:val="51"/>
     <w:rsid w:val="00D46080"/>
     <w:pPr>
@@ -13934,7 +14005,7 @@
   </w:style>
   <w:style w:type="table" w:customStyle="1" w:styleId="UATable">
     <w:name w:val="UA Table"/>
-    <w:basedOn w:val="TableNormal"/>
+    <w:basedOn w:val="Standaardtabel"/>
     <w:uiPriority w:val="99"/>
     <w:rsid w:val="000D75B5"/>
     <w:pPr>
@@ -13970,9 +14041,9 @@
       </w:tcPr>
     </w:tblStylePr>
   </w:style>
-  <w:style w:type="character" w:styleId="PlaceholderText">
+  <w:style w:type="character" w:styleId="Tekstvantijdelijkeaanduiding">
     <w:name w:val="Placeholder Text"/>
-    <w:basedOn w:val="DefaultParagraphFont"/>
+    <w:basedOn w:val="Standaardalinea-lettertype"/>
     <w:uiPriority w:val="99"/>
     <w:semiHidden/>
     <w:rsid w:val="00170EE3"/>
@@ -13980,10 +14051,10 @@
       <w:color w:val="808080"/>
     </w:rPr>
   </w:style>
-  <w:style w:type="paragraph" w:styleId="Caption">
+  <w:style w:type="paragraph" w:styleId="Bijschrift">
     <w:name w:val="caption"/>
-    <w:basedOn w:val="Normal"/>
-    <w:next w:val="Normal"/>
+    <w:basedOn w:val="Standaard"/>
+    <w:next w:val="Standaard"/>
     <w:uiPriority w:val="35"/>
     <w:unhideWhenUsed/>
     <w:qFormat/>
@@ -14001,7 +14072,7 @@
   </w:style>
   <w:style w:type="table" w:customStyle="1" w:styleId="UATable2">
     <w:name w:val="UA Table 2"/>
-    <w:basedOn w:val="TableNormal"/>
+    <w:basedOn w:val="Standaardtabel"/>
     <w:uiPriority w:val="99"/>
     <w:rsid w:val="006542BD"/>
     <w:pPr>
@@ -14030,7 +14101,7 @@
   </w:style>
   <w:style w:type="character" w:customStyle="1" w:styleId="CompanyInformationChar">
     <w:name w:val="Company Information Char"/>
-    <w:basedOn w:val="DefaultParagraphFont"/>
+    <w:basedOn w:val="Standaardalinea-lettertype"/>
     <w:link w:val="Bedrijfsgegevens"/>
     <w:uiPriority w:val="2"/>
     <w:rsid w:val="00CD64D7"/>
@@ -14044,7 +14115,7 @@
   </w:style>
   <w:style w:type="paragraph" w:customStyle="1" w:styleId="Bedrijfsgegevens">
     <w:name w:val="Bedrijfsgegevens"/>
-    <w:basedOn w:val="Normal"/>
+    <w:basedOn w:val="Standaard"/>
     <w:link w:val="CompanyInformationChar"/>
     <w:uiPriority w:val="2"/>
     <w:rsid w:val="00C61F7F"/>
@@ -14061,7 +14132,7 @@
   </w:style>
   <w:style w:type="paragraph" w:customStyle="1" w:styleId="CompanyInformationItalic">
     <w:name w:val="Company Information Italic"/>
-    <w:basedOn w:val="Normal"/>
+    <w:basedOn w:val="Standaard"/>
     <w:link w:val="Tekensvoorbedrijfsgegevenscursief"/>
     <w:uiPriority w:val="2"/>
     <w:rsid w:val="00C61F7F"/>
@@ -14078,7 +14149,7 @@
   </w:style>
   <w:style w:type="character" w:customStyle="1" w:styleId="Tekensvoorbedrijfsgegevenscursief">
     <w:name w:val="Tekens voor bedrijfsgegevens cursief"/>
-    <w:basedOn w:val="DefaultParagraphFont"/>
+    <w:basedOn w:val="Standaardalinea-lettertype"/>
     <w:link w:val="CompanyInformationItalic"/>
     <w:uiPriority w:val="2"/>
     <w:locked/>
@@ -14114,7 +14185,7 @@
   </w:style>
   <w:style w:type="paragraph" w:customStyle="1" w:styleId="HeaderCover">
     <w:name w:val="Header Cover"/>
-    <w:basedOn w:val="NoSpacing"/>
+    <w:basedOn w:val="Geenafstand"/>
     <w:uiPriority w:val="2"/>
     <w:qFormat/>
     <w:rsid w:val="003356AD"/>
@@ -14124,24 +14195,24 @@
   </w:style>
   <w:style w:type="paragraph" w:customStyle="1" w:styleId="CoverSubtitle">
     <w:name w:val="Cover Subtitle"/>
-    <w:basedOn w:val="Heading1"/>
+    <w:basedOn w:val="Kop1"/>
     <w:uiPriority w:val="2"/>
     <w:qFormat/>
     <w:rsid w:val="0062635B"/>
   </w:style>
   <w:style w:type="paragraph" w:customStyle="1" w:styleId="Body">
     <w:name w:val="Body"/>
-    <w:basedOn w:val="Normal"/>
+    <w:basedOn w:val="Standaard"/>
     <w:qFormat/>
     <w:rsid w:val="00545A3E"/>
     <w:rPr>
       <w:lang w:val="nl-BE"/>
     </w:rPr>
   </w:style>
-  <w:style w:type="paragraph" w:styleId="TOC4">
+  <w:style w:type="paragraph" w:styleId="Inhopg4">
     <w:name w:val="toc 4"/>
-    <w:basedOn w:val="Normal"/>
-    <w:next w:val="Normal"/>
+    <w:basedOn w:val="Standaard"/>
+    <w:next w:val="Standaard"/>
     <w:autoRedefine/>
     <w:uiPriority w:val="39"/>
     <w:unhideWhenUsed/>
@@ -14155,10 +14226,10 @@
       <w:ind w:left="1701" w:hanging="425"/>
     </w:pPr>
   </w:style>
-  <w:style w:type="paragraph" w:styleId="TOC5">
+  <w:style w:type="paragraph" w:styleId="Inhopg5">
     <w:name w:val="toc 5"/>
-    <w:basedOn w:val="Normal"/>
-    <w:next w:val="Normal"/>
+    <w:basedOn w:val="Standaard"/>
+    <w:next w:val="Standaard"/>
     <w:autoRedefine/>
     <w:uiPriority w:val="39"/>
     <w:unhideWhenUsed/>
@@ -14227,9 +14298,9 @@
       <w:szCs w:val="48"/>
     </w:rPr>
   </w:style>
-  <w:style w:type="character" w:styleId="Strong">
+  <w:style w:type="character" w:styleId="Zwaar">
     <w:name w:val="Strong"/>
-    <w:basedOn w:val="DefaultParagraphFont"/>
+    <w:basedOn w:val="Standaardalinea-lettertype"/>
     <w:uiPriority w:val="1"/>
     <w:qFormat/>
     <w:rsid w:val="00A47803"/>
@@ -14240,8 +14311,8 @@
   </w:style>
   <w:style w:type="paragraph" w:customStyle="1" w:styleId="Academiejaar">
     <w:name w:val="Academiejaar"/>
-    <w:basedOn w:val="Normal"/>
-    <w:next w:val="Normal"/>
+    <w:basedOn w:val="Standaard"/>
+    <w:next w:val="Standaard"/>
     <w:uiPriority w:val="2"/>
     <w:qFormat/>
     <w:rsid w:val="00A47803"/>
@@ -14260,7 +14331,7 @@
   <w:style w:type="paragraph" w:customStyle="1" w:styleId="Jaartallen">
     <w:name w:val="Jaartallen"/>
     <w:basedOn w:val="Academiejaar"/>
-    <w:next w:val="Normal"/>
+    <w:next w:val="Standaard"/>
     <w:uiPriority w:val="1"/>
     <w:qFormat/>
     <w:rsid w:val="00A47803"/>
@@ -14275,7 +14346,7 @@
   </w:style>
   <w:style w:type="paragraph" w:customStyle="1" w:styleId="NaamDepartement">
     <w:name w:val="Naam Departement"/>
-    <w:basedOn w:val="Normal"/>
+    <w:basedOn w:val="Standaard"/>
     <w:next w:val="Body"/>
     <w:uiPriority w:val="2"/>
     <w:qFormat/>
@@ -14294,7 +14365,7 @@
   </w:style>
   <w:style w:type="paragraph" w:customStyle="1" w:styleId="Tekstcover">
     <w:name w:val="Tekst cover"/>
-    <w:basedOn w:val="Normal"/>
+    <w:basedOn w:val="Standaard"/>
     <w:uiPriority w:val="2"/>
     <w:qFormat/>
     <w:rsid w:val="00B81599"/>
@@ -14310,7 +14381,7 @@
   </w:style>
   <w:style w:type="paragraph" w:customStyle="1" w:styleId="Naampromotorenenco">
     <w:name w:val="Naam promotoren en co"/>
-    <w:basedOn w:val="Normal"/>
+    <w:basedOn w:val="Standaard"/>
     <w:uiPriority w:val="2"/>
     <w:qFormat/>
     <w:rsid w:val="00F82804"/>
@@ -14327,10 +14398,10 @@
       <w:lang w:val="nl-BE"/>
     </w:rPr>
   </w:style>
-  <w:style w:type="paragraph" w:styleId="EndnoteText">
+  <w:style w:type="paragraph" w:styleId="Eindnoottekst">
     <w:name w:val="endnote text"/>
-    <w:basedOn w:val="Normal"/>
-    <w:link w:val="EndnoteTextChar"/>
+    <w:basedOn w:val="Standaard"/>
+    <w:link w:val="EindnoottekstChar"/>
     <w:uiPriority w:val="99"/>
     <w:semiHidden/>
     <w:unhideWhenUsed/>
@@ -14342,10 +14413,10 @@
       <w:szCs w:val="20"/>
     </w:rPr>
   </w:style>
-  <w:style w:type="character" w:customStyle="1" w:styleId="EndnoteTextChar">
-    <w:name w:val="Endnote Text Char"/>
-    <w:basedOn w:val="DefaultParagraphFont"/>
-    <w:link w:val="EndnoteText"/>
+  <w:style w:type="character" w:customStyle="1" w:styleId="EindnoottekstChar">
+    <w:name w:val="Eindnoottekst Char"/>
+    <w:basedOn w:val="Standaardalinea-lettertype"/>
+    <w:link w:val="Eindnoottekst"/>
     <w:uiPriority w:val="99"/>
     <w:semiHidden/>
     <w:rsid w:val="00D92ACA"/>
@@ -14356,9 +14427,9 @@
       <w:lang w:val="en-US"/>
     </w:rPr>
   </w:style>
-  <w:style w:type="character" w:styleId="EndnoteReference">
+  <w:style w:type="character" w:styleId="Eindnootmarkering">
     <w:name w:val="endnote reference"/>
-    <w:basedOn w:val="DefaultParagraphFont"/>
+    <w:basedOn w:val="Standaardalinea-lettertype"/>
     <w:uiPriority w:val="99"/>
     <w:semiHidden/>
     <w:unhideWhenUsed/>
@@ -14367,10 +14438,10 @@
       <w:vertAlign w:val="superscript"/>
     </w:rPr>
   </w:style>
-  <w:style w:type="paragraph" w:styleId="FootnoteText">
+  <w:style w:type="paragraph" w:styleId="Voetnoottekst">
     <w:name w:val="footnote text"/>
-    <w:basedOn w:val="Normal"/>
-    <w:link w:val="FootnoteTextChar"/>
+    <w:basedOn w:val="Standaard"/>
+    <w:link w:val="VoetnoottekstChar"/>
     <w:uiPriority w:val="99"/>
     <w:semiHidden/>
     <w:unhideWhenUsed/>
@@ -14382,10 +14453,10 @@
       <w:szCs w:val="20"/>
     </w:rPr>
   </w:style>
-  <w:style w:type="character" w:customStyle="1" w:styleId="FootnoteTextChar">
-    <w:name w:val="Footnote Text Char"/>
-    <w:basedOn w:val="DefaultParagraphFont"/>
-    <w:link w:val="FootnoteText"/>
+  <w:style w:type="character" w:customStyle="1" w:styleId="VoetnoottekstChar">
+    <w:name w:val="Voetnoottekst Char"/>
+    <w:basedOn w:val="Standaardalinea-lettertype"/>
+    <w:link w:val="Voetnoottekst"/>
     <w:uiPriority w:val="99"/>
     <w:semiHidden/>
     <w:rsid w:val="00D92ACA"/>
@@ -14396,9 +14467,9 @@
       <w:lang w:val="en-US"/>
     </w:rPr>
   </w:style>
-  <w:style w:type="character" w:styleId="FootnoteReference">
+  <w:style w:type="character" w:styleId="Voetnootmarkering">
     <w:name w:val="footnote reference"/>
-    <w:basedOn w:val="DefaultParagraphFont"/>
+    <w:basedOn w:val="Standaardalinea-lettertype"/>
     <w:uiPriority w:val="99"/>
     <w:semiHidden/>
     <w:unhideWhenUsed/>
@@ -14407,10 +14478,10 @@
       <w:vertAlign w:val="superscript"/>
     </w:rPr>
   </w:style>
-  <w:style w:type="character" w:customStyle="1" w:styleId="Heading7Char">
-    <w:name w:val="Heading 7 Char"/>
-    <w:basedOn w:val="DefaultParagraphFont"/>
-    <w:link w:val="Heading7"/>
+  <w:style w:type="character" w:customStyle="1" w:styleId="Kop7Char">
+    <w:name w:val="Kop 7 Char"/>
+    <w:basedOn w:val="Standaardalinea-lettertype"/>
+    <w:link w:val="Kop7"/>
     <w:uiPriority w:val="9"/>
     <w:semiHidden/>
     <w:rsid w:val="007E7E29"/>
@@ -14423,10 +14494,10 @@
       <w:lang w:val="en-US"/>
     </w:rPr>
   </w:style>
-  <w:style w:type="character" w:customStyle="1" w:styleId="Heading8Char">
-    <w:name w:val="Heading 8 Char"/>
-    <w:basedOn w:val="DefaultParagraphFont"/>
-    <w:link w:val="Heading8"/>
+  <w:style w:type="character" w:customStyle="1" w:styleId="Kop8Char">
+    <w:name w:val="Kop 8 Char"/>
+    <w:basedOn w:val="Standaardalinea-lettertype"/>
+    <w:link w:val="Kop8"/>
     <w:uiPriority w:val="9"/>
     <w:semiHidden/>
     <w:rsid w:val="007E7E29"/>
@@ -14438,10 +14509,10 @@
       <w:lang w:val="en-US"/>
     </w:rPr>
   </w:style>
-  <w:style w:type="character" w:customStyle="1" w:styleId="Heading9Char">
-    <w:name w:val="Heading 9 Char"/>
-    <w:basedOn w:val="DefaultParagraphFont"/>
-    <w:link w:val="Heading9"/>
+  <w:style w:type="character" w:customStyle="1" w:styleId="Kop9Char">
+    <w:name w:val="Kop 9 Char"/>
+    <w:basedOn w:val="Standaardalinea-lettertype"/>
+    <w:link w:val="Kop9"/>
     <w:uiPriority w:val="9"/>
     <w:semiHidden/>
     <w:rsid w:val="007E7E29"/>
@@ -14457,7 +14528,7 @@
   </w:style>
   <w:style w:type="character" w:customStyle="1" w:styleId="Cursief">
     <w:name w:val="Cursief"/>
-    <w:basedOn w:val="DefaultParagraphFont"/>
+    <w:basedOn w:val="Standaardalinea-lettertype"/>
     <w:uiPriority w:val="1"/>
     <w:qFormat/>
     <w:rsid w:val="00376CF4"/>
@@ -14466,9 +14537,9 @@
       <w:lang w:val="en-US"/>
     </w:rPr>
   </w:style>
-  <w:style w:type="character" w:styleId="UnresolvedMention">
+  <w:style w:type="character" w:styleId="Onopgelostemelding">
     <w:name w:val="Unresolved Mention"/>
-    <w:basedOn w:val="DefaultParagraphFont"/>
+    <w:basedOn w:val="Standaardalinea-lettertype"/>
     <w:uiPriority w:val="99"/>
     <w:semiHidden/>
     <w:unhideWhenUsed/>
@@ -14478,9 +14549,9 @@
       <w:shd w:val="clear" w:color="auto" w:fill="E1DFDD"/>
     </w:rPr>
   </w:style>
-  <w:style w:type="character" w:styleId="FollowedHyperlink">
+  <w:style w:type="character" w:styleId="GevolgdeHyperlink">
     <w:name w:val="FollowedHyperlink"/>
-    <w:basedOn w:val="DefaultParagraphFont"/>
+    <w:basedOn w:val="Standaardalinea-lettertype"/>
     <w:uiPriority w:val="99"/>
     <w:semiHidden/>
     <w:unhideWhenUsed/>
@@ -14490,10 +14561,10 @@
       <w:u w:val="single"/>
     </w:rPr>
   </w:style>
-  <w:style w:type="paragraph" w:styleId="CommentText">
+  <w:style w:type="paragraph" w:styleId="Tekstopmerking">
     <w:name w:val="annotation text"/>
-    <w:basedOn w:val="Normal"/>
-    <w:link w:val="CommentTextChar"/>
+    <w:basedOn w:val="Standaard"/>
+    <w:link w:val="TekstopmerkingChar"/>
     <w:uiPriority w:val="99"/>
     <w:semiHidden/>
     <w:unhideWhenUsed/>
@@ -14505,10 +14576,10 @@
       <w:szCs w:val="20"/>
     </w:rPr>
   </w:style>
-  <w:style w:type="character" w:customStyle="1" w:styleId="CommentTextChar">
-    <w:name w:val="Comment Text Char"/>
-    <w:basedOn w:val="DefaultParagraphFont"/>
-    <w:link w:val="CommentText"/>
+  <w:style w:type="character" w:customStyle="1" w:styleId="TekstopmerkingChar">
+    <w:name w:val="Tekst opmerking Char"/>
+    <w:basedOn w:val="Standaardalinea-lettertype"/>
+    <w:link w:val="Tekstopmerking"/>
     <w:uiPriority w:val="99"/>
     <w:semiHidden/>
     <w:rsid w:val="00705EB5"/>
@@ -14519,9 +14590,9 @@
       <w:lang w:val="en-GB"/>
     </w:rPr>
   </w:style>
-  <w:style w:type="character" w:styleId="CommentReference">
+  <w:style w:type="character" w:styleId="Verwijzingopmerking">
     <w:name w:val="annotation reference"/>
-    <w:basedOn w:val="DefaultParagraphFont"/>
+    <w:basedOn w:val="Standaardalinea-lettertype"/>
     <w:uiPriority w:val="99"/>
     <w:semiHidden/>
     <w:unhideWhenUsed/>
@@ -14537,7 +14608,7 @@
 <file path=word/charts/chart1.xml><?xml version="1.0" encoding="utf-8"?>
 <c:chartSpace xmlns:c="http://schemas.openxmlformats.org/drawingml/2006/chart" xmlns:a="http://schemas.openxmlformats.org/drawingml/2006/main" xmlns:r="http://schemas.openxmlformats.org/officeDocument/2006/relationships" xmlns:c16r2="http://schemas.microsoft.com/office/drawing/2015/06/chart">
   <c:date1904 val="0"/>
-  <c:lang val="en-US"/>
+  <c:lang val="nl-NL"/>
   <c:roundedCorners val="0"/>
   <mc:AlternateContent xmlns:mc="http://schemas.openxmlformats.org/markup-compatibility/2006">
     <mc:Choice xmlns:c14="http://schemas.microsoft.com/office/drawing/2007/8/2/chart" Requires="c14">
@@ -15061,7 +15132,7 @@
 <file path=word/charts/chart2.xml><?xml version="1.0" encoding="utf-8"?>
 <c:chartSpace xmlns:c="http://schemas.openxmlformats.org/drawingml/2006/chart" xmlns:a="http://schemas.openxmlformats.org/drawingml/2006/main" xmlns:r="http://schemas.openxmlformats.org/officeDocument/2006/relationships" xmlns:c16r2="http://schemas.microsoft.com/office/drawing/2015/06/chart">
   <c:date1904 val="0"/>
-  <c:lang val="en-US"/>
+  <c:lang val="nl-NL"/>
   <c:roundedCorners val="0"/>
   <mc:AlternateContent xmlns:mc="http://schemas.openxmlformats.org/markup-compatibility/2006">
     <mc:Choice xmlns:c14="http://schemas.microsoft.com/office/drawing/2007/8/2/chart" Requires="c14">
@@ -16607,7 +16678,7 @@
           </w:pPr>
           <w:r>
             <w:rPr>
-              <w:rStyle w:val="PlaceholderText"/>
+              <w:rStyle w:val="Tekstvantijdelijkeaanduiding"/>
             </w:rPr>
             <w:t>Choose an item.</w:t>
           </w:r>
@@ -16632,7 +16703,7 @@
     <w:charset w:val="00"/>
     <w:family w:val="swiss"/>
     <w:pitch w:val="variable"/>
-    <w:sig w:usb0="E4002EFF" w:usb1="C200247B" w:usb2="00000009" w:usb3="00000000" w:csb0="000001FF" w:csb1="00000000"/>
+    <w:sig w:usb0="E4002EFF" w:usb1="C000247B" w:usb2="00000009" w:usb3="00000000" w:csb0="000001FF" w:csb1="00000000"/>
   </w:font>
   <w:font w:name="Times New Roman">
     <w:panose1 w:val="02020603050405020304"/>
@@ -16709,6 +16780,7 @@
     <w:rsid w:val="0021540E"/>
     <w:rsid w:val="002345C6"/>
     <w:rsid w:val="002F77BD"/>
+    <w:rsid w:val="003911F2"/>
     <w:rsid w:val="003B50EF"/>
     <w:rsid w:val="003C1EAC"/>
     <w:rsid w:val="00515AED"/>
@@ -16724,6 +16796,7 @@
     <w:rsid w:val="0096184E"/>
     <w:rsid w:val="009F7F94"/>
     <w:rsid w:val="00A12129"/>
+    <w:rsid w:val="00AD2347"/>
     <w:rsid w:val="00B50B66"/>
     <w:rsid w:val="00BC6223"/>
     <w:rsid w:val="00C240C7"/>
@@ -16734,6 +16807,7 @@
     <w:rsid w:val="00D92812"/>
     <w:rsid w:val="00E82195"/>
     <w:rsid w:val="00E90D06"/>
+    <w:rsid w:val="00EC2D81"/>
     <w:rsid w:val="00FA0E22"/>
     <w:rsid w:val="00FE3E93"/>
   </w:rsids>
@@ -17153,17 +17227,17 @@
     <w:lsdException w:name="Unresolved Mention" w:semiHidden="1" w:unhideWhenUsed="1"/>
     <w:lsdException w:name="Smart Link" w:semiHidden="1" w:unhideWhenUsed="1"/>
   </w:latentStyles>
-  <w:style w:type="paragraph" w:default="1" w:styleId="Normal">
+  <w:style w:type="paragraph" w:default="1" w:styleId="Standaard">
     <w:name w:val="Normal"/>
     <w:qFormat/>
   </w:style>
-  <w:style w:type="character" w:default="1" w:styleId="DefaultParagraphFont">
+  <w:style w:type="character" w:default="1" w:styleId="Standaardalinea-lettertype">
     <w:name w:val="Default Paragraph Font"/>
     <w:uiPriority w:val="1"/>
     <w:semiHidden/>
     <w:unhideWhenUsed/>
   </w:style>
-  <w:style w:type="table" w:default="1" w:styleId="TableNormal">
+  <w:style w:type="table" w:default="1" w:styleId="Standaardtabel">
     <w:name w:val="Normal Table"/>
     <w:uiPriority w:val="99"/>
     <w:semiHidden/>
@@ -17178,15 +17252,15 @@
       </w:tblCellMar>
     </w:tblPr>
   </w:style>
-  <w:style w:type="numbering" w:default="1" w:styleId="NoList">
+  <w:style w:type="numbering" w:default="1" w:styleId="Geenlijst">
     <w:name w:val="No List"/>
     <w:uiPriority w:val="99"/>
     <w:semiHidden/>
     <w:unhideWhenUsed/>
   </w:style>
-  <w:style w:type="character" w:styleId="PlaceholderText">
+  <w:style w:type="character" w:styleId="Tekstvantijdelijkeaanduiding">
     <w:name w:val="Placeholder Text"/>
-    <w:basedOn w:val="DefaultParagraphFont"/>
+    <w:basedOn w:val="Standaardalinea-lettertype"/>
     <w:uiPriority w:val="99"/>
     <w:semiHidden/>
     <w:rsid w:val="001E49EC"/>

</xml_diff>

<commit_message>
Final commit before deadline
</commit_message>
<xml_diff>
--- a/Thesis_final.docx
+++ b/Thesis_final.docx
@@ -5810,7 +5810,7 @@
           </mc:Choice>
           <mc:Fallback>
             <w:pict>
-              <v:rect w14:anchorId="6BA875C0" id="Rechthoek 1" o:spid="_x0000_s1026" style="position:absolute;margin-left:289.35pt;margin-top:20.05pt;width:23.4pt;height:158.4pt;z-index:251664384;visibility:visible;mso-wrap-style:square;mso-width-percent:0;mso-height-percent:0;mso-wrap-distance-left:9pt;mso-wrap-distance-top:0;mso-wrap-distance-right:9pt;mso-wrap-distance-bottom:0;mso-position-horizontal:absolute;mso-position-horizontal-relative:margin;mso-position-vertical:absolute;mso-position-vertical-relative:text;mso-width-percent:0;mso-height-percent:0;mso-width-relative:margin;mso-height-relative:margin;v-text-anchor:middle" o:gfxdata="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" filled="f" strokecolor="yellow" strokeweight="1pt">
+              <v:rect w14:anchorId="65553CF4" id="Rechthoek 1" o:spid="_x0000_s1026" style="position:absolute;margin-left:289.35pt;margin-top:20.05pt;width:23.4pt;height:158.4pt;z-index:251664384;visibility:visible;mso-wrap-style:square;mso-width-percent:0;mso-height-percent:0;mso-wrap-distance-left:9pt;mso-wrap-distance-top:0;mso-wrap-distance-right:9pt;mso-wrap-distance-bottom:0;mso-position-horizontal:absolute;mso-position-horizontal-relative:margin;mso-position-vertical:absolute;mso-position-vertical-relative:text;mso-width-percent:0;mso-height-percent:0;mso-width-relative:margin;mso-height-relative:margin;v-text-anchor:middle" o:gfxdata="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" filled="f" strokecolor="yellow" strokeweight="1pt">
                 <w10:wrap type="square" anchorx="margin"/>
               </v:rect>
             </w:pict>
@@ -7312,21 +7312,43 @@
         <w:rPr>
           <w:rFonts w:eastAsiaTheme="minorEastAsia"/>
         </w:rPr>
-        <w:t xml:space="preserve">, but since only the growth matter in the Big O notation, the constant and </w:t>
-      </w:r>
-      <w:proofErr w:type="spellStart"/>
+        <w:t>, but since only the growth</w:t>
+      </w:r>
       <w:r>
         <w:rPr>
           <w:rFonts w:eastAsiaTheme="minorEastAsia"/>
         </w:rPr>
-        <w:t>smallers</w:t>
-      </w:r>
-      <w:proofErr w:type="spellEnd"/>
+        <w:t xml:space="preserve"> rate</w:t>
+      </w:r>
       <w:r>
         <w:rPr>
           <w:rFonts w:eastAsiaTheme="minorEastAsia"/>
         </w:rPr>
-        <w:t xml:space="preserve"> terms are dropped making the time complexity T of the function </w:t>
+        <w:t xml:space="preserve"> matter</w:t>
+      </w:r>
+      <w:r>
+        <w:rPr>
+          <w:rFonts w:eastAsiaTheme="minorEastAsia"/>
+        </w:rPr>
+        <w:t>s</w:t>
+      </w:r>
+      <w:r>
+        <w:rPr>
+          <w:rFonts w:eastAsiaTheme="minorEastAsia"/>
+        </w:rPr>
+        <w:t xml:space="preserve"> in the Big O notation, the constant</w:t>
+      </w:r>
+      <w:r>
+        <w:rPr>
+          <w:rFonts w:eastAsiaTheme="minorEastAsia"/>
+        </w:rPr>
+        <w:t>s</w:t>
+      </w:r>
+      <w:r>
+        <w:rPr>
+          <w:rFonts w:eastAsiaTheme="minorEastAsia"/>
+        </w:rPr>
+        <w:t xml:space="preserve"> and smaller terms are dropped making the time complexity T of the function </w:t>
       </w:r>
       <w:proofErr w:type="spellStart"/>
       <w:r>
@@ -15782,12 +15804,12 @@
     <w:rsid w:val="002345C6"/>
     <w:rsid w:val="00271C55"/>
     <w:rsid w:val="002F77BD"/>
-    <w:rsid w:val="003261AB"/>
     <w:rsid w:val="003400DB"/>
     <w:rsid w:val="003911F2"/>
     <w:rsid w:val="003B50EF"/>
     <w:rsid w:val="003C1EAC"/>
     <w:rsid w:val="003D4C0F"/>
+    <w:rsid w:val="00430BEA"/>
     <w:rsid w:val="00515AED"/>
     <w:rsid w:val="00534EDC"/>
     <w:rsid w:val="00542090"/>

</xml_diff>